<commit_message>
:notes: CAN YOU SEE THEM
</commit_message>
<xml_diff>
--- a/bachoppg2015.docx
+++ b/bachoppg2015.docx
@@ -226,7 +226,25 @@
           <w:szCs w:val="24"/>
           <w:lang w:eastAsia="nb-NO"/>
         </w:rPr>
-        <w:t>Digital Signalbehandling og Musikkteori</w:t>
+        <w:t xml:space="preserve">Digital </w:t>
+      </w:r>
+      <w:r>
+        <w:rPr>
+          <w:rFonts w:eastAsia="Times New Roman"/>
+          <w:sz w:val="24"/>
+          <w:szCs w:val="24"/>
+          <w:lang w:eastAsia="nb-NO"/>
+        </w:rPr>
+        <w:t>signalbehandling og m</w:t>
+      </w:r>
+      <w:r>
+        <w:rPr>
+          <w:rFonts w:eastAsia="Times New Roman"/>
+          <w:sz w:val="24"/>
+          <w:szCs w:val="24"/>
+          <w:lang w:eastAsia="nb-NO"/>
+        </w:rPr>
+        <w:t>usikkteori</w:t>
       </w:r>
     </w:p>
     <w:p>
@@ -741,7 +759,25 @@
           <w:szCs w:val="24"/>
           <w:lang w:eastAsia="nb-NO"/>
         </w:rPr>
-        <w:t xml:space="preserve"> hvor n er et heltall. I frekvensanalysen vi gjør jobber vi med 4096 (2</w:t>
+        <w:t xml:space="preserve"> hvor n er e</w:t>
+      </w:r>
+      <w:r>
+        <w:rPr>
+          <w:rFonts w:asciiTheme="majorHAnsi" w:eastAsia="Times New Roman" w:hAnsiTheme="majorHAnsi" w:cs="Times New Roman"/>
+          <w:sz w:val="24"/>
+          <w:szCs w:val="24"/>
+          <w:lang w:eastAsia="nb-NO"/>
+        </w:rPr>
+        <w:t>t heltall. I frekvensanalysen appen gjør jobber den</w:t>
+      </w:r>
+      <w:r>
+        <w:rPr>
+          <w:rFonts w:asciiTheme="majorHAnsi" w:eastAsia="Times New Roman" w:hAnsiTheme="majorHAnsi" w:cs="Times New Roman"/>
+          <w:sz w:val="24"/>
+          <w:szCs w:val="24"/>
+          <w:lang w:eastAsia="nb-NO"/>
+        </w:rPr>
+        <w:t xml:space="preserve"> med 4096 (2</w:t>
       </w:r>
       <w:r>
         <w:rPr>
@@ -761,6 +797,15 @@
           <w:lang w:eastAsia="nb-NO"/>
         </w:rPr>
         <w:t>) datapunkter og kan derfor fullt utnytte symmetrien i en sinus- og cosinusfunksjon</w:t>
+      </w:r>
+      <w:r>
+        <w:rPr>
+          <w:rFonts w:asciiTheme="majorHAnsi" w:eastAsia="Times New Roman" w:hAnsiTheme="majorHAnsi" w:cs="Times New Roman"/>
+          <w:sz w:val="24"/>
+          <w:szCs w:val="24"/>
+          <w:lang w:eastAsia="nb-NO"/>
+        </w:rPr>
+        <w:t>.</w:t>
       </w:r>
     </w:p>
     <w:p>
@@ -1831,8 +1876,74 @@
           <w:szCs w:val="24"/>
           <w:shd w:val="clear" w:color="auto" w:fill="FFFFFF"/>
         </w:rPr>
-        <w:t>f</w:t>
-      </w:r>
+        <w:t xml:space="preserve">f </w:t>
+      </w:r>
+      <w:r>
+        <w:rPr>
+          <w:rFonts w:asciiTheme="majorHAnsi" w:hAnsiTheme="majorHAnsi" w:cs="Arial"/>
+          <w:iCs/>
+          <w:color w:val="252525"/>
+          <w:sz w:val="24"/>
+          <w:szCs w:val="24"/>
+          <w:shd w:val="clear" w:color="auto" w:fill="FFFFFF"/>
+        </w:rPr>
+        <w:t>er frekvensen i hz</w:t>
+      </w:r>
+      <w:r>
+        <w:rPr>
+          <w:rFonts w:asciiTheme="majorHAnsi" w:hAnsiTheme="majorHAnsi" w:cs="Arial"/>
+          <w:iCs/>
+          <w:color w:val="252525"/>
+          <w:sz w:val="24"/>
+          <w:szCs w:val="24"/>
+          <w:shd w:val="clear" w:color="auto" w:fill="FFFFFF"/>
+        </w:rPr>
+        <w:t xml:space="preserve"> (</w:t>
+      </w:r>
+      <w:r>
+        <w:rPr>
+          <w:rFonts w:asciiTheme="majorHAnsi" w:hAnsiTheme="majorHAnsi" w:cs="Arial"/>
+          <w:color w:val="252525"/>
+          <w:sz w:val="24"/>
+          <w:szCs w:val="24"/>
+          <w:shd w:val="clear" w:color="auto" w:fill="FFFFFF"/>
+        </w:rPr>
+        <w:t>s</w:t>
+      </w:r>
+      <w:r>
+        <w:rPr>
+          <w:rFonts w:asciiTheme="majorHAnsi" w:hAnsiTheme="majorHAnsi" w:cs="Arial"/>
+          <w:color w:val="252525"/>
+          <w:sz w:val="24"/>
+          <w:szCs w:val="24"/>
+          <w:shd w:val="clear" w:color="auto" w:fill="FFFFFF"/>
+          <w:vertAlign w:val="superscript"/>
+        </w:rPr>
+        <w:t>-1</w:t>
+      </w:r>
+      <w:r>
+        <w:rPr>
+          <w:rFonts w:asciiTheme="majorHAnsi" w:hAnsiTheme="majorHAnsi" w:cs="Arial"/>
+          <w:color w:val="252525"/>
+          <w:sz w:val="24"/>
+          <w:szCs w:val="24"/>
+          <w:shd w:val="clear" w:color="auto" w:fill="FFFFFF"/>
+        </w:rPr>
+        <w:t>)</w:t>
+      </w:r>
+    </w:p>
+    <w:p>
+      <w:pPr>
+        <w:pStyle w:val="ListParagraph"/>
+        <w:spacing w:before="100" w:beforeAutospacing="1" w:after="0" w:line="360" w:lineRule="auto"/>
+        <w:ind w:left="360"/>
+        <w:rPr>
+          <w:rFonts w:asciiTheme="majorHAnsi" w:eastAsia="Times New Roman" w:hAnsiTheme="majorHAnsi" w:cs="Times New Roman"/>
+          <w:sz w:val="24"/>
+          <w:szCs w:val="24"/>
+          <w:lang w:eastAsia="nb-NO"/>
+        </w:rPr>
+      </w:pPr>
       <w:r>
         <w:rPr>
           <w:rFonts w:asciiTheme="majorHAnsi" w:hAnsiTheme="majorHAnsi" w:cs="Arial"/>
@@ -1843,74 +1954,8 @@
           <w:szCs w:val="24"/>
           <w:shd w:val="clear" w:color="auto" w:fill="FFFFFF"/>
         </w:rPr>
-        <w:t xml:space="preserve"> </w:t>
-      </w:r>
-      <w:r>
-        <w:rPr>
-          <w:rFonts w:asciiTheme="majorHAnsi" w:hAnsiTheme="majorHAnsi" w:cs="Arial"/>
-          <w:iCs/>
-          <w:color w:val="252525"/>
-          <w:sz w:val="24"/>
-          <w:szCs w:val="24"/>
-          <w:shd w:val="clear" w:color="auto" w:fill="FFFFFF"/>
-        </w:rPr>
-        <w:t>er frekvensen i hz</w:t>
-      </w:r>
-      <w:r>
-        <w:rPr>
-          <w:rFonts w:asciiTheme="majorHAnsi" w:hAnsiTheme="majorHAnsi" w:cs="Arial"/>
-          <w:iCs/>
-          <w:color w:val="252525"/>
-          <w:sz w:val="24"/>
-          <w:szCs w:val="24"/>
-          <w:shd w:val="clear" w:color="auto" w:fill="FFFFFF"/>
-        </w:rPr>
-        <w:t xml:space="preserve"> (</w:t>
-      </w:r>
-      <w:r>
-        <w:rPr>
-          <w:rFonts w:asciiTheme="majorHAnsi" w:hAnsiTheme="majorHAnsi" w:cs="Arial"/>
-          <w:color w:val="252525"/>
-          <w:sz w:val="24"/>
-          <w:szCs w:val="24"/>
-          <w:shd w:val="clear" w:color="auto" w:fill="FFFFFF"/>
-        </w:rPr>
-        <w:t>s</w:t>
-      </w:r>
-      <w:r>
-        <w:rPr>
-          <w:rFonts w:asciiTheme="majorHAnsi" w:hAnsiTheme="majorHAnsi" w:cs="Arial"/>
-          <w:color w:val="252525"/>
-          <w:sz w:val="24"/>
-          <w:szCs w:val="24"/>
-          <w:shd w:val="clear" w:color="auto" w:fill="FFFFFF"/>
-          <w:vertAlign w:val="superscript"/>
-        </w:rPr>
-        <w:t>-1</w:t>
-      </w:r>
-      <w:r>
-        <w:rPr>
-          <w:rFonts w:asciiTheme="majorHAnsi" w:hAnsiTheme="majorHAnsi" w:cs="Arial"/>
-          <w:color w:val="252525"/>
-          <w:sz w:val="24"/>
-          <w:szCs w:val="24"/>
-          <w:shd w:val="clear" w:color="auto" w:fill="FFFFFF"/>
-        </w:rPr>
-        <w:t>)</w:t>
-      </w:r>
-    </w:p>
-    <w:p>
-      <w:pPr>
-        <w:pStyle w:val="ListParagraph"/>
-        <w:spacing w:before="100" w:beforeAutospacing="1" w:after="0" w:line="360" w:lineRule="auto"/>
-        <w:ind w:left="360"/>
-        <w:rPr>
-          <w:rFonts w:asciiTheme="majorHAnsi" w:eastAsia="Times New Roman" w:hAnsiTheme="majorHAnsi" w:cs="Times New Roman"/>
-          <w:sz w:val="24"/>
-          <w:szCs w:val="24"/>
-          <w:lang w:eastAsia="nb-NO"/>
-        </w:rPr>
-      </w:pPr>
+        <w:tab/>
+      </w:r>
       <w:r>
         <w:rPr>
           <w:rFonts w:asciiTheme="majorHAnsi" w:hAnsiTheme="majorHAnsi" w:cs="Arial"/>
@@ -1926,34 +1971,12 @@
       <w:r>
         <w:rPr>
           <w:rFonts w:asciiTheme="majorHAnsi" w:hAnsiTheme="majorHAnsi" w:cs="Arial"/>
-          <w:i/>
-          <w:iCs/>
           <w:color w:val="252525"/>
           <w:sz w:val="24"/>
           <w:szCs w:val="24"/>
           <w:shd w:val="clear" w:color="auto" w:fill="FFFFFF"/>
         </w:rPr>
-        <w:tab/>
-      </w:r>
-      <w:r>
-        <w:rPr>
-          <w:rFonts w:asciiTheme="majorHAnsi" w:hAnsiTheme="majorHAnsi" w:cs="Arial"/>
-          <w:color w:val="252525"/>
-          <w:sz w:val="24"/>
-          <w:szCs w:val="24"/>
-          <w:shd w:val="clear" w:color="auto" w:fill="FFFFFF"/>
-        </w:rPr>
-        <w:t>λ</w:t>
-      </w:r>
-      <w:r>
-        <w:rPr>
-          <w:rFonts w:asciiTheme="majorHAnsi" w:hAnsiTheme="majorHAnsi" w:cs="Arial"/>
-          <w:color w:val="252525"/>
-          <w:sz w:val="24"/>
-          <w:szCs w:val="24"/>
-          <w:shd w:val="clear" w:color="auto" w:fill="FFFFFF"/>
-        </w:rPr>
-        <w:t xml:space="preserve"> er bølgelengden</w:t>
+        <w:t>λ er bølgelengden</w:t>
       </w:r>
       <w:r>
         <w:rPr>
@@ -3503,31 +3526,7 @@
           <w:sz w:val="24"/>
           <w:szCs w:val="24"/>
         </w:rPr>
-        <w:t>Dimens</w:t>
-      </w:r>
-      <w:r>
-        <w:rPr>
-          <w:rFonts w:asciiTheme="majorHAnsi" w:hAnsiTheme="majorHAnsi" w:cs="Times New Roman"/>
-          <w:sz w:val="24"/>
-          <w:szCs w:val="24"/>
-        </w:rPr>
-        <w:t>.xml</w:t>
-      </w:r>
-      <w:r>
-        <w:rPr>
-          <w:rFonts w:asciiTheme="majorHAnsi" w:hAnsiTheme="majorHAnsi" w:cs="Times New Roman"/>
-          <w:sz w:val="24"/>
-          <w:szCs w:val="24"/>
-        </w:rPr>
-        <w:t xml:space="preserve"> inneholder alle størrelser og posisjoner for alle bilder som skrives ut på skjermen. Størrelsene er skrevet i prosent slik at skjermen ser lik ut uansett skjerm størrelse og oppløsn</w:t>
-      </w:r>
-      <w:r>
-        <w:rPr>
-          <w:rFonts w:asciiTheme="majorHAnsi" w:hAnsiTheme="majorHAnsi" w:cs="Times New Roman"/>
-          <w:sz w:val="24"/>
-          <w:szCs w:val="24"/>
-        </w:rPr>
-        <w:t xml:space="preserve">ing. Når en metode, f.eks </w:t>
+        <w:t xml:space="preserve">Dimens.xml inneholder alle størrelser og posisjoner for alle bilder som skrives ut på skjermen. Størrelsene er skrevet i prosent slik at skjermen ser lik ut uansett skjerm størrelse og oppløsning. Når en metode, f.eks </w:t>
       </w:r>
       <w:r>
         <w:rPr>
@@ -3578,16 +3577,7 @@
           <w:sz w:val="24"/>
           <w:szCs w:val="24"/>
         </w:rPr>
-        <w:t>FitToScreen</w:t>
-      </w:r>
-      <w:r>
-        <w:rPr>
-          <w:rFonts w:asciiTheme="majorHAnsi" w:hAnsiTheme="majorHAnsi" w:cs="Times New Roman"/>
-          <w:i/>
-          <w:sz w:val="24"/>
-          <w:szCs w:val="24"/>
-        </w:rPr>
-        <w:t>()</w:t>
+        <w:t>FitToScreen()</w:t>
       </w:r>
       <w:r>
         <w:rPr>
@@ -3681,9 +3671,7 @@
     </w:p>
     <w:p>
       <w:pPr>
-        <w:pStyle w:val="ListParagraph"/>
         <w:spacing w:line="360" w:lineRule="auto"/>
-        <w:ind w:left="360"/>
         <w:rPr>
           <w:rFonts w:asciiTheme="majorHAnsi" w:hAnsiTheme="majorHAnsi" w:cs="Times New Roman"/>
           <w:sz w:val="24"/>
@@ -3729,10 +3717,304 @@
     </w:p>
     <w:p>
       <w:pPr>
-        <w:rPr>
-          <w:lang w:eastAsia="nb-NO"/>
-        </w:rPr>
-      </w:pPr>
+        <w:spacing w:line="360" w:lineRule="auto"/>
+        <w:rPr>
+          <w:rFonts w:asciiTheme="majorHAnsi" w:hAnsiTheme="majorHAnsi" w:cs="Times New Roman"/>
+          <w:sz w:val="24"/>
+          <w:szCs w:val="24"/>
+        </w:rPr>
+      </w:pPr>
+      <w:r>
+        <w:rPr>
+          <w:rFonts w:asciiTheme="majorHAnsi" w:hAnsiTheme="majorHAnsi" w:cs="Times New Roman"/>
+          <w:sz w:val="24"/>
+          <w:szCs w:val="24"/>
+        </w:rPr>
+        <w:t xml:space="preserve">XML, eller Extensible Markup Language, </w:t>
+      </w:r>
+      <w:r>
+        <w:rPr>
+          <w:rFonts w:asciiTheme="majorHAnsi" w:hAnsiTheme="majorHAnsi" w:cs="Times New Roman"/>
+          <w:sz w:val="24"/>
+          <w:szCs w:val="24"/>
+        </w:rPr>
+        <w:t xml:space="preserve">er markeringsspråket som brukes </w:t>
+      </w:r>
+      <w:r>
+        <w:rPr>
+          <w:rFonts w:asciiTheme="majorHAnsi" w:hAnsiTheme="majorHAnsi" w:cs="Times New Roman"/>
+          <w:sz w:val="24"/>
+          <w:szCs w:val="24"/>
+        </w:rPr>
+        <w:t>for å sette o</w:t>
+      </w:r>
+      <w:r>
+        <w:rPr>
+          <w:rFonts w:asciiTheme="majorHAnsi" w:hAnsiTheme="majorHAnsi" w:cs="Times New Roman"/>
+          <w:sz w:val="24"/>
+          <w:szCs w:val="24"/>
+        </w:rPr>
+        <w:t xml:space="preserve">pp brukergrensesnittet i Android apper. </w:t>
+      </w:r>
+      <w:r>
+        <w:rPr>
+          <w:rFonts w:asciiTheme="majorHAnsi" w:hAnsiTheme="majorHAnsi" w:cs="Times New Roman"/>
+          <w:sz w:val="24"/>
+          <w:szCs w:val="24"/>
+        </w:rPr>
+        <w:t>XML</w:t>
+      </w:r>
+      <w:r>
+        <w:rPr>
+          <w:rFonts w:asciiTheme="majorHAnsi" w:hAnsiTheme="majorHAnsi" w:cs="Times New Roman"/>
+          <w:sz w:val="24"/>
+          <w:szCs w:val="24"/>
+        </w:rPr>
+        <w:t xml:space="preserve"> er en kombinasjon av tekst og markeringer med informasjon om teksten, som for eksempel størrelse og plassering på skjermen.</w:t>
+      </w:r>
+      <w:r>
+        <w:rPr>
+          <w:rFonts w:asciiTheme="majorHAnsi" w:hAnsiTheme="majorHAnsi" w:cs="Times New Roman"/>
+          <w:sz w:val="24"/>
+          <w:szCs w:val="24"/>
+        </w:rPr>
+        <w:t xml:space="preserve"> Det fungerer på mange måter som HTML, HyperText Markup Language, hvor flere elementer kan nestes inn i hverandre.</w:t>
+      </w:r>
+      <w:r>
+        <w:rPr>
+          <w:rFonts w:asciiTheme="majorHAnsi" w:hAnsiTheme="majorHAnsi" w:cs="Times New Roman"/>
+          <w:sz w:val="24"/>
+          <w:szCs w:val="24"/>
+        </w:rPr>
+        <w:t xml:space="preserve"> </w:t>
+      </w:r>
+      <w:r>
+        <w:rPr>
+          <w:rFonts w:asciiTheme="majorHAnsi" w:hAnsiTheme="majorHAnsi" w:cs="Times New Roman"/>
+          <w:sz w:val="24"/>
+          <w:szCs w:val="24"/>
+        </w:rPr>
+        <w:t>Store deler av brukergrensesnittet i appen er forhåndsdefinert i ulike XML-</w:t>
+      </w:r>
+      <w:r>
+        <w:rPr>
+          <w:rFonts w:asciiTheme="majorHAnsi" w:hAnsiTheme="majorHAnsi" w:cs="Times New Roman"/>
+          <w:sz w:val="24"/>
+          <w:szCs w:val="24"/>
+        </w:rPr>
+        <w:lastRenderedPageBreak/>
+        <w:t>filer, mens noen deler som for eksempel knappene for å redigere noter, blir opprettet direkte i koden.</w:t>
+      </w:r>
+    </w:p>
+    <w:p>
+      <w:pPr>
+        <w:rPr>
+          <w:rFonts w:asciiTheme="majorHAnsi" w:hAnsiTheme="majorHAnsi" w:cs="Times New Roman"/>
+          <w:sz w:val="24"/>
+          <w:szCs w:val="24"/>
+        </w:rPr>
+      </w:pPr>
+    </w:p>
+    <w:p>
+      <w:pPr>
+        <w:pStyle w:val="Heading4"/>
+        <w:numPr>
+          <w:ilvl w:val="2"/>
+          <w:numId w:val="1"/>
+        </w:numPr>
+      </w:pPr>
+      <w:r>
+        <w:t>Layouts</w:t>
+      </w:r>
+    </w:p>
+    <w:p>
+      <w:pPr>
+        <w:spacing w:line="360" w:lineRule="auto"/>
+        <w:rPr>
+          <w:rFonts w:asciiTheme="majorHAnsi" w:hAnsiTheme="majorHAnsi" w:cs="Times New Roman"/>
+          <w:sz w:val="24"/>
+          <w:szCs w:val="24"/>
+        </w:rPr>
+      </w:pPr>
+      <w:r>
+        <w:rPr>
+          <w:rFonts w:asciiTheme="majorHAnsi" w:hAnsiTheme="majorHAnsi" w:cs="Times New Roman"/>
+          <w:sz w:val="24"/>
+          <w:szCs w:val="24"/>
+        </w:rPr>
+        <w:t>Det finnes tre ulike layout-oppsett man kan bruke for å organisere</w:t>
+      </w:r>
+      <w:r>
+        <w:rPr>
+          <w:rFonts w:asciiTheme="majorHAnsi" w:hAnsiTheme="majorHAnsi" w:cs="Times New Roman"/>
+          <w:sz w:val="24"/>
+          <w:szCs w:val="24"/>
+        </w:rPr>
+        <w:t xml:space="preserve"> et skjermbilde, de kan også nestes for å oppnå det ønskede resultatet.</w:t>
+      </w:r>
+    </w:p>
+    <w:p>
+      <w:pPr>
+        <w:spacing w:line="360" w:lineRule="auto"/>
+        <w:rPr>
+          <w:rFonts w:asciiTheme="majorHAnsi" w:hAnsiTheme="majorHAnsi" w:cs="Times New Roman"/>
+          <w:sz w:val="24"/>
+          <w:szCs w:val="24"/>
+        </w:rPr>
+      </w:pPr>
+      <w:r>
+        <w:rPr>
+          <w:rFonts w:asciiTheme="majorHAnsi" w:hAnsiTheme="majorHAnsi" w:cs="Times New Roman"/>
+          <w:sz w:val="24"/>
+          <w:szCs w:val="24"/>
+        </w:rPr>
+        <w:t>Brukergrensesnittet i VeryNote er i hovedsak konstruert ved hjelp av Relative layouts.</w:t>
+      </w:r>
+      <w:r>
+        <w:rPr>
+          <w:rFonts w:asciiTheme="majorHAnsi" w:hAnsiTheme="majorHAnsi" w:cs="Times New Roman"/>
+          <w:sz w:val="24"/>
+          <w:szCs w:val="24"/>
+        </w:rPr>
+        <w:t xml:space="preserve"> </w:t>
+      </w:r>
+      <w:r>
+        <w:rPr>
+          <w:rFonts w:asciiTheme="majorHAnsi" w:hAnsiTheme="majorHAnsi" w:cs="Times New Roman"/>
+          <w:sz w:val="24"/>
+          <w:szCs w:val="24"/>
+        </w:rPr>
+        <w:t>Innholdet i layouten plasseres relativt i for</w:t>
+      </w:r>
+      <w:r>
+        <w:rPr>
+          <w:rFonts w:asciiTheme="majorHAnsi" w:hAnsiTheme="majorHAnsi" w:cs="Times New Roman"/>
+          <w:sz w:val="24"/>
+          <w:szCs w:val="24"/>
+        </w:rPr>
+        <w:t>hold til hverandre, hvert element</w:t>
+      </w:r>
+      <w:r>
+        <w:rPr>
+          <w:rFonts w:asciiTheme="majorHAnsi" w:hAnsiTheme="majorHAnsi" w:cs="Times New Roman"/>
+          <w:sz w:val="24"/>
+          <w:szCs w:val="24"/>
+        </w:rPr>
+        <w:t xml:space="preserve"> har sin plassering defin</w:t>
+      </w:r>
+      <w:r>
+        <w:rPr>
+          <w:rFonts w:asciiTheme="majorHAnsi" w:hAnsiTheme="majorHAnsi" w:cs="Times New Roman"/>
+          <w:sz w:val="24"/>
+          <w:szCs w:val="24"/>
+        </w:rPr>
+        <w:t>ert i forhold til andre elementer</w:t>
+      </w:r>
+      <w:r>
+        <w:rPr>
+          <w:rFonts w:asciiTheme="majorHAnsi" w:hAnsiTheme="majorHAnsi" w:cs="Times New Roman"/>
+          <w:sz w:val="24"/>
+          <w:szCs w:val="24"/>
+        </w:rPr>
+        <w:t xml:space="preserve"> i layouten.</w:t>
+      </w:r>
+      <w:r>
+        <w:rPr>
+          <w:rFonts w:asciiTheme="majorHAnsi" w:hAnsiTheme="majorHAnsi" w:cs="Times New Roman"/>
+          <w:sz w:val="24"/>
+          <w:szCs w:val="24"/>
+        </w:rPr>
+        <w:t xml:space="preserve"> Utenom Relative Layout blir det også brukt Linear Layout, hvor elementene blir </w:t>
+      </w:r>
+      <w:r>
+        <w:rPr>
+          <w:rFonts w:asciiTheme="majorHAnsi" w:hAnsiTheme="majorHAnsi" w:cs="Times New Roman"/>
+          <w:sz w:val="24"/>
+          <w:szCs w:val="24"/>
+        </w:rPr>
+        <w:t>plassert etter hverandre i en spesifisert retning,</w:t>
+      </w:r>
+      <w:r>
+        <w:rPr>
+          <w:rFonts w:asciiTheme="majorHAnsi" w:hAnsiTheme="majorHAnsi" w:cs="Times New Roman"/>
+          <w:sz w:val="24"/>
+          <w:szCs w:val="24"/>
+        </w:rPr>
+        <w:t xml:space="preserve"> og Frame Layout som gjør det mulig å vise flere RelativeLayouts over hverandre. </w:t>
+      </w:r>
+    </w:p>
+    <w:p>
+      <w:pPr>
+        <w:pStyle w:val="Heading4"/>
+        <w:numPr>
+          <w:ilvl w:val="2"/>
+          <w:numId w:val="1"/>
+        </w:numPr>
+      </w:pPr>
+      <w:r>
+        <w:t>Scrollview</w:t>
+      </w:r>
+    </w:p>
+    <w:p>
+      <w:r>
+        <w:t>Viser noter, egendefinert for at den skal kunne stoppe</w:t>
+      </w:r>
+    </w:p>
+    <w:p>
+      <w:pPr>
+        <w:pStyle w:val="Heading4"/>
+        <w:numPr>
+          <w:ilvl w:val="2"/>
+          <w:numId w:val="1"/>
+        </w:numPr>
+      </w:pPr>
+      <w:r>
+        <w:t>ImgViews</w:t>
+      </w:r>
+    </w:p>
+    <w:p>
+      <w:r>
+        <w:t>Noter</w:t>
+      </w:r>
+    </w:p>
+    <w:p>
+      <w:pPr>
+        <w:pStyle w:val="Heading4"/>
+        <w:numPr>
+          <w:ilvl w:val="2"/>
+          <w:numId w:val="1"/>
+        </w:numPr>
+      </w:pPr>
+      <w:r>
+        <w:t>TextView</w:t>
+      </w:r>
+    </w:p>
+    <w:p>
+      <w:r>
+        <w:t>Brukes for å vise tekst til brukeren. En variasjon av dette som kalles</w:t>
+      </w:r>
+      <w:bookmarkStart w:id="0" w:name="_GoBack"/>
+      <w:bookmarkEnd w:id="0"/>
+    </w:p>
+    <w:p>
+      <w:pPr>
+        <w:pStyle w:val="Heading4"/>
+        <w:numPr>
+          <w:ilvl w:val="2"/>
+          <w:numId w:val="1"/>
+        </w:numPr>
+      </w:pPr>
+      <w:r>
+        <w:t>Buttons</w:t>
+      </w:r>
+    </w:p>
+    <w:p>
+      <w:r>
+        <w:t xml:space="preserve">XML element for å opprette knapper i brukergrensesnittet. Det finnes flere ulike knapper, i VeryNote finner vi standard knapper i redigeringsknappene. Knappen som styrer metronomen er en «Switch», og </w:t>
+      </w:r>
+      <w:r>
+        <w:t xml:space="preserve">en Seek Bar brukes for å la brukeren velge en hastighet for metronomen. </w:t>
+      </w:r>
     </w:p>
     <w:p>
       <w:pPr>
@@ -3808,7 +4090,7 @@
           <w:sz w:val="24"/>
           <w:szCs w:val="24"/>
         </w:rPr>
-        <w:t xml:space="preserve">oppsette </w:t>
+        <w:t>oppsette</w:t>
       </w:r>
       <w:r>
         <w:rPr>
@@ -3824,16 +4106,7 @@
           <w:sz w:val="24"/>
           <w:szCs w:val="24"/>
         </w:rPr>
-        <w:t xml:space="preserve">til brukergrensesnittet. Det består av et «Frame Layout» som holder de tre «Relative Layout» -ene som blir referert til i koden. Når «Relative </w:t>
-      </w:r>
-      <w:r>
-        <w:rPr>
-          <w:rFonts w:asciiTheme="majorHAnsi" w:hAnsiTheme="majorHAnsi" w:cs="Times New Roman"/>
-          <w:sz w:val="24"/>
-          <w:szCs w:val="24"/>
-        </w:rPr>
-        <w:lastRenderedPageBreak/>
-        <w:t xml:space="preserve">Layout» blir lagt til et «Frame Layout» på denne måten blir de stablet oppå hverandre, dette gjør at noen elementer kan ligge oppå andre elementer. Det «Relative Layout» -et som ligger nederst i activity_main.xml filen er det «Relative Layout» som ligger øverst i brukergrensesnittet. </w:t>
+        <w:t xml:space="preserve"> til brukergrensesnittet. Det består av et «Frame Layout» som holder de tre «Relative Layout» -ene som blir referert til i koden. Når «Relative Layout» blir lagt til et «Frame Layout» på denne måten blir de stablet oppå hverandre, dette gjør at noen elementer kan ligge oppå andre elementer. Det «Relative Layout» -et som ligger nederst i activity_main.xml filen er det «Relative Layout» som ligger øverst i brukergrensesnittet. </w:t>
       </w:r>
     </w:p>
     <w:p>
@@ -3872,7 +4145,16 @@
           <w:sz w:val="24"/>
           <w:szCs w:val="24"/>
         </w:rPr>
-        <w:t xml:space="preserve">Funksjonen «moveLinLay» animerer det «Relative Layout» -et «linLayout» som ligger i «scrollView», ved å flytte det og å øke størrelsen på det hvert 70ms. «moveLinLay» er en «Runnable» </w:t>
+        <w:t xml:space="preserve">Funksjonen «moveLinLay» animerer det «Relative Layout» -et «linLayout» som ligger i «scrollView», ved å flytte det og å øke størrelsen på det hvert 70ms. «moveLinLay» er en </w:t>
+      </w:r>
+      <w:r>
+        <w:rPr>
+          <w:rFonts w:asciiTheme="majorHAnsi" w:hAnsiTheme="majorHAnsi" w:cs="Times New Roman"/>
+          <w:sz w:val="24"/>
+          <w:szCs w:val="24"/>
+        </w:rPr>
+        <w:lastRenderedPageBreak/>
+        <w:t xml:space="preserve">«Runnable» </w:t>
       </w:r>
       <w:r>
         <w:rPr>
@@ -4294,65 +4576,67 @@
           <w:sz w:val="24"/>
           <w:szCs w:val="24"/>
         </w:rPr>
+        <w:t>Redigering av noter</w:t>
+      </w:r>
+    </w:p>
+    <w:p>
+      <w:pPr>
+        <w:spacing w:line="360" w:lineRule="auto"/>
+        <w:rPr>
+          <w:rFonts w:asciiTheme="majorHAnsi" w:hAnsiTheme="majorHAnsi" w:cs="Times New Roman"/>
+          <w:sz w:val="24"/>
+          <w:szCs w:val="24"/>
+        </w:rPr>
+      </w:pPr>
+      <w:r>
+        <w:rPr>
+          <w:rFonts w:asciiTheme="majorHAnsi" w:hAnsiTheme="majorHAnsi" w:cs="Times New Roman"/>
+          <w:sz w:val="24"/>
+          <w:szCs w:val="24"/>
+        </w:rPr>
+        <w:t xml:space="preserve">På hvert note bilde ligger en lytter av «MyTouchListener». Når brukeren trykker på en note, etter at innspillingen er ferdig, blir noten og alt tilhørende blått. Dette skjer ved hjelp av et fargefilter som legges til alle «barnene» til forelderen til noten, dvs alle notens «søsken» og den selv. Når en note blir valgt, blir også en del knapper laget og lagt ut på skjermen. Disse knappene går inn under tre kategorier. </w:t>
+      </w:r>
+    </w:p>
+    <w:p>
+      <w:pPr>
+        <w:pStyle w:val="Heading5"/>
+        <w:ind w:firstLine="708"/>
+      </w:pPr>
+      <w:r>
+        <w:t>Delete Note</w:t>
+      </w:r>
+    </w:p>
+    <w:p>
+      <w:pPr>
+        <w:spacing w:line="360" w:lineRule="auto"/>
+        <w:rPr>
+          <w:rFonts w:asciiTheme="majorHAnsi" w:hAnsiTheme="majorHAnsi" w:cs="Times New Roman"/>
+          <w:sz w:val="24"/>
+          <w:szCs w:val="24"/>
+        </w:rPr>
+      </w:pPr>
+      <w:r>
+        <w:rPr>
+          <w:rFonts w:asciiTheme="majorHAnsi" w:hAnsiTheme="majorHAnsi" w:cs="Times New Roman"/>
+          <w:sz w:val="24"/>
+          <w:szCs w:val="24"/>
+        </w:rPr>
+        <w:t xml:space="preserve">Etter at brukeren har trykket på slett note knappen, begynner den med å identifesere noten og dens plass i «allNotesForXML», under navnet «allNotes» i denne filen, og endrer lengden </w:t>
+      </w:r>
+      <w:r>
+        <w:rPr>
+          <w:rFonts w:asciiTheme="majorHAnsi" w:hAnsiTheme="majorHAnsi" w:cs="Times New Roman"/>
+          <w:sz w:val="24"/>
+          <w:szCs w:val="24"/>
+        </w:rPr>
         <w:lastRenderedPageBreak/>
-        <w:t>Redigering av noter</w:t>
-      </w:r>
-    </w:p>
-    <w:p>
-      <w:pPr>
-        <w:spacing w:line="360" w:lineRule="auto"/>
-        <w:rPr>
-          <w:rFonts w:asciiTheme="majorHAnsi" w:hAnsiTheme="majorHAnsi" w:cs="Times New Roman"/>
-          <w:sz w:val="24"/>
-          <w:szCs w:val="24"/>
-        </w:rPr>
-      </w:pPr>
-      <w:r>
-        <w:rPr>
-          <w:rFonts w:asciiTheme="majorHAnsi" w:hAnsiTheme="majorHAnsi" w:cs="Times New Roman"/>
-          <w:sz w:val="24"/>
-          <w:szCs w:val="24"/>
-        </w:rPr>
-        <w:t xml:space="preserve">På hvert note bilde ligger en lytter av «MyTouchListener». Når brukeren trykker på en note, etter at innspillingen er ferdig, blir noten og alt tilhørende blått. Dette skjer ved hjelp av et fargefilter som legges til alle «barnene» til forelderen til noten, dvs alle notens «søsken» og den selv. Når en note blir valgt, blir også en del knapper laget og lagt ut på skjermen. Disse knappene går inn under tre kategorier. </w:t>
+        <w:t xml:space="preserve">til noten til «» i stedet for den lengden den har. Grunnen for dette er at ExportXML bare inkluderer de objektene som har en lengde, slik at når en note ikke har lengde blir den ikke lagt til i XML-filen. Etter det blir alle bildene som var markert med blått slettet fra brukergrensesnittet og knappene blir også gjemt igjen. </w:t>
       </w:r>
     </w:p>
     <w:p>
       <w:pPr>
         <w:pStyle w:val="Heading5"/>
-        <w:numPr>
-          <w:ilvl w:val="3"/>
-          <w:numId w:val="1"/>
-        </w:numPr>
-      </w:pPr>
-      <w:r>
-        <w:t>Delete Note</w:t>
-      </w:r>
-    </w:p>
-    <w:p>
-      <w:pPr>
-        <w:spacing w:line="360" w:lineRule="auto"/>
-        <w:rPr>
-          <w:rFonts w:asciiTheme="majorHAnsi" w:hAnsiTheme="majorHAnsi" w:cs="Times New Roman"/>
-          <w:sz w:val="24"/>
-          <w:szCs w:val="24"/>
-        </w:rPr>
-      </w:pPr>
-      <w:r>
-        <w:rPr>
-          <w:rFonts w:asciiTheme="majorHAnsi" w:hAnsiTheme="majorHAnsi" w:cs="Times New Roman"/>
-          <w:sz w:val="24"/>
-          <w:szCs w:val="24"/>
-        </w:rPr>
-        <w:t xml:space="preserve">Etter at brukeren har trykket på slett note knappen, begynner den med å identifesere noten og dens plass i «allNotesForXML», under navnet «allNotes» i denne filen, og endrer lengden til noten til «» i stedet for den lengden den har. Grunnen for dette er at ExportXML bare inkluderer de objektene som har en lengde, slik at når en note ikke har lengde blir den ikke lagt til i XML-filen. Etter det blir alle bildene som var markert med blått slettet fra brukergrensesnittet og knappene blir også gjemt igjen. </w:t>
-      </w:r>
-    </w:p>
-    <w:p>
-      <w:pPr>
-        <w:pStyle w:val="Heading5"/>
-        <w:numPr>
-          <w:ilvl w:val="3"/>
-          <w:numId w:val="1"/>
-        </w:numPr>
+        <w:ind w:firstLine="708"/>
       </w:pPr>
       <w:r>
         <w:rPr>
@@ -4618,10 +4902,7 @@
     <w:p>
       <w:pPr>
         <w:pStyle w:val="Heading5"/>
-        <w:numPr>
-          <w:ilvl w:val="3"/>
-          <w:numId w:val="1"/>
-        </w:numPr>
+        <w:ind w:firstLine="708"/>
       </w:pPr>
       <w:r>
         <w:t>Down/Up</w:t>
@@ -4658,16 +4939,7 @@
           <w:sz w:val="24"/>
           <w:szCs w:val="24"/>
         </w:rPr>
-        <w:t xml:space="preserve">» fjernes disse, siden det ikke finnes noen garanti for at den noten eksisterer i denne dur/mol- en. Knappene for disse markeringene bli også oppdatert, slik at brukeren kun kan velge alternativer som finnes. Når noten flyttes kalles også metoden «fixLines», som sletter alle notelinjene og tegner de inn på nytt, med det som nå er det rette antallet. Den nye plasseringen til noten på skjermen blir funnet ved å søke etter den nåværende plasseringen i </w:t>
-      </w:r>
-      <w:r>
-        <w:rPr>
-          <w:rFonts w:asciiTheme="majorHAnsi" w:hAnsiTheme="majorHAnsi" w:cs="Times New Roman"/>
-          <w:sz w:val="24"/>
-          <w:szCs w:val="24"/>
-        </w:rPr>
-        <w:lastRenderedPageBreak/>
-        <w:t>«yValueSearch», og hente ut enten den foregående (opp) eller den neste (ned) verdien i arrayet. Hvis noten er opp ned blir den forskjøvet tilsvarende</w:t>
+        <w:t>» fjernes disse, siden det ikke finnes noen garanti for at den noten eksisterer i denne dur/mol- en. Knappene for disse markeringene bli også oppdatert, slik at brukeren kun kan velge alternativer som finnes. Når noten flyttes kalles også metoden «fixLines», som sletter alle notelinjene og tegner de inn på nytt, med det som nå er det rette antallet. Den nye plasseringen til noten på skjermen blir funnet ved å søke etter den nåværende plasseringen i «yValueSearch», og hente ut enten den foregående (opp) eller den neste (ned) verdien i arrayet. Hvis noten er opp ned blir den forskjøvet tilsvarende</w:t>
       </w:r>
     </w:p>
     <w:p>
@@ -4719,6 +4991,7 @@
           <w:sz w:val="24"/>
           <w:szCs w:val="24"/>
         </w:rPr>
+        <w:lastRenderedPageBreak/>
         <w:t>Meny</w:t>
       </w:r>
     </w:p>
@@ -4745,23 +5018,7 @@
           <w:sz w:val="24"/>
           <w:szCs w:val="24"/>
         </w:rPr>
-        <w:t>nappene alltid vises som en pop-up meny. Dette styres av tag’en ifRoom i XML-filen menu_main.xml. Funksjonaliteten til menyen</w:t>
-      </w:r>
-      <w:r>
-        <w:rPr>
-          <w:rFonts w:asciiTheme="majorHAnsi" w:hAnsiTheme="majorHAnsi"/>
-          <w:sz w:val="24"/>
-          <w:szCs w:val="24"/>
-        </w:rPr>
-        <w:t xml:space="preserve"> styres av en switch/case som sjekker hv</w:t>
-      </w:r>
-      <w:r>
-        <w:rPr>
-          <w:rFonts w:asciiTheme="majorHAnsi" w:hAnsiTheme="majorHAnsi"/>
-          <w:sz w:val="24"/>
-          <w:szCs w:val="24"/>
-        </w:rPr>
-        <w:t>ilken knapp brukeren trykker på, og kaller videre den tilhørende metoden(e) for valgt knapp.</w:t>
+        <w:t>nappene alltid vises som en pop-up meny. Dette styres av tag’en ifRoom i XML-filen menu_main.xml. Funksjonaliteten til menyen styres av en switch/case som sjekker hvilken knapp brukeren trykker på, og kaller videre den tilhørende metoden(e) for valgt knapp.</w:t>
       </w:r>
     </w:p>
     <w:p>
@@ -4889,7 +5146,6 @@
           <w:szCs w:val="24"/>
           <w:lang w:eastAsia="nb-NO"/>
         </w:rPr>
-        <w:lastRenderedPageBreak/>
         <w:drawing>
           <wp:inline distT="0" distB="0" distL="0" distR="0" wp14:anchorId="4AAED339" wp14:editId="2FEA004F">
             <wp:extent cx="5760720" cy="3240405"/>
@@ -5006,7 +5262,17 @@
           <w:szCs w:val="24"/>
           <w:lang w:eastAsia="nb-NO"/>
         </w:rPr>
-        <w:t>Når brukeren trykker på «record»-knappen når mikrofon sybolet står ved siden av den, vil appen begynne å analysere lyden den får inn og mikrofon sybolet vil endre seg til ett stopp symbol. Det er nå brukeren begynner å synge og appen vil vise hvilke noter brukeren synger ved å skrive noten ut i notesystemet på skje</w:t>
+        <w:t xml:space="preserve">Når brukeren trykker på «record»-knappen når mikrofon sybolet står ved siden av den, vil appen begynne å analysere lyden den får inn og mikrofon sybolet vil endre seg til ett stopp </w:t>
+      </w:r>
+      <w:r>
+        <w:rPr>
+          <w:rFonts w:asciiTheme="majorHAnsi" w:eastAsia="Times New Roman" w:hAnsiTheme="majorHAnsi" w:cs="Times New Roman"/>
+          <w:sz w:val="24"/>
+          <w:szCs w:val="24"/>
+          <w:lang w:eastAsia="nb-NO"/>
+        </w:rPr>
+        <w:lastRenderedPageBreak/>
+        <w:t>symbol. Det er nå brukeren begynner å synge og appen vil vise hvilke noter brukeren synger ved å skrive noten ut i notesystemet på skje</w:t>
       </w:r>
       <w:r>
         <w:rPr>
@@ -5035,8 +5301,6 @@
         </w:rPr>
         <w:t xml:space="preserve">record og </w:t>
       </w:r>
-      <w:bookmarkStart w:id="0" w:name="_GoBack"/>
-      <w:bookmarkEnd w:id="0"/>
       <w:r>
         <w:rPr>
           <w:rFonts w:asciiTheme="majorHAnsi" w:eastAsia="Times New Roman" w:hAnsiTheme="majorHAnsi" w:cs="Times New Roman"/>
@@ -5060,7 +5324,6 @@
           <w:szCs w:val="24"/>
           <w:lang w:eastAsia="nb-NO"/>
         </w:rPr>
-        <w:lastRenderedPageBreak/>
         <w:drawing>
           <wp:inline distT="0" distB="0" distL="0" distR="0" wp14:anchorId="6A705480" wp14:editId="7266B40C">
             <wp:extent cx="5760720" cy="3240405"/>
@@ -5304,17 +5567,7 @@
           <w:szCs w:val="24"/>
           <w:lang w:eastAsia="nb-NO"/>
         </w:rPr>
-        <w:t xml:space="preserve">Nederst på skjermen står en av/på knapp. Denne knappen styrer metronomfunksjonen. Hastigheten er som standard 80BPM, men brukeren kan selv endre dette i settings-menyen. </w:t>
-      </w:r>
-      <w:r>
-        <w:rPr>
-          <w:rFonts w:asciiTheme="majorHAnsi" w:eastAsia="Times New Roman" w:hAnsiTheme="majorHAnsi" w:cs="Times New Roman"/>
-          <w:sz w:val="24"/>
-          <w:szCs w:val="24"/>
-          <w:lang w:eastAsia="nb-NO"/>
-        </w:rPr>
-        <w:lastRenderedPageBreak/>
-        <w:t>Når brukeren slår på knappen begynner telefonen å vibrere i gitt intervall, og det vises en liten teller nederst til høyre på skjermen.</w:t>
+        <w:t>Nederst på skjermen står en av/på knapp. Denne knappen styrer metronomfunksjonen. Hastigheten er som standard 80BPM, men brukeren kan selv endre dette i settings-menyen. Når brukeren slår på knappen begynner telefonen å vibrere i gitt intervall, og det vises en liten teller nederst til høyre på skjermen.</w:t>
       </w:r>
     </w:p>
     <w:p>
@@ -5397,6 +5650,15 @@
           <w:lang w:eastAsia="nb-NO"/>
         </w:rPr>
         <w:t xml:space="preserve"> </w:t>
+      </w:r>
+      <w:r>
+        <w:rPr>
+          <w:rFonts w:asciiTheme="majorHAnsi" w:eastAsia="Times New Roman" w:hAnsiTheme="majorHAnsi" w:cs="Times New Roman"/>
+          <w:sz w:val="24"/>
+          <w:szCs w:val="24"/>
+          <w:lang w:eastAsia="nb-NO"/>
+        </w:rPr>
+        <w:t>Noten kan også fjernes.</w:t>
       </w:r>
     </w:p>
     <w:p>
@@ -5531,7 +5793,17 @@
           <w:szCs w:val="24"/>
           <w:lang w:eastAsia="nb-NO"/>
         </w:rPr>
-        <w:t>Brukeren trykker på den noten de vil endre, noten vil endre farge og telefonen vil vibrere kort for å indikere at en note har blitt valgt. Når brukeren er ferdig å rediegere kan de trykke på den samme noten igjen for å velge den bort, eller trykke på en annen note for å velge den istedet.</w:t>
+        <w:t xml:space="preserve">Brukeren trykker på den noten de vil endre, noten vil endre farge og telefonen vil vibrere kort for å indikere at en note har blitt valgt. Når brukeren er ferdig å rediegere kan de trykke på </w:t>
+      </w:r>
+      <w:r>
+        <w:rPr>
+          <w:rFonts w:asciiTheme="majorHAnsi" w:eastAsia="Times New Roman" w:hAnsiTheme="majorHAnsi" w:cs="Times New Roman"/>
+          <w:sz w:val="24"/>
+          <w:szCs w:val="24"/>
+          <w:lang w:eastAsia="nb-NO"/>
+        </w:rPr>
+        <w:lastRenderedPageBreak/>
+        <w:t>den samme noten igjen for å velge den bort, eller trykke på en annen note for å velge den istedet.</w:t>
       </w:r>
     </w:p>
     <w:p>
@@ -5601,7 +5873,6 @@
           <w:szCs w:val="24"/>
           <w:lang w:eastAsia="nb-NO"/>
         </w:rPr>
-        <w:lastRenderedPageBreak/>
         <w:t>Down/U</w:t>
       </w:r>
       <w:r>
@@ -5819,6 +6090,7 @@
           <w:szCs w:val="24"/>
           <w:lang w:eastAsia="nb-NO"/>
         </w:rPr>
+        <w:lastRenderedPageBreak/>
         <w:drawing>
           <wp:inline distT="0" distB="0" distL="0" distR="0" wp14:anchorId="43C7D272" wp14:editId="63E14145">
             <wp:extent cx="5760720" cy="3240405"/>
@@ -5912,7 +6184,6 @@
           <w:szCs w:val="24"/>
           <w:lang w:eastAsia="nb-NO"/>
         </w:rPr>
-        <w:lastRenderedPageBreak/>
         <w:t>New Masterpiece</w:t>
       </w:r>
     </w:p>
@@ -6036,26 +6307,45 @@
           <w:szCs w:val="24"/>
           <w:lang w:eastAsia="nb-NO"/>
         </w:rPr>
-        <w:t>Når brukeren trykker på «Save MusicXML»-knappen vil en xml-fil med all informationen fra appen bli lagret under det navnet brukeren selv har skrevet inn. Hvis brukeren ikke har valgt ett navn vil filen bli lagret som «Untitled». Hvis det allerede finnes en fil under smme navn, vil filen ikke bli lagret og bruker en få en medlig om at en fil ved dete navnet allerede eksisterer. Det blir da opp til brukeren om de vil gi denne filen ett nytt navn, eller finne den gamle filen og slette den.</w:t>
-      </w:r>
-    </w:p>
-    <w:p>
-      <w:pPr>
-        <w:spacing w:before="100" w:beforeAutospacing="1" w:after="0" w:line="360" w:lineRule="auto"/>
-        <w:rPr>
-          <w:rFonts w:asciiTheme="majorHAnsi" w:eastAsia="Times New Roman" w:hAnsiTheme="majorHAnsi" w:cs="Times New Roman"/>
-          <w:sz w:val="24"/>
-          <w:szCs w:val="24"/>
-          <w:lang w:eastAsia="nb-NO"/>
-        </w:rPr>
-      </w:pPr>
-      <w:r>
-        <w:rPr>
-          <w:rFonts w:asciiTheme="majorHAnsi" w:eastAsia="Times New Roman" w:hAnsiTheme="majorHAnsi" w:cs="Times New Roman"/>
-          <w:sz w:val="24"/>
-          <w:szCs w:val="24"/>
-          <w:lang w:eastAsia="nb-NO"/>
-        </w:rPr>
+        <w:t>Når brukeren trykker på «Save MusicXML»-knappen vil en xml-fil med all informationen fra appen bli lagret under det navnet brukeren selv har skrevet inn. Hvis brukeren ikke har valgt ett navn vil filen bli lagret som «Untitled». Hvis det allerede finnes en fil under s</w:t>
+      </w:r>
+      <w:r>
+        <w:rPr>
+          <w:rFonts w:asciiTheme="majorHAnsi" w:eastAsia="Times New Roman" w:hAnsiTheme="majorHAnsi" w:cs="Times New Roman"/>
+          <w:sz w:val="24"/>
+          <w:szCs w:val="24"/>
+          <w:lang w:eastAsia="nb-NO"/>
+        </w:rPr>
+        <w:t>a</w:t>
+      </w:r>
+      <w:r>
+        <w:rPr>
+          <w:rFonts w:asciiTheme="majorHAnsi" w:eastAsia="Times New Roman" w:hAnsiTheme="majorHAnsi" w:cs="Times New Roman"/>
+          <w:sz w:val="24"/>
+          <w:szCs w:val="24"/>
+          <w:lang w:eastAsia="nb-NO"/>
+        </w:rPr>
+        <w:t>mme navn, vil filen ikke bli lagret og bruker en få en medlig om at en fil ved dete navnet allerede eksisterer. Det blir da opp til brukeren om de vil gi denne filen ett nytt navn, eller finne den gamle filen og slette den.</w:t>
+      </w:r>
+    </w:p>
+    <w:p>
+      <w:pPr>
+        <w:spacing w:before="100" w:beforeAutospacing="1" w:after="0" w:line="360" w:lineRule="auto"/>
+        <w:rPr>
+          <w:rFonts w:asciiTheme="majorHAnsi" w:eastAsia="Times New Roman" w:hAnsiTheme="majorHAnsi" w:cs="Times New Roman"/>
+          <w:sz w:val="24"/>
+          <w:szCs w:val="24"/>
+          <w:lang w:eastAsia="nb-NO"/>
+        </w:rPr>
+      </w:pPr>
+      <w:r>
+        <w:rPr>
+          <w:rFonts w:asciiTheme="majorHAnsi" w:eastAsia="Times New Roman" w:hAnsiTheme="majorHAnsi" w:cs="Times New Roman"/>
+          <w:sz w:val="24"/>
+          <w:szCs w:val="24"/>
+          <w:lang w:eastAsia="nb-NO"/>
+        </w:rPr>
+        <w:lastRenderedPageBreak/>
         <w:t xml:space="preserve">«Share MusicXML» knappen åpner en ny meny som lar brukeren velge hvordan de vil dele xml-filen. </w:t>
       </w:r>
       <w:r>
@@ -6081,7 +6371,6 @@
           <w:szCs w:val="24"/>
           <w:lang w:eastAsia="nb-NO"/>
         </w:rPr>
-        <w:lastRenderedPageBreak/>
         <w:drawing>
           <wp:inline distT="0" distB="0" distL="0" distR="0" wp14:anchorId="370E5D14" wp14:editId="3D15A481">
             <wp:extent cx="5760720" cy="3240405"/>
@@ -6527,16 +6816,7 @@
           <w:szCs w:val="24"/>
           <w:lang w:eastAsia="nb-NO"/>
         </w:rPr>
-        <w:t>Dette programmet kunne også hatt støtte for å spille tilbake en MIDI-versjon av det brukeren synger</w:t>
-      </w:r>
-      <w:r>
-        <w:rPr>
-          <w:rFonts w:asciiTheme="majorHAnsi" w:eastAsia="Times New Roman" w:hAnsiTheme="majorHAnsi" w:cs="Times New Roman"/>
-          <w:sz w:val="24"/>
-          <w:szCs w:val="24"/>
-          <w:lang w:eastAsia="nb-NO"/>
-        </w:rPr>
-        <w:t xml:space="preserve"> siden da kunne man utnyttet javax.sound biblioteket.</w:t>
+        <w:t>Dette programmet kunne også hatt støtte for å spille tilbake en MIDI-versjon av det brukeren synger siden da kunne man utnyttet javax.sound biblioteket.</w:t>
       </w:r>
     </w:p>
     <w:p>
@@ -6665,6 +6945,15 @@
         <w:lastRenderedPageBreak/>
         <w:t>skrive i detalj om androidting? Imgview etc</w:t>
       </w:r>
+      <w:r>
+        <w:rPr>
+          <w:rFonts w:asciiTheme="majorHAnsi" w:eastAsia="Times New Roman" w:hAnsiTheme="majorHAnsi" w:cs="Times New Roman"/>
+          <w:sz w:val="24"/>
+          <w:szCs w:val="24"/>
+          <w:lang w:eastAsia="nb-NO"/>
+        </w:rPr>
+        <w:t xml:space="preserve"> - JA</w:t>
+      </w:r>
     </w:p>
     <w:p>
       <w:pPr>
@@ -6685,8 +6974,26 @@
           <w:szCs w:val="24"/>
           <w:lang w:eastAsia="nb-NO"/>
         </w:rPr>
+        <w:t>-</w:t>
+      </w:r>
+      <w:r>
+        <w:rPr>
+          <w:rFonts w:asciiTheme="majorHAnsi" w:eastAsia="Times New Roman" w:hAnsiTheme="majorHAnsi" w:cs="Times New Roman"/>
+          <w:sz w:val="24"/>
+          <w:szCs w:val="24"/>
+          <w:lang w:eastAsia="nb-NO"/>
+        </w:rPr>
         <w:t>kommentere kode i rapport?</w:t>
       </w:r>
+      <w:r>
+        <w:rPr>
+          <w:rFonts w:asciiTheme="majorHAnsi" w:eastAsia="Times New Roman" w:hAnsiTheme="majorHAnsi" w:cs="Times New Roman"/>
+          <w:sz w:val="24"/>
+          <w:szCs w:val="24"/>
+          <w:lang w:eastAsia="nb-NO"/>
+        </w:rPr>
+        <w:t xml:space="preserve"> </w:t>
+      </w:r>
     </w:p>
     <w:p>
       <w:pPr>
@@ -6707,6 +7014,41 @@
           <w:szCs w:val="24"/>
           <w:lang w:eastAsia="nb-NO"/>
         </w:rPr>
+        <w:t>Zippe ned kode, skrive kort om vedlegg(kildekode), hvordan delt opp</w:t>
+      </w:r>
+    </w:p>
+    <w:p>
+      <w:pPr>
+        <w:pStyle w:val="ListParagraph"/>
+        <w:spacing w:before="100" w:beforeAutospacing="1" w:after="0" w:line="360" w:lineRule="auto"/>
+        <w:ind w:left="360"/>
+        <w:rPr>
+          <w:rFonts w:asciiTheme="majorHAnsi" w:eastAsia="Times New Roman" w:hAnsiTheme="majorHAnsi" w:cs="Times New Roman"/>
+          <w:sz w:val="24"/>
+          <w:szCs w:val="24"/>
+          <w:lang w:eastAsia="nb-NO"/>
+        </w:rPr>
+      </w:pPr>
+    </w:p>
+    <w:p>
+      <w:pPr>
+        <w:pStyle w:val="ListParagraph"/>
+        <w:spacing w:before="100" w:beforeAutospacing="1" w:after="0" w:line="360" w:lineRule="auto"/>
+        <w:ind w:left="360"/>
+        <w:rPr>
+          <w:rFonts w:asciiTheme="majorHAnsi" w:eastAsia="Times New Roman" w:hAnsiTheme="majorHAnsi" w:cs="Times New Roman"/>
+          <w:sz w:val="24"/>
+          <w:szCs w:val="24"/>
+          <w:lang w:eastAsia="nb-NO"/>
+        </w:rPr>
+      </w:pPr>
+      <w:r>
+        <w:rPr>
+          <w:rFonts w:asciiTheme="majorHAnsi" w:eastAsia="Times New Roman" w:hAnsiTheme="majorHAnsi" w:cs="Times New Roman"/>
+          <w:sz w:val="24"/>
+          <w:szCs w:val="24"/>
+          <w:lang w:eastAsia="nb-NO"/>
+        </w:rPr>
         <w:t>Skrive for skjerm/print</w:t>
       </w:r>
     </w:p>
@@ -6729,6 +7071,41 @@
           <w:szCs w:val="24"/>
           <w:lang w:eastAsia="nb-NO"/>
         </w:rPr>
+        <w:t>Sannsynligvis skjerm</w:t>
+      </w:r>
+    </w:p>
+    <w:p>
+      <w:pPr>
+        <w:pStyle w:val="ListParagraph"/>
+        <w:spacing w:before="100" w:beforeAutospacing="1" w:after="0" w:line="360" w:lineRule="auto"/>
+        <w:ind w:left="360"/>
+        <w:rPr>
+          <w:rFonts w:asciiTheme="majorHAnsi" w:eastAsia="Times New Roman" w:hAnsiTheme="majorHAnsi" w:cs="Times New Roman"/>
+          <w:sz w:val="24"/>
+          <w:szCs w:val="24"/>
+          <w:lang w:eastAsia="nb-NO"/>
+        </w:rPr>
+      </w:pPr>
+    </w:p>
+    <w:p>
+      <w:pPr>
+        <w:pStyle w:val="ListParagraph"/>
+        <w:spacing w:before="100" w:beforeAutospacing="1" w:after="0" w:line="360" w:lineRule="auto"/>
+        <w:ind w:left="360"/>
+        <w:rPr>
+          <w:rFonts w:asciiTheme="majorHAnsi" w:eastAsia="Times New Roman" w:hAnsiTheme="majorHAnsi" w:cs="Times New Roman"/>
+          <w:sz w:val="24"/>
+          <w:szCs w:val="24"/>
+          <w:lang w:eastAsia="nb-NO"/>
+        </w:rPr>
+      </w:pPr>
+      <w:r>
+        <w:rPr>
+          <w:rFonts w:asciiTheme="majorHAnsi" w:eastAsia="Times New Roman" w:hAnsiTheme="majorHAnsi" w:cs="Times New Roman"/>
+          <w:sz w:val="24"/>
+          <w:szCs w:val="24"/>
+          <w:lang w:eastAsia="nb-NO"/>
+        </w:rPr>
         <w:t>I</w:t>
       </w:r>
       <w:r>
@@ -6760,7 +7137,7 @@
           <w:szCs w:val="24"/>
           <w:lang w:eastAsia="nb-NO"/>
         </w:rPr>
-        <w:t>Nummerering +på kapitler</w:t>
+        <w:t>Apk, forklaring hvis tid, el link</w:t>
       </w:r>
     </w:p>
     <w:p>
@@ -6775,6 +7152,19 @@
           <w:lang w:eastAsia="nb-NO"/>
         </w:rPr>
       </w:pPr>
+    </w:p>
+    <w:p>
+      <w:pPr>
+        <w:pStyle w:val="ListParagraph"/>
+        <w:spacing w:before="100" w:beforeAutospacing="1" w:after="0" w:line="360" w:lineRule="auto"/>
+        <w:ind w:left="360"/>
+        <w:rPr>
+          <w:rFonts w:asciiTheme="majorHAnsi" w:eastAsia="Times New Roman" w:hAnsiTheme="majorHAnsi" w:cs="Times New Roman"/>
+          <w:sz w:val="24"/>
+          <w:szCs w:val="24"/>
+          <w:lang w:eastAsia="nb-NO"/>
+        </w:rPr>
+      </w:pPr>
       <w:r>
         <w:rPr>
           <w:rFonts w:asciiTheme="majorHAnsi" w:eastAsia="Times New Roman" w:hAnsiTheme="majorHAnsi" w:cs="Times New Roman"/>
@@ -6813,11 +7203,182 @@
           <w:szCs w:val="24"/>
           <w:lang w:eastAsia="nb-NO"/>
         </w:rPr>
+        <w:t>Ikke liste, ikke figurliste, skriv sammen med første forkortelser</w:t>
+      </w:r>
+    </w:p>
+    <w:p>
+      <w:pPr>
+        <w:pStyle w:val="ListParagraph"/>
+        <w:spacing w:before="100" w:beforeAutospacing="1" w:after="0" w:line="360" w:lineRule="auto"/>
+        <w:ind w:left="360"/>
+        <w:rPr>
+          <w:rFonts w:asciiTheme="majorHAnsi" w:eastAsia="Times New Roman" w:hAnsiTheme="majorHAnsi" w:cs="Times New Roman"/>
+          <w:sz w:val="24"/>
+          <w:szCs w:val="24"/>
+          <w:lang w:eastAsia="nb-NO"/>
+        </w:rPr>
+      </w:pPr>
+    </w:p>
+    <w:p>
+      <w:pPr>
+        <w:pStyle w:val="ListParagraph"/>
+        <w:spacing w:before="100" w:beforeAutospacing="1" w:after="0" w:line="360" w:lineRule="auto"/>
+        <w:ind w:left="360"/>
+        <w:rPr>
+          <w:rFonts w:asciiTheme="majorHAnsi" w:eastAsia="Times New Roman" w:hAnsiTheme="majorHAnsi" w:cs="Times New Roman"/>
+          <w:sz w:val="24"/>
+          <w:szCs w:val="24"/>
+          <w:lang w:eastAsia="nb-NO"/>
+        </w:rPr>
+      </w:pPr>
+      <w:r>
+        <w:rPr>
+          <w:rFonts w:asciiTheme="majorHAnsi" w:eastAsia="Times New Roman" w:hAnsiTheme="majorHAnsi" w:cs="Times New Roman"/>
+          <w:sz w:val="24"/>
+          <w:szCs w:val="24"/>
+          <w:lang w:eastAsia="nb-NO"/>
+        </w:rPr>
         <w:t>Forside – for hånd+scanne eller på pc</w:t>
       </w:r>
     </w:p>
     <w:p>
       <w:pPr>
+        <w:pStyle w:val="ListParagraph"/>
+        <w:spacing w:before="100" w:beforeAutospacing="1" w:after="0" w:line="360" w:lineRule="auto"/>
+        <w:ind w:left="360"/>
+        <w:rPr>
+          <w:rFonts w:asciiTheme="majorHAnsi" w:eastAsia="Times New Roman" w:hAnsiTheme="majorHAnsi" w:cs="Times New Roman"/>
+          <w:sz w:val="24"/>
+          <w:szCs w:val="24"/>
+          <w:lang w:eastAsia="nb-NO"/>
+        </w:rPr>
+      </w:pPr>
+      <w:r>
+        <w:rPr>
+          <w:rFonts w:asciiTheme="majorHAnsi" w:eastAsia="Times New Roman" w:hAnsiTheme="majorHAnsi" w:cs="Times New Roman"/>
+          <w:sz w:val="24"/>
+          <w:szCs w:val="24"/>
+          <w:lang w:eastAsia="nb-NO"/>
+        </w:rPr>
+        <w:t>Fylle i på pc, ikke på signatur</w:t>
+      </w:r>
+    </w:p>
+    <w:p>
+      <w:pPr>
+        <w:pStyle w:val="ListParagraph"/>
+        <w:spacing w:before="100" w:beforeAutospacing="1" w:after="0" w:line="360" w:lineRule="auto"/>
+        <w:ind w:left="360"/>
+        <w:rPr>
+          <w:rFonts w:asciiTheme="majorHAnsi" w:eastAsia="Times New Roman" w:hAnsiTheme="majorHAnsi" w:cs="Times New Roman"/>
+          <w:sz w:val="24"/>
+          <w:szCs w:val="24"/>
+          <w:lang w:eastAsia="nb-NO"/>
+        </w:rPr>
+      </w:pPr>
+    </w:p>
+    <w:p>
+      <w:pPr>
+        <w:pStyle w:val="ListParagraph"/>
+        <w:spacing w:before="100" w:beforeAutospacing="1" w:after="0" w:line="360" w:lineRule="auto"/>
+        <w:ind w:left="360"/>
+        <w:rPr>
+          <w:rFonts w:asciiTheme="majorHAnsi" w:eastAsia="Times New Roman" w:hAnsiTheme="majorHAnsi" w:cs="Times New Roman"/>
+          <w:sz w:val="24"/>
+          <w:szCs w:val="24"/>
+          <w:lang w:eastAsia="nb-NO"/>
+        </w:rPr>
+      </w:pPr>
+      <w:r>
+        <w:rPr>
+          <w:rFonts w:asciiTheme="majorHAnsi" w:eastAsia="Times New Roman" w:hAnsiTheme="majorHAnsi" w:cs="Times New Roman"/>
+          <w:sz w:val="24"/>
+          <w:szCs w:val="24"/>
+          <w:lang w:eastAsia="nb-NO"/>
+        </w:rPr>
+        <w:t>Norsk oversetting</w:t>
+      </w:r>
+    </w:p>
+    <w:p>
+      <w:pPr>
+        <w:pStyle w:val="ListParagraph"/>
+        <w:spacing w:before="100" w:beforeAutospacing="1" w:after="0" w:line="360" w:lineRule="auto"/>
+        <w:ind w:left="360"/>
+        <w:rPr>
+          <w:rFonts w:asciiTheme="majorHAnsi" w:eastAsia="Times New Roman" w:hAnsiTheme="majorHAnsi" w:cs="Times New Roman"/>
+          <w:sz w:val="24"/>
+          <w:szCs w:val="24"/>
+          <w:lang w:eastAsia="nb-NO"/>
+        </w:rPr>
+      </w:pPr>
+      <w:r>
+        <w:rPr>
+          <w:rFonts w:asciiTheme="majorHAnsi" w:eastAsia="Times New Roman" w:hAnsiTheme="majorHAnsi" w:cs="Times New Roman"/>
+          <w:sz w:val="24"/>
+          <w:szCs w:val="24"/>
+          <w:lang w:eastAsia="nb-NO"/>
+        </w:rPr>
+        <w:t>Skriv det som er naturlig, ikke fornorske</w:t>
+      </w:r>
+    </w:p>
+    <w:p>
+      <w:pPr>
+        <w:pStyle w:val="ListParagraph"/>
+        <w:spacing w:before="100" w:beforeAutospacing="1" w:after="0" w:line="360" w:lineRule="auto"/>
+        <w:ind w:left="360"/>
+        <w:rPr>
+          <w:rFonts w:asciiTheme="majorHAnsi" w:eastAsia="Times New Roman" w:hAnsiTheme="majorHAnsi" w:cs="Times New Roman"/>
+          <w:sz w:val="24"/>
+          <w:szCs w:val="24"/>
+          <w:lang w:eastAsia="nb-NO"/>
+        </w:rPr>
+      </w:pPr>
+    </w:p>
+    <w:p>
+      <w:pPr>
+        <w:pStyle w:val="ListParagraph"/>
+        <w:spacing w:before="100" w:beforeAutospacing="1" w:after="0" w:line="360" w:lineRule="auto"/>
+        <w:ind w:left="360"/>
+        <w:rPr>
+          <w:rFonts w:asciiTheme="majorHAnsi" w:eastAsia="Times New Roman" w:hAnsiTheme="majorHAnsi" w:cs="Times New Roman"/>
+          <w:sz w:val="24"/>
+          <w:szCs w:val="24"/>
+          <w:lang w:eastAsia="nb-NO"/>
+        </w:rPr>
+      </w:pPr>
+      <w:r>
+        <w:rPr>
+          <w:rFonts w:asciiTheme="majorHAnsi" w:eastAsia="Times New Roman" w:hAnsiTheme="majorHAnsi" w:cs="Times New Roman"/>
+          <w:sz w:val="24"/>
+          <w:szCs w:val="24"/>
+          <w:lang w:eastAsia="nb-NO"/>
+        </w:rPr>
+        <w:t>Legge ved kode for matlab?</w:t>
+      </w:r>
+    </w:p>
+    <w:p>
+      <w:pPr>
+        <w:pStyle w:val="ListParagraph"/>
+        <w:spacing w:before="100" w:beforeAutospacing="1" w:after="0" w:line="360" w:lineRule="auto"/>
+        <w:ind w:left="360"/>
+        <w:rPr>
+          <w:rFonts w:asciiTheme="majorHAnsi" w:eastAsia="Times New Roman" w:hAnsiTheme="majorHAnsi" w:cs="Times New Roman"/>
+          <w:sz w:val="24"/>
+          <w:szCs w:val="24"/>
+          <w:lang w:eastAsia="nb-NO"/>
+        </w:rPr>
+      </w:pPr>
+      <w:r>
+        <w:rPr>
+          <w:rFonts w:asciiTheme="majorHAnsi" w:eastAsia="Times New Roman" w:hAnsiTheme="majorHAnsi" w:cs="Times New Roman"/>
+          <w:sz w:val="24"/>
+          <w:szCs w:val="24"/>
+          <w:lang w:eastAsia="nb-NO"/>
+        </w:rPr>
+        <w:t>Nevn at figurer er fra matlab, legge ved kode som referanse</w:t>
+      </w:r>
+    </w:p>
+    <w:p>
+      <w:pPr>
         <w:spacing w:line="360" w:lineRule="auto"/>
         <w:rPr>
           <w:rFonts w:asciiTheme="majorHAnsi" w:eastAsia="Times New Roman" w:hAnsiTheme="majorHAnsi" w:cs="Times New Roman"/>
@@ -6826,6 +7387,57 @@
           <w:lang w:eastAsia="nb-NO"/>
         </w:rPr>
       </w:pPr>
+    </w:p>
+    <w:p>
+      <w:pPr>
+        <w:spacing w:line="360" w:lineRule="auto"/>
+        <w:rPr>
+          <w:rFonts w:asciiTheme="majorHAnsi" w:eastAsia="Times New Roman" w:hAnsiTheme="majorHAnsi" w:cs="Times New Roman"/>
+          <w:sz w:val="24"/>
+          <w:szCs w:val="24"/>
+          <w:lang w:eastAsia="nb-NO"/>
+        </w:rPr>
+      </w:pPr>
+      <w:r>
+        <w:rPr>
+          <w:rFonts w:asciiTheme="majorHAnsi" w:eastAsia="Times New Roman" w:hAnsiTheme="majorHAnsi" w:cs="Times New Roman"/>
+          <w:sz w:val="24"/>
+          <w:szCs w:val="24"/>
+          <w:lang w:eastAsia="nb-NO"/>
+        </w:rPr>
+        <w:t>Todo: bytte notelinjer med hjelpelinjer, markering med fortegn</w:t>
+      </w:r>
+    </w:p>
+    <w:p>
+      <w:pPr>
+        <w:spacing w:before="100" w:beforeAutospacing="1" w:after="0" w:line="360" w:lineRule="auto"/>
+        <w:rPr>
+          <w:rFonts w:asciiTheme="majorHAnsi" w:eastAsia="Times New Roman" w:hAnsiTheme="majorHAnsi" w:cs="Times New Roman"/>
+          <w:sz w:val="24"/>
+          <w:szCs w:val="24"/>
+          <w:lang w:eastAsia="nb-NO"/>
+        </w:rPr>
+      </w:pPr>
+      <w:r>
+        <w:rPr>
+          <w:rFonts w:asciiTheme="majorHAnsi" w:eastAsia="Times New Roman" w:hAnsiTheme="majorHAnsi" w:cs="Times New Roman"/>
+          <w:sz w:val="24"/>
+          <w:szCs w:val="24"/>
+          <w:lang w:eastAsia="nb-NO"/>
+        </w:rPr>
+        <w:t>Metoder med annen tekstype</w:t>
+      </w:r>
+    </w:p>
+    <w:p>
+      <w:pPr>
+        <w:spacing w:line="360" w:lineRule="auto"/>
+        <w:rPr>
+          <w:rFonts w:asciiTheme="majorHAnsi" w:eastAsia="Times New Roman" w:hAnsiTheme="majorHAnsi" w:cs="Times New Roman"/>
+          <w:sz w:val="24"/>
+          <w:szCs w:val="24"/>
+          <w:lang w:eastAsia="nb-NO"/>
+        </w:rPr>
+      </w:pPr>
       <w:r>
         <w:rPr>
           <w:rFonts w:asciiTheme="majorHAnsi" w:eastAsia="Times New Roman" w:hAnsiTheme="majorHAnsi" w:cs="Times New Roman"/>
@@ -6839,10 +7451,6 @@
     <w:p>
       <w:pPr>
         <w:pStyle w:val="Heading2"/>
-        <w:numPr>
-          <w:ilvl w:val="0"/>
-          <w:numId w:val="1"/>
-        </w:numPr>
         <w:spacing w:line="360" w:lineRule="auto"/>
         <w:rPr>
           <w:rFonts w:eastAsia="Times New Roman"/>
@@ -6925,10 +7533,6 @@
     <w:p>
       <w:pPr>
         <w:pStyle w:val="Heading2"/>
-        <w:numPr>
-          <w:ilvl w:val="0"/>
-          <w:numId w:val="1"/>
-        </w:numPr>
         <w:spacing w:line="360" w:lineRule="auto"/>
         <w:rPr>
           <w:rFonts w:eastAsia="Times New Roman"/>
@@ -6975,69 +7579,47 @@
           <w:rFonts w:asciiTheme="majorHAnsi" w:eastAsia="Times New Roman" w:hAnsiTheme="majorHAnsi" w:cs="Times New Roman"/>
           <w:sz w:val="24"/>
           <w:szCs w:val="24"/>
-          <w:lang w:val="en-US" w:eastAsia="nb-NO"/>
-        </w:rPr>
-      </w:pPr>
-      <w:r>
-        <w:rPr>
-          <w:rFonts w:asciiTheme="majorHAnsi" w:eastAsia="Times New Roman" w:hAnsiTheme="majorHAnsi" w:cs="Times New Roman"/>
-          <w:sz w:val="24"/>
-          <w:szCs w:val="24"/>
-          <w:lang w:val="en-US" w:eastAsia="nb-NO"/>
-        </w:rPr>
-        <w:t xml:space="preserve">Ye </w:t>
-      </w:r>
-      <w:proofErr w:type="spellStart"/>
-      <w:r>
-        <w:rPr>
-          <w:rFonts w:asciiTheme="majorHAnsi" w:eastAsia="Times New Roman" w:hAnsiTheme="majorHAnsi" w:cs="Times New Roman"/>
-          <w:sz w:val="24"/>
-          <w:szCs w:val="24"/>
-          <w:lang w:val="en-US" w:eastAsia="nb-NO"/>
-        </w:rPr>
-        <w:t>olde</w:t>
-      </w:r>
-      <w:proofErr w:type="spellEnd"/>
-      <w:r>
-        <w:rPr>
-          <w:rFonts w:asciiTheme="majorHAnsi" w:eastAsia="Times New Roman" w:hAnsiTheme="majorHAnsi" w:cs="Times New Roman"/>
-          <w:sz w:val="24"/>
-          <w:szCs w:val="24"/>
-          <w:lang w:val="en-US" w:eastAsia="nb-NO"/>
-        </w:rPr>
-        <w:t xml:space="preserve"> googles.com </w:t>
-      </w:r>
-    </w:p>
-    <w:p>
-      <w:pPr>
-        <w:spacing w:before="100" w:beforeAutospacing="1" w:after="0" w:line="360" w:lineRule="auto"/>
-        <w:rPr>
-          <w:rFonts w:asciiTheme="majorHAnsi" w:eastAsia="Times New Roman" w:hAnsiTheme="majorHAnsi" w:cs="Times New Roman"/>
-          <w:sz w:val="24"/>
-          <w:szCs w:val="24"/>
-          <w:lang w:val="en-US" w:eastAsia="nb-NO"/>
-        </w:rPr>
-      </w:pPr>
-      <w:r>
-        <w:rPr>
-          <w:rFonts w:asciiTheme="majorHAnsi" w:eastAsia="Times New Roman" w:hAnsiTheme="majorHAnsi" w:cs="Times New Roman"/>
-          <w:sz w:val="24"/>
-          <w:szCs w:val="24"/>
-          <w:lang w:val="en-US" w:eastAsia="nb-NO"/>
-        </w:rPr>
-        <w:t>stackoverflow.com</w:t>
-      </w:r>
-    </w:p>
-    <w:p>
-      <w:pPr>
-        <w:spacing w:before="100" w:beforeAutospacing="1" w:after="0" w:line="360" w:lineRule="auto"/>
-        <w:rPr>
-          <w:rFonts w:asciiTheme="majorHAnsi" w:eastAsia="Times New Roman" w:hAnsiTheme="majorHAnsi" w:cs="Times New Roman"/>
-          <w:sz w:val="24"/>
-          <w:szCs w:val="24"/>
-          <w:lang w:val="en-US" w:eastAsia="nb-NO"/>
-        </w:rPr>
-      </w:pPr>
+          <w:lang w:eastAsia="nb-NO"/>
+        </w:rPr>
+      </w:pPr>
+      <w:r>
+        <w:rPr>
+          <w:rFonts w:asciiTheme="majorHAnsi" w:eastAsia="Times New Roman" w:hAnsiTheme="majorHAnsi" w:cs="Times New Roman"/>
+          <w:sz w:val="24"/>
+          <w:szCs w:val="24"/>
+          <w:lang w:eastAsia="nb-NO"/>
+        </w:rPr>
+        <w:t>s</w:t>
+      </w:r>
+      <w:r>
+        <w:rPr>
+          <w:rFonts w:asciiTheme="majorHAnsi" w:eastAsia="Times New Roman" w:hAnsiTheme="majorHAnsi" w:cs="Times New Roman"/>
+          <w:sz w:val="24"/>
+          <w:szCs w:val="24"/>
+          <w:lang w:eastAsia="nb-NO"/>
+        </w:rPr>
+        <w:t>tackoverflow.com</w:t>
+      </w:r>
+    </w:p>
+    <w:p>
+      <w:pPr>
+        <w:spacing w:before="100" w:beforeAutospacing="1" w:after="0" w:line="360" w:lineRule="auto"/>
+        <w:rPr>
+          <w:rFonts w:asciiTheme="majorHAnsi" w:eastAsia="Times New Roman" w:hAnsiTheme="majorHAnsi" w:cs="Times New Roman"/>
+          <w:sz w:val="24"/>
+          <w:szCs w:val="24"/>
+          <w:lang w:eastAsia="nb-NO"/>
+        </w:rPr>
+      </w:pPr>
+      <w:r>
+        <w:rPr>
+          <w:rFonts w:asciiTheme="majorHAnsi" w:eastAsia="Times New Roman" w:hAnsiTheme="majorHAnsi" w:cs="Times New Roman"/>
+          <w:sz w:val="24"/>
+          <w:szCs w:val="24"/>
+          <w:lang w:eastAsia="nb-NO"/>
+        </w:rPr>
+        <w:t>xml : http://developer.android.com/guide/topics/ui/declaring-layout.html</w:t>
+      </w:r>
     </w:p>
     <w:p>
       <w:pPr>
@@ -7068,8 +7650,10 @@
         <w:spacing w:before="100" w:beforeAutospacing="1" w:after="0" w:line="360" w:lineRule="auto"/>
         <w:rPr>
           <w:rFonts w:asciiTheme="majorHAnsi" w:eastAsia="Times New Roman" w:hAnsiTheme="majorHAnsi" w:cs="Times New Roman"/>
-          <w:sz w:val="24"/>
-          <w:szCs w:val="24"/>
+          <w:color w:val="0000FF"/>
+          <w:sz w:val="24"/>
+          <w:szCs w:val="24"/>
+          <w:u w:val="single"/>
           <w:lang w:val="en-US" w:eastAsia="nb-NO"/>
         </w:rPr>
       </w:pPr>
@@ -7089,12 +7673,71 @@
     </w:p>
     <w:p>
       <w:pPr>
+        <w:spacing w:before="100" w:beforeAutospacing="1" w:after="0" w:line="360" w:lineRule="auto"/>
+        <w:rPr>
+          <w:rFonts w:asciiTheme="majorHAnsi" w:eastAsia="Times New Roman" w:hAnsiTheme="majorHAnsi" w:cs="Times New Roman"/>
+          <w:sz w:val="24"/>
+          <w:szCs w:val="24"/>
+          <w:lang w:val="en-US" w:eastAsia="nb-NO"/>
+        </w:rPr>
+      </w:pPr>
+      <w:r>
+        <w:rPr>
+          <w:rFonts w:asciiTheme="majorHAnsi" w:eastAsia="Times New Roman" w:hAnsiTheme="majorHAnsi" w:cs="Times New Roman"/>
+          <w:sz w:val="24"/>
+          <w:szCs w:val="24"/>
+          <w:lang w:val="en-US" w:eastAsia="nb-NO"/>
+        </w:rPr>
+        <w:t>http://music.columbia.edu/cmc/musicandcomputers/</w:t>
+      </w:r>
+    </w:p>
+    <w:p>
+      <w:pPr>
         <w:spacing w:beforeAutospacing="1" w:after="0" w:afterAutospacing="1" w:line="360" w:lineRule="auto"/>
         <w:ind w:left="360"/>
         <w:rPr>
           <w:rFonts w:asciiTheme="majorHAnsi" w:eastAsia="Times New Roman" w:hAnsiTheme="majorHAnsi" w:cs="Times New Roman"/>
           <w:sz w:val="24"/>
           <w:szCs w:val="24"/>
+          <w:lang w:eastAsia="nb-NO"/>
+        </w:rPr>
+      </w:pPr>
+      <w:r>
+        <w:rPr>
+          <w:rFonts w:asciiTheme="majorHAnsi" w:eastAsia="Times New Roman" w:hAnsiTheme="majorHAnsi" w:cs="Times New Roman"/>
+          <w:sz w:val="24"/>
+          <w:szCs w:val="24"/>
+          <w:lang w:eastAsia="nb-NO"/>
+        </w:rPr>
+        <w:t>jtransform</w:t>
+      </w:r>
+      <w:r>
+        <w:rPr>
+          <w:rFonts w:asciiTheme="majorHAnsi" w:eastAsia="Times New Roman" w:hAnsiTheme="majorHAnsi" w:cs="Times New Roman"/>
+          <w:sz w:val="24"/>
+          <w:szCs w:val="24"/>
+          <w:lang w:eastAsia="nb-NO"/>
+        </w:rPr>
+        <w:t xml:space="preserve">: </w:t>
+      </w:r>
+      <w:r>
+        <w:rPr>
+          <w:rFonts w:asciiTheme="majorHAnsi" w:eastAsia="Times New Roman" w:hAnsiTheme="majorHAnsi" w:cs="Times New Roman"/>
+          <w:sz w:val="24"/>
+          <w:szCs w:val="24"/>
+          <w:lang w:eastAsia="nb-NO"/>
+        </w:rPr>
+        <w:t>https://github.com/wendykierp/JTransforms</w:t>
+      </w:r>
+    </w:p>
+    <w:p>
+      <w:pPr>
+        <w:spacing w:beforeAutospacing="1" w:after="0" w:afterAutospacing="1" w:line="360" w:lineRule="auto"/>
+        <w:ind w:left="360"/>
+        <w:rPr>
+          <w:rFonts w:asciiTheme="majorHAnsi" w:eastAsia="Times New Roman" w:hAnsiTheme="majorHAnsi" w:cs="Times New Roman"/>
+          <w:sz w:val="24"/>
+          <w:szCs w:val="24"/>
           <w:lang w:val="en-US" w:eastAsia="nb-NO"/>
         </w:rPr>
       </w:pPr>
@@ -7107,24 +7750,175 @@
           <w:szCs w:val="24"/>
           <w:lang w:val="en-US" w:eastAsia="nb-NO"/>
         </w:rPr>
-        <w:t>jtransform</w:t>
+        <w:t>pitchdec</w:t>
       </w:r>
       <w:proofErr w:type="spellEnd"/>
       <w:proofErr w:type="gramEnd"/>
-    </w:p>
-    <w:p>
-      <w:pPr>
-        <w:spacing w:beforeAutospacing="1" w:after="0" w:afterAutospacing="1" w:line="360" w:lineRule="auto"/>
+      <w:r>
+        <w:rPr>
+          <w:rFonts w:asciiTheme="majorHAnsi" w:eastAsia="Times New Roman" w:hAnsiTheme="majorHAnsi" w:cs="Times New Roman"/>
+          <w:sz w:val="24"/>
+          <w:szCs w:val="24"/>
+          <w:lang w:val="en-US" w:eastAsia="nb-NO"/>
+        </w:rPr>
+        <w:t xml:space="preserve">: </w:t>
+      </w:r>
+      <w:r>
+        <w:rPr>
+          <w:rFonts w:asciiTheme="majorHAnsi" w:eastAsia="Times New Roman" w:hAnsiTheme="majorHAnsi" w:cs="Times New Roman"/>
+          <w:sz w:val="24"/>
+          <w:szCs w:val="24"/>
+          <w:lang w:val="en-US" w:eastAsia="nb-NO"/>
+        </w:rPr>
+        <w:t>https://code.google.com/p/androidtuner/source/browse/src/com/example/AndroidTuner/PitchDetector.java?r=134743f47bfb0a0842f3dc73a75fed52923c8917</w:t>
+      </w:r>
+    </w:p>
+    <w:p>
+      <w:pPr>
+        <w:spacing w:before="100" w:beforeAutospacing="1" w:after="0" w:line="360" w:lineRule="auto"/>
+        <w:rPr>
+          <w:rFonts w:asciiTheme="majorHAnsi" w:eastAsia="Times New Roman" w:hAnsiTheme="majorHAnsi" w:cs="Times New Roman"/>
+          <w:sz w:val="24"/>
+          <w:szCs w:val="24"/>
+          <w:lang w:eastAsia="nb-NO"/>
+        </w:rPr>
+      </w:pPr>
+      <w:r>
+        <w:rPr>
+          <w:rFonts w:asciiTheme="majorHAnsi" w:eastAsia="Times New Roman" w:hAnsiTheme="majorHAnsi" w:cs="Times New Roman"/>
+          <w:sz w:val="24"/>
+          <w:szCs w:val="24"/>
+          <w:lang w:eastAsia="nb-NO"/>
+        </w:rPr>
+        <w:t>THE BOOK</w:t>
+      </w:r>
+    </w:p>
+    <w:p>
+      <w:pPr>
+        <w:pStyle w:val="ListParagraph"/>
+        <w:spacing w:before="100" w:beforeAutospacing="1" w:after="0" w:line="360" w:lineRule="auto"/>
         <w:ind w:left="360"/>
         <w:rPr>
           <w:rFonts w:asciiTheme="majorHAnsi" w:eastAsia="Times New Roman" w:hAnsiTheme="majorHAnsi" w:cs="Times New Roman"/>
           <w:sz w:val="24"/>
           <w:szCs w:val="24"/>
+          <w:lang w:eastAsia="nb-NO"/>
+        </w:rPr>
+      </w:pPr>
+      <w:r>
+        <w:rPr>
+          <w:rFonts w:asciiTheme="majorHAnsi" w:eastAsia="Times New Roman" w:hAnsiTheme="majorHAnsi" w:cs="Times New Roman"/>
+          <w:sz w:val="24"/>
+          <w:szCs w:val="24"/>
+          <w:lang w:eastAsia="nb-NO"/>
+        </w:rPr>
+        <w:t xml:space="preserve">Lærebok i fysikk : Svingninger og bølger, Arnt Inge Vistnes 2013 </w:t>
+      </w:r>
+      <w:r>
+        <w:rPr>
+          <w:rFonts w:asciiTheme="majorHAnsi" w:eastAsia="Times New Roman" w:hAnsiTheme="majorHAnsi" w:cs="Times New Roman"/>
+          <w:sz w:val="24"/>
+          <w:szCs w:val="24"/>
+          <w:lang w:eastAsia="nb-NO"/>
+        </w:rPr>
+        <w:fldChar w:fldCharType="begin"/>
+      </w:r>
+      <w:r>
+        <w:rPr>
+          <w:rFonts w:asciiTheme="majorHAnsi" w:eastAsia="Times New Roman" w:hAnsiTheme="majorHAnsi" w:cs="Times New Roman"/>
+          <w:sz w:val="24"/>
+          <w:szCs w:val="24"/>
+          <w:lang w:eastAsia="nb-NO"/>
+        </w:rPr>
+        <w:instrText xml:space="preserve"> HYPERLINK "http://folk.uio.no/arntvi/SvingBolg.html" </w:instrText>
+      </w:r>
+      <w:r>
+        <w:rPr>
+          <w:rFonts w:asciiTheme="majorHAnsi" w:eastAsia="Times New Roman" w:hAnsiTheme="majorHAnsi" w:cs="Times New Roman"/>
+          <w:sz w:val="24"/>
+          <w:szCs w:val="24"/>
+          <w:lang w:eastAsia="nb-NO"/>
+        </w:rPr>
+        <w:fldChar w:fldCharType="separate"/>
+      </w:r>
+      <w:r>
+        <w:rPr>
+          <w:rFonts w:asciiTheme="majorHAnsi" w:eastAsia="Times New Roman" w:hAnsiTheme="majorHAnsi" w:cs="Times New Roman"/>
+          <w:color w:val="0000FF"/>
+          <w:sz w:val="24"/>
+          <w:szCs w:val="24"/>
+          <w:u w:val="single"/>
+          <w:lang w:eastAsia="nb-NO"/>
+        </w:rPr>
+        <w:t>http://folk.uio.no/arntvi/SvingBolg.html</w:t>
+      </w:r>
+      <w:r>
+        <w:rPr>
+          <w:rFonts w:asciiTheme="majorHAnsi" w:eastAsia="Times New Roman" w:hAnsiTheme="majorHAnsi" w:cs="Times New Roman"/>
+          <w:sz w:val="24"/>
+          <w:szCs w:val="24"/>
+          <w:lang w:eastAsia="nb-NO"/>
+        </w:rPr>
+        <w:fldChar w:fldCharType="end"/>
+      </w:r>
+    </w:p>
+    <w:p>
+      <w:pPr>
+        <w:pStyle w:val="ListParagraph"/>
+        <w:spacing w:before="100" w:beforeAutospacing="1" w:after="0" w:line="360" w:lineRule="auto"/>
+        <w:ind w:left="360"/>
+        <w:rPr>
+          <w:rFonts w:asciiTheme="majorHAnsi" w:eastAsia="Times New Roman" w:hAnsiTheme="majorHAnsi" w:cs="Times New Roman"/>
+          <w:sz w:val="24"/>
+          <w:szCs w:val="24"/>
+          <w:lang w:eastAsia="nb-NO"/>
+        </w:rPr>
+      </w:pPr>
+    </w:p>
+    <w:p>
+      <w:pPr>
+        <w:pStyle w:val="ListParagraph"/>
+        <w:spacing w:before="100" w:beforeAutospacing="1" w:after="0" w:line="360" w:lineRule="auto"/>
+        <w:ind w:left="360"/>
+        <w:rPr>
+          <w:rFonts w:asciiTheme="majorHAnsi" w:eastAsia="Times New Roman" w:hAnsiTheme="majorHAnsi" w:cs="Times New Roman"/>
+          <w:sz w:val="24"/>
+          <w:szCs w:val="24"/>
           <w:lang w:val="en-US" w:eastAsia="nb-NO"/>
         </w:rPr>
       </w:pPr>
+      <w:r>
+        <w:rPr>
+          <w:rFonts w:asciiTheme="majorHAnsi" w:eastAsia="Times New Roman" w:hAnsiTheme="majorHAnsi" w:cs="Times New Roman"/>
+          <w:sz w:val="24"/>
+          <w:szCs w:val="24"/>
+          <w:lang w:val="en-US" w:eastAsia="nb-NO"/>
+        </w:rPr>
+        <w:t xml:space="preserve">The Science of Musical Sound, </w:t>
+      </w:r>
+      <w:r>
+        <w:rPr>
+          <w:rFonts w:asciiTheme="majorHAnsi" w:eastAsia="Times New Roman" w:hAnsiTheme="majorHAnsi" w:cs="Times New Roman"/>
+          <w:sz w:val="24"/>
+          <w:szCs w:val="24"/>
+          <w:lang w:val="en-US" w:eastAsia="nb-NO"/>
+        </w:rPr>
+        <w:t>John R. Pierce, 1983</w:t>
+      </w:r>
+    </w:p>
+    <w:p>
+      <w:pPr>
+        <w:pStyle w:val="ListParagraph"/>
+        <w:spacing w:before="100" w:beforeAutospacing="1" w:after="0" w:line="360" w:lineRule="auto"/>
+        <w:ind w:left="360"/>
+        <w:rPr>
+          <w:rFonts w:asciiTheme="majorHAnsi" w:eastAsia="Times New Roman" w:hAnsiTheme="majorHAnsi" w:cs="Times New Roman"/>
+          <w:sz w:val="24"/>
+          <w:szCs w:val="24"/>
+          <w:lang w:val="en-US" w:eastAsia="nb-NO"/>
+        </w:rPr>
+      </w:pPr>
       <w:proofErr w:type="spellStart"/>
-      <w:proofErr w:type="gramStart"/>
       <w:r>
         <w:rPr>
           <w:rFonts w:asciiTheme="majorHAnsi" w:eastAsia="Times New Roman" w:hAnsiTheme="majorHAnsi" w:cs="Times New Roman"/>
@@ -7132,8 +7926,9 @@
           <w:szCs w:val="24"/>
           <w:lang w:val="en-US" w:eastAsia="nb-NO"/>
         </w:rPr>
-        <w:t>p</w:t>
-      </w:r>
+        <w:t>Tabell</w:t>
+      </w:r>
+      <w:proofErr w:type="spellEnd"/>
       <w:r>
         <w:rPr>
           <w:rFonts w:asciiTheme="majorHAnsi" w:eastAsia="Times New Roman" w:hAnsiTheme="majorHAnsi" w:cs="Times New Roman"/>
@@ -7141,99 +7936,37 @@
           <w:szCs w:val="24"/>
           <w:lang w:val="en-US" w:eastAsia="nb-NO"/>
         </w:rPr>
-        <w:t>itchdec</w:t>
+        <w:t xml:space="preserve"> over </w:t>
+      </w:r>
+      <w:proofErr w:type="spellStart"/>
+      <w:r>
+        <w:rPr>
+          <w:rFonts w:asciiTheme="majorHAnsi" w:eastAsia="Times New Roman" w:hAnsiTheme="majorHAnsi" w:cs="Times New Roman"/>
+          <w:sz w:val="24"/>
+          <w:szCs w:val="24"/>
+          <w:lang w:val="en-US" w:eastAsia="nb-NO"/>
+        </w:rPr>
+        <w:t>frekvenser</w:t>
       </w:r>
       <w:proofErr w:type="spellEnd"/>
-      <w:proofErr w:type="gramEnd"/>
-    </w:p>
-    <w:p>
-      <w:pPr>
-        <w:spacing w:before="100" w:beforeAutospacing="1" w:after="0" w:line="360" w:lineRule="auto"/>
+      <w:r>
         <w:rPr>
           <w:rFonts w:asciiTheme="majorHAnsi" w:eastAsia="Times New Roman" w:hAnsiTheme="majorHAnsi" w:cs="Times New Roman"/>
           <w:sz w:val="24"/>
           <w:szCs w:val="24"/>
           <w:lang w:val="en-US" w:eastAsia="nb-NO"/>
         </w:rPr>
-      </w:pPr>
-    </w:p>
-    <w:p>
-      <w:pPr>
-        <w:pStyle w:val="ListParagraph"/>
-        <w:spacing w:before="100" w:beforeAutospacing="1" w:after="0" w:line="360" w:lineRule="auto"/>
-        <w:ind w:left="360"/>
-        <w:rPr>
-          <w:rFonts w:asciiTheme="majorHAnsi" w:eastAsia="Times New Roman" w:hAnsiTheme="majorHAnsi" w:cs="Times New Roman"/>
-          <w:sz w:val="24"/>
-          <w:szCs w:val="24"/>
-          <w:lang w:eastAsia="nb-NO"/>
-        </w:rPr>
-      </w:pPr>
-      <w:r>
-        <w:rPr>
-          <w:rFonts w:asciiTheme="majorHAnsi" w:eastAsia="Times New Roman" w:hAnsiTheme="majorHAnsi" w:cs="Times New Roman"/>
-          <w:sz w:val="24"/>
-          <w:szCs w:val="24"/>
-          <w:lang w:eastAsia="nb-NO"/>
-        </w:rPr>
-        <w:t xml:space="preserve">Lærebok i fysikk : Svingninger og bølger, Arnt Inge Vistnes 2013 </w:t>
-      </w:r>
-      <w:r>
-        <w:rPr>
-          <w:rFonts w:asciiTheme="majorHAnsi" w:eastAsia="Times New Roman" w:hAnsiTheme="majorHAnsi" w:cs="Times New Roman"/>
-          <w:sz w:val="24"/>
-          <w:szCs w:val="24"/>
-          <w:lang w:eastAsia="nb-NO"/>
-        </w:rPr>
-        <w:fldChar w:fldCharType="begin"/>
-      </w:r>
-      <w:r>
-        <w:rPr>
-          <w:rFonts w:asciiTheme="majorHAnsi" w:eastAsia="Times New Roman" w:hAnsiTheme="majorHAnsi" w:cs="Times New Roman"/>
-          <w:sz w:val="24"/>
-          <w:szCs w:val="24"/>
-          <w:lang w:eastAsia="nb-NO"/>
-        </w:rPr>
-        <w:instrText xml:space="preserve"> HYPERLINK "http://folk.uio.no/arntvi/SvingBolg.html" </w:instrText>
-      </w:r>
-      <w:r>
-        <w:rPr>
-          <w:rFonts w:asciiTheme="majorHAnsi" w:eastAsia="Times New Roman" w:hAnsiTheme="majorHAnsi" w:cs="Times New Roman"/>
-          <w:sz w:val="24"/>
-          <w:szCs w:val="24"/>
-          <w:lang w:eastAsia="nb-NO"/>
-        </w:rPr>
-        <w:fldChar w:fldCharType="separate"/>
-      </w:r>
-      <w:r>
-        <w:rPr>
-          <w:rFonts w:asciiTheme="majorHAnsi" w:eastAsia="Times New Roman" w:hAnsiTheme="majorHAnsi" w:cs="Times New Roman"/>
-          <w:color w:val="0000FF"/>
-          <w:sz w:val="24"/>
-          <w:szCs w:val="24"/>
-          <w:u w:val="single"/>
-          <w:lang w:eastAsia="nb-NO"/>
-        </w:rPr>
-        <w:t>http://folk.uio.no/arntvi/SvingBolg.html</w:t>
-      </w:r>
-      <w:r>
-        <w:rPr>
-          <w:rFonts w:asciiTheme="majorHAnsi" w:eastAsia="Times New Roman" w:hAnsiTheme="majorHAnsi" w:cs="Times New Roman"/>
-          <w:sz w:val="24"/>
-          <w:szCs w:val="24"/>
-          <w:lang w:eastAsia="nb-NO"/>
-        </w:rPr>
-        <w:fldChar w:fldCharType="end"/>
-      </w:r>
-    </w:p>
-    <w:p>
-      <w:pPr>
-        <w:spacing w:before="100" w:beforeAutospacing="1" w:after="0" w:line="360" w:lineRule="auto"/>
-        <w:rPr>
-          <w:rFonts w:asciiTheme="majorHAnsi" w:eastAsia="Times New Roman" w:hAnsiTheme="majorHAnsi" w:cs="Times New Roman"/>
-          <w:sz w:val="24"/>
-          <w:szCs w:val="24"/>
-          <w:lang w:eastAsia="nb-NO"/>
+        <w:t xml:space="preserve"> side 21</w:t>
+      </w:r>
+    </w:p>
+    <w:p>
+      <w:pPr>
+        <w:spacing w:before="100" w:beforeAutospacing="1" w:after="0" w:line="360" w:lineRule="auto"/>
+        <w:rPr>
+          <w:rFonts w:asciiTheme="majorHAnsi" w:eastAsia="Times New Roman" w:hAnsiTheme="majorHAnsi" w:cs="Times New Roman"/>
+          <w:sz w:val="24"/>
+          <w:szCs w:val="24"/>
+          <w:lang w:val="en-US" w:eastAsia="nb-NO"/>
         </w:rPr>
       </w:pPr>
     </w:p>
@@ -7373,6 +8106,7 @@
         <w:docPartUnique/>
       </w:docPartObj>
     </w:sdtPr>
+    <w:sdtEndPr/>
     <w:sdtContent>
       <w:p>
         <w:pPr>
@@ -7472,7 +8206,7 @@
                                     <w:noProof/>
                                     <w:color w:val="8C8C8C" w:themeColor="background1" w:themeShade="8C"/>
                                   </w:rPr>
-                                  <w:t>24</w:t>
+                                  <w:t>13</w:t>
                                 </w:r>
                                 <w:r>
                                   <w:rPr>
@@ -7610,7 +8344,7 @@
                               <w:noProof/>
                               <w:color w:val="8C8C8C" w:themeColor="background1" w:themeShade="8C"/>
                             </w:rPr>
-                            <w:t>24</w:t>
+                            <w:t>13</w:t>
                           </w:r>
                           <w:r>
                             <w:rPr>
@@ -7766,8 +8500,97 @@
       </w:pPr>
     </w:lvl>
   </w:abstractNum>
+  <w:abstractNum w:abstractNumId="1">
+    <w:nsid w:val="77CE6373"/>
+    <w:multiLevelType w:val="hybridMultilevel"/>
+    <w:tmpl w:val="1CE836F6"/>
+    <w:lvl w:ilvl="0" w:tplc="0414000F">
+      <w:start w:val="1"/>
+      <w:numFmt w:val="decimal"/>
+      <w:lvlText w:val="%1."/>
+      <w:lvlJc w:val="left"/>
+      <w:pPr>
+        <w:ind w:left="720" w:hanging="360"/>
+      </w:pPr>
+    </w:lvl>
+    <w:lvl w:ilvl="1" w:tplc="04140019" w:tentative="1">
+      <w:start w:val="1"/>
+      <w:numFmt w:val="lowerLetter"/>
+      <w:lvlText w:val="%2."/>
+      <w:lvlJc w:val="left"/>
+      <w:pPr>
+        <w:ind w:left="1440" w:hanging="360"/>
+      </w:pPr>
+    </w:lvl>
+    <w:lvl w:ilvl="2" w:tplc="0414001B" w:tentative="1">
+      <w:start w:val="1"/>
+      <w:numFmt w:val="lowerRoman"/>
+      <w:lvlText w:val="%3."/>
+      <w:lvlJc w:val="right"/>
+      <w:pPr>
+        <w:ind w:left="2160" w:hanging="180"/>
+      </w:pPr>
+    </w:lvl>
+    <w:lvl w:ilvl="3" w:tplc="0414000F" w:tentative="1">
+      <w:start w:val="1"/>
+      <w:numFmt w:val="decimal"/>
+      <w:lvlText w:val="%4."/>
+      <w:lvlJc w:val="left"/>
+      <w:pPr>
+        <w:ind w:left="2880" w:hanging="360"/>
+      </w:pPr>
+    </w:lvl>
+    <w:lvl w:ilvl="4" w:tplc="04140019" w:tentative="1">
+      <w:start w:val="1"/>
+      <w:numFmt w:val="lowerLetter"/>
+      <w:lvlText w:val="%5."/>
+      <w:lvlJc w:val="left"/>
+      <w:pPr>
+        <w:ind w:left="3600" w:hanging="360"/>
+      </w:pPr>
+    </w:lvl>
+    <w:lvl w:ilvl="5" w:tplc="0414001B" w:tentative="1">
+      <w:start w:val="1"/>
+      <w:numFmt w:val="lowerRoman"/>
+      <w:lvlText w:val="%6."/>
+      <w:lvlJc w:val="right"/>
+      <w:pPr>
+        <w:ind w:left="4320" w:hanging="180"/>
+      </w:pPr>
+    </w:lvl>
+    <w:lvl w:ilvl="6" w:tplc="0414000F" w:tentative="1">
+      <w:start w:val="1"/>
+      <w:numFmt w:val="decimal"/>
+      <w:lvlText w:val="%7."/>
+      <w:lvlJc w:val="left"/>
+      <w:pPr>
+        <w:ind w:left="5040" w:hanging="360"/>
+      </w:pPr>
+    </w:lvl>
+    <w:lvl w:ilvl="7" w:tplc="04140019" w:tentative="1">
+      <w:start w:val="1"/>
+      <w:numFmt w:val="lowerLetter"/>
+      <w:lvlText w:val="%8."/>
+      <w:lvlJc w:val="left"/>
+      <w:pPr>
+        <w:ind w:left="5760" w:hanging="360"/>
+      </w:pPr>
+    </w:lvl>
+    <w:lvl w:ilvl="8" w:tplc="0414001B" w:tentative="1">
+      <w:start w:val="1"/>
+      <w:numFmt w:val="lowerRoman"/>
+      <w:lvlText w:val="%9."/>
+      <w:lvlJc w:val="right"/>
+      <w:pPr>
+        <w:ind w:left="6480" w:hanging="180"/>
+      </w:pPr>
+    </w:lvl>
+  </w:abstractNum>
   <w:num w:numId="1">
     <w:abstractNumId w:val="0"/>
+  </w:num>
+  <w:num w:numId="2">
+    <w:abstractNumId w:val="1"/>
   </w:num>
   <w:numIdMacAtCleanup w:val="1"/>
 </w:numbering>
@@ -8550,545 +9373,6 @@
 </w:styles>
 </file>
 
-<file path=word/glossary/document.xml><?xml version="1.0" encoding="utf-8"?>
-<w:glossaryDocument xmlns:wpc="http://schemas.microsoft.com/office/word/2010/wordprocessingCanvas" xmlns:mc="http://schemas.openxmlformats.org/markup-compatibility/2006" xmlns:o="urn:schemas-microsoft-com:office:office" xmlns:r="http://schemas.openxmlformats.org/officeDocument/2006/relationships" xmlns:m="http://schemas.openxmlformats.org/officeDocument/2006/math" xmlns:v="urn:schemas-microsoft-com:vml" xmlns:wp14="http://schemas.microsoft.com/office/word/2010/wordprocessingDrawing" xmlns:wp="http://schemas.openxmlformats.org/drawingml/2006/wordprocessingDrawing" xmlns:w10="urn:schemas-microsoft-com:office:word" xmlns:w="http://schemas.openxmlformats.org/wordprocessingml/2006/main" xmlns:w14="http://schemas.microsoft.com/office/word/2010/wordml" xmlns:w15="http://schemas.microsoft.com/office/word/2012/wordml" xmlns:wpg="http://schemas.microsoft.com/office/word/2010/wordprocessingGroup" xmlns:wpi="http://schemas.microsoft.com/office/word/2010/wordprocessingInk" xmlns:wne="http://schemas.microsoft.com/office/word/2006/wordml" xmlns:wps="http://schemas.microsoft.com/office/word/2010/wordprocessingShape" mc:Ignorable="w14 w15 wp14"/>
-</file>
-
-<file path=word/glossary/fontTable.xml><?xml version="1.0" encoding="utf-8"?>
-<w:fonts xmlns:mc="http://schemas.openxmlformats.org/markup-compatibility/2006" xmlns:r="http://schemas.openxmlformats.org/officeDocument/2006/relationships" xmlns:w="http://schemas.openxmlformats.org/wordprocessingml/2006/main" xmlns:w14="http://schemas.microsoft.com/office/word/2010/wordml" xmlns:w15="http://schemas.microsoft.com/office/word/2012/wordml" mc:Ignorable="w14 w15">
-  <w:font w:name="Times New Roman">
-    <w:panose1 w:val="02020603050405020304"/>
-    <w:charset w:val="00"/>
-    <w:family w:val="roman"/>
-    <w:pitch w:val="variable"/>
-    <w:sig w:usb0="E0002AFF" w:usb1="C0007841" w:usb2="00000009" w:usb3="00000000" w:csb0="000001FF" w:csb1="00000000"/>
-  </w:font>
-  <w:font w:name="Calibri">
-    <w:panose1 w:val="020F0502020204030204"/>
-    <w:charset w:val="00"/>
-    <w:family w:val="swiss"/>
-    <w:pitch w:val="variable"/>
-    <w:sig w:usb0="E00002FF" w:usb1="4000ACFF" w:usb2="00000001" w:usb3="00000000" w:csb0="0000019F" w:csb1="00000000"/>
-  </w:font>
-  <w:font w:name="Calibri Light">
-    <w:panose1 w:val="020F0302020204030204"/>
-    <w:charset w:val="00"/>
-    <w:family w:val="swiss"/>
-    <w:pitch w:val="variable"/>
-    <w:sig w:usb0="A00002EF" w:usb1="4000207B" w:usb2="00000000" w:usb3="00000000" w:csb0="0000019F" w:csb1="00000000"/>
-  </w:font>
-  <w:font w:name="Segoe UI">
-    <w:panose1 w:val="020B0502040204020203"/>
-    <w:charset w:val="00"/>
-    <w:family w:val="swiss"/>
-    <w:pitch w:val="variable"/>
-    <w:sig w:usb0="E10022FF" w:usb1="C000E47F" w:usb2="00000029" w:usb3="00000000" w:csb0="000001DF" w:csb1="00000000"/>
-  </w:font>
-  <w:font w:name="Cambria Math">
-    <w:panose1 w:val="02040503050406030204"/>
-    <w:charset w:val="00"/>
-    <w:family w:val="roman"/>
-    <w:pitch w:val="variable"/>
-    <w:sig w:usb0="E00002FF" w:usb1="420024FF" w:usb2="00000000" w:usb3="00000000" w:csb0="0000019F" w:csb1="00000000"/>
-  </w:font>
-  <w:font w:name="Arial">
-    <w:panose1 w:val="020B0604020202020204"/>
-    <w:charset w:val="00"/>
-    <w:family w:val="swiss"/>
-    <w:pitch w:val="variable"/>
-    <w:sig w:usb0="E0002AFF" w:usb1="C0007843" w:usb2="00000009" w:usb3="00000000" w:csb0="000001FF" w:csb1="00000000"/>
-  </w:font>
-  <w:font w:name="Segoe UI Symbol">
-    <w:panose1 w:val="020B0502040204020203"/>
-    <w:charset w:val="00"/>
-    <w:family w:val="swiss"/>
-    <w:pitch w:val="variable"/>
-    <w:sig w:usb0="8000006F" w:usb1="1200FBEF" w:usb2="0064C000" w:usb3="00000000" w:csb0="00000001" w:csb1="00000000"/>
-  </w:font>
-</w:fonts>
-</file>
-
-<file path=word/glossary/settings.xml><?xml version="1.0" encoding="utf-8"?>
-<w:settings xmlns:mc="http://schemas.openxmlformats.org/markup-compatibility/2006" xmlns:o="urn:schemas-microsoft-com:office:office" xmlns:r="http://schemas.openxmlformats.org/officeDocument/2006/relationships" xmlns:m="http://schemas.openxmlformats.org/officeDocument/2006/math" xmlns:v="urn:schemas-microsoft-com:vml" xmlns:w10="urn:schemas-microsoft-com:office:word" xmlns:w="http://schemas.openxmlformats.org/wordprocessingml/2006/main" xmlns:w14="http://schemas.microsoft.com/office/word/2010/wordml" xmlns:w15="http://schemas.microsoft.com/office/word/2012/wordml" xmlns:sl="http://schemas.openxmlformats.org/schemaLibrary/2006/main" mc:Ignorable="w14 w15">
-  <w:view w:val="normal"/>
-  <w:defaultTabStop w:val="708"/>
-  <w:hyphenationZone w:val="425"/>
-  <w:characterSpacingControl w:val="doNotCompress"/>
-  <w:compat>
-    <w:useFELayout/>
-    <w:compatSetting w:name="compatibilityMode" w:uri="http://schemas.microsoft.com/office/word" w:val="15"/>
-    <w:compatSetting w:name="overrideTableStyleFontSizeAndJustification" w:uri="http://schemas.microsoft.com/office/word" w:val="1"/>
-    <w:compatSetting w:name="enableOpenTypeFeatures" w:uri="http://schemas.microsoft.com/office/word" w:val="1"/>
-    <w:compatSetting w:name="doNotFlipMirrorIndents" w:uri="http://schemas.microsoft.com/office/word" w:val="1"/>
-    <w:compatSetting w:name="differentiateMultirowTableHeaders" w:uri="http://schemas.microsoft.com/office/word" w:val="1"/>
-  </w:compat>
-  <w:rsids>
-    <w:rsidRoot w:val="00B04603"/>
-    <w:rsid w:val="00242AB1"/>
-    <w:rsid w:val="00B04603"/>
-  </w:rsids>
-  <m:mathPr>
-    <m:mathFont m:val="Cambria Math"/>
-    <m:brkBin m:val="before"/>
-    <m:brkBinSub m:val="--"/>
-    <m:smallFrac m:val="0"/>
-    <m:dispDef/>
-    <m:lMargin m:val="0"/>
-    <m:rMargin m:val="0"/>
-    <m:defJc m:val="centerGroup"/>
-    <m:wrapIndent m:val="1440"/>
-    <m:intLim m:val="subSup"/>
-    <m:naryLim m:val="undOvr"/>
-  </m:mathPr>
-  <w:themeFontLang w:val="nb-NO"/>
-  <w:clrSchemeMapping w:bg1="light1" w:t1="dark1" w:bg2="light2" w:t2="dark2" w:accent1="accent1" w:accent2="accent2" w:accent3="accent3" w:accent4="accent4" w:accent5="accent5" w:accent6="accent6" w:hyperlink="hyperlink" w:followedHyperlink="followedHyperlink"/>
-  <w:decimalSymbol w:val=","/>
-  <w:listSeparator w:val=";"/>
-  <w15:chartTrackingRefBased/>
-</w:settings>
-</file>
-
-<file path=word/glossary/styles.xml><?xml version="1.0" encoding="utf-8"?>
-<w:styles xmlns:mc="http://schemas.openxmlformats.org/markup-compatibility/2006" xmlns:r="http://schemas.openxmlformats.org/officeDocument/2006/relationships" xmlns:w="http://schemas.openxmlformats.org/wordprocessingml/2006/main" xmlns:w14="http://schemas.microsoft.com/office/word/2010/wordml" xmlns:w15="http://schemas.microsoft.com/office/word/2012/wordml" mc:Ignorable="w14 w15">
-  <w:docDefaults>
-    <w:rPrDefault>
-      <w:rPr>
-        <w:rFonts w:asciiTheme="minorHAnsi" w:eastAsiaTheme="minorEastAsia" w:hAnsiTheme="minorHAnsi" w:cstheme="minorBidi"/>
-        <w:sz w:val="22"/>
-        <w:szCs w:val="22"/>
-        <w:lang w:val="nb-NO" w:eastAsia="nb-NO" w:bidi="ar-SA"/>
-      </w:rPr>
-    </w:rPrDefault>
-    <w:pPrDefault>
-      <w:pPr>
-        <w:spacing w:after="160" w:line="259" w:lineRule="auto"/>
-      </w:pPr>
-    </w:pPrDefault>
-  </w:docDefaults>
-  <w:latentStyles w:defLockedState="0" w:defUIPriority="99" w:defSemiHidden="0" w:defUnhideWhenUsed="0" w:defQFormat="0" w:count="371">
-    <w:lsdException w:name="Normal" w:uiPriority="0" w:qFormat="1"/>
-    <w:lsdException w:name="heading 1" w:uiPriority="9" w:qFormat="1"/>
-    <w:lsdException w:name="heading 2" w:semiHidden="1" w:uiPriority="9" w:unhideWhenUsed="1" w:qFormat="1"/>
-    <w:lsdException w:name="heading 3" w:semiHidden="1" w:uiPriority="9" w:unhideWhenUsed="1" w:qFormat="1"/>
-    <w:lsdException w:name="heading 4" w:semiHidden="1" w:uiPriority="9" w:unhideWhenUsed="1" w:qFormat="1"/>
-    <w:lsdException w:name="heading 5" w:semiHidden="1" w:uiPriority="9" w:unhideWhenUsed="1" w:qFormat="1"/>
-    <w:lsdException w:name="heading 6" w:semiHidden="1" w:uiPriority="9" w:unhideWhenUsed="1" w:qFormat="1"/>
-    <w:lsdException w:name="heading 7" w:semiHidden="1" w:uiPriority="9" w:unhideWhenUsed="1" w:qFormat="1"/>
-    <w:lsdException w:name="heading 8" w:semiHidden="1" w:uiPriority="9" w:unhideWhenUsed="1" w:qFormat="1"/>
-    <w:lsdException w:name="heading 9" w:semiHidden="1" w:uiPriority="9" w:unhideWhenUsed="1" w:qFormat="1"/>
-    <w:lsdException w:name="index 1" w:semiHidden="1" w:unhideWhenUsed="1"/>
-    <w:lsdException w:name="index 2" w:semiHidden="1" w:unhideWhenUsed="1"/>
-    <w:lsdException w:name="index 3" w:semiHidden="1" w:unhideWhenUsed="1"/>
-    <w:lsdException w:name="index 4" w:semiHidden="1" w:unhideWhenUsed="1"/>
-    <w:lsdException w:name="index 5" w:semiHidden="1" w:unhideWhenUsed="1"/>
-    <w:lsdException w:name="index 6" w:semiHidden="1" w:unhideWhenUsed="1"/>
-    <w:lsdException w:name="index 7" w:semiHidden="1" w:unhideWhenUsed="1"/>
-    <w:lsdException w:name="index 8" w:semiHidden="1" w:unhideWhenUsed="1"/>
-    <w:lsdException w:name="index 9" w:semiHidden="1" w:unhideWhenUsed="1"/>
-    <w:lsdException w:name="toc 1" w:semiHidden="1" w:uiPriority="39" w:unhideWhenUsed="1"/>
-    <w:lsdException w:name="toc 2" w:semiHidden="1" w:uiPriority="39" w:unhideWhenUsed="1"/>
-    <w:lsdException w:name="toc 3" w:semiHidden="1" w:uiPriority="39" w:unhideWhenUsed="1"/>
-    <w:lsdException w:name="toc 4" w:semiHidden="1" w:uiPriority="39" w:unhideWhenUsed="1"/>
-    <w:lsdException w:name="toc 5" w:semiHidden="1" w:uiPriority="39" w:unhideWhenUsed="1"/>
-    <w:lsdException w:name="toc 6" w:semiHidden="1" w:uiPriority="39" w:unhideWhenUsed="1"/>
-    <w:lsdException w:name="toc 7" w:semiHidden="1" w:uiPriority="39" w:unhideWhenUsed="1"/>
-    <w:lsdException w:name="toc 8" w:semiHidden="1" w:uiPriority="39" w:unhideWhenUsed="1"/>
-    <w:lsdException w:name="toc 9" w:semiHidden="1" w:uiPriority="39" w:unhideWhenUsed="1"/>
-    <w:lsdException w:name="Normal Indent" w:semiHidden="1" w:unhideWhenUsed="1"/>
-    <w:lsdException w:name="footnote text" w:semiHidden="1" w:unhideWhenUsed="1"/>
-    <w:lsdException w:name="annotation text" w:semiHidden="1" w:unhideWhenUsed="1"/>
-    <w:lsdException w:name="header" w:semiHidden="1" w:unhideWhenUsed="1"/>
-    <w:lsdException w:name="footer" w:semiHidden="1" w:unhideWhenUsed="1"/>
-    <w:lsdException w:name="index heading" w:semiHidden="1" w:unhideWhenUsed="1"/>
-    <w:lsdException w:name="caption" w:semiHidden="1" w:uiPriority="35" w:unhideWhenUsed="1" w:qFormat="1"/>
-    <w:lsdException w:name="table of figures" w:semiHidden="1" w:unhideWhenUsed="1"/>
-    <w:lsdException w:name="envelope address" w:semiHidden="1" w:unhideWhenUsed="1"/>
-    <w:lsdException w:name="envelope return" w:semiHidden="1" w:unhideWhenUsed="1"/>
-    <w:lsdException w:name="footnote reference" w:semiHidden="1" w:unhideWhenUsed="1"/>
-    <w:lsdException w:name="annotation reference" w:semiHidden="1" w:unhideWhenUsed="1"/>
-    <w:lsdException w:name="line number" w:semiHidden="1" w:unhideWhenUsed="1"/>
-    <w:lsdException w:name="page number" w:semiHidden="1" w:unhideWhenUsed="1"/>
-    <w:lsdException w:name="endnote reference" w:semiHidden="1" w:unhideWhenUsed="1"/>
-    <w:lsdException w:name="endnote text" w:semiHidden="1" w:unhideWhenUsed="1"/>
-    <w:lsdException w:name="table of authorities" w:semiHidden="1" w:unhideWhenUsed="1"/>
-    <w:lsdException w:name="macro" w:semiHidden="1" w:unhideWhenUsed="1"/>
-    <w:lsdException w:name="toa heading" w:semiHidden="1" w:unhideWhenUsed="1"/>
-    <w:lsdException w:name="List" w:semiHidden="1" w:unhideWhenUsed="1"/>
-    <w:lsdException w:name="List Bullet" w:semiHidden="1" w:unhideWhenUsed="1"/>
-    <w:lsdException w:name="List Number" w:semiHidden="1" w:unhideWhenUsed="1"/>
-    <w:lsdException w:name="List 2" w:semiHidden="1" w:unhideWhenUsed="1"/>
-    <w:lsdException w:name="List 3" w:semiHidden="1" w:unhideWhenUsed="1"/>
-    <w:lsdException w:name="List 4" w:semiHidden="1" w:unhideWhenUsed="1"/>
-    <w:lsdException w:name="List 5" w:semiHidden="1" w:unhideWhenUsed="1"/>
-    <w:lsdException w:name="List Bullet 2" w:semiHidden="1" w:unhideWhenUsed="1"/>
-    <w:lsdException w:name="List Bullet 3" w:semiHidden="1" w:unhideWhenUsed="1"/>
-    <w:lsdException w:name="List Bullet 4" w:semiHidden="1" w:unhideWhenUsed="1"/>
-    <w:lsdException w:name="List Bullet 5" w:semiHidden="1" w:unhideWhenUsed="1"/>
-    <w:lsdException w:name="List Number 2" w:semiHidden="1" w:unhideWhenUsed="1"/>
-    <w:lsdException w:name="List Number 3" w:semiHidden="1" w:unhideWhenUsed="1"/>
-    <w:lsdException w:name="List Number 4" w:semiHidden="1" w:unhideWhenUsed="1"/>
-    <w:lsdException w:name="List Number 5" w:semiHidden="1" w:unhideWhenUsed="1"/>
-    <w:lsdException w:name="Title" w:uiPriority="10" w:qFormat="1"/>
-    <w:lsdException w:name="Closing" w:semiHidden="1" w:unhideWhenUsed="1"/>
-    <w:lsdException w:name="Signature" w:semiHidden="1" w:unhideWhenUsed="1"/>
-    <w:lsdException w:name="Default Paragraph Font" w:semiHidden="1" w:uiPriority="1" w:unhideWhenUsed="1"/>
-    <w:lsdException w:name="Body Text" w:semiHidden="1" w:unhideWhenUsed="1"/>
-    <w:lsdException w:name="Body Text Indent" w:semiHidden="1" w:unhideWhenUsed="1"/>
-    <w:lsdException w:name="List Continue" w:semiHidden="1" w:unhideWhenUsed="1"/>
-    <w:lsdException w:name="List Continue 2" w:semiHidden="1" w:unhideWhenUsed="1"/>
-    <w:lsdException w:name="List Continue 3" w:semiHidden="1" w:unhideWhenUsed="1"/>
-    <w:lsdException w:name="List Continue 4" w:semiHidden="1" w:unhideWhenUsed="1"/>
-    <w:lsdException w:name="List Continue 5" w:semiHidden="1" w:unhideWhenUsed="1"/>
-    <w:lsdException w:name="Message Header" w:semiHidden="1" w:unhideWhenUsed="1"/>
-    <w:lsdException w:name="Subtitle" w:uiPriority="11" w:qFormat="1"/>
-    <w:lsdException w:name="Salutation" w:semiHidden="1" w:unhideWhenUsed="1"/>
-    <w:lsdException w:name="Date" w:semiHidden="1" w:unhideWhenUsed="1"/>
-    <w:lsdException w:name="Body Text First Indent" w:semiHidden="1" w:unhideWhenUsed="1"/>
-    <w:lsdException w:name="Body Text First Indent 2" w:semiHidden="1" w:unhideWhenUsed="1"/>
-    <w:lsdException w:name="Note Heading" w:semiHidden="1" w:unhideWhenUsed="1"/>
-    <w:lsdException w:name="Body Text 2" w:semiHidden="1" w:unhideWhenUsed="1"/>
-    <w:lsdException w:name="Body Text 3" w:semiHidden="1" w:unhideWhenUsed="1"/>
-    <w:lsdException w:name="Body Text Indent 2" w:semiHidden="1" w:unhideWhenUsed="1"/>
-    <w:lsdException w:name="Body Text Indent 3" w:semiHidden="1" w:unhideWhenUsed="1"/>
-    <w:lsdException w:name="Block Text" w:semiHidden="1" w:unhideWhenUsed="1"/>
-    <w:lsdException w:name="Hyperlink" w:semiHidden="1" w:unhideWhenUsed="1"/>
-    <w:lsdException w:name="FollowedHyperlink" w:semiHidden="1" w:unhideWhenUsed="1"/>
-    <w:lsdException w:name="Strong" w:uiPriority="22" w:qFormat="1"/>
-    <w:lsdException w:name="Emphasis" w:uiPriority="20" w:qFormat="1"/>
-    <w:lsdException w:name="Document Map" w:semiHidden="1" w:unhideWhenUsed="1"/>
-    <w:lsdException w:name="Plain Text" w:semiHidden="1" w:unhideWhenUsed="1"/>
-    <w:lsdException w:name="E-mail Signature" w:semiHidden="1" w:unhideWhenUsed="1"/>
-    <w:lsdException w:name="HTML Top of Form" w:semiHidden="1" w:unhideWhenUsed="1"/>
-    <w:lsdException w:name="HTML Bottom of Form" w:semiHidden="1" w:unhideWhenUsed="1"/>
-    <w:lsdException w:name="Normal (Web)" w:semiHidden="1" w:unhideWhenUsed="1"/>
-    <w:lsdException w:name="HTML Acronym" w:semiHidden="1" w:unhideWhenUsed="1"/>
-    <w:lsdException w:name="HTML Address" w:semiHidden="1" w:unhideWhenUsed="1"/>
-    <w:lsdException w:name="HTML Cite" w:semiHidden="1" w:unhideWhenUsed="1"/>
-    <w:lsdException w:name="HTML Code" w:semiHidden="1" w:unhideWhenUsed="1"/>
-    <w:lsdException w:name="HTML Definition" w:semiHidden="1" w:unhideWhenUsed="1"/>
-    <w:lsdException w:name="HTML Keyboard" w:semiHidden="1" w:unhideWhenUsed="1"/>
-    <w:lsdException w:name="HTML Preformatted" w:semiHidden="1" w:unhideWhenUsed="1"/>
-    <w:lsdException w:name="HTML Sample" w:semiHidden="1" w:unhideWhenUsed="1"/>
-    <w:lsdException w:name="HTML Typewriter" w:semiHidden="1" w:unhideWhenUsed="1"/>
-    <w:lsdException w:name="HTML Variable" w:semiHidden="1" w:unhideWhenUsed="1"/>
-    <w:lsdException w:name="Normal Table" w:semiHidden="1" w:unhideWhenUsed="1"/>
-    <w:lsdException w:name="annotation subject" w:semiHidden="1" w:unhideWhenUsed="1"/>
-    <w:lsdException w:name="No List" w:semiHidden="1" w:unhideWhenUsed="1"/>
-    <w:lsdException w:name="Outline List 1" w:semiHidden="1" w:unhideWhenUsed="1"/>
-    <w:lsdException w:name="Outline List 2" w:semiHidden="1" w:unhideWhenUsed="1"/>
-    <w:lsdException w:name="Outline List 3" w:semiHidden="1" w:unhideWhenUsed="1"/>
-    <w:lsdException w:name="Table Simple 1" w:semiHidden="1" w:unhideWhenUsed="1"/>
-    <w:lsdException w:name="Table Simple 2" w:semiHidden="1" w:unhideWhenUsed="1"/>
-    <w:lsdException w:name="Table Simple 3" w:semiHidden="1" w:unhideWhenUsed="1"/>
-    <w:lsdException w:name="Table Classic 1" w:semiHidden="1" w:unhideWhenUsed="1"/>
-    <w:lsdException w:name="Table Classic 2" w:semiHidden="1" w:unhideWhenUsed="1"/>
-    <w:lsdException w:name="Table Classic 3" w:semiHidden="1" w:unhideWhenUsed="1"/>
-    <w:lsdException w:name="Table Classic 4" w:semiHidden="1" w:unhideWhenUsed="1"/>
-    <w:lsdException w:name="Table Colorful 1" w:semiHidden="1" w:unhideWhenUsed="1"/>
-    <w:lsdException w:name="Table Colorful 2" w:semiHidden="1" w:unhideWhenUsed="1"/>
-    <w:lsdException w:name="Table Colorful 3" w:semiHidden="1" w:unhideWhenUsed="1"/>
-    <w:lsdException w:name="Table Columns 1" w:semiHidden="1" w:unhideWhenUsed="1"/>
-    <w:lsdException w:name="Table Columns 2" w:semiHidden="1" w:unhideWhenUsed="1"/>
-    <w:lsdException w:name="Table Columns 3" w:semiHidden="1" w:unhideWhenUsed="1"/>
-    <w:lsdException w:name="Table Columns 4" w:semiHidden="1" w:unhideWhenUsed="1"/>
-    <w:lsdException w:name="Table Columns 5" w:semiHidden="1" w:unhideWhenUsed="1"/>
-    <w:lsdException w:name="Table Grid 1" w:semiHidden="1" w:unhideWhenUsed="1"/>
-    <w:lsdException w:name="Table Grid 2" w:semiHidden="1" w:unhideWhenUsed="1"/>
-    <w:lsdException w:name="Table Grid 3" w:semiHidden="1" w:unhideWhenUsed="1"/>
-    <w:lsdException w:name="Table Grid 4" w:semiHidden="1" w:unhideWhenUsed="1"/>
-    <w:lsdException w:name="Table Grid 5" w:semiHidden="1" w:unhideWhenUsed="1"/>
-    <w:lsdException w:name="Table Grid 6" w:semiHidden="1" w:unhideWhenUsed="1"/>
-    <w:lsdException w:name="Table Grid 7" w:semiHidden="1" w:unhideWhenUsed="1"/>
-    <w:lsdException w:name="Table Grid 8" w:semiHidden="1" w:unhideWhenUsed="1"/>
-    <w:lsdException w:name="Table List 1" w:semiHidden="1" w:unhideWhenUsed="1"/>
-    <w:lsdException w:name="Table List 2" w:semiHidden="1" w:unhideWhenUsed="1"/>
-    <w:lsdException w:name="Table List 3" w:semiHidden="1" w:unhideWhenUsed="1"/>
-    <w:lsdException w:name="Table List 4" w:semiHidden="1" w:unhideWhenUsed="1"/>
-    <w:lsdException w:name="Table List 5" w:semiHidden="1" w:unhideWhenUsed="1"/>
-    <w:lsdException w:name="Table List 6" w:semiHidden="1" w:unhideWhenUsed="1"/>
-    <w:lsdException w:name="Table List 7" w:semiHidden="1" w:unhideWhenUsed="1"/>
-    <w:lsdException w:name="Table List 8" w:semiHidden="1" w:unhideWhenUsed="1"/>
-    <w:lsdException w:name="Table 3D effects 1" w:semiHidden="1" w:unhideWhenUsed="1"/>
-    <w:lsdException w:name="Table 3D effects 2" w:semiHidden="1" w:unhideWhenUsed="1"/>
-    <w:lsdException w:name="Table 3D effects 3" w:semiHidden="1" w:unhideWhenUsed="1"/>
-    <w:lsdException w:name="Table Contemporary" w:semiHidden="1" w:unhideWhenUsed="1"/>
-    <w:lsdException w:name="Table Elegant" w:semiHidden="1" w:unhideWhenUsed="1"/>
-    <w:lsdException w:name="Table Professional" w:semiHidden="1" w:unhideWhenUsed="1"/>
-    <w:lsdException w:name="Table Subtle 1" w:semiHidden="1" w:unhideWhenUsed="1"/>
-    <w:lsdException w:name="Table Subtle 2" w:semiHidden="1" w:unhideWhenUsed="1"/>
-    <w:lsdException w:name="Table Web 1" w:semiHidden="1" w:unhideWhenUsed="1"/>
-    <w:lsdException w:name="Table Web 2" w:semiHidden="1" w:unhideWhenUsed="1"/>
-    <w:lsdException w:name="Table Web 3" w:semiHidden="1" w:unhideWhenUsed="1"/>
-    <w:lsdException w:name="Balloon Text" w:semiHidden="1" w:unhideWhenUsed="1"/>
-    <w:lsdException w:name="Table Grid" w:uiPriority="39"/>
-    <w:lsdException w:name="Table Theme" w:semiHidden="1" w:unhideWhenUsed="1"/>
-    <w:lsdException w:name="Placeholder Text" w:semiHidden="1"/>
-    <w:lsdException w:name="No Spacing" w:uiPriority="1" w:qFormat="1"/>
-    <w:lsdException w:name="Light Shading" w:uiPriority="60"/>
-    <w:lsdException w:name="Light List" w:uiPriority="61"/>
-    <w:lsdException w:name="Light Grid" w:uiPriority="62"/>
-    <w:lsdException w:name="Medium Shading 1" w:uiPriority="63"/>
-    <w:lsdException w:name="Medium Shading 2" w:uiPriority="64"/>
-    <w:lsdException w:name="Medium List 1" w:uiPriority="65"/>
-    <w:lsdException w:name="Medium List 2" w:uiPriority="66"/>
-    <w:lsdException w:name="Medium Grid 1" w:uiPriority="67"/>
-    <w:lsdException w:name="Medium Grid 2" w:uiPriority="68"/>
-    <w:lsdException w:name="Medium Grid 3" w:uiPriority="69"/>
-    <w:lsdException w:name="Dark List" w:uiPriority="70"/>
-    <w:lsdException w:name="Colorful Shading" w:uiPriority="71"/>
-    <w:lsdException w:name="Colorful List" w:uiPriority="72"/>
-    <w:lsdException w:name="Colorful Grid" w:uiPriority="73"/>
-    <w:lsdException w:name="Light Shading Accent 1" w:uiPriority="60"/>
-    <w:lsdException w:name="Light List Accent 1" w:uiPriority="61"/>
-    <w:lsdException w:name="Light Grid Accent 1" w:uiPriority="62"/>
-    <w:lsdException w:name="Medium Shading 1 Accent 1" w:uiPriority="63"/>
-    <w:lsdException w:name="Medium Shading 2 Accent 1" w:uiPriority="64"/>
-    <w:lsdException w:name="Medium List 1 Accent 1" w:uiPriority="65"/>
-    <w:lsdException w:name="Revision" w:semiHidden="1"/>
-    <w:lsdException w:name="List Paragraph" w:uiPriority="34" w:qFormat="1"/>
-    <w:lsdException w:name="Quote" w:uiPriority="29" w:qFormat="1"/>
-    <w:lsdException w:name="Intense Quote" w:uiPriority="30" w:qFormat="1"/>
-    <w:lsdException w:name="Medium List 2 Accent 1" w:uiPriority="66"/>
-    <w:lsdException w:name="Medium Grid 1 Accent 1" w:uiPriority="67"/>
-    <w:lsdException w:name="Medium Grid 2 Accent 1" w:uiPriority="68"/>
-    <w:lsdException w:name="Medium Grid 3 Accent 1" w:uiPriority="69"/>
-    <w:lsdException w:name="Dark List Accent 1" w:uiPriority="70"/>
-    <w:lsdException w:name="Colorful Shading Accent 1" w:uiPriority="71"/>
-    <w:lsdException w:name="Colorful List Accent 1" w:uiPriority="72"/>
-    <w:lsdException w:name="Colorful Grid Accent 1" w:uiPriority="73"/>
-    <w:lsdException w:name="Light Shading Accent 2" w:uiPriority="60"/>
-    <w:lsdException w:name="Light List Accent 2" w:uiPriority="61"/>
-    <w:lsdException w:name="Light Grid Accent 2" w:uiPriority="62"/>
-    <w:lsdException w:name="Medium Shading 1 Accent 2" w:uiPriority="63"/>
-    <w:lsdException w:name="Medium Shading 2 Accent 2" w:uiPriority="64"/>
-    <w:lsdException w:name="Medium List 1 Accent 2" w:uiPriority="65"/>
-    <w:lsdException w:name="Medium List 2 Accent 2" w:uiPriority="66"/>
-    <w:lsdException w:name="Medium Grid 1 Accent 2" w:uiPriority="67"/>
-    <w:lsdException w:name="Medium Grid 2 Accent 2" w:uiPriority="68"/>
-    <w:lsdException w:name="Medium Grid 3 Accent 2" w:uiPriority="69"/>
-    <w:lsdException w:name="Dark List Accent 2" w:uiPriority="70"/>
-    <w:lsdException w:name="Colorful Shading Accent 2" w:uiPriority="71"/>
-    <w:lsdException w:name="Colorful List Accent 2" w:uiPriority="72"/>
-    <w:lsdException w:name="Colorful Grid Accent 2" w:uiPriority="73"/>
-    <w:lsdException w:name="Light Shading Accent 3" w:uiPriority="60"/>
-    <w:lsdException w:name="Light List Accent 3" w:uiPriority="61"/>
-    <w:lsdException w:name="Light Grid Accent 3" w:uiPriority="62"/>
-    <w:lsdException w:name="Medium Shading 1 Accent 3" w:uiPriority="63"/>
-    <w:lsdException w:name="Medium Shading 2 Accent 3" w:uiPriority="64"/>
-    <w:lsdException w:name="Medium List 1 Accent 3" w:uiPriority="65"/>
-    <w:lsdException w:name="Medium List 2 Accent 3" w:uiPriority="66"/>
-    <w:lsdException w:name="Medium Grid 1 Accent 3" w:uiPriority="67"/>
-    <w:lsdException w:name="Medium Grid 2 Accent 3" w:uiPriority="68"/>
-    <w:lsdException w:name="Medium Grid 3 Accent 3" w:uiPriority="69"/>
-    <w:lsdException w:name="Dark List Accent 3" w:uiPriority="70"/>
-    <w:lsdException w:name="Colorful Shading Accent 3" w:uiPriority="71"/>
-    <w:lsdException w:name="Colorful List Accent 3" w:uiPriority="72"/>
-    <w:lsdException w:name="Colorful Grid Accent 3" w:uiPriority="73"/>
-    <w:lsdException w:name="Light Shading Accent 4" w:uiPriority="60"/>
-    <w:lsdException w:name="Light List Accent 4" w:uiPriority="61"/>
-    <w:lsdException w:name="Light Grid Accent 4" w:uiPriority="62"/>
-    <w:lsdException w:name="Medium Shading 1 Accent 4" w:uiPriority="63"/>
-    <w:lsdException w:name="Medium Shading 2 Accent 4" w:uiPriority="64"/>
-    <w:lsdException w:name="Medium List 1 Accent 4" w:uiPriority="65"/>
-    <w:lsdException w:name="Medium List 2 Accent 4" w:uiPriority="66"/>
-    <w:lsdException w:name="Medium Grid 1 Accent 4" w:uiPriority="67"/>
-    <w:lsdException w:name="Medium Grid 2 Accent 4" w:uiPriority="68"/>
-    <w:lsdException w:name="Medium Grid 3 Accent 4" w:uiPriority="69"/>
-    <w:lsdException w:name="Dark List Accent 4" w:uiPriority="70"/>
-    <w:lsdException w:name="Colorful Shading Accent 4" w:uiPriority="71"/>
-    <w:lsdException w:name="Colorful List Accent 4" w:uiPriority="72"/>
-    <w:lsdException w:name="Colorful Grid Accent 4" w:uiPriority="73"/>
-    <w:lsdException w:name="Light Shading Accent 5" w:uiPriority="60"/>
-    <w:lsdException w:name="Light List Accent 5" w:uiPriority="61"/>
-    <w:lsdException w:name="Light Grid Accent 5" w:uiPriority="62"/>
-    <w:lsdException w:name="Medium Shading 1 Accent 5" w:uiPriority="63"/>
-    <w:lsdException w:name="Medium Shading 2 Accent 5" w:uiPriority="64"/>
-    <w:lsdException w:name="Medium List 1 Accent 5" w:uiPriority="65"/>
-    <w:lsdException w:name="Medium List 2 Accent 5" w:uiPriority="66"/>
-    <w:lsdException w:name="Medium Grid 1 Accent 5" w:uiPriority="67"/>
-    <w:lsdException w:name="Medium Grid 2 Accent 5" w:uiPriority="68"/>
-    <w:lsdException w:name="Medium Grid 3 Accent 5" w:uiPriority="69"/>
-    <w:lsdException w:name="Dark List Accent 5" w:uiPriority="70"/>
-    <w:lsdException w:name="Colorful Shading Accent 5" w:uiPriority="71"/>
-    <w:lsdException w:name="Colorful List Accent 5" w:uiPriority="72"/>
-    <w:lsdException w:name="Colorful Grid Accent 5" w:uiPriority="73"/>
-    <w:lsdException w:name="Light Shading Accent 6" w:uiPriority="60"/>
-    <w:lsdException w:name="Light List Accent 6" w:uiPriority="61"/>
-    <w:lsdException w:name="Light Grid Accent 6" w:uiPriority="62"/>
-    <w:lsdException w:name="Medium Shading 1 Accent 6" w:uiPriority="63"/>
-    <w:lsdException w:name="Medium Shading 2 Accent 6" w:uiPriority="64"/>
-    <w:lsdException w:name="Medium List 1 Accent 6" w:uiPriority="65"/>
-    <w:lsdException w:name="Medium List 2 Accent 6" w:uiPriority="66"/>
-    <w:lsdException w:name="Medium Grid 1 Accent 6" w:uiPriority="67"/>
-    <w:lsdException w:name="Medium Grid 2 Accent 6" w:uiPriority="68"/>
-    <w:lsdException w:name="Medium Grid 3 Accent 6" w:uiPriority="69"/>
-    <w:lsdException w:name="Dark List Accent 6" w:uiPriority="70"/>
-    <w:lsdException w:name="Colorful Shading Accent 6" w:uiPriority="71"/>
-    <w:lsdException w:name="Colorful List Accent 6" w:uiPriority="72"/>
-    <w:lsdException w:name="Colorful Grid Accent 6" w:uiPriority="73"/>
-    <w:lsdException w:name="Subtle Emphasis" w:uiPriority="19" w:qFormat="1"/>
-    <w:lsdException w:name="Intense Emphasis" w:uiPriority="21" w:qFormat="1"/>
-    <w:lsdException w:name="Subtle Reference" w:uiPriority="31" w:qFormat="1"/>
-    <w:lsdException w:name="Intense Reference" w:uiPriority="32" w:qFormat="1"/>
-    <w:lsdException w:name="Book Title" w:uiPriority="33" w:qFormat="1"/>
-    <w:lsdException w:name="Bibliography" w:semiHidden="1" w:uiPriority="37" w:unhideWhenUsed="1"/>
-    <w:lsdException w:name="TOC Heading" w:semiHidden="1" w:uiPriority="39" w:unhideWhenUsed="1" w:qFormat="1"/>
-    <w:lsdException w:name="Plain Table 1" w:uiPriority="41"/>
-    <w:lsdException w:name="Plain Table 2" w:uiPriority="42"/>
-    <w:lsdException w:name="Plain Table 3" w:uiPriority="43"/>
-    <w:lsdException w:name="Plain Table 4" w:uiPriority="44"/>
-    <w:lsdException w:name="Plain Table 5" w:uiPriority="45"/>
-    <w:lsdException w:name="Grid Table Light" w:uiPriority="40"/>
-    <w:lsdException w:name="Grid Table 1 Light" w:uiPriority="46"/>
-    <w:lsdException w:name="Grid Table 2" w:uiPriority="47"/>
-    <w:lsdException w:name="Grid Table 3" w:uiPriority="48"/>
-    <w:lsdException w:name="Grid Table 4" w:uiPriority="49"/>
-    <w:lsdException w:name="Grid Table 5 Dark" w:uiPriority="50"/>
-    <w:lsdException w:name="Grid Table 6 Colorful" w:uiPriority="51"/>
-    <w:lsdException w:name="Grid Table 7 Colorful" w:uiPriority="52"/>
-    <w:lsdException w:name="Grid Table 1 Light Accent 1" w:uiPriority="46"/>
-    <w:lsdException w:name="Grid Table 2 Accent 1" w:uiPriority="47"/>
-    <w:lsdException w:name="Grid Table 3 Accent 1" w:uiPriority="48"/>
-    <w:lsdException w:name="Grid Table 4 Accent 1" w:uiPriority="49"/>
-    <w:lsdException w:name="Grid Table 5 Dark Accent 1" w:uiPriority="50"/>
-    <w:lsdException w:name="Grid Table 6 Colorful Accent 1" w:uiPriority="51"/>
-    <w:lsdException w:name="Grid Table 7 Colorful Accent 1" w:uiPriority="52"/>
-    <w:lsdException w:name="Grid Table 1 Light Accent 2" w:uiPriority="46"/>
-    <w:lsdException w:name="Grid Table 2 Accent 2" w:uiPriority="47"/>
-    <w:lsdException w:name="Grid Table 3 Accent 2" w:uiPriority="48"/>
-    <w:lsdException w:name="Grid Table 4 Accent 2" w:uiPriority="49"/>
-    <w:lsdException w:name="Grid Table 5 Dark Accent 2" w:uiPriority="50"/>
-    <w:lsdException w:name="Grid Table 6 Colorful Accent 2" w:uiPriority="51"/>
-    <w:lsdException w:name="Grid Table 7 Colorful Accent 2" w:uiPriority="52"/>
-    <w:lsdException w:name="Grid Table 1 Light Accent 3" w:uiPriority="46"/>
-    <w:lsdException w:name="Grid Table 2 Accent 3" w:uiPriority="47"/>
-    <w:lsdException w:name="Grid Table 3 Accent 3" w:uiPriority="48"/>
-    <w:lsdException w:name="Grid Table 4 Accent 3" w:uiPriority="49"/>
-    <w:lsdException w:name="Grid Table 5 Dark Accent 3" w:uiPriority="50"/>
-    <w:lsdException w:name="Grid Table 6 Colorful Accent 3" w:uiPriority="51"/>
-    <w:lsdException w:name="Grid Table 7 Colorful Accent 3" w:uiPriority="52"/>
-    <w:lsdException w:name="Grid Table 1 Light Accent 4" w:uiPriority="46"/>
-    <w:lsdException w:name="Grid Table 2 Accent 4" w:uiPriority="47"/>
-    <w:lsdException w:name="Grid Table 3 Accent 4" w:uiPriority="48"/>
-    <w:lsdException w:name="Grid Table 4 Accent 4" w:uiPriority="49"/>
-    <w:lsdException w:name="Grid Table 5 Dark Accent 4" w:uiPriority="50"/>
-    <w:lsdException w:name="Grid Table 6 Colorful Accent 4" w:uiPriority="51"/>
-    <w:lsdException w:name="Grid Table 7 Colorful Accent 4" w:uiPriority="52"/>
-    <w:lsdException w:name="Grid Table 1 Light Accent 5" w:uiPriority="46"/>
-    <w:lsdException w:name="Grid Table 2 Accent 5" w:uiPriority="47"/>
-    <w:lsdException w:name="Grid Table 3 Accent 5" w:uiPriority="48"/>
-    <w:lsdException w:name="Grid Table 4 Accent 5" w:uiPriority="49"/>
-    <w:lsdException w:name="Grid Table 5 Dark Accent 5" w:uiPriority="50"/>
-    <w:lsdException w:name="Grid Table 6 Colorful Accent 5" w:uiPriority="51"/>
-    <w:lsdException w:name="Grid Table 7 Colorful Accent 5" w:uiPriority="52"/>
-    <w:lsdException w:name="Grid Table 1 Light Accent 6" w:uiPriority="46"/>
-    <w:lsdException w:name="Grid Table 2 Accent 6" w:uiPriority="47"/>
-    <w:lsdException w:name="Grid Table 3 Accent 6" w:uiPriority="48"/>
-    <w:lsdException w:name="Grid Table 4 Accent 6" w:uiPriority="49"/>
-    <w:lsdException w:name="Grid Table 5 Dark Accent 6" w:uiPriority="50"/>
-    <w:lsdException w:name="Grid Table 6 Colorful Accent 6" w:uiPriority="51"/>
-    <w:lsdException w:name="Grid Table 7 Colorful Accent 6" w:uiPriority="52"/>
-    <w:lsdException w:name="List Table 1 Light" w:uiPriority="46"/>
-    <w:lsdException w:name="List Table 2" w:uiPriority="47"/>
-    <w:lsdException w:name="List Table 3" w:uiPriority="48"/>
-    <w:lsdException w:name="List Table 4" w:uiPriority="49"/>
-    <w:lsdException w:name="List Table 5 Dark" w:uiPriority="50"/>
-    <w:lsdException w:name="List Table 6 Colorful" w:uiPriority="51"/>
-    <w:lsdException w:name="List Table 7 Colorful" w:uiPriority="52"/>
-    <w:lsdException w:name="List Table 1 Light Accent 1" w:uiPriority="46"/>
-    <w:lsdException w:name="List Table 2 Accent 1" w:uiPriority="47"/>
-    <w:lsdException w:name="List Table 3 Accent 1" w:uiPriority="48"/>
-    <w:lsdException w:name="List Table 4 Accent 1" w:uiPriority="49"/>
-    <w:lsdException w:name="List Table 5 Dark Accent 1" w:uiPriority="50"/>
-    <w:lsdException w:name="List Table 6 Colorful Accent 1" w:uiPriority="51"/>
-    <w:lsdException w:name="List Table 7 Colorful Accent 1" w:uiPriority="52"/>
-    <w:lsdException w:name="List Table 1 Light Accent 2" w:uiPriority="46"/>
-    <w:lsdException w:name="List Table 2 Accent 2" w:uiPriority="47"/>
-    <w:lsdException w:name="List Table 3 Accent 2" w:uiPriority="48"/>
-    <w:lsdException w:name="List Table 4 Accent 2" w:uiPriority="49"/>
-    <w:lsdException w:name="List Table 5 Dark Accent 2" w:uiPriority="50"/>
-    <w:lsdException w:name="List Table 6 Colorful Accent 2" w:uiPriority="51"/>
-    <w:lsdException w:name="List Table 7 Colorful Accent 2" w:uiPriority="52"/>
-    <w:lsdException w:name="List Table 1 Light Accent 3" w:uiPriority="46"/>
-    <w:lsdException w:name="List Table 2 Accent 3" w:uiPriority="47"/>
-    <w:lsdException w:name="List Table 3 Accent 3" w:uiPriority="48"/>
-    <w:lsdException w:name="List Table 4 Accent 3" w:uiPriority="49"/>
-    <w:lsdException w:name="List Table 5 Dark Accent 3" w:uiPriority="50"/>
-    <w:lsdException w:name="List Table 6 Colorful Accent 3" w:uiPriority="51"/>
-    <w:lsdException w:name="List Table 7 Colorful Accent 3" w:uiPriority="52"/>
-    <w:lsdException w:name="List Table 1 Light Accent 4" w:uiPriority="46"/>
-    <w:lsdException w:name="List Table 2 Accent 4" w:uiPriority="47"/>
-    <w:lsdException w:name="List Table 3 Accent 4" w:uiPriority="48"/>
-    <w:lsdException w:name="List Table 4 Accent 4" w:uiPriority="49"/>
-    <w:lsdException w:name="List Table 5 Dark Accent 4" w:uiPriority="50"/>
-    <w:lsdException w:name="List Table 6 Colorful Accent 4" w:uiPriority="51"/>
-    <w:lsdException w:name="List Table 7 Colorful Accent 4" w:uiPriority="52"/>
-    <w:lsdException w:name="List Table 1 Light Accent 5" w:uiPriority="46"/>
-    <w:lsdException w:name="List Table 2 Accent 5" w:uiPriority="47"/>
-    <w:lsdException w:name="List Table 3 Accent 5" w:uiPriority="48"/>
-    <w:lsdException w:name="List Table 4 Accent 5" w:uiPriority="49"/>
-    <w:lsdException w:name="List Table 5 Dark Accent 5" w:uiPriority="50"/>
-    <w:lsdException w:name="List Table 6 Colorful Accent 5" w:uiPriority="51"/>
-    <w:lsdException w:name="List Table 7 Colorful Accent 5" w:uiPriority="52"/>
-    <w:lsdException w:name="List Table 1 Light Accent 6" w:uiPriority="46"/>
-    <w:lsdException w:name="List Table 2 Accent 6" w:uiPriority="47"/>
-    <w:lsdException w:name="List Table 3 Accent 6" w:uiPriority="48"/>
-    <w:lsdException w:name="List Table 4 Accent 6" w:uiPriority="49"/>
-    <w:lsdException w:name="List Table 5 Dark Accent 6" w:uiPriority="50"/>
-    <w:lsdException w:name="List Table 6 Colorful Accent 6" w:uiPriority="51"/>
-    <w:lsdException w:name="List Table 7 Colorful Accent 6" w:uiPriority="52"/>
-  </w:latentStyles>
-  <w:style w:type="paragraph" w:default="1" w:styleId="Normal">
-    <w:name w:val="Normal"/>
-    <w:qFormat/>
-  </w:style>
-  <w:style w:type="character" w:default="1" w:styleId="DefaultParagraphFont">
-    <w:name w:val="Default Paragraph Font"/>
-    <w:uiPriority w:val="1"/>
-    <w:semiHidden/>
-    <w:unhideWhenUsed/>
-  </w:style>
-  <w:style w:type="table" w:default="1" w:styleId="TableNormal">
-    <w:name w:val="Normal Table"/>
-    <w:uiPriority w:val="99"/>
-    <w:semiHidden/>
-    <w:unhideWhenUsed/>
-    <w:tblPr>
-      <w:tblInd w:w="0" w:type="dxa"/>
-      <w:tblCellMar>
-        <w:top w:w="0" w:type="dxa"/>
-        <w:left w:w="108" w:type="dxa"/>
-        <w:bottom w:w="0" w:type="dxa"/>
-        <w:right w:w="108" w:type="dxa"/>
-      </w:tblCellMar>
-    </w:tblPr>
-  </w:style>
-  <w:style w:type="numbering" w:default="1" w:styleId="NoList">
-    <w:name w:val="No List"/>
-    <w:uiPriority w:val="99"/>
-    <w:semiHidden/>
-    <w:unhideWhenUsed/>
-  </w:style>
-  <w:style w:type="character" w:styleId="PlaceholderText">
-    <w:name w:val="Placeholder Text"/>
-    <w:basedOn w:val="DefaultParagraphFont"/>
-    <w:uiPriority w:val="99"/>
-    <w:semiHidden/>
-    <w:rsid w:val="00B04603"/>
-    <w:rPr>
-      <w:color w:val="808080"/>
-    </w:rPr>
-  </w:style>
-</w:styles>
-</file>
-
-<file path=word/glossary/webSettings.xml><?xml version="1.0" encoding="utf-8"?>
-<w:webSettings xmlns:mc="http://schemas.openxmlformats.org/markup-compatibility/2006" xmlns:r="http://schemas.openxmlformats.org/officeDocument/2006/relationships" xmlns:w="http://schemas.openxmlformats.org/wordprocessingml/2006/main" xmlns:w14="http://schemas.microsoft.com/office/word/2010/wordml" xmlns:w15="http://schemas.microsoft.com/office/word/2012/wordml" mc:Ignorable="w14 w15">
-  <w:optimizeForBrowser/>
-  <w:allowPNG/>
-</w:webSettings>
-</file>
-
 <file path=word/theme/theme1.xml><?xml version="1.0" encoding="utf-8"?>
 <a:theme xmlns:a="http://schemas.openxmlformats.org/drawingml/2006/main" name="Office Theme">
   <a:themeElements>
@@ -9355,7 +9639,7 @@
 </file>
 
 <file path=customXml/itemProps1.xml><?xml version="1.0" encoding="utf-8"?>
-<ds:datastoreItem xmlns:ds="http://schemas.openxmlformats.org/officeDocument/2006/customXml" ds:itemID="{16FD3CF4-6201-4428-B90B-2E5C727A3DD4}">
+<ds:datastoreItem xmlns:ds="http://schemas.openxmlformats.org/officeDocument/2006/customXml" ds:itemID="{2935FB97-AC86-4483-8426-961071A7837B}">
   <ds:schemaRefs>
     <ds:schemaRef ds:uri="http://schemas.openxmlformats.org/officeDocument/2006/bibliography"/>
   </ds:schemaRefs>

</xml_diff>

<commit_message>
PLEASE TO BE WORKING :santa:
</commit_message>
<xml_diff>
--- a/bachoppg2015.docx
+++ b/bachoppg2015.docx
@@ -1848,6 +1848,8 @@
           <w:shd w:val="clear" w:color="auto" w:fill="FFFFFF"/>
         </w:rPr>
       </w:pPr>
+      <w:bookmarkStart w:id="0" w:name="_GoBack"/>
+      <w:bookmarkEnd w:id="0"/>
       <w:r>
         <w:rPr>
           <w:rFonts w:asciiTheme="majorHAnsi" w:eastAsia="Times New Roman" w:hAnsiTheme="majorHAnsi" w:cs="Times New Roman"/>
@@ -1938,10 +1940,11 @@
         <w:spacing w:before="100" w:beforeAutospacing="1" w:after="0" w:line="360" w:lineRule="auto"/>
         <w:ind w:left="360"/>
         <w:rPr>
-          <w:rFonts w:asciiTheme="majorHAnsi" w:eastAsia="Times New Roman" w:hAnsiTheme="majorHAnsi" w:cs="Times New Roman"/>
-          <w:sz w:val="24"/>
-          <w:szCs w:val="24"/>
-          <w:lang w:eastAsia="nb-NO"/>
+          <w:rFonts w:asciiTheme="majorHAnsi" w:hAnsiTheme="majorHAnsi" w:cs="Arial"/>
+          <w:color w:val="252525"/>
+          <w:sz w:val="24"/>
+          <w:szCs w:val="24"/>
+          <w:shd w:val="clear" w:color="auto" w:fill="FFFFFF"/>
         </w:rPr>
       </w:pPr>
       <w:r>
@@ -1991,45 +1994,2204 @@
     </w:p>
     <w:p>
       <w:pPr>
-        <w:spacing w:before="100" w:beforeAutospacing="1" w:after="0" w:line="360" w:lineRule="auto"/>
-        <w:rPr>
-          <w:rFonts w:asciiTheme="majorHAnsi" w:eastAsia="Times New Roman" w:hAnsiTheme="majorHAnsi" w:cs="Times New Roman"/>
-          <w:sz w:val="24"/>
-          <w:szCs w:val="24"/>
-          <w:lang w:eastAsia="nb-NO"/>
-        </w:rPr>
-      </w:pPr>
-    </w:p>
-    <w:p>
-      <w:pPr>
         <w:pStyle w:val="ListParagraph"/>
         <w:spacing w:before="100" w:beforeAutospacing="1" w:after="0" w:line="360" w:lineRule="auto"/>
         <w:ind w:left="360"/>
         <w:rPr>
-          <w:rFonts w:asciiTheme="majorHAnsi" w:eastAsia="Times New Roman" w:hAnsiTheme="majorHAnsi" w:cs="Times New Roman"/>
-          <w:sz w:val="24"/>
-          <w:szCs w:val="24"/>
-          <w:lang w:eastAsia="nb-NO"/>
-        </w:rPr>
-      </w:pPr>
-      <w:r>
-        <w:rPr>
-          <w:rFonts w:asciiTheme="majorHAnsi" w:eastAsia="Times New Roman" w:hAnsiTheme="majorHAnsi" w:cs="Times New Roman"/>
-          <w:sz w:val="24"/>
-          <w:szCs w:val="24"/>
-          <w:lang w:eastAsia="nb-NO"/>
-        </w:rPr>
-        <w:t>Tabell over frekvens/noter</w:t>
-      </w:r>
-      <w:r>
-        <w:rPr>
-          <w:rFonts w:asciiTheme="majorHAnsi" w:eastAsia="Times New Roman" w:hAnsiTheme="majorHAnsi" w:cs="Times New Roman"/>
-          <w:sz w:val="24"/>
-          <w:szCs w:val="24"/>
-          <w:lang w:eastAsia="nb-NO"/>
-        </w:rPr>
-        <w:t>, finn referanse</w:t>
-      </w:r>
+          <w:rFonts w:asciiTheme="majorHAnsi" w:hAnsiTheme="majorHAnsi" w:cs="Arial"/>
+          <w:color w:val="252525"/>
+          <w:sz w:val="24"/>
+          <w:szCs w:val="24"/>
+          <w:shd w:val="clear" w:color="auto" w:fill="FFFFFF"/>
+        </w:rPr>
+      </w:pPr>
+    </w:p>
+    <w:tbl>
+      <w:tblPr>
+        <w:tblStyle w:val="ListTable7Colorful-Accent3"/>
+        <w:tblW w:w="8726" w:type="dxa"/>
+        <w:tblLook w:val="04A0" w:firstRow="1" w:lastRow="0" w:firstColumn="1" w:lastColumn="0" w:noHBand="0" w:noVBand="1"/>
+      </w:tblPr>
+      <w:tblGrid>
+        <w:gridCol w:w="562"/>
+        <w:gridCol w:w="2041"/>
+        <w:gridCol w:w="2041"/>
+        <w:gridCol w:w="2041"/>
+        <w:gridCol w:w="2041"/>
+      </w:tblGrid>
+      <w:tr>
+        <w:trPr>
+          <w:cnfStyle w:val="100000000000" w:firstRow="1" w:lastRow="0" w:firstColumn="0" w:lastColumn="0" w:oddVBand="0" w:evenVBand="0" w:oddHBand="0" w:evenHBand="0" w:firstRowFirstColumn="0" w:firstRowLastColumn="0" w:lastRowFirstColumn="0" w:lastRowLastColumn="0"/>
+        </w:trPr>
+        <w:tc>
+          <w:tcPr>
+            <w:cnfStyle w:val="001000000100" w:firstRow="0" w:lastRow="0" w:firstColumn="1" w:lastColumn="0" w:oddVBand="0" w:evenVBand="0" w:oddHBand="0" w:evenHBand="0" w:firstRowFirstColumn="1" w:firstRowLastColumn="0" w:lastRowFirstColumn="0" w:lastRowLastColumn="0"/>
+            <w:tcW w:w="562" w:type="dxa"/>
+          </w:tcPr>
+          <w:p>
+            <w:pPr>
+              <w:pStyle w:val="ListParagraph"/>
+              <w:spacing w:before="100" w:beforeAutospacing="1" w:line="360" w:lineRule="auto"/>
+              <w:ind w:left="0"/>
+              <w:rPr>
+                <w:rFonts w:cs="Arial"/>
+                <w:color w:val="252525"/>
+                <w:sz w:val="24"/>
+                <w:szCs w:val="24"/>
+                <w:shd w:val="clear" w:color="auto" w:fill="FFFFFF"/>
+              </w:rPr>
+            </w:pPr>
+          </w:p>
+        </w:tc>
+        <w:tc>
+          <w:tcPr>
+            <w:tcW w:w="2041" w:type="dxa"/>
+          </w:tcPr>
+          <w:p>
+            <w:pPr>
+              <w:pStyle w:val="ListParagraph"/>
+              <w:spacing w:before="100" w:beforeAutospacing="1" w:line="360" w:lineRule="auto"/>
+              <w:ind w:left="0"/>
+              <w:jc w:val="center"/>
+              <w:cnfStyle w:val="100000000000" w:firstRow="1" w:lastRow="0" w:firstColumn="0" w:lastColumn="0" w:oddVBand="0" w:evenVBand="0" w:oddHBand="0" w:evenHBand="0" w:firstRowFirstColumn="0" w:firstRowLastColumn="0" w:lastRowFirstColumn="0" w:lastRowLastColumn="0"/>
+              <w:rPr>
+                <w:rFonts w:cs="Arial"/>
+                <w:b/>
+                <w:i w:val="0"/>
+                <w:color w:val="252525"/>
+                <w:sz w:val="24"/>
+                <w:szCs w:val="24"/>
+                <w:shd w:val="clear" w:color="auto" w:fill="FFFFFF"/>
+              </w:rPr>
+            </w:pPr>
+            <w:r>
+              <w:rPr>
+                <w:rFonts w:cs="Arial"/>
+                <w:b/>
+                <w:i w:val="0"/>
+                <w:color w:val="252525"/>
+                <w:sz w:val="24"/>
+                <w:szCs w:val="24"/>
+                <w:shd w:val="clear" w:color="auto" w:fill="FFFFFF"/>
+              </w:rPr>
+              <w:t>3</w:t>
+            </w:r>
+          </w:p>
+        </w:tc>
+        <w:tc>
+          <w:tcPr>
+            <w:tcW w:w="2041" w:type="dxa"/>
+          </w:tcPr>
+          <w:p>
+            <w:pPr>
+              <w:pStyle w:val="ListParagraph"/>
+              <w:spacing w:before="100" w:beforeAutospacing="1" w:line="360" w:lineRule="auto"/>
+              <w:ind w:left="0"/>
+              <w:jc w:val="center"/>
+              <w:cnfStyle w:val="100000000000" w:firstRow="1" w:lastRow="0" w:firstColumn="0" w:lastColumn="0" w:oddVBand="0" w:evenVBand="0" w:oddHBand="0" w:evenHBand="0" w:firstRowFirstColumn="0" w:firstRowLastColumn="0" w:lastRowFirstColumn="0" w:lastRowLastColumn="0"/>
+              <w:rPr>
+                <w:rFonts w:cs="Arial"/>
+                <w:b/>
+                <w:i w:val="0"/>
+                <w:color w:val="252525"/>
+                <w:sz w:val="24"/>
+                <w:szCs w:val="24"/>
+                <w:shd w:val="clear" w:color="auto" w:fill="FFFFFF"/>
+              </w:rPr>
+            </w:pPr>
+            <w:r>
+              <w:rPr>
+                <w:rFonts w:cs="Arial"/>
+                <w:b/>
+                <w:i w:val="0"/>
+                <w:color w:val="252525"/>
+                <w:sz w:val="24"/>
+                <w:szCs w:val="24"/>
+                <w:shd w:val="clear" w:color="auto" w:fill="FFFFFF"/>
+              </w:rPr>
+              <w:t>4</w:t>
+            </w:r>
+          </w:p>
+        </w:tc>
+        <w:tc>
+          <w:tcPr>
+            <w:tcW w:w="2041" w:type="dxa"/>
+          </w:tcPr>
+          <w:p>
+            <w:pPr>
+              <w:pStyle w:val="ListParagraph"/>
+              <w:spacing w:before="100" w:beforeAutospacing="1" w:line="360" w:lineRule="auto"/>
+              <w:ind w:left="0"/>
+              <w:jc w:val="center"/>
+              <w:cnfStyle w:val="100000000000" w:firstRow="1" w:lastRow="0" w:firstColumn="0" w:lastColumn="0" w:oddVBand="0" w:evenVBand="0" w:oddHBand="0" w:evenHBand="0" w:firstRowFirstColumn="0" w:firstRowLastColumn="0" w:lastRowFirstColumn="0" w:lastRowLastColumn="0"/>
+              <w:rPr>
+                <w:rFonts w:cs="Arial"/>
+                <w:b/>
+                <w:i w:val="0"/>
+                <w:color w:val="252525"/>
+                <w:sz w:val="24"/>
+                <w:szCs w:val="24"/>
+                <w:shd w:val="clear" w:color="auto" w:fill="FFFFFF"/>
+              </w:rPr>
+            </w:pPr>
+            <w:r>
+              <w:rPr>
+                <w:rFonts w:cs="Arial"/>
+                <w:b/>
+                <w:i w:val="0"/>
+                <w:color w:val="252525"/>
+                <w:sz w:val="24"/>
+                <w:szCs w:val="24"/>
+                <w:shd w:val="clear" w:color="auto" w:fill="FFFFFF"/>
+              </w:rPr>
+              <w:t>5</w:t>
+            </w:r>
+          </w:p>
+        </w:tc>
+        <w:tc>
+          <w:tcPr>
+            <w:tcW w:w="2041" w:type="dxa"/>
+          </w:tcPr>
+          <w:p>
+            <w:pPr>
+              <w:pStyle w:val="ListParagraph"/>
+              <w:spacing w:before="100" w:beforeAutospacing="1" w:line="360" w:lineRule="auto"/>
+              <w:ind w:left="0"/>
+              <w:jc w:val="center"/>
+              <w:cnfStyle w:val="100000000000" w:firstRow="1" w:lastRow="0" w:firstColumn="0" w:lastColumn="0" w:oddVBand="0" w:evenVBand="0" w:oddHBand="0" w:evenHBand="0" w:firstRowFirstColumn="0" w:firstRowLastColumn="0" w:lastRowFirstColumn="0" w:lastRowLastColumn="0"/>
+              <w:rPr>
+                <w:rFonts w:cs="Arial"/>
+                <w:b/>
+                <w:i w:val="0"/>
+                <w:color w:val="252525"/>
+                <w:sz w:val="24"/>
+                <w:szCs w:val="24"/>
+                <w:shd w:val="clear" w:color="auto" w:fill="FFFFFF"/>
+              </w:rPr>
+            </w:pPr>
+            <w:r>
+              <w:rPr>
+                <w:rFonts w:cs="Arial"/>
+                <w:b/>
+                <w:i w:val="0"/>
+                <w:color w:val="252525"/>
+                <w:sz w:val="24"/>
+                <w:szCs w:val="24"/>
+                <w:shd w:val="clear" w:color="auto" w:fill="FFFFFF"/>
+              </w:rPr>
+              <w:t>6</w:t>
+            </w:r>
+          </w:p>
+        </w:tc>
+      </w:tr>
+      <w:tr>
+        <w:trPr>
+          <w:cnfStyle w:val="000000100000" w:firstRow="0" w:lastRow="0" w:firstColumn="0" w:lastColumn="0" w:oddVBand="0" w:evenVBand="0" w:oddHBand="1" w:evenHBand="0" w:firstRowFirstColumn="0" w:firstRowLastColumn="0" w:lastRowFirstColumn="0" w:lastRowLastColumn="0"/>
+          <w:trHeight w:val="510"/>
+        </w:trPr>
+        <w:tc>
+          <w:tcPr>
+            <w:cnfStyle w:val="001000000000" w:firstRow="0" w:lastRow="0" w:firstColumn="1" w:lastColumn="0" w:oddVBand="0" w:evenVBand="0" w:oddHBand="0" w:evenHBand="0" w:firstRowFirstColumn="0" w:firstRowLastColumn="0" w:lastRowFirstColumn="0" w:lastRowLastColumn="0"/>
+            <w:tcW w:w="562" w:type="dxa"/>
+          </w:tcPr>
+          <w:p>
+            <w:pPr>
+              <w:pStyle w:val="ListParagraph"/>
+              <w:spacing w:before="100" w:beforeAutospacing="1" w:line="360" w:lineRule="auto"/>
+              <w:ind w:left="0"/>
+              <w:jc w:val="center"/>
+              <w:rPr>
+                <w:rFonts w:cs="Arial"/>
+                <w:b/>
+                <w:i w:val="0"/>
+                <w:color w:val="252525"/>
+                <w:sz w:val="24"/>
+                <w:szCs w:val="24"/>
+                <w:shd w:val="clear" w:color="auto" w:fill="FFFFFF"/>
+              </w:rPr>
+            </w:pPr>
+            <w:r>
+              <w:rPr>
+                <w:rFonts w:cs="Arial"/>
+                <w:b/>
+                <w:i w:val="0"/>
+                <w:color w:val="252525"/>
+                <w:sz w:val="24"/>
+                <w:szCs w:val="24"/>
+                <w:shd w:val="clear" w:color="auto" w:fill="FFFFFF"/>
+              </w:rPr>
+              <w:t>C</w:t>
+            </w:r>
+          </w:p>
+        </w:tc>
+        <w:tc>
+          <w:tcPr>
+            <w:tcW w:w="2041" w:type="dxa"/>
+          </w:tcPr>
+          <w:p>
+            <w:pPr>
+              <w:pStyle w:val="ListParagraph"/>
+              <w:spacing w:before="100" w:beforeAutospacing="1" w:line="360" w:lineRule="auto"/>
+              <w:ind w:left="0"/>
+              <w:jc w:val="center"/>
+              <w:cnfStyle w:val="000000100000" w:firstRow="0" w:lastRow="0" w:firstColumn="0" w:lastColumn="0" w:oddVBand="0" w:evenVBand="0" w:oddHBand="1" w:evenHBand="0" w:firstRowFirstColumn="0" w:firstRowLastColumn="0" w:lastRowFirstColumn="0" w:lastRowLastColumn="0"/>
+              <w:rPr>
+                <w:rFonts w:asciiTheme="majorHAnsi" w:hAnsiTheme="majorHAnsi" w:cs="Arial"/>
+                <w:color w:val="252525"/>
+                <w:sz w:val="24"/>
+                <w:szCs w:val="24"/>
+                <w:shd w:val="clear" w:color="auto" w:fill="FFFFFF"/>
+              </w:rPr>
+            </w:pPr>
+            <w:r>
+              <w:rPr>
+                <w:rFonts w:asciiTheme="majorHAnsi" w:hAnsiTheme="majorHAnsi" w:cs="Arial"/>
+                <w:color w:val="252525"/>
+                <w:sz w:val="24"/>
+                <w:szCs w:val="24"/>
+                <w:shd w:val="clear" w:color="auto" w:fill="FFFFFF"/>
+              </w:rPr>
+              <w:t>131</w:t>
+            </w:r>
+          </w:p>
+        </w:tc>
+        <w:tc>
+          <w:tcPr>
+            <w:tcW w:w="2041" w:type="dxa"/>
+          </w:tcPr>
+          <w:p>
+            <w:pPr>
+              <w:pStyle w:val="ListParagraph"/>
+              <w:spacing w:before="100" w:beforeAutospacing="1" w:line="360" w:lineRule="auto"/>
+              <w:ind w:left="0"/>
+              <w:jc w:val="center"/>
+              <w:cnfStyle w:val="000000100000" w:firstRow="0" w:lastRow="0" w:firstColumn="0" w:lastColumn="0" w:oddVBand="0" w:evenVBand="0" w:oddHBand="1" w:evenHBand="0" w:firstRowFirstColumn="0" w:firstRowLastColumn="0" w:lastRowFirstColumn="0" w:lastRowLastColumn="0"/>
+              <w:rPr>
+                <w:rFonts w:asciiTheme="majorHAnsi" w:hAnsiTheme="majorHAnsi" w:cs="Arial"/>
+                <w:color w:val="252525"/>
+                <w:sz w:val="24"/>
+                <w:szCs w:val="24"/>
+                <w:shd w:val="clear" w:color="auto" w:fill="FFFFFF"/>
+              </w:rPr>
+            </w:pPr>
+            <w:r>
+              <w:rPr>
+                <w:rFonts w:asciiTheme="majorHAnsi" w:hAnsiTheme="majorHAnsi" w:cs="Arial"/>
+                <w:color w:val="252525"/>
+                <w:sz w:val="24"/>
+                <w:szCs w:val="24"/>
+                <w:shd w:val="clear" w:color="auto" w:fill="FFFFFF"/>
+              </w:rPr>
+              <w:t>262</w:t>
+            </w:r>
+          </w:p>
+        </w:tc>
+        <w:tc>
+          <w:tcPr>
+            <w:tcW w:w="2041" w:type="dxa"/>
+          </w:tcPr>
+          <w:p>
+            <w:pPr>
+              <w:pStyle w:val="ListParagraph"/>
+              <w:spacing w:before="100" w:beforeAutospacing="1" w:line="360" w:lineRule="auto"/>
+              <w:ind w:left="0"/>
+              <w:jc w:val="center"/>
+              <w:cnfStyle w:val="000000100000" w:firstRow="0" w:lastRow="0" w:firstColumn="0" w:lastColumn="0" w:oddVBand="0" w:evenVBand="0" w:oddHBand="1" w:evenHBand="0" w:firstRowFirstColumn="0" w:firstRowLastColumn="0" w:lastRowFirstColumn="0" w:lastRowLastColumn="0"/>
+              <w:rPr>
+                <w:rFonts w:asciiTheme="majorHAnsi" w:hAnsiTheme="majorHAnsi" w:cs="Arial"/>
+                <w:color w:val="252525"/>
+                <w:sz w:val="24"/>
+                <w:szCs w:val="24"/>
+                <w:shd w:val="clear" w:color="auto" w:fill="FFFFFF"/>
+              </w:rPr>
+            </w:pPr>
+            <w:r>
+              <w:rPr>
+                <w:rFonts w:asciiTheme="majorHAnsi" w:hAnsiTheme="majorHAnsi" w:cs="Arial"/>
+                <w:color w:val="252525"/>
+                <w:sz w:val="24"/>
+                <w:szCs w:val="24"/>
+                <w:shd w:val="clear" w:color="auto" w:fill="FFFFFF"/>
+              </w:rPr>
+              <w:t>523</w:t>
+            </w:r>
+          </w:p>
+        </w:tc>
+        <w:tc>
+          <w:tcPr>
+            <w:tcW w:w="2041" w:type="dxa"/>
+          </w:tcPr>
+          <w:p>
+            <w:pPr>
+              <w:pStyle w:val="ListParagraph"/>
+              <w:spacing w:before="100" w:beforeAutospacing="1" w:line="360" w:lineRule="auto"/>
+              <w:ind w:left="0"/>
+              <w:jc w:val="center"/>
+              <w:cnfStyle w:val="000000100000" w:firstRow="0" w:lastRow="0" w:firstColumn="0" w:lastColumn="0" w:oddVBand="0" w:evenVBand="0" w:oddHBand="1" w:evenHBand="0" w:firstRowFirstColumn="0" w:firstRowLastColumn="0" w:lastRowFirstColumn="0" w:lastRowLastColumn="0"/>
+              <w:rPr>
+                <w:rFonts w:asciiTheme="majorHAnsi" w:hAnsiTheme="majorHAnsi" w:cs="Arial"/>
+                <w:color w:val="252525"/>
+                <w:sz w:val="24"/>
+                <w:szCs w:val="24"/>
+                <w:shd w:val="clear" w:color="auto" w:fill="FFFFFF"/>
+              </w:rPr>
+            </w:pPr>
+            <w:r>
+              <w:rPr>
+                <w:rFonts w:asciiTheme="majorHAnsi" w:hAnsiTheme="majorHAnsi" w:cs="Arial"/>
+                <w:color w:val="252525"/>
+                <w:sz w:val="24"/>
+                <w:szCs w:val="24"/>
+                <w:shd w:val="clear" w:color="auto" w:fill="FFFFFF"/>
+              </w:rPr>
+              <w:t>1047</w:t>
+            </w:r>
+          </w:p>
+        </w:tc>
+      </w:tr>
+      <w:tr>
+        <w:trPr>
+          <w:trHeight w:val="510"/>
+        </w:trPr>
+        <w:tc>
+          <w:tcPr>
+            <w:cnfStyle w:val="001000000000" w:firstRow="0" w:lastRow="0" w:firstColumn="1" w:lastColumn="0" w:oddVBand="0" w:evenVBand="0" w:oddHBand="0" w:evenHBand="0" w:firstRowFirstColumn="0" w:firstRowLastColumn="0" w:lastRowFirstColumn="0" w:lastRowLastColumn="0"/>
+            <w:tcW w:w="562" w:type="dxa"/>
+          </w:tcPr>
+          <w:p>
+            <w:pPr>
+              <w:pStyle w:val="ListParagraph"/>
+              <w:spacing w:before="100" w:beforeAutospacing="1" w:line="360" w:lineRule="auto"/>
+              <w:ind w:left="0"/>
+              <w:jc w:val="center"/>
+              <w:rPr>
+                <w:rFonts w:cs="Arial"/>
+                <w:b/>
+                <w:i w:val="0"/>
+                <w:color w:val="252525"/>
+                <w:sz w:val="24"/>
+                <w:szCs w:val="24"/>
+                <w:shd w:val="clear" w:color="auto" w:fill="FFFFFF"/>
+              </w:rPr>
+            </w:pPr>
+            <w:r>
+              <w:rPr>
+                <w:rFonts w:cs="Arial"/>
+                <w:b/>
+                <w:i w:val="0"/>
+                <w:color w:val="252525"/>
+                <w:sz w:val="24"/>
+                <w:szCs w:val="24"/>
+                <w:shd w:val="clear" w:color="auto" w:fill="FFFFFF"/>
+              </w:rPr>
+              <w:t>C#</w:t>
+            </w:r>
+          </w:p>
+        </w:tc>
+        <w:tc>
+          <w:tcPr>
+            <w:tcW w:w="2041" w:type="dxa"/>
+          </w:tcPr>
+          <w:p>
+            <w:pPr>
+              <w:pStyle w:val="ListParagraph"/>
+              <w:spacing w:before="100" w:beforeAutospacing="1" w:line="360" w:lineRule="auto"/>
+              <w:ind w:left="0"/>
+              <w:jc w:val="center"/>
+              <w:cnfStyle w:val="000000000000" w:firstRow="0" w:lastRow="0" w:firstColumn="0" w:lastColumn="0" w:oddVBand="0" w:evenVBand="0" w:oddHBand="0" w:evenHBand="0" w:firstRowFirstColumn="0" w:firstRowLastColumn="0" w:lastRowFirstColumn="0" w:lastRowLastColumn="0"/>
+              <w:rPr>
+                <w:rFonts w:asciiTheme="majorHAnsi" w:hAnsiTheme="majorHAnsi" w:cs="Arial"/>
+                <w:color w:val="252525"/>
+                <w:sz w:val="24"/>
+                <w:szCs w:val="24"/>
+                <w:shd w:val="clear" w:color="auto" w:fill="FFFFFF"/>
+              </w:rPr>
+            </w:pPr>
+            <w:r>
+              <w:rPr>
+                <w:rFonts w:asciiTheme="majorHAnsi" w:hAnsiTheme="majorHAnsi" w:cs="Arial"/>
+                <w:color w:val="252525"/>
+                <w:sz w:val="24"/>
+                <w:szCs w:val="24"/>
+                <w:shd w:val="clear" w:color="auto" w:fill="FFFFFF"/>
+              </w:rPr>
+              <w:t>139</w:t>
+            </w:r>
+          </w:p>
+        </w:tc>
+        <w:tc>
+          <w:tcPr>
+            <w:tcW w:w="2041" w:type="dxa"/>
+          </w:tcPr>
+          <w:p>
+            <w:pPr>
+              <w:pStyle w:val="ListParagraph"/>
+              <w:spacing w:before="100" w:beforeAutospacing="1" w:line="360" w:lineRule="auto"/>
+              <w:ind w:left="0"/>
+              <w:jc w:val="center"/>
+              <w:cnfStyle w:val="000000000000" w:firstRow="0" w:lastRow="0" w:firstColumn="0" w:lastColumn="0" w:oddVBand="0" w:evenVBand="0" w:oddHBand="0" w:evenHBand="0" w:firstRowFirstColumn="0" w:firstRowLastColumn="0" w:lastRowFirstColumn="0" w:lastRowLastColumn="0"/>
+              <w:rPr>
+                <w:rFonts w:asciiTheme="majorHAnsi" w:hAnsiTheme="majorHAnsi" w:cs="Arial"/>
+                <w:color w:val="252525"/>
+                <w:sz w:val="24"/>
+                <w:szCs w:val="24"/>
+                <w:shd w:val="clear" w:color="auto" w:fill="FFFFFF"/>
+              </w:rPr>
+            </w:pPr>
+            <w:r>
+              <w:rPr>
+                <w:rFonts w:asciiTheme="majorHAnsi" w:hAnsiTheme="majorHAnsi" w:cs="Arial"/>
+                <w:color w:val="252525"/>
+                <w:sz w:val="24"/>
+                <w:szCs w:val="24"/>
+                <w:shd w:val="clear" w:color="auto" w:fill="FFFFFF"/>
+              </w:rPr>
+              <w:t>277</w:t>
+            </w:r>
+          </w:p>
+        </w:tc>
+        <w:tc>
+          <w:tcPr>
+            <w:tcW w:w="2041" w:type="dxa"/>
+          </w:tcPr>
+          <w:p>
+            <w:pPr>
+              <w:pStyle w:val="ListParagraph"/>
+              <w:spacing w:before="100" w:beforeAutospacing="1" w:line="360" w:lineRule="auto"/>
+              <w:ind w:left="0"/>
+              <w:jc w:val="center"/>
+              <w:cnfStyle w:val="000000000000" w:firstRow="0" w:lastRow="0" w:firstColumn="0" w:lastColumn="0" w:oddVBand="0" w:evenVBand="0" w:oddHBand="0" w:evenHBand="0" w:firstRowFirstColumn="0" w:firstRowLastColumn="0" w:lastRowFirstColumn="0" w:lastRowLastColumn="0"/>
+              <w:rPr>
+                <w:rFonts w:asciiTheme="majorHAnsi" w:hAnsiTheme="majorHAnsi" w:cs="Arial"/>
+                <w:color w:val="252525"/>
+                <w:sz w:val="24"/>
+                <w:szCs w:val="24"/>
+                <w:shd w:val="clear" w:color="auto" w:fill="FFFFFF"/>
+              </w:rPr>
+            </w:pPr>
+            <w:r>
+              <w:rPr>
+                <w:rFonts w:asciiTheme="majorHAnsi" w:hAnsiTheme="majorHAnsi" w:cs="Arial"/>
+                <w:color w:val="252525"/>
+                <w:sz w:val="24"/>
+                <w:szCs w:val="24"/>
+                <w:shd w:val="clear" w:color="auto" w:fill="FFFFFF"/>
+              </w:rPr>
+              <w:t>554</w:t>
+            </w:r>
+          </w:p>
+        </w:tc>
+        <w:tc>
+          <w:tcPr>
+            <w:tcW w:w="2041" w:type="dxa"/>
+          </w:tcPr>
+          <w:p>
+            <w:pPr>
+              <w:pStyle w:val="ListParagraph"/>
+              <w:spacing w:before="100" w:beforeAutospacing="1" w:line="360" w:lineRule="auto"/>
+              <w:ind w:left="0"/>
+              <w:jc w:val="center"/>
+              <w:cnfStyle w:val="000000000000" w:firstRow="0" w:lastRow="0" w:firstColumn="0" w:lastColumn="0" w:oddVBand="0" w:evenVBand="0" w:oddHBand="0" w:evenHBand="0" w:firstRowFirstColumn="0" w:firstRowLastColumn="0" w:lastRowFirstColumn="0" w:lastRowLastColumn="0"/>
+              <w:rPr>
+                <w:rFonts w:asciiTheme="majorHAnsi" w:hAnsiTheme="majorHAnsi" w:cs="Arial"/>
+                <w:color w:val="252525"/>
+                <w:sz w:val="24"/>
+                <w:szCs w:val="24"/>
+                <w:shd w:val="clear" w:color="auto" w:fill="FFFFFF"/>
+              </w:rPr>
+            </w:pPr>
+            <w:r>
+              <w:rPr>
+                <w:rFonts w:asciiTheme="majorHAnsi" w:hAnsiTheme="majorHAnsi" w:cs="Arial"/>
+                <w:color w:val="252525"/>
+                <w:sz w:val="24"/>
+                <w:szCs w:val="24"/>
+                <w:shd w:val="clear" w:color="auto" w:fill="FFFFFF"/>
+              </w:rPr>
+              <w:t>1109</w:t>
+            </w:r>
+          </w:p>
+        </w:tc>
+      </w:tr>
+      <w:tr>
+        <w:trPr>
+          <w:cnfStyle w:val="000000100000" w:firstRow="0" w:lastRow="0" w:firstColumn="0" w:lastColumn="0" w:oddVBand="0" w:evenVBand="0" w:oddHBand="1" w:evenHBand="0" w:firstRowFirstColumn="0" w:firstRowLastColumn="0" w:lastRowFirstColumn="0" w:lastRowLastColumn="0"/>
+          <w:trHeight w:val="510"/>
+        </w:trPr>
+        <w:tc>
+          <w:tcPr>
+            <w:cnfStyle w:val="001000000000" w:firstRow="0" w:lastRow="0" w:firstColumn="1" w:lastColumn="0" w:oddVBand="0" w:evenVBand="0" w:oddHBand="0" w:evenHBand="0" w:firstRowFirstColumn="0" w:firstRowLastColumn="0" w:lastRowFirstColumn="0" w:lastRowLastColumn="0"/>
+            <w:tcW w:w="562" w:type="dxa"/>
+          </w:tcPr>
+          <w:p>
+            <w:pPr>
+              <w:pStyle w:val="ListParagraph"/>
+              <w:spacing w:before="100" w:beforeAutospacing="1" w:line="360" w:lineRule="auto"/>
+              <w:ind w:left="0"/>
+              <w:jc w:val="center"/>
+              <w:rPr>
+                <w:rFonts w:cs="Arial"/>
+                <w:b/>
+                <w:i w:val="0"/>
+                <w:color w:val="252525"/>
+                <w:sz w:val="24"/>
+                <w:szCs w:val="24"/>
+                <w:shd w:val="clear" w:color="auto" w:fill="FFFFFF"/>
+              </w:rPr>
+            </w:pPr>
+            <w:r>
+              <w:rPr>
+                <w:rFonts w:cs="Arial"/>
+                <w:b/>
+                <w:i w:val="0"/>
+                <w:color w:val="252525"/>
+                <w:sz w:val="24"/>
+                <w:szCs w:val="24"/>
+                <w:shd w:val="clear" w:color="auto" w:fill="FFFFFF"/>
+              </w:rPr>
+              <w:t>D</w:t>
+            </w:r>
+          </w:p>
+        </w:tc>
+        <w:tc>
+          <w:tcPr>
+            <w:tcW w:w="2041" w:type="dxa"/>
+          </w:tcPr>
+          <w:p>
+            <w:pPr>
+              <w:pStyle w:val="ListParagraph"/>
+              <w:spacing w:before="100" w:beforeAutospacing="1" w:line="360" w:lineRule="auto"/>
+              <w:ind w:left="0"/>
+              <w:jc w:val="center"/>
+              <w:cnfStyle w:val="000000100000" w:firstRow="0" w:lastRow="0" w:firstColumn="0" w:lastColumn="0" w:oddVBand="0" w:evenVBand="0" w:oddHBand="1" w:evenHBand="0" w:firstRowFirstColumn="0" w:firstRowLastColumn="0" w:lastRowFirstColumn="0" w:lastRowLastColumn="0"/>
+              <w:rPr>
+                <w:rFonts w:asciiTheme="majorHAnsi" w:hAnsiTheme="majorHAnsi" w:cs="Arial"/>
+                <w:color w:val="252525"/>
+                <w:sz w:val="24"/>
+                <w:szCs w:val="24"/>
+                <w:shd w:val="clear" w:color="auto" w:fill="FFFFFF"/>
+              </w:rPr>
+            </w:pPr>
+            <w:r>
+              <w:rPr>
+                <w:rFonts w:asciiTheme="majorHAnsi" w:hAnsiTheme="majorHAnsi" w:cs="Arial"/>
+                <w:color w:val="252525"/>
+                <w:sz w:val="24"/>
+                <w:szCs w:val="24"/>
+                <w:shd w:val="clear" w:color="auto" w:fill="FFFFFF"/>
+              </w:rPr>
+              <w:t>147</w:t>
+            </w:r>
+          </w:p>
+        </w:tc>
+        <w:tc>
+          <w:tcPr>
+            <w:tcW w:w="2041" w:type="dxa"/>
+          </w:tcPr>
+          <w:p>
+            <w:pPr>
+              <w:pStyle w:val="ListParagraph"/>
+              <w:spacing w:before="100" w:beforeAutospacing="1" w:line="360" w:lineRule="auto"/>
+              <w:ind w:left="0"/>
+              <w:jc w:val="center"/>
+              <w:cnfStyle w:val="000000100000" w:firstRow="0" w:lastRow="0" w:firstColumn="0" w:lastColumn="0" w:oddVBand="0" w:evenVBand="0" w:oddHBand="1" w:evenHBand="0" w:firstRowFirstColumn="0" w:firstRowLastColumn="0" w:lastRowFirstColumn="0" w:lastRowLastColumn="0"/>
+              <w:rPr>
+                <w:rFonts w:asciiTheme="majorHAnsi" w:hAnsiTheme="majorHAnsi" w:cs="Arial"/>
+                <w:color w:val="252525"/>
+                <w:sz w:val="24"/>
+                <w:szCs w:val="24"/>
+                <w:shd w:val="clear" w:color="auto" w:fill="FFFFFF"/>
+              </w:rPr>
+            </w:pPr>
+            <w:r>
+              <w:rPr>
+                <w:rFonts w:asciiTheme="majorHAnsi" w:hAnsiTheme="majorHAnsi" w:cs="Arial"/>
+                <w:color w:val="252525"/>
+                <w:sz w:val="24"/>
+                <w:szCs w:val="24"/>
+                <w:shd w:val="clear" w:color="auto" w:fill="FFFFFF"/>
+              </w:rPr>
+              <w:t>294</w:t>
+            </w:r>
+          </w:p>
+        </w:tc>
+        <w:tc>
+          <w:tcPr>
+            <w:tcW w:w="2041" w:type="dxa"/>
+          </w:tcPr>
+          <w:p>
+            <w:pPr>
+              <w:pStyle w:val="ListParagraph"/>
+              <w:spacing w:before="100" w:beforeAutospacing="1" w:line="360" w:lineRule="auto"/>
+              <w:ind w:left="0"/>
+              <w:jc w:val="center"/>
+              <w:cnfStyle w:val="000000100000" w:firstRow="0" w:lastRow="0" w:firstColumn="0" w:lastColumn="0" w:oddVBand="0" w:evenVBand="0" w:oddHBand="1" w:evenHBand="0" w:firstRowFirstColumn="0" w:firstRowLastColumn="0" w:lastRowFirstColumn="0" w:lastRowLastColumn="0"/>
+              <w:rPr>
+                <w:rFonts w:asciiTheme="majorHAnsi" w:hAnsiTheme="majorHAnsi" w:cs="Arial"/>
+                <w:color w:val="252525"/>
+                <w:sz w:val="24"/>
+                <w:szCs w:val="24"/>
+                <w:shd w:val="clear" w:color="auto" w:fill="FFFFFF"/>
+              </w:rPr>
+            </w:pPr>
+            <w:r>
+              <w:rPr>
+                <w:rFonts w:asciiTheme="majorHAnsi" w:hAnsiTheme="majorHAnsi" w:cs="Arial"/>
+                <w:color w:val="252525"/>
+                <w:sz w:val="24"/>
+                <w:szCs w:val="24"/>
+                <w:shd w:val="clear" w:color="auto" w:fill="FFFFFF"/>
+              </w:rPr>
+              <w:t>587</w:t>
+            </w:r>
+          </w:p>
+        </w:tc>
+        <w:tc>
+          <w:tcPr>
+            <w:tcW w:w="2041" w:type="dxa"/>
+          </w:tcPr>
+          <w:p>
+            <w:pPr>
+              <w:pStyle w:val="ListParagraph"/>
+              <w:spacing w:before="100" w:beforeAutospacing="1" w:line="360" w:lineRule="auto"/>
+              <w:ind w:left="0"/>
+              <w:jc w:val="center"/>
+              <w:cnfStyle w:val="000000100000" w:firstRow="0" w:lastRow="0" w:firstColumn="0" w:lastColumn="0" w:oddVBand="0" w:evenVBand="0" w:oddHBand="1" w:evenHBand="0" w:firstRowFirstColumn="0" w:firstRowLastColumn="0" w:lastRowFirstColumn="0" w:lastRowLastColumn="0"/>
+              <w:rPr>
+                <w:rFonts w:asciiTheme="majorHAnsi" w:hAnsiTheme="majorHAnsi" w:cs="Arial"/>
+                <w:color w:val="252525"/>
+                <w:sz w:val="24"/>
+                <w:szCs w:val="24"/>
+                <w:shd w:val="clear" w:color="auto" w:fill="FFFFFF"/>
+              </w:rPr>
+            </w:pPr>
+            <w:r>
+              <w:rPr>
+                <w:rFonts w:asciiTheme="majorHAnsi" w:hAnsiTheme="majorHAnsi" w:cs="Arial"/>
+                <w:color w:val="252525"/>
+                <w:sz w:val="24"/>
+                <w:szCs w:val="24"/>
+                <w:shd w:val="clear" w:color="auto" w:fill="FFFFFF"/>
+              </w:rPr>
+              <w:t>1175</w:t>
+            </w:r>
+          </w:p>
+        </w:tc>
+      </w:tr>
+      <w:tr>
+        <w:trPr>
+          <w:trHeight w:val="510"/>
+        </w:trPr>
+        <w:tc>
+          <w:tcPr>
+            <w:cnfStyle w:val="001000000000" w:firstRow="0" w:lastRow="0" w:firstColumn="1" w:lastColumn="0" w:oddVBand="0" w:evenVBand="0" w:oddHBand="0" w:evenHBand="0" w:firstRowFirstColumn="0" w:firstRowLastColumn="0" w:lastRowFirstColumn="0" w:lastRowLastColumn="0"/>
+            <w:tcW w:w="562" w:type="dxa"/>
+          </w:tcPr>
+          <w:p>
+            <w:pPr>
+              <w:pStyle w:val="ListParagraph"/>
+              <w:spacing w:before="100" w:beforeAutospacing="1" w:line="360" w:lineRule="auto"/>
+              <w:ind w:left="0"/>
+              <w:jc w:val="center"/>
+              <w:rPr>
+                <w:rFonts w:cs="Arial"/>
+                <w:b/>
+                <w:i w:val="0"/>
+                <w:color w:val="252525"/>
+                <w:sz w:val="24"/>
+                <w:szCs w:val="24"/>
+                <w:shd w:val="clear" w:color="auto" w:fill="FFFFFF"/>
+              </w:rPr>
+            </w:pPr>
+            <w:r>
+              <w:rPr>
+                <w:rFonts w:cs="Arial"/>
+                <w:b/>
+                <w:i w:val="0"/>
+                <w:color w:val="252525"/>
+                <w:sz w:val="24"/>
+                <w:szCs w:val="24"/>
+                <w:shd w:val="clear" w:color="auto" w:fill="FFFFFF"/>
+              </w:rPr>
+              <w:t>E</w:t>
+            </w:r>
+            <w:r>
+              <w:rPr>
+                <w:rFonts w:ascii="Segoe UI Symbol" w:eastAsia="Times New Roman" w:hAnsi="Segoe UI Symbol" w:cs="Segoe UI Symbol"/>
+                <w:b/>
+                <w:i w:val="0"/>
+                <w:color w:val="252525"/>
+                <w:lang w:eastAsia="nb-NO"/>
+              </w:rPr>
+              <w:t>♭</w:t>
+            </w:r>
+          </w:p>
+        </w:tc>
+        <w:tc>
+          <w:tcPr>
+            <w:tcW w:w="2041" w:type="dxa"/>
+          </w:tcPr>
+          <w:p>
+            <w:pPr>
+              <w:pStyle w:val="ListParagraph"/>
+              <w:spacing w:before="100" w:beforeAutospacing="1" w:line="360" w:lineRule="auto"/>
+              <w:ind w:left="0"/>
+              <w:jc w:val="center"/>
+              <w:cnfStyle w:val="000000000000" w:firstRow="0" w:lastRow="0" w:firstColumn="0" w:lastColumn="0" w:oddVBand="0" w:evenVBand="0" w:oddHBand="0" w:evenHBand="0" w:firstRowFirstColumn="0" w:firstRowLastColumn="0" w:lastRowFirstColumn="0" w:lastRowLastColumn="0"/>
+              <w:rPr>
+                <w:rFonts w:asciiTheme="majorHAnsi" w:hAnsiTheme="majorHAnsi" w:cs="Arial"/>
+                <w:color w:val="252525"/>
+                <w:sz w:val="24"/>
+                <w:szCs w:val="24"/>
+                <w:shd w:val="clear" w:color="auto" w:fill="FFFFFF"/>
+              </w:rPr>
+            </w:pPr>
+            <w:r>
+              <w:rPr>
+                <w:rFonts w:asciiTheme="majorHAnsi" w:hAnsiTheme="majorHAnsi" w:cs="Arial"/>
+                <w:color w:val="252525"/>
+                <w:sz w:val="24"/>
+                <w:szCs w:val="24"/>
+                <w:shd w:val="clear" w:color="auto" w:fill="FFFFFF"/>
+              </w:rPr>
+              <w:t>156</w:t>
+            </w:r>
+          </w:p>
+        </w:tc>
+        <w:tc>
+          <w:tcPr>
+            <w:tcW w:w="2041" w:type="dxa"/>
+          </w:tcPr>
+          <w:p>
+            <w:pPr>
+              <w:pStyle w:val="ListParagraph"/>
+              <w:spacing w:before="100" w:beforeAutospacing="1" w:line="360" w:lineRule="auto"/>
+              <w:ind w:left="0"/>
+              <w:jc w:val="center"/>
+              <w:cnfStyle w:val="000000000000" w:firstRow="0" w:lastRow="0" w:firstColumn="0" w:lastColumn="0" w:oddVBand="0" w:evenVBand="0" w:oddHBand="0" w:evenHBand="0" w:firstRowFirstColumn="0" w:firstRowLastColumn="0" w:lastRowFirstColumn="0" w:lastRowLastColumn="0"/>
+              <w:rPr>
+                <w:rFonts w:asciiTheme="majorHAnsi" w:hAnsiTheme="majorHAnsi" w:cs="Arial"/>
+                <w:color w:val="252525"/>
+                <w:sz w:val="24"/>
+                <w:szCs w:val="24"/>
+                <w:shd w:val="clear" w:color="auto" w:fill="FFFFFF"/>
+              </w:rPr>
+            </w:pPr>
+            <w:r>
+              <w:rPr>
+                <w:rFonts w:asciiTheme="majorHAnsi" w:hAnsiTheme="majorHAnsi" w:cs="Arial"/>
+                <w:color w:val="252525"/>
+                <w:sz w:val="24"/>
+                <w:szCs w:val="24"/>
+                <w:shd w:val="clear" w:color="auto" w:fill="FFFFFF"/>
+              </w:rPr>
+              <w:t>311</w:t>
+            </w:r>
+          </w:p>
+        </w:tc>
+        <w:tc>
+          <w:tcPr>
+            <w:tcW w:w="2041" w:type="dxa"/>
+          </w:tcPr>
+          <w:p>
+            <w:pPr>
+              <w:pStyle w:val="ListParagraph"/>
+              <w:spacing w:before="100" w:beforeAutospacing="1" w:line="360" w:lineRule="auto"/>
+              <w:ind w:left="0"/>
+              <w:jc w:val="center"/>
+              <w:cnfStyle w:val="000000000000" w:firstRow="0" w:lastRow="0" w:firstColumn="0" w:lastColumn="0" w:oddVBand="0" w:evenVBand="0" w:oddHBand="0" w:evenHBand="0" w:firstRowFirstColumn="0" w:firstRowLastColumn="0" w:lastRowFirstColumn="0" w:lastRowLastColumn="0"/>
+              <w:rPr>
+                <w:rFonts w:asciiTheme="majorHAnsi" w:hAnsiTheme="majorHAnsi" w:cs="Arial"/>
+                <w:color w:val="252525"/>
+                <w:sz w:val="24"/>
+                <w:szCs w:val="24"/>
+                <w:shd w:val="clear" w:color="auto" w:fill="FFFFFF"/>
+              </w:rPr>
+            </w:pPr>
+            <w:r>
+              <w:rPr>
+                <w:rFonts w:asciiTheme="majorHAnsi" w:hAnsiTheme="majorHAnsi" w:cs="Arial"/>
+                <w:color w:val="252525"/>
+                <w:sz w:val="24"/>
+                <w:szCs w:val="24"/>
+                <w:shd w:val="clear" w:color="auto" w:fill="FFFFFF"/>
+              </w:rPr>
+              <w:t>622</w:t>
+            </w:r>
+          </w:p>
+        </w:tc>
+        <w:tc>
+          <w:tcPr>
+            <w:tcW w:w="2041" w:type="dxa"/>
+          </w:tcPr>
+          <w:p>
+            <w:pPr>
+              <w:pStyle w:val="ListParagraph"/>
+              <w:spacing w:before="100" w:beforeAutospacing="1" w:line="360" w:lineRule="auto"/>
+              <w:ind w:left="0"/>
+              <w:jc w:val="center"/>
+              <w:cnfStyle w:val="000000000000" w:firstRow="0" w:lastRow="0" w:firstColumn="0" w:lastColumn="0" w:oddVBand="0" w:evenVBand="0" w:oddHBand="0" w:evenHBand="0" w:firstRowFirstColumn="0" w:firstRowLastColumn="0" w:lastRowFirstColumn="0" w:lastRowLastColumn="0"/>
+              <w:rPr>
+                <w:rFonts w:asciiTheme="majorHAnsi" w:hAnsiTheme="majorHAnsi" w:cs="Arial"/>
+                <w:color w:val="252525"/>
+                <w:sz w:val="24"/>
+                <w:szCs w:val="24"/>
+                <w:shd w:val="clear" w:color="auto" w:fill="FFFFFF"/>
+              </w:rPr>
+            </w:pPr>
+            <w:r>
+              <w:rPr>
+                <w:rFonts w:asciiTheme="majorHAnsi" w:hAnsiTheme="majorHAnsi" w:cs="Arial"/>
+                <w:color w:val="252525"/>
+                <w:sz w:val="24"/>
+                <w:szCs w:val="24"/>
+                <w:shd w:val="clear" w:color="auto" w:fill="FFFFFF"/>
+              </w:rPr>
+              <w:t>1245</w:t>
+            </w:r>
+          </w:p>
+        </w:tc>
+      </w:tr>
+      <w:tr>
+        <w:trPr>
+          <w:cnfStyle w:val="000000100000" w:firstRow="0" w:lastRow="0" w:firstColumn="0" w:lastColumn="0" w:oddVBand="0" w:evenVBand="0" w:oddHBand="1" w:evenHBand="0" w:firstRowFirstColumn="0" w:firstRowLastColumn="0" w:lastRowFirstColumn="0" w:lastRowLastColumn="0"/>
+          <w:trHeight w:val="510"/>
+        </w:trPr>
+        <w:tc>
+          <w:tcPr>
+            <w:cnfStyle w:val="001000000000" w:firstRow="0" w:lastRow="0" w:firstColumn="1" w:lastColumn="0" w:oddVBand="0" w:evenVBand="0" w:oddHBand="0" w:evenHBand="0" w:firstRowFirstColumn="0" w:firstRowLastColumn="0" w:lastRowFirstColumn="0" w:lastRowLastColumn="0"/>
+            <w:tcW w:w="562" w:type="dxa"/>
+          </w:tcPr>
+          <w:p>
+            <w:pPr>
+              <w:pStyle w:val="ListParagraph"/>
+              <w:spacing w:before="100" w:beforeAutospacing="1" w:line="360" w:lineRule="auto"/>
+              <w:ind w:left="0"/>
+              <w:jc w:val="center"/>
+              <w:rPr>
+                <w:rFonts w:cs="Arial"/>
+                <w:b/>
+                <w:i w:val="0"/>
+                <w:color w:val="252525"/>
+                <w:sz w:val="24"/>
+                <w:szCs w:val="24"/>
+                <w:shd w:val="clear" w:color="auto" w:fill="FFFFFF"/>
+              </w:rPr>
+            </w:pPr>
+            <w:r>
+              <w:rPr>
+                <w:rFonts w:cs="Arial"/>
+                <w:b/>
+                <w:i w:val="0"/>
+                <w:color w:val="252525"/>
+                <w:sz w:val="24"/>
+                <w:szCs w:val="24"/>
+                <w:shd w:val="clear" w:color="auto" w:fill="FFFFFF"/>
+              </w:rPr>
+              <w:t>E</w:t>
+            </w:r>
+          </w:p>
+        </w:tc>
+        <w:tc>
+          <w:tcPr>
+            <w:tcW w:w="2041" w:type="dxa"/>
+          </w:tcPr>
+          <w:p>
+            <w:pPr>
+              <w:pStyle w:val="ListParagraph"/>
+              <w:spacing w:before="100" w:beforeAutospacing="1" w:line="360" w:lineRule="auto"/>
+              <w:ind w:left="0"/>
+              <w:jc w:val="center"/>
+              <w:cnfStyle w:val="000000100000" w:firstRow="0" w:lastRow="0" w:firstColumn="0" w:lastColumn="0" w:oddVBand="0" w:evenVBand="0" w:oddHBand="1" w:evenHBand="0" w:firstRowFirstColumn="0" w:firstRowLastColumn="0" w:lastRowFirstColumn="0" w:lastRowLastColumn="0"/>
+              <w:rPr>
+                <w:rFonts w:asciiTheme="majorHAnsi" w:hAnsiTheme="majorHAnsi" w:cs="Arial"/>
+                <w:color w:val="252525"/>
+                <w:sz w:val="24"/>
+                <w:szCs w:val="24"/>
+                <w:shd w:val="clear" w:color="auto" w:fill="FFFFFF"/>
+              </w:rPr>
+            </w:pPr>
+            <w:r>
+              <w:rPr>
+                <w:rFonts w:asciiTheme="majorHAnsi" w:hAnsiTheme="majorHAnsi" w:cs="Arial"/>
+                <w:color w:val="252525"/>
+                <w:sz w:val="24"/>
+                <w:szCs w:val="24"/>
+                <w:shd w:val="clear" w:color="auto" w:fill="FFFFFF"/>
+              </w:rPr>
+              <w:t>165</w:t>
+            </w:r>
+          </w:p>
+        </w:tc>
+        <w:tc>
+          <w:tcPr>
+            <w:tcW w:w="2041" w:type="dxa"/>
+          </w:tcPr>
+          <w:p>
+            <w:pPr>
+              <w:pStyle w:val="ListParagraph"/>
+              <w:spacing w:before="100" w:beforeAutospacing="1" w:line="360" w:lineRule="auto"/>
+              <w:ind w:left="0"/>
+              <w:jc w:val="center"/>
+              <w:cnfStyle w:val="000000100000" w:firstRow="0" w:lastRow="0" w:firstColumn="0" w:lastColumn="0" w:oddVBand="0" w:evenVBand="0" w:oddHBand="1" w:evenHBand="0" w:firstRowFirstColumn="0" w:firstRowLastColumn="0" w:lastRowFirstColumn="0" w:lastRowLastColumn="0"/>
+              <w:rPr>
+                <w:rFonts w:asciiTheme="majorHAnsi" w:hAnsiTheme="majorHAnsi" w:cs="Arial"/>
+                <w:color w:val="252525"/>
+                <w:sz w:val="24"/>
+                <w:szCs w:val="24"/>
+                <w:shd w:val="clear" w:color="auto" w:fill="FFFFFF"/>
+              </w:rPr>
+            </w:pPr>
+            <w:r>
+              <w:rPr>
+                <w:rFonts w:asciiTheme="majorHAnsi" w:hAnsiTheme="majorHAnsi" w:cs="Arial"/>
+                <w:color w:val="252525"/>
+                <w:sz w:val="24"/>
+                <w:szCs w:val="24"/>
+                <w:shd w:val="clear" w:color="auto" w:fill="FFFFFF"/>
+              </w:rPr>
+              <w:t>330</w:t>
+            </w:r>
+          </w:p>
+        </w:tc>
+        <w:tc>
+          <w:tcPr>
+            <w:tcW w:w="2041" w:type="dxa"/>
+          </w:tcPr>
+          <w:p>
+            <w:pPr>
+              <w:pStyle w:val="ListParagraph"/>
+              <w:spacing w:before="100" w:beforeAutospacing="1" w:line="360" w:lineRule="auto"/>
+              <w:ind w:left="0"/>
+              <w:jc w:val="center"/>
+              <w:cnfStyle w:val="000000100000" w:firstRow="0" w:lastRow="0" w:firstColumn="0" w:lastColumn="0" w:oddVBand="0" w:evenVBand="0" w:oddHBand="1" w:evenHBand="0" w:firstRowFirstColumn="0" w:firstRowLastColumn="0" w:lastRowFirstColumn="0" w:lastRowLastColumn="0"/>
+              <w:rPr>
+                <w:rFonts w:asciiTheme="majorHAnsi" w:hAnsiTheme="majorHAnsi" w:cs="Arial"/>
+                <w:color w:val="252525"/>
+                <w:sz w:val="24"/>
+                <w:szCs w:val="24"/>
+                <w:shd w:val="clear" w:color="auto" w:fill="FFFFFF"/>
+              </w:rPr>
+            </w:pPr>
+            <w:r>
+              <w:rPr>
+                <w:rFonts w:asciiTheme="majorHAnsi" w:hAnsiTheme="majorHAnsi" w:cs="Arial"/>
+                <w:color w:val="252525"/>
+                <w:sz w:val="24"/>
+                <w:szCs w:val="24"/>
+                <w:shd w:val="clear" w:color="auto" w:fill="FFFFFF"/>
+              </w:rPr>
+              <w:t>659</w:t>
+            </w:r>
+          </w:p>
+        </w:tc>
+        <w:tc>
+          <w:tcPr>
+            <w:tcW w:w="2041" w:type="dxa"/>
+          </w:tcPr>
+          <w:p>
+            <w:pPr>
+              <w:pStyle w:val="ListParagraph"/>
+              <w:spacing w:before="100" w:beforeAutospacing="1" w:line="360" w:lineRule="auto"/>
+              <w:ind w:left="0"/>
+              <w:jc w:val="center"/>
+              <w:cnfStyle w:val="000000100000" w:firstRow="0" w:lastRow="0" w:firstColumn="0" w:lastColumn="0" w:oddVBand="0" w:evenVBand="0" w:oddHBand="1" w:evenHBand="0" w:firstRowFirstColumn="0" w:firstRowLastColumn="0" w:lastRowFirstColumn="0" w:lastRowLastColumn="0"/>
+              <w:rPr>
+                <w:rFonts w:asciiTheme="majorHAnsi" w:hAnsiTheme="majorHAnsi" w:cs="Arial"/>
+                <w:color w:val="252525"/>
+                <w:sz w:val="24"/>
+                <w:szCs w:val="24"/>
+                <w:shd w:val="clear" w:color="auto" w:fill="FFFFFF"/>
+              </w:rPr>
+            </w:pPr>
+            <w:r>
+              <w:rPr>
+                <w:rFonts w:asciiTheme="majorHAnsi" w:hAnsiTheme="majorHAnsi" w:cs="Arial"/>
+                <w:color w:val="252525"/>
+                <w:sz w:val="24"/>
+                <w:szCs w:val="24"/>
+                <w:shd w:val="clear" w:color="auto" w:fill="FFFFFF"/>
+              </w:rPr>
+              <w:t>1319</w:t>
+            </w:r>
+          </w:p>
+        </w:tc>
+      </w:tr>
+      <w:tr>
+        <w:trPr>
+          <w:trHeight w:val="510"/>
+        </w:trPr>
+        <w:tc>
+          <w:tcPr>
+            <w:cnfStyle w:val="001000000000" w:firstRow="0" w:lastRow="0" w:firstColumn="1" w:lastColumn="0" w:oddVBand="0" w:evenVBand="0" w:oddHBand="0" w:evenHBand="0" w:firstRowFirstColumn="0" w:firstRowLastColumn="0" w:lastRowFirstColumn="0" w:lastRowLastColumn="0"/>
+            <w:tcW w:w="562" w:type="dxa"/>
+          </w:tcPr>
+          <w:p>
+            <w:pPr>
+              <w:pStyle w:val="ListParagraph"/>
+              <w:spacing w:before="100" w:beforeAutospacing="1" w:line="360" w:lineRule="auto"/>
+              <w:ind w:left="0"/>
+              <w:jc w:val="center"/>
+              <w:rPr>
+                <w:rFonts w:cs="Arial"/>
+                <w:b/>
+                <w:i w:val="0"/>
+                <w:color w:val="252525"/>
+                <w:sz w:val="24"/>
+                <w:szCs w:val="24"/>
+                <w:shd w:val="clear" w:color="auto" w:fill="FFFFFF"/>
+              </w:rPr>
+            </w:pPr>
+            <w:r>
+              <w:rPr>
+                <w:rFonts w:cs="Arial"/>
+                <w:b/>
+                <w:i w:val="0"/>
+                <w:color w:val="252525"/>
+                <w:sz w:val="24"/>
+                <w:szCs w:val="24"/>
+                <w:shd w:val="clear" w:color="auto" w:fill="FFFFFF"/>
+              </w:rPr>
+              <w:t>F</w:t>
+            </w:r>
+          </w:p>
+        </w:tc>
+        <w:tc>
+          <w:tcPr>
+            <w:tcW w:w="2041" w:type="dxa"/>
+          </w:tcPr>
+          <w:p>
+            <w:pPr>
+              <w:pStyle w:val="ListParagraph"/>
+              <w:spacing w:before="100" w:beforeAutospacing="1" w:line="360" w:lineRule="auto"/>
+              <w:ind w:left="0"/>
+              <w:jc w:val="center"/>
+              <w:cnfStyle w:val="000000000000" w:firstRow="0" w:lastRow="0" w:firstColumn="0" w:lastColumn="0" w:oddVBand="0" w:evenVBand="0" w:oddHBand="0" w:evenHBand="0" w:firstRowFirstColumn="0" w:firstRowLastColumn="0" w:lastRowFirstColumn="0" w:lastRowLastColumn="0"/>
+              <w:rPr>
+                <w:rFonts w:asciiTheme="majorHAnsi" w:hAnsiTheme="majorHAnsi" w:cs="Arial"/>
+                <w:color w:val="252525"/>
+                <w:sz w:val="24"/>
+                <w:szCs w:val="24"/>
+                <w:shd w:val="clear" w:color="auto" w:fill="FFFFFF"/>
+              </w:rPr>
+            </w:pPr>
+            <w:r>
+              <w:rPr>
+                <w:rFonts w:asciiTheme="majorHAnsi" w:hAnsiTheme="majorHAnsi" w:cs="Arial"/>
+                <w:color w:val="252525"/>
+                <w:sz w:val="24"/>
+                <w:szCs w:val="24"/>
+                <w:shd w:val="clear" w:color="auto" w:fill="FFFFFF"/>
+              </w:rPr>
+              <w:t>175</w:t>
+            </w:r>
+          </w:p>
+        </w:tc>
+        <w:tc>
+          <w:tcPr>
+            <w:tcW w:w="2041" w:type="dxa"/>
+          </w:tcPr>
+          <w:p>
+            <w:pPr>
+              <w:pStyle w:val="ListParagraph"/>
+              <w:spacing w:before="100" w:beforeAutospacing="1" w:line="360" w:lineRule="auto"/>
+              <w:ind w:left="0"/>
+              <w:jc w:val="center"/>
+              <w:cnfStyle w:val="000000000000" w:firstRow="0" w:lastRow="0" w:firstColumn="0" w:lastColumn="0" w:oddVBand="0" w:evenVBand="0" w:oddHBand="0" w:evenHBand="0" w:firstRowFirstColumn="0" w:firstRowLastColumn="0" w:lastRowFirstColumn="0" w:lastRowLastColumn="0"/>
+              <w:rPr>
+                <w:rFonts w:asciiTheme="majorHAnsi" w:hAnsiTheme="majorHAnsi" w:cs="Arial"/>
+                <w:color w:val="252525"/>
+                <w:sz w:val="24"/>
+                <w:szCs w:val="24"/>
+                <w:shd w:val="clear" w:color="auto" w:fill="FFFFFF"/>
+              </w:rPr>
+            </w:pPr>
+            <w:r>
+              <w:rPr>
+                <w:rFonts w:asciiTheme="majorHAnsi" w:hAnsiTheme="majorHAnsi" w:cs="Arial"/>
+                <w:color w:val="252525"/>
+                <w:sz w:val="24"/>
+                <w:szCs w:val="24"/>
+                <w:shd w:val="clear" w:color="auto" w:fill="FFFFFF"/>
+              </w:rPr>
+              <w:t>349</w:t>
+            </w:r>
+          </w:p>
+        </w:tc>
+        <w:tc>
+          <w:tcPr>
+            <w:tcW w:w="2041" w:type="dxa"/>
+          </w:tcPr>
+          <w:p>
+            <w:pPr>
+              <w:pStyle w:val="ListParagraph"/>
+              <w:spacing w:before="100" w:beforeAutospacing="1" w:line="360" w:lineRule="auto"/>
+              <w:ind w:left="0"/>
+              <w:jc w:val="center"/>
+              <w:cnfStyle w:val="000000000000" w:firstRow="0" w:lastRow="0" w:firstColumn="0" w:lastColumn="0" w:oddVBand="0" w:evenVBand="0" w:oddHBand="0" w:evenHBand="0" w:firstRowFirstColumn="0" w:firstRowLastColumn="0" w:lastRowFirstColumn="0" w:lastRowLastColumn="0"/>
+              <w:rPr>
+                <w:rFonts w:asciiTheme="majorHAnsi" w:hAnsiTheme="majorHAnsi" w:cs="Arial"/>
+                <w:color w:val="252525"/>
+                <w:sz w:val="24"/>
+                <w:szCs w:val="24"/>
+                <w:shd w:val="clear" w:color="auto" w:fill="FFFFFF"/>
+              </w:rPr>
+            </w:pPr>
+            <w:r>
+              <w:rPr>
+                <w:rFonts w:asciiTheme="majorHAnsi" w:hAnsiTheme="majorHAnsi" w:cs="Arial"/>
+                <w:color w:val="252525"/>
+                <w:sz w:val="24"/>
+                <w:szCs w:val="24"/>
+                <w:shd w:val="clear" w:color="auto" w:fill="FFFFFF"/>
+              </w:rPr>
+              <w:t>698</w:t>
+            </w:r>
+          </w:p>
+        </w:tc>
+        <w:tc>
+          <w:tcPr>
+            <w:tcW w:w="2041" w:type="dxa"/>
+          </w:tcPr>
+          <w:p>
+            <w:pPr>
+              <w:pStyle w:val="ListParagraph"/>
+              <w:spacing w:before="100" w:beforeAutospacing="1" w:line="360" w:lineRule="auto"/>
+              <w:ind w:left="0"/>
+              <w:jc w:val="center"/>
+              <w:cnfStyle w:val="000000000000" w:firstRow="0" w:lastRow="0" w:firstColumn="0" w:lastColumn="0" w:oddVBand="0" w:evenVBand="0" w:oddHBand="0" w:evenHBand="0" w:firstRowFirstColumn="0" w:firstRowLastColumn="0" w:lastRowFirstColumn="0" w:lastRowLastColumn="0"/>
+              <w:rPr>
+                <w:rFonts w:asciiTheme="majorHAnsi" w:hAnsiTheme="majorHAnsi" w:cs="Arial"/>
+                <w:color w:val="252525"/>
+                <w:sz w:val="24"/>
+                <w:szCs w:val="24"/>
+                <w:shd w:val="clear" w:color="auto" w:fill="FFFFFF"/>
+              </w:rPr>
+            </w:pPr>
+            <w:r>
+              <w:rPr>
+                <w:rFonts w:asciiTheme="majorHAnsi" w:hAnsiTheme="majorHAnsi" w:cs="Arial"/>
+                <w:color w:val="252525"/>
+                <w:sz w:val="24"/>
+                <w:szCs w:val="24"/>
+                <w:shd w:val="clear" w:color="auto" w:fill="FFFFFF"/>
+              </w:rPr>
+              <w:t>1397</w:t>
+            </w:r>
+          </w:p>
+        </w:tc>
+      </w:tr>
+      <w:tr>
+        <w:trPr>
+          <w:cnfStyle w:val="000000100000" w:firstRow="0" w:lastRow="0" w:firstColumn="0" w:lastColumn="0" w:oddVBand="0" w:evenVBand="0" w:oddHBand="1" w:evenHBand="0" w:firstRowFirstColumn="0" w:firstRowLastColumn="0" w:lastRowFirstColumn="0" w:lastRowLastColumn="0"/>
+          <w:trHeight w:val="510"/>
+        </w:trPr>
+        <w:tc>
+          <w:tcPr>
+            <w:cnfStyle w:val="001000000000" w:firstRow="0" w:lastRow="0" w:firstColumn="1" w:lastColumn="0" w:oddVBand="0" w:evenVBand="0" w:oddHBand="0" w:evenHBand="0" w:firstRowFirstColumn="0" w:firstRowLastColumn="0" w:lastRowFirstColumn="0" w:lastRowLastColumn="0"/>
+            <w:tcW w:w="562" w:type="dxa"/>
+          </w:tcPr>
+          <w:p>
+            <w:pPr>
+              <w:pStyle w:val="ListParagraph"/>
+              <w:spacing w:before="100" w:beforeAutospacing="1" w:line="360" w:lineRule="auto"/>
+              <w:ind w:left="0"/>
+              <w:jc w:val="center"/>
+              <w:rPr>
+                <w:rFonts w:cs="Arial"/>
+                <w:b/>
+                <w:i w:val="0"/>
+                <w:color w:val="252525"/>
+                <w:sz w:val="24"/>
+                <w:szCs w:val="24"/>
+                <w:shd w:val="clear" w:color="auto" w:fill="FFFFFF"/>
+              </w:rPr>
+            </w:pPr>
+            <w:r>
+              <w:rPr>
+                <w:rFonts w:cs="Arial"/>
+                <w:b/>
+                <w:i w:val="0"/>
+                <w:color w:val="252525"/>
+                <w:sz w:val="24"/>
+                <w:szCs w:val="24"/>
+                <w:shd w:val="clear" w:color="auto" w:fill="FFFFFF"/>
+              </w:rPr>
+              <w:t>F#</w:t>
+            </w:r>
+          </w:p>
+        </w:tc>
+        <w:tc>
+          <w:tcPr>
+            <w:tcW w:w="2041" w:type="dxa"/>
+          </w:tcPr>
+          <w:p>
+            <w:pPr>
+              <w:pStyle w:val="ListParagraph"/>
+              <w:spacing w:before="100" w:beforeAutospacing="1" w:line="360" w:lineRule="auto"/>
+              <w:ind w:left="0"/>
+              <w:jc w:val="center"/>
+              <w:cnfStyle w:val="000000100000" w:firstRow="0" w:lastRow="0" w:firstColumn="0" w:lastColumn="0" w:oddVBand="0" w:evenVBand="0" w:oddHBand="1" w:evenHBand="0" w:firstRowFirstColumn="0" w:firstRowLastColumn="0" w:lastRowFirstColumn="0" w:lastRowLastColumn="0"/>
+              <w:rPr>
+                <w:rFonts w:asciiTheme="majorHAnsi" w:hAnsiTheme="majorHAnsi" w:cs="Arial"/>
+                <w:color w:val="252525"/>
+                <w:sz w:val="24"/>
+                <w:szCs w:val="24"/>
+                <w:shd w:val="clear" w:color="auto" w:fill="FFFFFF"/>
+              </w:rPr>
+            </w:pPr>
+            <w:r>
+              <w:rPr>
+                <w:rFonts w:asciiTheme="majorHAnsi" w:hAnsiTheme="majorHAnsi" w:cs="Arial"/>
+                <w:color w:val="252525"/>
+                <w:sz w:val="24"/>
+                <w:szCs w:val="24"/>
+                <w:shd w:val="clear" w:color="auto" w:fill="FFFFFF"/>
+              </w:rPr>
+              <w:t>185</w:t>
+            </w:r>
+          </w:p>
+        </w:tc>
+        <w:tc>
+          <w:tcPr>
+            <w:tcW w:w="2041" w:type="dxa"/>
+          </w:tcPr>
+          <w:p>
+            <w:pPr>
+              <w:pStyle w:val="ListParagraph"/>
+              <w:spacing w:before="100" w:beforeAutospacing="1" w:line="360" w:lineRule="auto"/>
+              <w:ind w:left="0"/>
+              <w:jc w:val="center"/>
+              <w:cnfStyle w:val="000000100000" w:firstRow="0" w:lastRow="0" w:firstColumn="0" w:lastColumn="0" w:oddVBand="0" w:evenVBand="0" w:oddHBand="1" w:evenHBand="0" w:firstRowFirstColumn="0" w:firstRowLastColumn="0" w:lastRowFirstColumn="0" w:lastRowLastColumn="0"/>
+              <w:rPr>
+                <w:rFonts w:asciiTheme="majorHAnsi" w:hAnsiTheme="majorHAnsi" w:cs="Arial"/>
+                <w:color w:val="252525"/>
+                <w:sz w:val="24"/>
+                <w:szCs w:val="24"/>
+                <w:shd w:val="clear" w:color="auto" w:fill="FFFFFF"/>
+              </w:rPr>
+            </w:pPr>
+            <w:r>
+              <w:rPr>
+                <w:rFonts w:asciiTheme="majorHAnsi" w:hAnsiTheme="majorHAnsi" w:cs="Arial"/>
+                <w:color w:val="252525"/>
+                <w:sz w:val="24"/>
+                <w:szCs w:val="24"/>
+                <w:shd w:val="clear" w:color="auto" w:fill="FFFFFF"/>
+              </w:rPr>
+              <w:t>370</w:t>
+            </w:r>
+          </w:p>
+        </w:tc>
+        <w:tc>
+          <w:tcPr>
+            <w:tcW w:w="2041" w:type="dxa"/>
+          </w:tcPr>
+          <w:p>
+            <w:pPr>
+              <w:pStyle w:val="ListParagraph"/>
+              <w:spacing w:before="100" w:beforeAutospacing="1" w:line="360" w:lineRule="auto"/>
+              <w:ind w:left="0"/>
+              <w:jc w:val="center"/>
+              <w:cnfStyle w:val="000000100000" w:firstRow="0" w:lastRow="0" w:firstColumn="0" w:lastColumn="0" w:oddVBand="0" w:evenVBand="0" w:oddHBand="1" w:evenHBand="0" w:firstRowFirstColumn="0" w:firstRowLastColumn="0" w:lastRowFirstColumn="0" w:lastRowLastColumn="0"/>
+              <w:rPr>
+                <w:rFonts w:asciiTheme="majorHAnsi" w:hAnsiTheme="majorHAnsi" w:cs="Arial"/>
+                <w:color w:val="252525"/>
+                <w:sz w:val="24"/>
+                <w:szCs w:val="24"/>
+                <w:shd w:val="clear" w:color="auto" w:fill="FFFFFF"/>
+              </w:rPr>
+            </w:pPr>
+            <w:r>
+              <w:rPr>
+                <w:rFonts w:asciiTheme="majorHAnsi" w:hAnsiTheme="majorHAnsi" w:cs="Arial"/>
+                <w:color w:val="252525"/>
+                <w:sz w:val="24"/>
+                <w:szCs w:val="24"/>
+                <w:shd w:val="clear" w:color="auto" w:fill="FFFFFF"/>
+              </w:rPr>
+              <w:t>740</w:t>
+            </w:r>
+          </w:p>
+        </w:tc>
+        <w:tc>
+          <w:tcPr>
+            <w:tcW w:w="2041" w:type="dxa"/>
+          </w:tcPr>
+          <w:p>
+            <w:pPr>
+              <w:pStyle w:val="ListParagraph"/>
+              <w:spacing w:before="100" w:beforeAutospacing="1" w:line="360" w:lineRule="auto"/>
+              <w:ind w:left="0"/>
+              <w:jc w:val="center"/>
+              <w:cnfStyle w:val="000000100000" w:firstRow="0" w:lastRow="0" w:firstColumn="0" w:lastColumn="0" w:oddVBand="0" w:evenVBand="0" w:oddHBand="1" w:evenHBand="0" w:firstRowFirstColumn="0" w:firstRowLastColumn="0" w:lastRowFirstColumn="0" w:lastRowLastColumn="0"/>
+              <w:rPr>
+                <w:rFonts w:asciiTheme="majorHAnsi" w:hAnsiTheme="majorHAnsi" w:cs="Arial"/>
+                <w:color w:val="252525"/>
+                <w:sz w:val="24"/>
+                <w:szCs w:val="24"/>
+                <w:shd w:val="clear" w:color="auto" w:fill="FFFFFF"/>
+              </w:rPr>
+            </w:pPr>
+            <w:r>
+              <w:rPr>
+                <w:rFonts w:asciiTheme="majorHAnsi" w:hAnsiTheme="majorHAnsi" w:cs="Arial"/>
+                <w:color w:val="252525"/>
+                <w:sz w:val="24"/>
+                <w:szCs w:val="24"/>
+                <w:shd w:val="clear" w:color="auto" w:fill="FFFFFF"/>
+              </w:rPr>
+              <w:t>1480</w:t>
+            </w:r>
+          </w:p>
+        </w:tc>
+      </w:tr>
+      <w:tr>
+        <w:trPr>
+          <w:trHeight w:val="510"/>
+        </w:trPr>
+        <w:tc>
+          <w:tcPr>
+            <w:cnfStyle w:val="001000000000" w:firstRow="0" w:lastRow="0" w:firstColumn="1" w:lastColumn="0" w:oddVBand="0" w:evenVBand="0" w:oddHBand="0" w:evenHBand="0" w:firstRowFirstColumn="0" w:firstRowLastColumn="0" w:lastRowFirstColumn="0" w:lastRowLastColumn="0"/>
+            <w:tcW w:w="562" w:type="dxa"/>
+          </w:tcPr>
+          <w:p>
+            <w:pPr>
+              <w:pStyle w:val="ListParagraph"/>
+              <w:spacing w:before="100" w:beforeAutospacing="1" w:line="360" w:lineRule="auto"/>
+              <w:ind w:left="0"/>
+              <w:jc w:val="center"/>
+              <w:rPr>
+                <w:rFonts w:cs="Arial"/>
+                <w:b/>
+                <w:i w:val="0"/>
+                <w:color w:val="252525"/>
+                <w:sz w:val="24"/>
+                <w:szCs w:val="24"/>
+                <w:shd w:val="clear" w:color="auto" w:fill="FFFFFF"/>
+              </w:rPr>
+            </w:pPr>
+            <w:r>
+              <w:rPr>
+                <w:rFonts w:cs="Arial"/>
+                <w:b/>
+                <w:i w:val="0"/>
+                <w:color w:val="252525"/>
+                <w:sz w:val="24"/>
+                <w:szCs w:val="24"/>
+                <w:shd w:val="clear" w:color="auto" w:fill="FFFFFF"/>
+              </w:rPr>
+              <w:t>G</w:t>
+            </w:r>
+          </w:p>
+        </w:tc>
+        <w:tc>
+          <w:tcPr>
+            <w:tcW w:w="2041" w:type="dxa"/>
+          </w:tcPr>
+          <w:p>
+            <w:pPr>
+              <w:pStyle w:val="ListParagraph"/>
+              <w:spacing w:before="100" w:beforeAutospacing="1" w:line="360" w:lineRule="auto"/>
+              <w:ind w:left="0"/>
+              <w:jc w:val="center"/>
+              <w:cnfStyle w:val="000000000000" w:firstRow="0" w:lastRow="0" w:firstColumn="0" w:lastColumn="0" w:oddVBand="0" w:evenVBand="0" w:oddHBand="0" w:evenHBand="0" w:firstRowFirstColumn="0" w:firstRowLastColumn="0" w:lastRowFirstColumn="0" w:lastRowLastColumn="0"/>
+              <w:rPr>
+                <w:rFonts w:asciiTheme="majorHAnsi" w:hAnsiTheme="majorHAnsi" w:cs="Arial"/>
+                <w:color w:val="252525"/>
+                <w:sz w:val="24"/>
+                <w:szCs w:val="24"/>
+                <w:shd w:val="clear" w:color="auto" w:fill="FFFFFF"/>
+              </w:rPr>
+            </w:pPr>
+            <w:r>
+              <w:rPr>
+                <w:rFonts w:asciiTheme="majorHAnsi" w:hAnsiTheme="majorHAnsi" w:cs="Arial"/>
+                <w:color w:val="252525"/>
+                <w:sz w:val="24"/>
+                <w:szCs w:val="24"/>
+                <w:shd w:val="clear" w:color="auto" w:fill="FFFFFF"/>
+              </w:rPr>
+              <w:t>196</w:t>
+            </w:r>
+          </w:p>
+        </w:tc>
+        <w:tc>
+          <w:tcPr>
+            <w:tcW w:w="2041" w:type="dxa"/>
+          </w:tcPr>
+          <w:p>
+            <w:pPr>
+              <w:pStyle w:val="ListParagraph"/>
+              <w:spacing w:before="100" w:beforeAutospacing="1" w:line="360" w:lineRule="auto"/>
+              <w:ind w:left="0"/>
+              <w:jc w:val="center"/>
+              <w:cnfStyle w:val="000000000000" w:firstRow="0" w:lastRow="0" w:firstColumn="0" w:lastColumn="0" w:oddVBand="0" w:evenVBand="0" w:oddHBand="0" w:evenHBand="0" w:firstRowFirstColumn="0" w:firstRowLastColumn="0" w:lastRowFirstColumn="0" w:lastRowLastColumn="0"/>
+              <w:rPr>
+                <w:rFonts w:asciiTheme="majorHAnsi" w:hAnsiTheme="majorHAnsi" w:cs="Arial"/>
+                <w:color w:val="252525"/>
+                <w:sz w:val="24"/>
+                <w:szCs w:val="24"/>
+                <w:shd w:val="clear" w:color="auto" w:fill="FFFFFF"/>
+              </w:rPr>
+            </w:pPr>
+            <w:r>
+              <w:rPr>
+                <w:rFonts w:asciiTheme="majorHAnsi" w:hAnsiTheme="majorHAnsi" w:cs="Arial"/>
+                <w:color w:val="252525"/>
+                <w:sz w:val="24"/>
+                <w:szCs w:val="24"/>
+                <w:shd w:val="clear" w:color="auto" w:fill="FFFFFF"/>
+              </w:rPr>
+              <w:t>392</w:t>
+            </w:r>
+          </w:p>
+        </w:tc>
+        <w:tc>
+          <w:tcPr>
+            <w:tcW w:w="2041" w:type="dxa"/>
+          </w:tcPr>
+          <w:p>
+            <w:pPr>
+              <w:pStyle w:val="ListParagraph"/>
+              <w:spacing w:before="100" w:beforeAutospacing="1" w:line="360" w:lineRule="auto"/>
+              <w:ind w:left="0"/>
+              <w:jc w:val="center"/>
+              <w:cnfStyle w:val="000000000000" w:firstRow="0" w:lastRow="0" w:firstColumn="0" w:lastColumn="0" w:oddVBand="0" w:evenVBand="0" w:oddHBand="0" w:evenHBand="0" w:firstRowFirstColumn="0" w:firstRowLastColumn="0" w:lastRowFirstColumn="0" w:lastRowLastColumn="0"/>
+              <w:rPr>
+                <w:rFonts w:asciiTheme="majorHAnsi" w:hAnsiTheme="majorHAnsi" w:cs="Arial"/>
+                <w:color w:val="252525"/>
+                <w:sz w:val="24"/>
+                <w:szCs w:val="24"/>
+                <w:shd w:val="clear" w:color="auto" w:fill="FFFFFF"/>
+              </w:rPr>
+            </w:pPr>
+            <w:r>
+              <w:rPr>
+                <w:rFonts w:asciiTheme="majorHAnsi" w:hAnsiTheme="majorHAnsi" w:cs="Arial"/>
+                <w:color w:val="252525"/>
+                <w:sz w:val="24"/>
+                <w:szCs w:val="24"/>
+                <w:shd w:val="clear" w:color="auto" w:fill="FFFFFF"/>
+              </w:rPr>
+              <w:t>784</w:t>
+            </w:r>
+          </w:p>
+        </w:tc>
+        <w:tc>
+          <w:tcPr>
+            <w:tcW w:w="2041" w:type="dxa"/>
+          </w:tcPr>
+          <w:p>
+            <w:pPr>
+              <w:pStyle w:val="ListParagraph"/>
+              <w:spacing w:before="100" w:beforeAutospacing="1" w:line="360" w:lineRule="auto"/>
+              <w:ind w:left="0"/>
+              <w:jc w:val="center"/>
+              <w:cnfStyle w:val="000000000000" w:firstRow="0" w:lastRow="0" w:firstColumn="0" w:lastColumn="0" w:oddVBand="0" w:evenVBand="0" w:oddHBand="0" w:evenHBand="0" w:firstRowFirstColumn="0" w:firstRowLastColumn="0" w:lastRowFirstColumn="0" w:lastRowLastColumn="0"/>
+              <w:rPr>
+                <w:rFonts w:asciiTheme="majorHAnsi" w:hAnsiTheme="majorHAnsi" w:cs="Arial"/>
+                <w:color w:val="252525"/>
+                <w:sz w:val="24"/>
+                <w:szCs w:val="24"/>
+                <w:shd w:val="clear" w:color="auto" w:fill="FFFFFF"/>
+              </w:rPr>
+            </w:pPr>
+            <w:r>
+              <w:rPr>
+                <w:rFonts w:asciiTheme="majorHAnsi" w:hAnsiTheme="majorHAnsi" w:cs="Arial"/>
+                <w:color w:val="252525"/>
+                <w:sz w:val="24"/>
+                <w:szCs w:val="24"/>
+                <w:shd w:val="clear" w:color="auto" w:fill="FFFFFF"/>
+              </w:rPr>
+              <w:t>1568</w:t>
+            </w:r>
+          </w:p>
+        </w:tc>
+      </w:tr>
+      <w:tr>
+        <w:trPr>
+          <w:cnfStyle w:val="000000100000" w:firstRow="0" w:lastRow="0" w:firstColumn="0" w:lastColumn="0" w:oddVBand="0" w:evenVBand="0" w:oddHBand="1" w:evenHBand="0" w:firstRowFirstColumn="0" w:firstRowLastColumn="0" w:lastRowFirstColumn="0" w:lastRowLastColumn="0"/>
+          <w:trHeight w:val="510"/>
+        </w:trPr>
+        <w:tc>
+          <w:tcPr>
+            <w:cnfStyle w:val="001000000000" w:firstRow="0" w:lastRow="0" w:firstColumn="1" w:lastColumn="0" w:oddVBand="0" w:evenVBand="0" w:oddHBand="0" w:evenHBand="0" w:firstRowFirstColumn="0" w:firstRowLastColumn="0" w:lastRowFirstColumn="0" w:lastRowLastColumn="0"/>
+            <w:tcW w:w="562" w:type="dxa"/>
+          </w:tcPr>
+          <w:p>
+            <w:pPr>
+              <w:pStyle w:val="ListParagraph"/>
+              <w:spacing w:before="100" w:beforeAutospacing="1" w:line="360" w:lineRule="auto"/>
+              <w:ind w:left="0"/>
+              <w:jc w:val="center"/>
+              <w:rPr>
+                <w:rFonts w:cs="Arial"/>
+                <w:b/>
+                <w:i w:val="0"/>
+                <w:color w:val="252525"/>
+                <w:sz w:val="24"/>
+                <w:szCs w:val="24"/>
+                <w:shd w:val="clear" w:color="auto" w:fill="FFFFFF"/>
+              </w:rPr>
+            </w:pPr>
+            <w:r>
+              <w:rPr>
+                <w:rFonts w:cs="Arial"/>
+                <w:b/>
+                <w:i w:val="0"/>
+                <w:color w:val="252525"/>
+                <w:sz w:val="24"/>
+                <w:szCs w:val="24"/>
+                <w:shd w:val="clear" w:color="auto" w:fill="FFFFFF"/>
+              </w:rPr>
+              <w:t>G#</w:t>
+            </w:r>
+          </w:p>
+        </w:tc>
+        <w:tc>
+          <w:tcPr>
+            <w:tcW w:w="2041" w:type="dxa"/>
+          </w:tcPr>
+          <w:p>
+            <w:pPr>
+              <w:pStyle w:val="ListParagraph"/>
+              <w:spacing w:before="100" w:beforeAutospacing="1" w:line="360" w:lineRule="auto"/>
+              <w:ind w:left="0"/>
+              <w:jc w:val="center"/>
+              <w:cnfStyle w:val="000000100000" w:firstRow="0" w:lastRow="0" w:firstColumn="0" w:lastColumn="0" w:oddVBand="0" w:evenVBand="0" w:oddHBand="1" w:evenHBand="0" w:firstRowFirstColumn="0" w:firstRowLastColumn="0" w:lastRowFirstColumn="0" w:lastRowLastColumn="0"/>
+              <w:rPr>
+                <w:rFonts w:asciiTheme="majorHAnsi" w:hAnsiTheme="majorHAnsi" w:cs="Arial"/>
+                <w:color w:val="252525"/>
+                <w:sz w:val="24"/>
+                <w:szCs w:val="24"/>
+                <w:shd w:val="clear" w:color="auto" w:fill="FFFFFF"/>
+              </w:rPr>
+            </w:pPr>
+            <w:r>
+              <w:rPr>
+                <w:rFonts w:asciiTheme="majorHAnsi" w:hAnsiTheme="majorHAnsi" w:cs="Arial"/>
+                <w:color w:val="252525"/>
+                <w:sz w:val="24"/>
+                <w:szCs w:val="24"/>
+                <w:shd w:val="clear" w:color="auto" w:fill="FFFFFF"/>
+              </w:rPr>
+              <w:t>208</w:t>
+            </w:r>
+          </w:p>
+        </w:tc>
+        <w:tc>
+          <w:tcPr>
+            <w:tcW w:w="2041" w:type="dxa"/>
+          </w:tcPr>
+          <w:p>
+            <w:pPr>
+              <w:pStyle w:val="ListParagraph"/>
+              <w:spacing w:before="100" w:beforeAutospacing="1" w:line="360" w:lineRule="auto"/>
+              <w:ind w:left="0"/>
+              <w:jc w:val="center"/>
+              <w:cnfStyle w:val="000000100000" w:firstRow="0" w:lastRow="0" w:firstColumn="0" w:lastColumn="0" w:oddVBand="0" w:evenVBand="0" w:oddHBand="1" w:evenHBand="0" w:firstRowFirstColumn="0" w:firstRowLastColumn="0" w:lastRowFirstColumn="0" w:lastRowLastColumn="0"/>
+              <w:rPr>
+                <w:rFonts w:asciiTheme="majorHAnsi" w:hAnsiTheme="majorHAnsi" w:cs="Arial"/>
+                <w:color w:val="252525"/>
+                <w:sz w:val="24"/>
+                <w:szCs w:val="24"/>
+                <w:shd w:val="clear" w:color="auto" w:fill="FFFFFF"/>
+              </w:rPr>
+            </w:pPr>
+            <w:r>
+              <w:rPr>
+                <w:rFonts w:asciiTheme="majorHAnsi" w:hAnsiTheme="majorHAnsi" w:cs="Arial"/>
+                <w:color w:val="252525"/>
+                <w:sz w:val="24"/>
+                <w:szCs w:val="24"/>
+                <w:shd w:val="clear" w:color="auto" w:fill="FFFFFF"/>
+              </w:rPr>
+              <w:t>415</w:t>
+            </w:r>
+          </w:p>
+        </w:tc>
+        <w:tc>
+          <w:tcPr>
+            <w:tcW w:w="2041" w:type="dxa"/>
+          </w:tcPr>
+          <w:p>
+            <w:pPr>
+              <w:pStyle w:val="ListParagraph"/>
+              <w:spacing w:before="100" w:beforeAutospacing="1" w:line="360" w:lineRule="auto"/>
+              <w:ind w:left="0"/>
+              <w:jc w:val="center"/>
+              <w:cnfStyle w:val="000000100000" w:firstRow="0" w:lastRow="0" w:firstColumn="0" w:lastColumn="0" w:oddVBand="0" w:evenVBand="0" w:oddHBand="1" w:evenHBand="0" w:firstRowFirstColumn="0" w:firstRowLastColumn="0" w:lastRowFirstColumn="0" w:lastRowLastColumn="0"/>
+              <w:rPr>
+                <w:rFonts w:asciiTheme="majorHAnsi" w:hAnsiTheme="majorHAnsi" w:cs="Arial"/>
+                <w:color w:val="252525"/>
+                <w:sz w:val="24"/>
+                <w:szCs w:val="24"/>
+                <w:shd w:val="clear" w:color="auto" w:fill="FFFFFF"/>
+              </w:rPr>
+            </w:pPr>
+            <w:r>
+              <w:rPr>
+                <w:rFonts w:asciiTheme="majorHAnsi" w:hAnsiTheme="majorHAnsi" w:cs="Arial"/>
+                <w:color w:val="252525"/>
+                <w:sz w:val="24"/>
+                <w:szCs w:val="24"/>
+                <w:shd w:val="clear" w:color="auto" w:fill="FFFFFF"/>
+              </w:rPr>
+              <w:t>831</w:t>
+            </w:r>
+          </w:p>
+        </w:tc>
+        <w:tc>
+          <w:tcPr>
+            <w:tcW w:w="2041" w:type="dxa"/>
+          </w:tcPr>
+          <w:p>
+            <w:pPr>
+              <w:pStyle w:val="ListParagraph"/>
+              <w:spacing w:before="100" w:beforeAutospacing="1" w:line="360" w:lineRule="auto"/>
+              <w:ind w:left="0"/>
+              <w:jc w:val="center"/>
+              <w:cnfStyle w:val="000000100000" w:firstRow="0" w:lastRow="0" w:firstColumn="0" w:lastColumn="0" w:oddVBand="0" w:evenVBand="0" w:oddHBand="1" w:evenHBand="0" w:firstRowFirstColumn="0" w:firstRowLastColumn="0" w:lastRowFirstColumn="0" w:lastRowLastColumn="0"/>
+              <w:rPr>
+                <w:rFonts w:asciiTheme="majorHAnsi" w:hAnsiTheme="majorHAnsi" w:cs="Arial"/>
+                <w:color w:val="252525"/>
+                <w:sz w:val="24"/>
+                <w:szCs w:val="24"/>
+                <w:shd w:val="clear" w:color="auto" w:fill="FFFFFF"/>
+              </w:rPr>
+            </w:pPr>
+            <w:r>
+              <w:rPr>
+                <w:rFonts w:asciiTheme="majorHAnsi" w:hAnsiTheme="majorHAnsi" w:cs="Arial"/>
+                <w:color w:val="252525"/>
+                <w:sz w:val="24"/>
+                <w:szCs w:val="24"/>
+                <w:shd w:val="clear" w:color="auto" w:fill="FFFFFF"/>
+              </w:rPr>
+              <w:t>1661</w:t>
+            </w:r>
+          </w:p>
+        </w:tc>
+      </w:tr>
+      <w:tr>
+        <w:trPr>
+          <w:trHeight w:val="510"/>
+        </w:trPr>
+        <w:tc>
+          <w:tcPr>
+            <w:cnfStyle w:val="001000000000" w:firstRow="0" w:lastRow="0" w:firstColumn="1" w:lastColumn="0" w:oddVBand="0" w:evenVBand="0" w:oddHBand="0" w:evenHBand="0" w:firstRowFirstColumn="0" w:firstRowLastColumn="0" w:lastRowFirstColumn="0" w:lastRowLastColumn="0"/>
+            <w:tcW w:w="562" w:type="dxa"/>
+          </w:tcPr>
+          <w:p>
+            <w:pPr>
+              <w:pStyle w:val="ListParagraph"/>
+              <w:spacing w:before="100" w:beforeAutospacing="1" w:line="360" w:lineRule="auto"/>
+              <w:ind w:left="0"/>
+              <w:jc w:val="center"/>
+              <w:rPr>
+                <w:rFonts w:cs="Arial"/>
+                <w:b/>
+                <w:i w:val="0"/>
+                <w:color w:val="252525"/>
+                <w:sz w:val="24"/>
+                <w:szCs w:val="24"/>
+                <w:shd w:val="clear" w:color="auto" w:fill="FFFFFF"/>
+              </w:rPr>
+            </w:pPr>
+            <w:r>
+              <w:rPr>
+                <w:rFonts w:cs="Arial"/>
+                <w:b/>
+                <w:i w:val="0"/>
+                <w:color w:val="252525"/>
+                <w:sz w:val="24"/>
+                <w:szCs w:val="24"/>
+                <w:shd w:val="clear" w:color="auto" w:fill="FFFFFF"/>
+              </w:rPr>
+              <w:t>A</w:t>
+            </w:r>
+          </w:p>
+        </w:tc>
+        <w:tc>
+          <w:tcPr>
+            <w:tcW w:w="2041" w:type="dxa"/>
+          </w:tcPr>
+          <w:p>
+            <w:pPr>
+              <w:pStyle w:val="ListParagraph"/>
+              <w:spacing w:before="100" w:beforeAutospacing="1" w:line="360" w:lineRule="auto"/>
+              <w:ind w:left="0"/>
+              <w:jc w:val="center"/>
+              <w:cnfStyle w:val="000000000000" w:firstRow="0" w:lastRow="0" w:firstColumn="0" w:lastColumn="0" w:oddVBand="0" w:evenVBand="0" w:oddHBand="0" w:evenHBand="0" w:firstRowFirstColumn="0" w:firstRowLastColumn="0" w:lastRowFirstColumn="0" w:lastRowLastColumn="0"/>
+              <w:rPr>
+                <w:rFonts w:asciiTheme="majorHAnsi" w:hAnsiTheme="majorHAnsi" w:cs="Arial"/>
+                <w:color w:val="252525"/>
+                <w:sz w:val="24"/>
+                <w:szCs w:val="24"/>
+                <w:shd w:val="clear" w:color="auto" w:fill="FFFFFF"/>
+              </w:rPr>
+            </w:pPr>
+            <w:r>
+              <w:rPr>
+                <w:rFonts w:asciiTheme="majorHAnsi" w:hAnsiTheme="majorHAnsi" w:cs="Arial"/>
+                <w:color w:val="252525"/>
+                <w:sz w:val="24"/>
+                <w:szCs w:val="24"/>
+                <w:shd w:val="clear" w:color="auto" w:fill="FFFFFF"/>
+              </w:rPr>
+              <w:t>220</w:t>
+            </w:r>
+          </w:p>
+        </w:tc>
+        <w:tc>
+          <w:tcPr>
+            <w:tcW w:w="2041" w:type="dxa"/>
+          </w:tcPr>
+          <w:p>
+            <w:pPr>
+              <w:pStyle w:val="ListParagraph"/>
+              <w:spacing w:before="100" w:beforeAutospacing="1" w:line="360" w:lineRule="auto"/>
+              <w:ind w:left="0"/>
+              <w:jc w:val="center"/>
+              <w:cnfStyle w:val="000000000000" w:firstRow="0" w:lastRow="0" w:firstColumn="0" w:lastColumn="0" w:oddVBand="0" w:evenVBand="0" w:oddHBand="0" w:evenHBand="0" w:firstRowFirstColumn="0" w:firstRowLastColumn="0" w:lastRowFirstColumn="0" w:lastRowLastColumn="0"/>
+              <w:rPr>
+                <w:rFonts w:asciiTheme="majorHAnsi" w:hAnsiTheme="majorHAnsi" w:cs="Arial"/>
+                <w:color w:val="252525"/>
+                <w:sz w:val="24"/>
+                <w:szCs w:val="24"/>
+                <w:shd w:val="clear" w:color="auto" w:fill="FFFFFF"/>
+              </w:rPr>
+            </w:pPr>
+            <w:r>
+              <w:rPr>
+                <w:rFonts w:asciiTheme="majorHAnsi" w:hAnsiTheme="majorHAnsi" w:cs="Arial"/>
+                <w:color w:val="252525"/>
+                <w:sz w:val="24"/>
+                <w:szCs w:val="24"/>
+                <w:shd w:val="clear" w:color="auto" w:fill="FFFFFF"/>
+              </w:rPr>
+              <w:t>440</w:t>
+            </w:r>
+          </w:p>
+        </w:tc>
+        <w:tc>
+          <w:tcPr>
+            <w:tcW w:w="2041" w:type="dxa"/>
+          </w:tcPr>
+          <w:p>
+            <w:pPr>
+              <w:pStyle w:val="ListParagraph"/>
+              <w:spacing w:before="100" w:beforeAutospacing="1" w:line="360" w:lineRule="auto"/>
+              <w:ind w:left="0"/>
+              <w:jc w:val="center"/>
+              <w:cnfStyle w:val="000000000000" w:firstRow="0" w:lastRow="0" w:firstColumn="0" w:lastColumn="0" w:oddVBand="0" w:evenVBand="0" w:oddHBand="0" w:evenHBand="0" w:firstRowFirstColumn="0" w:firstRowLastColumn="0" w:lastRowFirstColumn="0" w:lastRowLastColumn="0"/>
+              <w:rPr>
+                <w:rFonts w:asciiTheme="majorHAnsi" w:hAnsiTheme="majorHAnsi" w:cs="Arial"/>
+                <w:color w:val="252525"/>
+                <w:sz w:val="24"/>
+                <w:szCs w:val="24"/>
+                <w:shd w:val="clear" w:color="auto" w:fill="FFFFFF"/>
+              </w:rPr>
+            </w:pPr>
+            <w:r>
+              <w:rPr>
+                <w:rFonts w:asciiTheme="majorHAnsi" w:hAnsiTheme="majorHAnsi" w:cs="Arial"/>
+                <w:color w:val="252525"/>
+                <w:sz w:val="24"/>
+                <w:szCs w:val="24"/>
+                <w:shd w:val="clear" w:color="auto" w:fill="FFFFFF"/>
+              </w:rPr>
+              <w:t>880</w:t>
+            </w:r>
+          </w:p>
+        </w:tc>
+        <w:tc>
+          <w:tcPr>
+            <w:tcW w:w="2041" w:type="dxa"/>
+          </w:tcPr>
+          <w:p>
+            <w:pPr>
+              <w:pStyle w:val="ListParagraph"/>
+              <w:spacing w:before="100" w:beforeAutospacing="1" w:line="360" w:lineRule="auto"/>
+              <w:ind w:left="0"/>
+              <w:jc w:val="center"/>
+              <w:cnfStyle w:val="000000000000" w:firstRow="0" w:lastRow="0" w:firstColumn="0" w:lastColumn="0" w:oddVBand="0" w:evenVBand="0" w:oddHBand="0" w:evenHBand="0" w:firstRowFirstColumn="0" w:firstRowLastColumn="0" w:lastRowFirstColumn="0" w:lastRowLastColumn="0"/>
+              <w:rPr>
+                <w:rFonts w:asciiTheme="majorHAnsi" w:hAnsiTheme="majorHAnsi" w:cs="Arial"/>
+                <w:color w:val="252525"/>
+                <w:sz w:val="24"/>
+                <w:szCs w:val="24"/>
+                <w:shd w:val="clear" w:color="auto" w:fill="FFFFFF"/>
+              </w:rPr>
+            </w:pPr>
+            <w:r>
+              <w:rPr>
+                <w:rFonts w:asciiTheme="majorHAnsi" w:hAnsiTheme="majorHAnsi" w:cs="Arial"/>
+                <w:color w:val="252525"/>
+                <w:sz w:val="24"/>
+                <w:szCs w:val="24"/>
+                <w:shd w:val="clear" w:color="auto" w:fill="FFFFFF"/>
+              </w:rPr>
+              <w:t>1760</w:t>
+            </w:r>
+          </w:p>
+        </w:tc>
+      </w:tr>
+      <w:tr>
+        <w:trPr>
+          <w:cnfStyle w:val="000000100000" w:firstRow="0" w:lastRow="0" w:firstColumn="0" w:lastColumn="0" w:oddVBand="0" w:evenVBand="0" w:oddHBand="1" w:evenHBand="0" w:firstRowFirstColumn="0" w:firstRowLastColumn="0" w:lastRowFirstColumn="0" w:lastRowLastColumn="0"/>
+          <w:trHeight w:val="510"/>
+        </w:trPr>
+        <w:tc>
+          <w:tcPr>
+            <w:cnfStyle w:val="001000000000" w:firstRow="0" w:lastRow="0" w:firstColumn="1" w:lastColumn="0" w:oddVBand="0" w:evenVBand="0" w:oddHBand="0" w:evenHBand="0" w:firstRowFirstColumn="0" w:firstRowLastColumn="0" w:lastRowFirstColumn="0" w:lastRowLastColumn="0"/>
+            <w:tcW w:w="562" w:type="dxa"/>
+          </w:tcPr>
+          <w:p>
+            <w:pPr>
+              <w:pStyle w:val="ListParagraph"/>
+              <w:spacing w:before="100" w:beforeAutospacing="1" w:line="360" w:lineRule="auto"/>
+              <w:ind w:left="0"/>
+              <w:jc w:val="center"/>
+              <w:rPr>
+                <w:rFonts w:cs="Arial"/>
+                <w:b/>
+                <w:i w:val="0"/>
+                <w:color w:val="252525"/>
+                <w:sz w:val="24"/>
+                <w:szCs w:val="24"/>
+                <w:shd w:val="clear" w:color="auto" w:fill="FFFFFF"/>
+              </w:rPr>
+            </w:pPr>
+            <w:r>
+              <w:rPr>
+                <w:rFonts w:cs="Arial"/>
+                <w:b/>
+                <w:i w:val="0"/>
+                <w:color w:val="252525"/>
+                <w:sz w:val="24"/>
+                <w:szCs w:val="24"/>
+                <w:shd w:val="clear" w:color="auto" w:fill="FFFFFF"/>
+              </w:rPr>
+              <w:t>B</w:t>
+            </w:r>
+            <w:r>
+              <w:rPr>
+                <w:rFonts w:ascii="Segoe UI Symbol" w:eastAsia="Times New Roman" w:hAnsi="Segoe UI Symbol" w:cs="Segoe UI Symbol"/>
+                <w:b/>
+                <w:i w:val="0"/>
+                <w:color w:val="252525"/>
+                <w:lang w:eastAsia="nb-NO"/>
+              </w:rPr>
+              <w:t>♭</w:t>
+            </w:r>
+          </w:p>
+        </w:tc>
+        <w:tc>
+          <w:tcPr>
+            <w:tcW w:w="2041" w:type="dxa"/>
+          </w:tcPr>
+          <w:p>
+            <w:pPr>
+              <w:pStyle w:val="ListParagraph"/>
+              <w:spacing w:before="100" w:beforeAutospacing="1" w:line="360" w:lineRule="auto"/>
+              <w:ind w:left="0"/>
+              <w:jc w:val="center"/>
+              <w:cnfStyle w:val="000000100000" w:firstRow="0" w:lastRow="0" w:firstColumn="0" w:lastColumn="0" w:oddVBand="0" w:evenVBand="0" w:oddHBand="1" w:evenHBand="0" w:firstRowFirstColumn="0" w:firstRowLastColumn="0" w:lastRowFirstColumn="0" w:lastRowLastColumn="0"/>
+              <w:rPr>
+                <w:rFonts w:asciiTheme="majorHAnsi" w:hAnsiTheme="majorHAnsi" w:cs="Arial"/>
+                <w:color w:val="252525"/>
+                <w:sz w:val="24"/>
+                <w:szCs w:val="24"/>
+                <w:shd w:val="clear" w:color="auto" w:fill="FFFFFF"/>
+              </w:rPr>
+            </w:pPr>
+            <w:r>
+              <w:rPr>
+                <w:rFonts w:asciiTheme="majorHAnsi" w:hAnsiTheme="majorHAnsi" w:cs="Arial"/>
+                <w:color w:val="252525"/>
+                <w:sz w:val="24"/>
+                <w:szCs w:val="24"/>
+                <w:shd w:val="clear" w:color="auto" w:fill="FFFFFF"/>
+              </w:rPr>
+              <w:t>233</w:t>
+            </w:r>
+          </w:p>
+        </w:tc>
+        <w:tc>
+          <w:tcPr>
+            <w:tcW w:w="2041" w:type="dxa"/>
+          </w:tcPr>
+          <w:p>
+            <w:pPr>
+              <w:pStyle w:val="ListParagraph"/>
+              <w:spacing w:before="100" w:beforeAutospacing="1" w:line="360" w:lineRule="auto"/>
+              <w:ind w:left="0"/>
+              <w:jc w:val="center"/>
+              <w:cnfStyle w:val="000000100000" w:firstRow="0" w:lastRow="0" w:firstColumn="0" w:lastColumn="0" w:oddVBand="0" w:evenVBand="0" w:oddHBand="1" w:evenHBand="0" w:firstRowFirstColumn="0" w:firstRowLastColumn="0" w:lastRowFirstColumn="0" w:lastRowLastColumn="0"/>
+              <w:rPr>
+                <w:rFonts w:asciiTheme="majorHAnsi" w:hAnsiTheme="majorHAnsi" w:cs="Arial"/>
+                <w:color w:val="252525"/>
+                <w:sz w:val="24"/>
+                <w:szCs w:val="24"/>
+                <w:shd w:val="clear" w:color="auto" w:fill="FFFFFF"/>
+              </w:rPr>
+            </w:pPr>
+            <w:r>
+              <w:rPr>
+                <w:rFonts w:asciiTheme="majorHAnsi" w:hAnsiTheme="majorHAnsi" w:cs="Arial"/>
+                <w:color w:val="252525"/>
+                <w:sz w:val="24"/>
+                <w:szCs w:val="24"/>
+                <w:shd w:val="clear" w:color="auto" w:fill="FFFFFF"/>
+              </w:rPr>
+              <w:t>466</w:t>
+            </w:r>
+          </w:p>
+        </w:tc>
+        <w:tc>
+          <w:tcPr>
+            <w:tcW w:w="2041" w:type="dxa"/>
+          </w:tcPr>
+          <w:p>
+            <w:pPr>
+              <w:pStyle w:val="ListParagraph"/>
+              <w:spacing w:before="100" w:beforeAutospacing="1" w:line="360" w:lineRule="auto"/>
+              <w:ind w:left="0"/>
+              <w:jc w:val="center"/>
+              <w:cnfStyle w:val="000000100000" w:firstRow="0" w:lastRow="0" w:firstColumn="0" w:lastColumn="0" w:oddVBand="0" w:evenVBand="0" w:oddHBand="1" w:evenHBand="0" w:firstRowFirstColumn="0" w:firstRowLastColumn="0" w:lastRowFirstColumn="0" w:lastRowLastColumn="0"/>
+              <w:rPr>
+                <w:rFonts w:asciiTheme="majorHAnsi" w:hAnsiTheme="majorHAnsi" w:cs="Arial"/>
+                <w:color w:val="252525"/>
+                <w:sz w:val="24"/>
+                <w:szCs w:val="24"/>
+                <w:shd w:val="clear" w:color="auto" w:fill="FFFFFF"/>
+              </w:rPr>
+            </w:pPr>
+            <w:r>
+              <w:rPr>
+                <w:rFonts w:asciiTheme="majorHAnsi" w:hAnsiTheme="majorHAnsi" w:cs="Arial"/>
+                <w:color w:val="252525"/>
+                <w:sz w:val="24"/>
+                <w:szCs w:val="24"/>
+                <w:shd w:val="clear" w:color="auto" w:fill="FFFFFF"/>
+              </w:rPr>
+              <w:t>932</w:t>
+            </w:r>
+          </w:p>
+        </w:tc>
+        <w:tc>
+          <w:tcPr>
+            <w:tcW w:w="2041" w:type="dxa"/>
+          </w:tcPr>
+          <w:p>
+            <w:pPr>
+              <w:pStyle w:val="ListParagraph"/>
+              <w:spacing w:before="100" w:beforeAutospacing="1" w:line="360" w:lineRule="auto"/>
+              <w:ind w:left="0"/>
+              <w:jc w:val="center"/>
+              <w:cnfStyle w:val="000000100000" w:firstRow="0" w:lastRow="0" w:firstColumn="0" w:lastColumn="0" w:oddVBand="0" w:evenVBand="0" w:oddHBand="1" w:evenHBand="0" w:firstRowFirstColumn="0" w:firstRowLastColumn="0" w:lastRowFirstColumn="0" w:lastRowLastColumn="0"/>
+              <w:rPr>
+                <w:rFonts w:asciiTheme="majorHAnsi" w:hAnsiTheme="majorHAnsi" w:cs="Arial"/>
+                <w:color w:val="252525"/>
+                <w:sz w:val="24"/>
+                <w:szCs w:val="24"/>
+                <w:shd w:val="clear" w:color="auto" w:fill="FFFFFF"/>
+              </w:rPr>
+            </w:pPr>
+            <w:r>
+              <w:rPr>
+                <w:rFonts w:asciiTheme="majorHAnsi" w:hAnsiTheme="majorHAnsi" w:cs="Arial"/>
+                <w:color w:val="252525"/>
+                <w:sz w:val="24"/>
+                <w:szCs w:val="24"/>
+                <w:shd w:val="clear" w:color="auto" w:fill="FFFFFF"/>
+              </w:rPr>
+              <w:t>1864</w:t>
+            </w:r>
+          </w:p>
+        </w:tc>
+      </w:tr>
+      <w:tr>
+        <w:trPr>
+          <w:trHeight w:val="510"/>
+        </w:trPr>
+        <w:tc>
+          <w:tcPr>
+            <w:cnfStyle w:val="001000000000" w:firstRow="0" w:lastRow="0" w:firstColumn="1" w:lastColumn="0" w:oddVBand="0" w:evenVBand="0" w:oddHBand="0" w:evenHBand="0" w:firstRowFirstColumn="0" w:firstRowLastColumn="0" w:lastRowFirstColumn="0" w:lastRowLastColumn="0"/>
+            <w:tcW w:w="562" w:type="dxa"/>
+          </w:tcPr>
+          <w:p>
+            <w:pPr>
+              <w:pStyle w:val="ListParagraph"/>
+              <w:spacing w:before="100" w:beforeAutospacing="1" w:line="360" w:lineRule="auto"/>
+              <w:ind w:left="0"/>
+              <w:jc w:val="center"/>
+              <w:rPr>
+                <w:rFonts w:cs="Arial"/>
+                <w:b/>
+                <w:i w:val="0"/>
+                <w:color w:val="252525"/>
+                <w:sz w:val="24"/>
+                <w:szCs w:val="24"/>
+                <w:shd w:val="clear" w:color="auto" w:fill="FFFFFF"/>
+              </w:rPr>
+            </w:pPr>
+            <w:r>
+              <w:rPr>
+                <w:rFonts w:cs="Arial"/>
+                <w:b/>
+                <w:i w:val="0"/>
+                <w:color w:val="252525"/>
+                <w:sz w:val="24"/>
+                <w:szCs w:val="24"/>
+                <w:shd w:val="clear" w:color="auto" w:fill="FFFFFF"/>
+              </w:rPr>
+              <w:t>H</w:t>
+            </w:r>
+          </w:p>
+        </w:tc>
+        <w:tc>
+          <w:tcPr>
+            <w:tcW w:w="2041" w:type="dxa"/>
+          </w:tcPr>
+          <w:p>
+            <w:pPr>
+              <w:pStyle w:val="ListParagraph"/>
+              <w:spacing w:before="100" w:beforeAutospacing="1" w:line="360" w:lineRule="auto"/>
+              <w:ind w:left="0"/>
+              <w:jc w:val="center"/>
+              <w:cnfStyle w:val="000000000000" w:firstRow="0" w:lastRow="0" w:firstColumn="0" w:lastColumn="0" w:oddVBand="0" w:evenVBand="0" w:oddHBand="0" w:evenHBand="0" w:firstRowFirstColumn="0" w:firstRowLastColumn="0" w:lastRowFirstColumn="0" w:lastRowLastColumn="0"/>
+              <w:rPr>
+                <w:rFonts w:asciiTheme="majorHAnsi" w:hAnsiTheme="majorHAnsi" w:cs="Arial"/>
+                <w:color w:val="252525"/>
+                <w:sz w:val="24"/>
+                <w:szCs w:val="24"/>
+                <w:shd w:val="clear" w:color="auto" w:fill="FFFFFF"/>
+              </w:rPr>
+            </w:pPr>
+            <w:r>
+              <w:rPr>
+                <w:rFonts w:asciiTheme="majorHAnsi" w:hAnsiTheme="majorHAnsi" w:cs="Arial"/>
+                <w:color w:val="252525"/>
+                <w:sz w:val="24"/>
+                <w:szCs w:val="24"/>
+                <w:shd w:val="clear" w:color="auto" w:fill="FFFFFF"/>
+              </w:rPr>
+              <w:t>247</w:t>
+            </w:r>
+          </w:p>
+        </w:tc>
+        <w:tc>
+          <w:tcPr>
+            <w:tcW w:w="2041" w:type="dxa"/>
+          </w:tcPr>
+          <w:p>
+            <w:pPr>
+              <w:pStyle w:val="ListParagraph"/>
+              <w:spacing w:before="100" w:beforeAutospacing="1" w:line="360" w:lineRule="auto"/>
+              <w:ind w:left="0"/>
+              <w:jc w:val="center"/>
+              <w:cnfStyle w:val="000000000000" w:firstRow="0" w:lastRow="0" w:firstColumn="0" w:lastColumn="0" w:oddVBand="0" w:evenVBand="0" w:oddHBand="0" w:evenHBand="0" w:firstRowFirstColumn="0" w:firstRowLastColumn="0" w:lastRowFirstColumn="0" w:lastRowLastColumn="0"/>
+              <w:rPr>
+                <w:rFonts w:asciiTheme="majorHAnsi" w:hAnsiTheme="majorHAnsi" w:cs="Arial"/>
+                <w:color w:val="252525"/>
+                <w:sz w:val="24"/>
+                <w:szCs w:val="24"/>
+                <w:shd w:val="clear" w:color="auto" w:fill="FFFFFF"/>
+              </w:rPr>
+            </w:pPr>
+            <w:r>
+              <w:rPr>
+                <w:rFonts w:asciiTheme="majorHAnsi" w:hAnsiTheme="majorHAnsi" w:cs="Arial"/>
+                <w:color w:val="252525"/>
+                <w:sz w:val="24"/>
+                <w:szCs w:val="24"/>
+                <w:shd w:val="clear" w:color="auto" w:fill="FFFFFF"/>
+              </w:rPr>
+              <w:t>493</w:t>
+            </w:r>
+          </w:p>
+        </w:tc>
+        <w:tc>
+          <w:tcPr>
+            <w:tcW w:w="2041" w:type="dxa"/>
+          </w:tcPr>
+          <w:p>
+            <w:pPr>
+              <w:pStyle w:val="ListParagraph"/>
+              <w:spacing w:before="100" w:beforeAutospacing="1" w:line="360" w:lineRule="auto"/>
+              <w:ind w:left="0"/>
+              <w:jc w:val="center"/>
+              <w:cnfStyle w:val="000000000000" w:firstRow="0" w:lastRow="0" w:firstColumn="0" w:lastColumn="0" w:oddVBand="0" w:evenVBand="0" w:oddHBand="0" w:evenHBand="0" w:firstRowFirstColumn="0" w:firstRowLastColumn="0" w:lastRowFirstColumn="0" w:lastRowLastColumn="0"/>
+              <w:rPr>
+                <w:rFonts w:asciiTheme="majorHAnsi" w:hAnsiTheme="majorHAnsi" w:cs="Arial"/>
+                <w:color w:val="252525"/>
+                <w:sz w:val="24"/>
+                <w:szCs w:val="24"/>
+                <w:shd w:val="clear" w:color="auto" w:fill="FFFFFF"/>
+              </w:rPr>
+            </w:pPr>
+            <w:r>
+              <w:rPr>
+                <w:rFonts w:asciiTheme="majorHAnsi" w:hAnsiTheme="majorHAnsi" w:cs="Arial"/>
+                <w:color w:val="252525"/>
+                <w:sz w:val="24"/>
+                <w:szCs w:val="24"/>
+                <w:shd w:val="clear" w:color="auto" w:fill="FFFFFF"/>
+              </w:rPr>
+              <w:t>988</w:t>
+            </w:r>
+          </w:p>
+        </w:tc>
+        <w:tc>
+          <w:tcPr>
+            <w:tcW w:w="2041" w:type="dxa"/>
+          </w:tcPr>
+          <w:p>
+            <w:pPr>
+              <w:pStyle w:val="ListParagraph"/>
+              <w:spacing w:before="100" w:beforeAutospacing="1" w:line="360" w:lineRule="auto"/>
+              <w:ind w:left="0"/>
+              <w:jc w:val="center"/>
+              <w:cnfStyle w:val="000000000000" w:firstRow="0" w:lastRow="0" w:firstColumn="0" w:lastColumn="0" w:oddVBand="0" w:evenVBand="0" w:oddHBand="0" w:evenHBand="0" w:firstRowFirstColumn="0" w:firstRowLastColumn="0" w:lastRowFirstColumn="0" w:lastRowLastColumn="0"/>
+              <w:rPr>
+                <w:rFonts w:asciiTheme="majorHAnsi" w:hAnsiTheme="majorHAnsi" w:cs="Arial"/>
+                <w:color w:val="252525"/>
+                <w:sz w:val="24"/>
+                <w:szCs w:val="24"/>
+                <w:shd w:val="clear" w:color="auto" w:fill="FFFFFF"/>
+              </w:rPr>
+            </w:pPr>
+            <w:r>
+              <w:rPr>
+                <w:rFonts w:asciiTheme="majorHAnsi" w:hAnsiTheme="majorHAnsi" w:cs="Arial"/>
+                <w:color w:val="252525"/>
+                <w:sz w:val="24"/>
+                <w:szCs w:val="24"/>
+                <w:shd w:val="clear" w:color="auto" w:fill="FFFFFF"/>
+              </w:rPr>
+              <w:t>1976</w:t>
+            </w:r>
+          </w:p>
+        </w:tc>
+      </w:tr>
+    </w:tbl>
+    <w:p>
+      <w:pPr>
+        <w:pStyle w:val="ListParagraph"/>
+        <w:spacing w:before="100" w:beforeAutospacing="1" w:after="0" w:line="360" w:lineRule="auto"/>
+        <w:ind w:left="360"/>
+        <w:rPr>
+          <w:rFonts w:asciiTheme="majorHAnsi" w:hAnsiTheme="majorHAnsi" w:cs="Arial"/>
+          <w:color w:val="252525"/>
+          <w:sz w:val="24"/>
+          <w:szCs w:val="24"/>
+          <w:shd w:val="clear" w:color="auto" w:fill="FFFFFF"/>
+        </w:rPr>
+      </w:pPr>
     </w:p>
     <w:p>
       <w:pPr>
@@ -2186,6 +4348,7 @@
           <w:szCs w:val="24"/>
           <w:lang w:eastAsia="nb-NO"/>
         </w:rPr>
+        <w:lastRenderedPageBreak/>
         <w:t>Programmeringsverktøy</w:t>
       </w:r>
     </w:p>
@@ -2223,7 +4386,6 @@
     </w:p>
     <w:p>
       <w:pPr>
-        <w:pStyle w:val="ListParagraph"/>
         <w:spacing w:before="100" w:beforeAutospacing="1" w:after="0" w:line="360" w:lineRule="auto"/>
         <w:rPr>
           <w:rFonts w:asciiTheme="majorHAnsi" w:eastAsia="Times New Roman" w:hAnsiTheme="majorHAnsi" w:cs="Times New Roman"/>
@@ -2262,7 +4424,6 @@
     </w:p>
     <w:p>
       <w:pPr>
-        <w:pStyle w:val="ListParagraph"/>
         <w:spacing w:before="100" w:beforeAutospacing="1" w:after="0" w:line="360" w:lineRule="auto"/>
         <w:rPr>
           <w:rFonts w:asciiTheme="majorHAnsi" w:eastAsia="Times New Roman" w:hAnsiTheme="majorHAnsi" w:cs="Times New Roman"/>
@@ -2323,12 +4484,31 @@
           <w:rFonts w:eastAsia="Times New Roman"/>
           <w:lang w:eastAsia="nb-NO"/>
         </w:rPr>
-        <w:lastRenderedPageBreak/>
         <w:t>Android Studio</w:t>
       </w:r>
     </w:p>
     <w:p>
       <w:pPr>
+        <w:spacing w:before="100" w:beforeAutospacing="1" w:after="0" w:line="360" w:lineRule="auto"/>
+        <w:rPr>
+          <w:rFonts w:asciiTheme="majorHAnsi" w:eastAsia="Times New Roman" w:hAnsiTheme="majorHAnsi" w:cs="Times New Roman"/>
+          <w:sz w:val="24"/>
+          <w:szCs w:val="24"/>
+          <w:lang w:eastAsia="nb-NO"/>
+        </w:rPr>
+      </w:pPr>
+      <w:r>
+        <w:rPr>
+          <w:rFonts w:asciiTheme="majorHAnsi" w:eastAsia="Times New Roman" w:hAnsiTheme="majorHAnsi" w:cs="Times New Roman"/>
+          <w:sz w:val="24"/>
+          <w:szCs w:val="24"/>
+          <w:lang w:eastAsia="nb-NO"/>
+        </w:rPr>
+        <w:t>Android Studio er den offisielle IDE for å skrive applikasjoner for Android ved bruk av programmeringsspråket Java. Det fungerer på mange måter som Eclipse for Java, men inneholder i tillegg flere funksjoner som er nyttige i utviklingen av en app. Det finnes en emulator man kan teste apper på uten å måtte koble til en mobiltelefon, og det er enkelt å sette opp en fungerende hello-world app for videre utvikling. Når man jobber med brukergrensesnitt kan man plassere knapper og tekstbokser rett på en forhåndsvisning, så ser man med en gang hvordan det vil se ut.</w:t>
+      </w:r>
+    </w:p>
+    <w:p>
+      <w:pPr>
         <w:pStyle w:val="ListParagraph"/>
         <w:spacing w:before="100" w:beforeAutospacing="1" w:after="0" w:line="360" w:lineRule="auto"/>
         <w:rPr>
@@ -2338,31 +4518,9 @@
           <w:lang w:eastAsia="nb-NO"/>
         </w:rPr>
       </w:pPr>
-      <w:r>
-        <w:rPr>
-          <w:rFonts w:asciiTheme="majorHAnsi" w:eastAsia="Times New Roman" w:hAnsiTheme="majorHAnsi" w:cs="Times New Roman"/>
-          <w:sz w:val="24"/>
-          <w:szCs w:val="24"/>
-          <w:lang w:eastAsia="nb-NO"/>
-        </w:rPr>
-        <w:t>Android Studio er den offisielle IDE for å skrive applikasjoner for Android ved bruk av programmeringsspråket Java. Det fungerer på mange måter som Eclipse for Java, men inneholder i tillegg flere funksjoner som er nyttige i utviklingen av en app. Det finnes en emulator man kan teste apper på uten å måtte koble til en mobiltelefon, og det er enkelt å sette opp en fungerende hello-world app for videre utvikling. Når man jobber med brukergrensesnitt kan man plassere knapper og tekstbokser rett på en forhåndsvisning, så ser man med en gang hvordan det vil se ut.</w:t>
-      </w:r>
-    </w:p>
-    <w:p>
-      <w:pPr>
-        <w:pStyle w:val="ListParagraph"/>
-        <w:spacing w:before="100" w:beforeAutospacing="1" w:after="0" w:line="360" w:lineRule="auto"/>
-        <w:rPr>
-          <w:rFonts w:asciiTheme="majorHAnsi" w:eastAsia="Times New Roman" w:hAnsiTheme="majorHAnsi" w:cs="Times New Roman"/>
-          <w:sz w:val="24"/>
-          <w:szCs w:val="24"/>
-          <w:lang w:eastAsia="nb-NO"/>
-        </w:rPr>
-      </w:pPr>
-    </w:p>
-    <w:p>
-      <w:pPr>
-        <w:pStyle w:val="ListParagraph"/>
+    </w:p>
+    <w:p>
+      <w:pPr>
         <w:spacing w:before="100" w:beforeAutospacing="1" w:after="0" w:line="360" w:lineRule="auto"/>
         <w:rPr>
           <w:rFonts w:asciiTheme="majorHAnsi" w:eastAsia="Times New Roman" w:hAnsiTheme="majorHAnsi" w:cs="Times New Roman"/>
@@ -2414,6 +4572,7 @@
           <w:szCs w:val="24"/>
           <w:lang w:eastAsia="nb-NO"/>
         </w:rPr>
+        <w:lastRenderedPageBreak/>
         <w:t>Implementasjon av teori</w:t>
       </w:r>
       <w:r>
@@ -2512,7 +4671,34 @@
           <w:szCs w:val="24"/>
           <w:lang w:eastAsia="nb-NO"/>
         </w:rPr>
-        <w:t>Discrete Sine Transform (DST) og Discrete Hartley Transform (DHT). Vi har benyttet oss av klassen DoubleFFT_1D og metoden complexForward(double[] a).</w:t>
+        <w:t xml:space="preserve">Discrete Sine Transform (DST) og Discrete Hartley Transform (DHT). Vi har benyttet oss av klassen </w:t>
+      </w:r>
+      <w:r>
+        <w:rPr>
+          <w:rFonts w:ascii="Courier New" w:eastAsia="Times New Roman" w:hAnsi="Courier New" w:cs="Courier New"/>
+          <w:sz w:val="24"/>
+          <w:szCs w:val="24"/>
+          <w:lang w:eastAsia="nb-NO"/>
+        </w:rPr>
+        <w:t>DoubleFFT_1D</w:t>
+      </w:r>
+      <w:r>
+        <w:rPr>
+          <w:rFonts w:asciiTheme="majorHAnsi" w:eastAsia="Times New Roman" w:hAnsiTheme="majorHAnsi" w:cs="Times New Roman"/>
+          <w:sz w:val="24"/>
+          <w:szCs w:val="24"/>
+          <w:lang w:eastAsia="nb-NO"/>
+        </w:rPr>
+        <w:t xml:space="preserve"> og metoden </w:t>
+      </w:r>
+      <w:r>
+        <w:rPr>
+          <w:rFonts w:ascii="Courier New" w:eastAsia="Times New Roman" w:hAnsi="Courier New" w:cs="Courier New"/>
+          <w:sz w:val="24"/>
+          <w:szCs w:val="24"/>
+          <w:lang w:eastAsia="nb-NO"/>
+        </w:rPr>
+        <w:t>complexForward(double[] a).</w:t>
       </w:r>
     </w:p>
     <w:p>
@@ -2645,7 +4831,6 @@
           <w:szCs w:val="24"/>
           <w:lang w:eastAsia="nb-NO"/>
         </w:rPr>
-        <w:lastRenderedPageBreak/>
         <w:t>VeryNote er i hovedsak laget for å analysere opptak av sang, derfor er frekvenser utenfor dette spekteret mindre interessante og ikke inlkudert</w:t>
       </w:r>
       <w:r>
@@ -2783,6 +4968,7 @@
           <w:szCs w:val="24"/>
           <w:lang w:eastAsia="nb-NO"/>
         </w:rPr>
+        <w:lastRenderedPageBreak/>
         <mc:AlternateContent>
           <mc:Choice Requires="wps">
             <w:drawing>
@@ -2949,9 +5135,7 @@
     </w:p>
     <w:p>
       <w:pPr>
-        <w:pStyle w:val="ListParagraph"/>
-        <w:spacing w:before="100" w:beforeAutospacing="1" w:after="0" w:line="360" w:lineRule="auto"/>
-        <w:ind w:left="360"/>
+        <w:spacing w:before="100" w:beforeAutospacing="1" w:after="0" w:line="360" w:lineRule="auto"/>
         <w:rPr>
           <w:rFonts w:asciiTheme="majorHAnsi" w:eastAsia="Times New Roman" w:hAnsiTheme="majorHAnsi" w:cs="Times New Roman"/>
           <w:sz w:val="24"/>
@@ -3004,6 +5188,35 @@
     </w:p>
     <w:p>
       <w:pPr>
+        <w:spacing w:before="100" w:beforeAutospacing="1" w:after="0" w:line="360" w:lineRule="auto"/>
+        <w:rPr>
+          <w:rFonts w:asciiTheme="majorHAnsi" w:eastAsia="Times New Roman" w:hAnsiTheme="majorHAnsi" w:cs="Times New Roman"/>
+          <w:sz w:val="24"/>
+          <w:szCs w:val="24"/>
+          <w:lang w:eastAsia="nb-NO"/>
+        </w:rPr>
+      </w:pPr>
+      <w:r>
+        <w:rPr>
+          <w:rFonts w:asciiTheme="majorHAnsi" w:eastAsia="Times New Roman" w:hAnsiTheme="majorHAnsi" w:cs="Times New Roman"/>
+          <w:sz w:val="24"/>
+          <w:szCs w:val="24"/>
+          <w:lang w:eastAsia="nb-NO"/>
+        </w:rPr>
+        <w:t>Et normalt FFT resultat vil vise fundamental frekvens, i tillegg til frekvensens overhar</w:t>
+      </w:r>
+      <w:r>
+        <w:rPr>
+          <w:rFonts w:asciiTheme="majorHAnsi" w:eastAsia="Times New Roman" w:hAnsiTheme="majorHAnsi" w:cs="Times New Roman"/>
+          <w:sz w:val="24"/>
+          <w:szCs w:val="24"/>
+          <w:lang w:eastAsia="nb-NO"/>
+        </w:rPr>
+        <w:t>moniske frekvenser. Se figur 2.2</w:t>
+      </w:r>
+    </w:p>
+    <w:p>
+      <w:pPr>
         <w:pStyle w:val="ListParagraph"/>
         <w:spacing w:before="100" w:beforeAutospacing="1" w:after="0" w:line="360" w:lineRule="auto"/>
         <w:ind w:left="360"/>
@@ -3014,44 +5227,10 @@
           <w:lang w:eastAsia="nb-NO"/>
         </w:rPr>
       </w:pPr>
-      <w:r>
-        <w:rPr>
-          <w:rFonts w:asciiTheme="majorHAnsi" w:eastAsia="Times New Roman" w:hAnsiTheme="majorHAnsi" w:cs="Times New Roman"/>
-          <w:sz w:val="24"/>
-          <w:szCs w:val="24"/>
-          <w:lang w:eastAsia="nb-NO"/>
-        </w:rPr>
-        <w:lastRenderedPageBreak/>
-        <w:t>Et normalt FFT resultat vil vise fundamental frekvens, i tillegg til frekvensens overhar</w:t>
-      </w:r>
-      <w:r>
-        <w:rPr>
-          <w:rFonts w:asciiTheme="majorHAnsi" w:eastAsia="Times New Roman" w:hAnsiTheme="majorHAnsi" w:cs="Times New Roman"/>
-          <w:sz w:val="24"/>
-          <w:szCs w:val="24"/>
-          <w:lang w:eastAsia="nb-NO"/>
-        </w:rPr>
-        <w:t>moniske frekvenser. Se figur 2.2</w:t>
-      </w:r>
-    </w:p>
-    <w:p>
-      <w:pPr>
-        <w:pStyle w:val="ListParagraph"/>
-        <w:spacing w:before="100" w:beforeAutospacing="1" w:after="0" w:line="360" w:lineRule="auto"/>
-        <w:ind w:left="360"/>
-        <w:rPr>
-          <w:rFonts w:asciiTheme="majorHAnsi" w:eastAsia="Times New Roman" w:hAnsiTheme="majorHAnsi" w:cs="Times New Roman"/>
-          <w:sz w:val="24"/>
-          <w:szCs w:val="24"/>
-          <w:lang w:eastAsia="nb-NO"/>
-        </w:rPr>
-      </w:pPr>
-    </w:p>
-    <w:p>
-      <w:pPr>
-        <w:pStyle w:val="ListParagraph"/>
-        <w:spacing w:before="100" w:beforeAutospacing="1" w:after="0" w:line="360" w:lineRule="auto"/>
-        <w:ind w:left="360"/>
+    </w:p>
+    <w:p>
+      <w:pPr>
+        <w:spacing w:before="100" w:beforeAutospacing="1" w:after="0" w:line="360" w:lineRule="auto"/>
         <w:rPr>
           <w:rFonts w:asciiTheme="majorHAnsi" w:eastAsia="Times New Roman" w:hAnsiTheme="majorHAnsi" w:cs="Times New Roman"/>
           <w:sz w:val="24"/>
@@ -3086,14 +5265,22 @@
           <w:szCs w:val="24"/>
           <w:lang w:eastAsia="nb-NO"/>
         </w:rPr>
-        <w:t>Denne metoden sjekker harmonisk faktor, og om denne er over 5% forskjellig. Hvis den er mindre enn 5% blir det oppfattet som en overharmoni av den forrige frekvensen og lagt til samme «cluster». Hvis forskjellen er større enn 5% er den ikke overharmonisk og fortsetter og være sin egen «cluster».</w:t>
-      </w:r>
-    </w:p>
-    <w:p>
-      <w:pPr>
-        <w:pStyle w:val="ListParagraph"/>
-        <w:spacing w:before="100" w:beforeAutospacing="1" w:after="0" w:line="360" w:lineRule="auto"/>
-        <w:ind w:left="360"/>
+        <w:t xml:space="preserve">Denne metoden sjekker harmonisk faktor, og om denne er over 5% forskjellig. Hvis den er mindre enn 5% blir det oppfattet som en overharmoni av den forrige frekvensen og lagt til samme </w:t>
+      </w:r>
+      <w:r>
+        <w:rPr>
+          <w:rFonts w:asciiTheme="majorHAnsi" w:eastAsia="Times New Roman" w:hAnsiTheme="majorHAnsi" w:cs="Times New Roman"/>
+          <w:sz w:val="24"/>
+          <w:szCs w:val="24"/>
+          <w:lang w:eastAsia="nb-NO"/>
+        </w:rPr>
+        <w:lastRenderedPageBreak/>
+        <w:t>«cluster». Hvis forskjellen er større enn 5% er den ikke overharmonisk og fortsetter og være sin egen «cluster».</w:t>
+      </w:r>
+    </w:p>
+    <w:p>
+      <w:pPr>
+        <w:spacing w:before="100" w:beforeAutospacing="1" w:after="0" w:line="360" w:lineRule="auto"/>
         <w:rPr>
           <w:rFonts w:asciiTheme="majorHAnsi" w:eastAsia="Times New Roman" w:hAnsiTheme="majorHAnsi" w:cs="Times New Roman"/>
           <w:sz w:val="24"/>
@@ -3460,7 +5647,6 @@
           <w:rFonts w:eastAsia="Times New Roman"/>
           <w:lang w:eastAsia="nb-NO"/>
         </w:rPr>
-        <w:lastRenderedPageBreak/>
         <w:t>(viktige ting i koden, f.eks config.contex &lt;3 )</w:t>
       </w:r>
     </w:p>
@@ -3551,7 +5737,16 @@
           <w:sz w:val="24"/>
           <w:szCs w:val="24"/>
         </w:rPr>
-        <w:t xml:space="preserve">kodes.  Metoden </w:t>
+        <w:t xml:space="preserve">kodes.  </w:t>
+      </w:r>
+      <w:r>
+        <w:rPr>
+          <w:rFonts w:asciiTheme="majorHAnsi" w:hAnsiTheme="majorHAnsi" w:cs="Times New Roman"/>
+          <w:sz w:val="24"/>
+          <w:szCs w:val="24"/>
+        </w:rPr>
+        <w:lastRenderedPageBreak/>
+        <w:t xml:space="preserve">Metoden </w:t>
       </w:r>
       <w:r>
         <w:rPr>
@@ -3794,16 +5989,7 @@
           <w:sz w:val="24"/>
           <w:szCs w:val="24"/>
         </w:rPr>
-        <w:t>Store deler av brukergrensesnittet i appen er forhåndsdefinert i ulike XML-</w:t>
-      </w:r>
-      <w:r>
-        <w:rPr>
-          <w:rFonts w:asciiTheme="majorHAnsi" w:hAnsiTheme="majorHAnsi" w:cs="Times New Roman"/>
-          <w:sz w:val="24"/>
-          <w:szCs w:val="24"/>
-        </w:rPr>
-        <w:lastRenderedPageBreak/>
-        <w:t>filer, mens noen deler som for eksempel knappene for å redigere noter, blir opprettet direkte i koden.</w:t>
+        <w:t>Store deler av brukergrensesnittet i appen er forhåndsdefinert i ulike XML-filer, mens noen deler som for eksempel knappene for å redigere noter, blir opprettet direkte i koden.</w:t>
       </w:r>
     </w:p>
     <w:p>
@@ -3900,7 +6086,16 @@
           <w:sz w:val="24"/>
           <w:szCs w:val="24"/>
         </w:rPr>
-        <w:t xml:space="preserve"> har sin plassering defin</w:t>
+        <w:t xml:space="preserve"> har sin plassering </w:t>
+      </w:r>
+      <w:r>
+        <w:rPr>
+          <w:rFonts w:asciiTheme="majorHAnsi" w:hAnsiTheme="majorHAnsi" w:cs="Times New Roman"/>
+          <w:sz w:val="24"/>
+          <w:szCs w:val="24"/>
+        </w:rPr>
+        <w:lastRenderedPageBreak/>
+        <w:t>defin</w:t>
       </w:r>
       <w:r>
         <w:rPr>
@@ -3950,14 +6145,36 @@
           <w:ilvl w:val="2"/>
           <w:numId w:val="1"/>
         </w:numPr>
+        <w:spacing w:line="360" w:lineRule="auto"/>
       </w:pPr>
       <w:r>
         <w:t>Scrollview</w:t>
       </w:r>
     </w:p>
     <w:p>
-      <w:r>
-        <w:t>Viser noter, egendefinert for at den skal kunne stoppe</w:t>
+      <w:pPr>
+        <w:spacing w:line="360" w:lineRule="auto"/>
+        <w:rPr>
+          <w:rFonts w:asciiTheme="majorHAnsi" w:hAnsiTheme="majorHAnsi" w:cs="Times New Roman"/>
+          <w:sz w:val="24"/>
+          <w:szCs w:val="24"/>
+        </w:rPr>
+      </w:pPr>
+      <w:r>
+        <w:rPr>
+          <w:rFonts w:asciiTheme="majorHAnsi" w:hAnsiTheme="majorHAnsi" w:cs="Times New Roman"/>
+          <w:sz w:val="24"/>
+          <w:szCs w:val="24"/>
+        </w:rPr>
+        <w:t xml:space="preserve">Scrollview et et felt som kan rulles fram og tilbake over skjermen. Feltet midt på skjermen som viser notene </w:t>
+      </w:r>
+      <w:r>
+        <w:rPr>
+          <w:rFonts w:asciiTheme="majorHAnsi" w:hAnsiTheme="majorHAnsi" w:cs="Times New Roman"/>
+          <w:sz w:val="24"/>
+          <w:szCs w:val="24"/>
+        </w:rPr>
+        <w:t xml:space="preserve">er i starten et statisk felt, men etterhvert som notene blir skrevet ut vil feltet bli rullbart. </w:t>
       </w:r>
     </w:p>
     <w:p>
@@ -3967,14 +6184,28 @@
           <w:ilvl w:val="2"/>
           <w:numId w:val="1"/>
         </w:numPr>
+        <w:spacing w:line="360" w:lineRule="auto"/>
       </w:pPr>
       <w:r>
         <w:t>ImgViews</w:t>
       </w:r>
     </w:p>
     <w:p>
-      <w:r>
-        <w:t>Noter</w:t>
+      <w:pPr>
+        <w:spacing w:line="360" w:lineRule="auto"/>
+        <w:rPr>
+          <w:rFonts w:asciiTheme="majorHAnsi" w:hAnsiTheme="majorHAnsi" w:cs="Times New Roman"/>
+          <w:sz w:val="24"/>
+          <w:szCs w:val="24"/>
+        </w:rPr>
+      </w:pPr>
+      <w:r>
+        <w:rPr>
+          <w:rFonts w:asciiTheme="majorHAnsi" w:hAnsiTheme="majorHAnsi" w:cs="Times New Roman"/>
+          <w:sz w:val="24"/>
+          <w:szCs w:val="24"/>
+        </w:rPr>
+        <w:t>Brukes for å vise bilder til brukeren. Notene som animeres på skjermen etterhvert som brukeren synger er alle ulike «ImgView».</w:t>
       </w:r>
     </w:p>
     <w:p>
@@ -3984,17 +6215,37 @@
           <w:ilvl w:val="2"/>
           <w:numId w:val="1"/>
         </w:numPr>
+        <w:spacing w:line="360" w:lineRule="auto"/>
       </w:pPr>
       <w:r>
         <w:t>TextView</w:t>
       </w:r>
     </w:p>
     <w:p>
-      <w:r>
+      <w:pPr>
+        <w:spacing w:line="360" w:lineRule="auto"/>
+        <w:rPr>
+          <w:rFonts w:asciiTheme="majorHAnsi" w:hAnsiTheme="majorHAnsi" w:cs="Times New Roman"/>
+          <w:sz w:val="24"/>
+          <w:szCs w:val="24"/>
+        </w:rPr>
+      </w:pPr>
+      <w:r>
+        <w:rPr>
+          <w:rFonts w:asciiTheme="majorHAnsi" w:hAnsiTheme="majorHAnsi" w:cs="Times New Roman"/>
+          <w:sz w:val="24"/>
+          <w:szCs w:val="24"/>
+        </w:rPr>
         <w:t>Brukes for å vise tekst til brukeren. En variasjon av dette som kalles</w:t>
       </w:r>
-      <w:bookmarkStart w:id="0" w:name="_GoBack"/>
-      <w:bookmarkEnd w:id="0"/>
+      <w:r>
+        <w:rPr>
+          <w:rFonts w:asciiTheme="majorHAnsi" w:hAnsiTheme="majorHAnsi" w:cs="Times New Roman"/>
+          <w:sz w:val="24"/>
+          <w:szCs w:val="24"/>
+        </w:rPr>
+        <w:t xml:space="preserve"> EditText lar brukeren endre teksten, som for eksempel i feltet hvor brukeren kan lagre et egendefinert navn for filen som lagres.</w:t>
+      </w:r>
     </w:p>
     <w:p>
       <w:pPr>
@@ -4003,19 +6254,87 @@
           <w:ilvl w:val="2"/>
           <w:numId w:val="1"/>
         </w:numPr>
+        <w:spacing w:line="360" w:lineRule="auto"/>
       </w:pPr>
       <w:r>
         <w:t>Buttons</w:t>
       </w:r>
     </w:p>
     <w:p>
-      <w:r>
-        <w:t xml:space="preserve">XML element for å opprette knapper i brukergrensesnittet. Det finnes flere ulike knapper, i VeryNote finner vi standard knapper i redigeringsknappene. Knappen som styrer metronomen er en «Switch», og </w:t>
-      </w:r>
-      <w:r>
-        <w:t xml:space="preserve">en Seek Bar brukes for å la brukeren velge en hastighet for metronomen. </w:t>
-      </w:r>
-    </w:p>
+      <w:pPr>
+        <w:spacing w:line="360" w:lineRule="auto"/>
+        <w:rPr>
+          <w:rFonts w:asciiTheme="majorHAnsi" w:hAnsiTheme="majorHAnsi" w:cs="Times New Roman"/>
+          <w:sz w:val="24"/>
+          <w:szCs w:val="24"/>
+        </w:rPr>
+      </w:pPr>
+      <w:r>
+        <w:rPr>
+          <w:rFonts w:asciiTheme="majorHAnsi" w:hAnsiTheme="majorHAnsi" w:cs="Times New Roman"/>
+          <w:sz w:val="24"/>
+          <w:szCs w:val="24"/>
+        </w:rPr>
+        <w:t>XML element for å opprette knapper i brukergrensesnittet. Det finnes flere ulike knapper, i VeryN</w:t>
+      </w:r>
+      <w:r>
+        <w:rPr>
+          <w:rFonts w:asciiTheme="majorHAnsi" w:hAnsiTheme="majorHAnsi" w:cs="Times New Roman"/>
+          <w:sz w:val="24"/>
+          <w:szCs w:val="24"/>
+        </w:rPr>
+        <w:t>ote finner vi standard knapper som brukes for de ulike</w:t>
+      </w:r>
+      <w:r>
+        <w:rPr>
+          <w:rFonts w:asciiTheme="majorHAnsi" w:hAnsiTheme="majorHAnsi" w:cs="Times New Roman"/>
+          <w:sz w:val="24"/>
+          <w:szCs w:val="24"/>
+        </w:rPr>
+        <w:t xml:space="preserve"> redigeringsknappene. Knappen som styrer metronomen er en «Switch», og </w:t>
+      </w:r>
+      <w:r>
+        <w:rPr>
+          <w:rFonts w:asciiTheme="majorHAnsi" w:hAnsiTheme="majorHAnsi" w:cs="Times New Roman"/>
+          <w:sz w:val="24"/>
+          <w:szCs w:val="24"/>
+        </w:rPr>
+        <w:t xml:space="preserve">en </w:t>
+      </w:r>
+      <w:r>
+        <w:rPr>
+          <w:rFonts w:asciiTheme="majorHAnsi" w:hAnsiTheme="majorHAnsi" w:cs="Times New Roman"/>
+          <w:sz w:val="24"/>
+          <w:szCs w:val="24"/>
+        </w:rPr>
+        <w:t>«Seek</w:t>
+      </w:r>
+      <w:r>
+        <w:rPr>
+          <w:rFonts w:asciiTheme="majorHAnsi" w:hAnsiTheme="majorHAnsi" w:cs="Times New Roman"/>
+          <w:sz w:val="24"/>
+          <w:szCs w:val="24"/>
+        </w:rPr>
+        <w:t>Bar</w:t>
+      </w:r>
+      <w:r>
+        <w:rPr>
+          <w:rFonts w:asciiTheme="majorHAnsi" w:hAnsiTheme="majorHAnsi" w:cs="Times New Roman"/>
+          <w:sz w:val="24"/>
+          <w:szCs w:val="24"/>
+        </w:rPr>
+        <w:t>»</w:t>
+      </w:r>
+      <w:r>
+        <w:rPr>
+          <w:rFonts w:asciiTheme="majorHAnsi" w:hAnsiTheme="majorHAnsi" w:cs="Times New Roman"/>
+          <w:sz w:val="24"/>
+          <w:szCs w:val="24"/>
+        </w:rPr>
+        <w:t xml:space="preserve"> brukes for å la brukeren velge en hastighet for metronomen. </w:t>
+      </w:r>
+    </w:p>
+    <w:p/>
     <w:p>
       <w:pPr>
         <w:pStyle w:val="Heading3"/>
@@ -4127,6 +6446,7 @@
           <w:sz w:val="24"/>
           <w:szCs w:val="24"/>
         </w:rPr>
+        <w:lastRenderedPageBreak/>
         <w:t>Scrollview animating</w:t>
       </w:r>
     </w:p>
@@ -4145,16 +6465,7 @@
           <w:sz w:val="24"/>
           <w:szCs w:val="24"/>
         </w:rPr>
-        <w:t xml:space="preserve">Funksjonen «moveLinLay» animerer det «Relative Layout» -et «linLayout» som ligger i «scrollView», ved å flytte det og å øke størrelsen på det hvert 70ms. «moveLinLay» er en </w:t>
-      </w:r>
-      <w:r>
-        <w:rPr>
-          <w:rFonts w:asciiTheme="majorHAnsi" w:hAnsiTheme="majorHAnsi" w:cs="Times New Roman"/>
-          <w:sz w:val="24"/>
-          <w:szCs w:val="24"/>
-        </w:rPr>
-        <w:lastRenderedPageBreak/>
-        <w:t xml:space="preserve">«Runnable» </w:t>
+        <w:t xml:space="preserve">Funksjonen «moveLinLay» animerer det «Relative Layout» -et «linLayout» som ligger i «scrollView», ved å flytte det og å øke størrelsen på det hvert 70ms. «moveLinLay» er en «Runnable» </w:t>
       </w:r>
       <w:r>
         <w:rPr>
@@ -4594,7 +6905,15 @@
           <w:sz w:val="24"/>
           <w:szCs w:val="24"/>
         </w:rPr>
-        <w:t xml:space="preserve">På hvert note bilde ligger en lytter av «MyTouchListener». Når brukeren trykker på en note, etter at innspillingen er ferdig, blir noten og alt tilhørende blått. Dette skjer ved hjelp av et fargefilter som legges til alle «barnene» til forelderen til noten, dvs alle notens «søsken» og den selv. Når en note blir valgt, blir også en del knapper laget og lagt ut på skjermen. Disse knappene går inn under tre kategorier. </w:t>
+        <w:t>På hvert bilde som viser en note eller pause</w:t>
+      </w:r>
+      <w:r>
+        <w:rPr>
+          <w:rFonts w:asciiTheme="majorHAnsi" w:hAnsiTheme="majorHAnsi" w:cs="Times New Roman"/>
+          <w:sz w:val="24"/>
+          <w:szCs w:val="24"/>
+        </w:rPr>
+        <w:t xml:space="preserve"> ligger en lytter av «MyTouchListener». Når brukeren trykker på en note, etter at innspillingen er ferdig, blir noten og alt tilhørende blått. Dette skjer ved hjelp av et fargefilter som legges til alle «barnene» til forelderen til noten, dvs alle notens «søsken» og den selv. Når en note blir valgt, blir også en del knapper laget og lagt ut på skjermen. Disse knappene går inn under tre kategorier. </w:t>
       </w:r>
     </w:p>
     <w:p>
@@ -4603,6 +6922,7 @@
         <w:ind w:firstLine="708"/>
       </w:pPr>
       <w:r>
+        <w:lastRenderedPageBreak/>
         <w:t>Delete Note</w:t>
       </w:r>
     </w:p>
@@ -4621,16 +6941,23 @@
           <w:sz w:val="24"/>
           <w:szCs w:val="24"/>
         </w:rPr>
-        <w:t xml:space="preserve">Etter at brukeren har trykket på slett note knappen, begynner den med å identifesere noten og dens plass i «allNotesForXML», under navnet «allNotes» i denne filen, og endrer lengden </w:t>
-      </w:r>
-      <w:r>
-        <w:rPr>
-          <w:rFonts w:asciiTheme="majorHAnsi" w:hAnsiTheme="majorHAnsi" w:cs="Times New Roman"/>
-          <w:sz w:val="24"/>
-          <w:szCs w:val="24"/>
-        </w:rPr>
-        <w:lastRenderedPageBreak/>
-        <w:t xml:space="preserve">til noten til «» i stedet for den lengden den har. Grunnen for dette er at ExportXML bare inkluderer de objektene som har en lengde, slik at når en note ikke har lengde blir den ikke lagt til i XML-filen. Etter det blir alle bildene som var markert med blått slettet fra brukergrensesnittet og knappene blir også gjemt igjen. </w:t>
+        <w:t>Etter at brukeren har trykket på slett note knap</w:t>
+      </w:r>
+      <w:r>
+        <w:rPr>
+          <w:rFonts w:asciiTheme="majorHAnsi" w:hAnsiTheme="majorHAnsi" w:cs="Times New Roman"/>
+          <w:sz w:val="24"/>
+          <w:szCs w:val="24"/>
+        </w:rPr>
+        <w:t>pen, begynner den med å identifi</w:t>
+      </w:r>
+      <w:r>
+        <w:rPr>
+          <w:rFonts w:asciiTheme="majorHAnsi" w:hAnsiTheme="majorHAnsi" w:cs="Times New Roman"/>
+          <w:sz w:val="24"/>
+          <w:szCs w:val="24"/>
+        </w:rPr>
+        <w:t xml:space="preserve">sere noten og dens plass i «allNotesForXML», under navnet «allNotes» i denne filen, og endrer lengden til noten til «» i stedet for den lengden den har. Grunnen for dette er at ExportXML bare inkluderer de objektene som har en lengde, slik at når en note ikke har lengde blir den ikke lagt til i XML-filen. Etter det blir alle bildene som var markert med blått slettet fra brukergrensesnittet og knappene blir også gjemt igjen. </w:t>
       </w:r>
     </w:p>
     <w:p>
@@ -5600,7 +7927,7 @@
           <w:rFonts w:eastAsia="Times New Roman"/>
           <w:lang w:eastAsia="nb-NO"/>
         </w:rPr>
-        <w:t>Redigering av noter</w:t>
+        <w:t>Redigering</w:t>
       </w:r>
     </w:p>
     <w:p>
@@ -5658,7 +7985,16 @@
           <w:szCs w:val="24"/>
           <w:lang w:eastAsia="nb-NO"/>
         </w:rPr>
-        <w:t>Noten kan også fjernes.</w:t>
+        <w:t>Alle noter og pauser</w:t>
+      </w:r>
+      <w:r>
+        <w:rPr>
+          <w:rFonts w:asciiTheme="majorHAnsi" w:eastAsia="Times New Roman" w:hAnsiTheme="majorHAnsi" w:cs="Times New Roman"/>
+          <w:sz w:val="24"/>
+          <w:szCs w:val="24"/>
+          <w:lang w:eastAsia="nb-NO"/>
+        </w:rPr>
+        <w:t xml:space="preserve"> kan også fjernes.</w:t>
       </w:r>
     </w:p>
     <w:p>
@@ -7628,7 +9964,7 @@
           <w:rFonts w:asciiTheme="majorHAnsi" w:eastAsia="Times New Roman" w:hAnsiTheme="majorHAnsi" w:cs="Times New Roman"/>
           <w:sz w:val="24"/>
           <w:szCs w:val="24"/>
-          <w:lang w:val="en-US" w:eastAsia="nb-NO"/>
+          <w:lang w:eastAsia="nb-NO"/>
         </w:rPr>
       </w:pPr>
       <w:hyperlink r:id="rId18" w:history="1">
@@ -7639,7 +9975,7 @@
             <w:sz w:val="24"/>
             <w:szCs w:val="24"/>
             <w:u w:val="single"/>
-            <w:lang w:val="en-US" w:eastAsia="nb-NO"/>
+            <w:lang w:eastAsia="nb-NO"/>
           </w:rPr>
           <w:t>http://www.bidouille.org/misc/androidcharts</w:t>
         </w:r>
@@ -7654,7 +9990,7 @@
           <w:sz w:val="24"/>
           <w:szCs w:val="24"/>
           <w:u w:val="single"/>
-          <w:lang w:val="en-US" w:eastAsia="nb-NO"/>
+          <w:lang w:eastAsia="nb-NO"/>
         </w:rPr>
       </w:pPr>
       <w:hyperlink r:id="rId19" w:history="1">
@@ -7665,7 +10001,7 @@
             <w:sz w:val="24"/>
             <w:szCs w:val="24"/>
             <w:u w:val="single"/>
-            <w:lang w:val="en-US" w:eastAsia="nb-NO"/>
+            <w:lang w:eastAsia="nb-NO"/>
           </w:rPr>
           <w:t>http://www.musicxml.com/</w:t>
         </w:r>
@@ -7678,15 +10014,15 @@
           <w:rFonts w:asciiTheme="majorHAnsi" w:eastAsia="Times New Roman" w:hAnsiTheme="majorHAnsi" w:cs="Times New Roman"/>
           <w:sz w:val="24"/>
           <w:szCs w:val="24"/>
-          <w:lang w:val="en-US" w:eastAsia="nb-NO"/>
-        </w:rPr>
-      </w:pPr>
-      <w:r>
-        <w:rPr>
-          <w:rFonts w:asciiTheme="majorHAnsi" w:eastAsia="Times New Roman" w:hAnsiTheme="majorHAnsi" w:cs="Times New Roman"/>
-          <w:sz w:val="24"/>
-          <w:szCs w:val="24"/>
-          <w:lang w:val="en-US" w:eastAsia="nb-NO"/>
+          <w:lang w:eastAsia="nb-NO"/>
+        </w:rPr>
+      </w:pPr>
+      <w:r>
+        <w:rPr>
+          <w:rFonts w:asciiTheme="majorHAnsi" w:eastAsia="Times New Roman" w:hAnsiTheme="majorHAnsi" w:cs="Times New Roman"/>
+          <w:sz w:val="24"/>
+          <w:szCs w:val="24"/>
+          <w:lang w:eastAsia="nb-NO"/>
         </w:rPr>
         <w:t>http://music.columbia.edu/cmc/musicandcomputers/</w:t>
       </w:r>
@@ -7961,7 +10297,9 @@
     </w:p>
     <w:p>
       <w:pPr>
-        <w:spacing w:before="100" w:beforeAutospacing="1" w:after="0" w:line="360" w:lineRule="auto"/>
+        <w:pStyle w:val="ListParagraph"/>
+        <w:spacing w:before="100" w:beforeAutospacing="1" w:after="0" w:line="360" w:lineRule="auto"/>
+        <w:ind w:left="360"/>
         <w:rPr>
           <w:rFonts w:asciiTheme="majorHAnsi" w:eastAsia="Times New Roman" w:hAnsiTheme="majorHAnsi" w:cs="Times New Roman"/>
           <w:sz w:val="24"/>
@@ -7969,6 +10307,26 @@
           <w:lang w:val="en-US" w:eastAsia="nb-NO"/>
         </w:rPr>
       </w:pPr>
+    </w:p>
+    <w:p>
+      <w:pPr>
+        <w:spacing w:before="100" w:beforeAutospacing="1" w:after="0" w:line="360" w:lineRule="auto"/>
+        <w:rPr>
+          <w:rFonts w:asciiTheme="majorHAnsi" w:eastAsia="Times New Roman" w:hAnsiTheme="majorHAnsi" w:cs="Times New Roman"/>
+          <w:sz w:val="24"/>
+          <w:szCs w:val="24"/>
+          <w:lang w:val="en-US" w:eastAsia="nb-NO"/>
+        </w:rPr>
+      </w:pPr>
+      <w:r>
+        <w:rPr>
+          <w:rFonts w:asciiTheme="majorHAnsi" w:eastAsia="Times New Roman" w:hAnsiTheme="majorHAnsi" w:cs="Times New Roman"/>
+          <w:sz w:val="24"/>
+          <w:szCs w:val="24"/>
+          <w:lang w:val="en-US" w:eastAsia="nb-NO"/>
+        </w:rPr>
+        <w:t>http://www.fontspace.com/robert-allgeyer/musisync</w:t>
+      </w:r>
     </w:p>
     <w:p>
       <w:pPr>
@@ -8206,7 +10564,7 @@
                                     <w:noProof/>
                                     <w:color w:val="8C8C8C" w:themeColor="background1" w:themeShade="8C"/>
                                   </w:rPr>
-                                  <w:t>13</w:t>
+                                  <w:t>7</w:t>
                                 </w:r>
                                 <w:r>
                                   <w:rPr>
@@ -8344,7 +10702,7 @@
                               <w:noProof/>
                               <w:color w:val="8C8C8C" w:themeColor="background1" w:themeShade="8C"/>
                             </w:rPr>
-                            <w:t>13</w:t>
+                            <w:t>7</w:t>
                           </w:r>
                           <w:r>
                             <w:rPr>
@@ -9370,6 +11728,784 @@
       <w:color w:val="808080"/>
     </w:rPr>
   </w:style>
+  <w:style w:type="table" w:styleId="TableGrid">
+    <w:name w:val="Table Grid"/>
+    <w:basedOn w:val="TableNormal"/>
+    <w:uiPriority w:val="39"/>
+    <w:rsid w:val="00514B87"/>
+    <w:pPr>
+      <w:spacing w:after="0" w:line="240" w:lineRule="auto"/>
+    </w:pPr>
+    <w:tblPr>
+      <w:tblBorders>
+        <w:top w:val="single" w:sz="4" w:space="0" w:color="auto"/>
+        <w:left w:val="single" w:sz="4" w:space="0" w:color="auto"/>
+        <w:bottom w:val="single" w:sz="4" w:space="0" w:color="auto"/>
+        <w:right w:val="single" w:sz="4" w:space="0" w:color="auto"/>
+        <w:insideH w:val="single" w:sz="4" w:space="0" w:color="auto"/>
+        <w:insideV w:val="single" w:sz="4" w:space="0" w:color="auto"/>
+      </w:tblBorders>
+    </w:tblPr>
+  </w:style>
+  <w:style w:type="table" w:styleId="GridTable5Dark-Accent3">
+    <w:name w:val="Grid Table 5 Dark Accent 3"/>
+    <w:basedOn w:val="TableNormal"/>
+    <w:uiPriority w:val="50"/>
+    <w:rsid w:val="00514B87"/>
+    <w:pPr>
+      <w:spacing w:after="0" w:line="240" w:lineRule="auto"/>
+    </w:pPr>
+    <w:tblPr>
+      <w:tblStyleRowBandSize w:val="1"/>
+      <w:tblStyleColBandSize w:val="1"/>
+      <w:tblBorders>
+        <w:top w:val="single" w:sz="4" w:space="0" w:color="FFFFFF" w:themeColor="background1"/>
+        <w:left w:val="single" w:sz="4" w:space="0" w:color="FFFFFF" w:themeColor="background1"/>
+        <w:bottom w:val="single" w:sz="4" w:space="0" w:color="FFFFFF" w:themeColor="background1"/>
+        <w:right w:val="single" w:sz="4" w:space="0" w:color="FFFFFF" w:themeColor="background1"/>
+        <w:insideH w:val="single" w:sz="4" w:space="0" w:color="FFFFFF" w:themeColor="background1"/>
+        <w:insideV w:val="single" w:sz="4" w:space="0" w:color="FFFFFF" w:themeColor="background1"/>
+      </w:tblBorders>
+    </w:tblPr>
+    <w:tcPr>
+      <w:shd w:val="clear" w:color="auto" w:fill="EDEDED" w:themeFill="accent3" w:themeFillTint="33"/>
+    </w:tcPr>
+    <w:tblStylePr w:type="firstRow">
+      <w:rPr>
+        <w:b/>
+        <w:bCs/>
+        <w:color w:val="FFFFFF" w:themeColor="background1"/>
+      </w:rPr>
+      <w:tblPr/>
+      <w:tcPr>
+        <w:tcBorders>
+          <w:top w:val="single" w:sz="4" w:space="0" w:color="FFFFFF" w:themeColor="background1"/>
+          <w:left w:val="single" w:sz="4" w:space="0" w:color="FFFFFF" w:themeColor="background1"/>
+          <w:right w:val="single" w:sz="4" w:space="0" w:color="FFFFFF" w:themeColor="background1"/>
+          <w:insideH w:val="nil"/>
+          <w:insideV w:val="nil"/>
+        </w:tcBorders>
+        <w:shd w:val="clear" w:color="auto" w:fill="A5A5A5" w:themeFill="accent3"/>
+      </w:tcPr>
+    </w:tblStylePr>
+    <w:tblStylePr w:type="lastRow">
+      <w:rPr>
+        <w:b/>
+        <w:bCs/>
+        <w:color w:val="FFFFFF" w:themeColor="background1"/>
+      </w:rPr>
+      <w:tblPr/>
+      <w:tcPr>
+        <w:tcBorders>
+          <w:left w:val="single" w:sz="4" w:space="0" w:color="FFFFFF" w:themeColor="background1"/>
+          <w:bottom w:val="single" w:sz="4" w:space="0" w:color="FFFFFF" w:themeColor="background1"/>
+          <w:right w:val="single" w:sz="4" w:space="0" w:color="FFFFFF" w:themeColor="background1"/>
+          <w:insideH w:val="nil"/>
+          <w:insideV w:val="nil"/>
+        </w:tcBorders>
+        <w:shd w:val="clear" w:color="auto" w:fill="A5A5A5" w:themeFill="accent3"/>
+      </w:tcPr>
+    </w:tblStylePr>
+    <w:tblStylePr w:type="firstCol">
+      <w:rPr>
+        <w:b/>
+        <w:bCs/>
+        <w:color w:val="FFFFFF" w:themeColor="background1"/>
+      </w:rPr>
+      <w:tblPr/>
+      <w:tcPr>
+        <w:tcBorders>
+          <w:top w:val="single" w:sz="4" w:space="0" w:color="FFFFFF" w:themeColor="background1"/>
+          <w:left w:val="single" w:sz="4" w:space="0" w:color="FFFFFF" w:themeColor="background1"/>
+          <w:bottom w:val="single" w:sz="4" w:space="0" w:color="FFFFFF" w:themeColor="background1"/>
+          <w:insideV w:val="nil"/>
+        </w:tcBorders>
+        <w:shd w:val="clear" w:color="auto" w:fill="A5A5A5" w:themeFill="accent3"/>
+      </w:tcPr>
+    </w:tblStylePr>
+    <w:tblStylePr w:type="lastCol">
+      <w:rPr>
+        <w:b/>
+        <w:bCs/>
+        <w:color w:val="FFFFFF" w:themeColor="background1"/>
+      </w:rPr>
+      <w:tblPr/>
+      <w:tcPr>
+        <w:tcBorders>
+          <w:top w:val="single" w:sz="4" w:space="0" w:color="FFFFFF" w:themeColor="background1"/>
+          <w:bottom w:val="single" w:sz="4" w:space="0" w:color="FFFFFF" w:themeColor="background1"/>
+          <w:right w:val="single" w:sz="4" w:space="0" w:color="FFFFFF" w:themeColor="background1"/>
+          <w:insideV w:val="nil"/>
+        </w:tcBorders>
+        <w:shd w:val="clear" w:color="auto" w:fill="A5A5A5" w:themeFill="accent3"/>
+      </w:tcPr>
+    </w:tblStylePr>
+    <w:tblStylePr w:type="band1Vert">
+      <w:tblPr/>
+      <w:tcPr>
+        <w:shd w:val="clear" w:color="auto" w:fill="DBDBDB" w:themeFill="accent3" w:themeFillTint="66"/>
+      </w:tcPr>
+    </w:tblStylePr>
+    <w:tblStylePr w:type="band1Horz">
+      <w:tblPr/>
+      <w:tcPr>
+        <w:shd w:val="clear" w:color="auto" w:fill="DBDBDB" w:themeFill="accent3" w:themeFillTint="66"/>
+      </w:tcPr>
+    </w:tblStylePr>
+  </w:style>
+  <w:style w:type="table" w:styleId="GridTable5Dark-Accent4">
+    <w:name w:val="Grid Table 5 Dark Accent 4"/>
+    <w:basedOn w:val="TableNormal"/>
+    <w:uiPriority w:val="50"/>
+    <w:rsid w:val="00514B87"/>
+    <w:pPr>
+      <w:spacing w:after="0" w:line="240" w:lineRule="auto"/>
+    </w:pPr>
+    <w:tblPr>
+      <w:tblStyleRowBandSize w:val="1"/>
+      <w:tblStyleColBandSize w:val="1"/>
+      <w:tblBorders>
+        <w:top w:val="single" w:sz="4" w:space="0" w:color="FFFFFF" w:themeColor="background1"/>
+        <w:left w:val="single" w:sz="4" w:space="0" w:color="FFFFFF" w:themeColor="background1"/>
+        <w:bottom w:val="single" w:sz="4" w:space="0" w:color="FFFFFF" w:themeColor="background1"/>
+        <w:right w:val="single" w:sz="4" w:space="0" w:color="FFFFFF" w:themeColor="background1"/>
+        <w:insideH w:val="single" w:sz="4" w:space="0" w:color="FFFFFF" w:themeColor="background1"/>
+        <w:insideV w:val="single" w:sz="4" w:space="0" w:color="FFFFFF" w:themeColor="background1"/>
+      </w:tblBorders>
+    </w:tblPr>
+    <w:tcPr>
+      <w:shd w:val="clear" w:color="auto" w:fill="FFF2CC" w:themeFill="accent4" w:themeFillTint="33"/>
+    </w:tcPr>
+    <w:tblStylePr w:type="firstRow">
+      <w:rPr>
+        <w:b/>
+        <w:bCs/>
+        <w:color w:val="FFFFFF" w:themeColor="background1"/>
+      </w:rPr>
+      <w:tblPr/>
+      <w:tcPr>
+        <w:tcBorders>
+          <w:top w:val="single" w:sz="4" w:space="0" w:color="FFFFFF" w:themeColor="background1"/>
+          <w:left w:val="single" w:sz="4" w:space="0" w:color="FFFFFF" w:themeColor="background1"/>
+          <w:right w:val="single" w:sz="4" w:space="0" w:color="FFFFFF" w:themeColor="background1"/>
+          <w:insideH w:val="nil"/>
+          <w:insideV w:val="nil"/>
+        </w:tcBorders>
+        <w:shd w:val="clear" w:color="auto" w:fill="FFC000" w:themeFill="accent4"/>
+      </w:tcPr>
+    </w:tblStylePr>
+    <w:tblStylePr w:type="lastRow">
+      <w:rPr>
+        <w:b/>
+        <w:bCs/>
+        <w:color w:val="FFFFFF" w:themeColor="background1"/>
+      </w:rPr>
+      <w:tblPr/>
+      <w:tcPr>
+        <w:tcBorders>
+          <w:left w:val="single" w:sz="4" w:space="0" w:color="FFFFFF" w:themeColor="background1"/>
+          <w:bottom w:val="single" w:sz="4" w:space="0" w:color="FFFFFF" w:themeColor="background1"/>
+          <w:right w:val="single" w:sz="4" w:space="0" w:color="FFFFFF" w:themeColor="background1"/>
+          <w:insideH w:val="nil"/>
+          <w:insideV w:val="nil"/>
+        </w:tcBorders>
+        <w:shd w:val="clear" w:color="auto" w:fill="FFC000" w:themeFill="accent4"/>
+      </w:tcPr>
+    </w:tblStylePr>
+    <w:tblStylePr w:type="firstCol">
+      <w:rPr>
+        <w:b/>
+        <w:bCs/>
+        <w:color w:val="FFFFFF" w:themeColor="background1"/>
+      </w:rPr>
+      <w:tblPr/>
+      <w:tcPr>
+        <w:tcBorders>
+          <w:top w:val="single" w:sz="4" w:space="0" w:color="FFFFFF" w:themeColor="background1"/>
+          <w:left w:val="single" w:sz="4" w:space="0" w:color="FFFFFF" w:themeColor="background1"/>
+          <w:bottom w:val="single" w:sz="4" w:space="0" w:color="FFFFFF" w:themeColor="background1"/>
+          <w:insideV w:val="nil"/>
+        </w:tcBorders>
+        <w:shd w:val="clear" w:color="auto" w:fill="FFC000" w:themeFill="accent4"/>
+      </w:tcPr>
+    </w:tblStylePr>
+    <w:tblStylePr w:type="lastCol">
+      <w:rPr>
+        <w:b/>
+        <w:bCs/>
+        <w:color w:val="FFFFFF" w:themeColor="background1"/>
+      </w:rPr>
+      <w:tblPr/>
+      <w:tcPr>
+        <w:tcBorders>
+          <w:top w:val="single" w:sz="4" w:space="0" w:color="FFFFFF" w:themeColor="background1"/>
+          <w:bottom w:val="single" w:sz="4" w:space="0" w:color="FFFFFF" w:themeColor="background1"/>
+          <w:right w:val="single" w:sz="4" w:space="0" w:color="FFFFFF" w:themeColor="background1"/>
+          <w:insideV w:val="nil"/>
+        </w:tcBorders>
+        <w:shd w:val="clear" w:color="auto" w:fill="FFC000" w:themeFill="accent4"/>
+      </w:tcPr>
+    </w:tblStylePr>
+    <w:tblStylePr w:type="band1Vert">
+      <w:tblPr/>
+      <w:tcPr>
+        <w:shd w:val="clear" w:color="auto" w:fill="FFE599" w:themeFill="accent4" w:themeFillTint="66"/>
+      </w:tcPr>
+    </w:tblStylePr>
+    <w:tblStylePr w:type="band1Horz">
+      <w:tblPr/>
+      <w:tcPr>
+        <w:shd w:val="clear" w:color="auto" w:fill="FFE599" w:themeFill="accent4" w:themeFillTint="66"/>
+      </w:tcPr>
+    </w:tblStylePr>
+  </w:style>
+  <w:style w:type="table" w:styleId="GridTable3-Accent3">
+    <w:name w:val="Grid Table 3 Accent 3"/>
+    <w:basedOn w:val="TableNormal"/>
+    <w:uiPriority w:val="48"/>
+    <w:rsid w:val="00514B87"/>
+    <w:pPr>
+      <w:spacing w:after="0" w:line="240" w:lineRule="auto"/>
+    </w:pPr>
+    <w:tblPr>
+      <w:tblStyleRowBandSize w:val="1"/>
+      <w:tblStyleColBandSize w:val="1"/>
+      <w:tblBorders>
+        <w:top w:val="single" w:sz="4" w:space="0" w:color="C9C9C9" w:themeColor="accent3" w:themeTint="99"/>
+        <w:left w:val="single" w:sz="4" w:space="0" w:color="C9C9C9" w:themeColor="accent3" w:themeTint="99"/>
+        <w:bottom w:val="single" w:sz="4" w:space="0" w:color="C9C9C9" w:themeColor="accent3" w:themeTint="99"/>
+        <w:right w:val="single" w:sz="4" w:space="0" w:color="C9C9C9" w:themeColor="accent3" w:themeTint="99"/>
+        <w:insideH w:val="single" w:sz="4" w:space="0" w:color="C9C9C9" w:themeColor="accent3" w:themeTint="99"/>
+        <w:insideV w:val="single" w:sz="4" w:space="0" w:color="C9C9C9" w:themeColor="accent3" w:themeTint="99"/>
+      </w:tblBorders>
+    </w:tblPr>
+    <w:tblStylePr w:type="firstRow">
+      <w:rPr>
+        <w:b/>
+        <w:bCs/>
+      </w:rPr>
+      <w:tblPr/>
+      <w:tcPr>
+        <w:tcBorders>
+          <w:top w:val="nil"/>
+          <w:left w:val="nil"/>
+          <w:right w:val="nil"/>
+          <w:insideH w:val="nil"/>
+          <w:insideV w:val="nil"/>
+        </w:tcBorders>
+        <w:shd w:val="clear" w:color="auto" w:fill="FFFFFF" w:themeFill="background1"/>
+      </w:tcPr>
+    </w:tblStylePr>
+    <w:tblStylePr w:type="lastRow">
+      <w:rPr>
+        <w:b/>
+        <w:bCs/>
+      </w:rPr>
+      <w:tblPr/>
+      <w:tcPr>
+        <w:tcBorders>
+          <w:left w:val="nil"/>
+          <w:bottom w:val="nil"/>
+          <w:right w:val="nil"/>
+          <w:insideH w:val="nil"/>
+          <w:insideV w:val="nil"/>
+        </w:tcBorders>
+        <w:shd w:val="clear" w:color="auto" w:fill="FFFFFF" w:themeFill="background1"/>
+      </w:tcPr>
+    </w:tblStylePr>
+    <w:tblStylePr w:type="firstCol">
+      <w:pPr>
+        <w:jc w:val="right"/>
+      </w:pPr>
+      <w:rPr>
+        <w:i/>
+        <w:iCs/>
+      </w:rPr>
+      <w:tblPr/>
+      <w:tcPr>
+        <w:tcBorders>
+          <w:top w:val="nil"/>
+          <w:left w:val="nil"/>
+          <w:bottom w:val="nil"/>
+          <w:insideH w:val="nil"/>
+          <w:insideV w:val="nil"/>
+        </w:tcBorders>
+        <w:shd w:val="clear" w:color="auto" w:fill="FFFFFF" w:themeFill="background1"/>
+      </w:tcPr>
+    </w:tblStylePr>
+    <w:tblStylePr w:type="lastCol">
+      <w:rPr>
+        <w:i/>
+        <w:iCs/>
+      </w:rPr>
+      <w:tblPr/>
+      <w:tcPr>
+        <w:tcBorders>
+          <w:top w:val="nil"/>
+          <w:bottom w:val="nil"/>
+          <w:right w:val="nil"/>
+          <w:insideH w:val="nil"/>
+          <w:insideV w:val="nil"/>
+        </w:tcBorders>
+        <w:shd w:val="clear" w:color="auto" w:fill="FFFFFF" w:themeFill="background1"/>
+      </w:tcPr>
+    </w:tblStylePr>
+    <w:tblStylePr w:type="band1Vert">
+      <w:tblPr/>
+      <w:tcPr>
+        <w:shd w:val="clear" w:color="auto" w:fill="EDEDED" w:themeFill="accent3" w:themeFillTint="33"/>
+      </w:tcPr>
+    </w:tblStylePr>
+    <w:tblStylePr w:type="band1Horz">
+      <w:tblPr/>
+      <w:tcPr>
+        <w:shd w:val="clear" w:color="auto" w:fill="EDEDED" w:themeFill="accent3" w:themeFillTint="33"/>
+      </w:tcPr>
+    </w:tblStylePr>
+    <w:tblStylePr w:type="neCell">
+      <w:tblPr/>
+      <w:tcPr>
+        <w:tcBorders>
+          <w:bottom w:val="single" w:sz="4" w:space="0" w:color="C9C9C9" w:themeColor="accent3" w:themeTint="99"/>
+        </w:tcBorders>
+      </w:tcPr>
+    </w:tblStylePr>
+    <w:tblStylePr w:type="nwCell">
+      <w:tblPr/>
+      <w:tcPr>
+        <w:tcBorders>
+          <w:bottom w:val="single" w:sz="4" w:space="0" w:color="C9C9C9" w:themeColor="accent3" w:themeTint="99"/>
+        </w:tcBorders>
+      </w:tcPr>
+    </w:tblStylePr>
+    <w:tblStylePr w:type="seCell">
+      <w:tblPr/>
+      <w:tcPr>
+        <w:tcBorders>
+          <w:top w:val="single" w:sz="4" w:space="0" w:color="C9C9C9" w:themeColor="accent3" w:themeTint="99"/>
+        </w:tcBorders>
+      </w:tcPr>
+    </w:tblStylePr>
+    <w:tblStylePr w:type="swCell">
+      <w:tblPr/>
+      <w:tcPr>
+        <w:tcBorders>
+          <w:top w:val="single" w:sz="4" w:space="0" w:color="C9C9C9" w:themeColor="accent3" w:themeTint="99"/>
+        </w:tcBorders>
+      </w:tcPr>
+    </w:tblStylePr>
+  </w:style>
+  <w:style w:type="table" w:styleId="GridTable2-Accent3">
+    <w:name w:val="Grid Table 2 Accent 3"/>
+    <w:basedOn w:val="TableNormal"/>
+    <w:uiPriority w:val="47"/>
+    <w:rsid w:val="00514B87"/>
+    <w:pPr>
+      <w:spacing w:after="0" w:line="240" w:lineRule="auto"/>
+    </w:pPr>
+    <w:tblPr>
+      <w:tblStyleRowBandSize w:val="1"/>
+      <w:tblStyleColBandSize w:val="1"/>
+      <w:tblBorders>
+        <w:top w:val="single" w:sz="2" w:space="0" w:color="C9C9C9" w:themeColor="accent3" w:themeTint="99"/>
+        <w:bottom w:val="single" w:sz="2" w:space="0" w:color="C9C9C9" w:themeColor="accent3" w:themeTint="99"/>
+        <w:insideH w:val="single" w:sz="2" w:space="0" w:color="C9C9C9" w:themeColor="accent3" w:themeTint="99"/>
+        <w:insideV w:val="single" w:sz="2" w:space="0" w:color="C9C9C9" w:themeColor="accent3" w:themeTint="99"/>
+      </w:tblBorders>
+    </w:tblPr>
+    <w:tblStylePr w:type="firstRow">
+      <w:rPr>
+        <w:b/>
+        <w:bCs/>
+      </w:rPr>
+      <w:tblPr/>
+      <w:tcPr>
+        <w:tcBorders>
+          <w:top w:val="nil"/>
+          <w:bottom w:val="single" w:sz="12" w:space="0" w:color="C9C9C9" w:themeColor="accent3" w:themeTint="99"/>
+          <w:insideH w:val="nil"/>
+          <w:insideV w:val="nil"/>
+        </w:tcBorders>
+        <w:shd w:val="clear" w:color="auto" w:fill="FFFFFF" w:themeFill="background1"/>
+      </w:tcPr>
+    </w:tblStylePr>
+    <w:tblStylePr w:type="lastRow">
+      <w:rPr>
+        <w:b/>
+        <w:bCs/>
+      </w:rPr>
+      <w:tblPr/>
+      <w:tcPr>
+        <w:tcBorders>
+          <w:top w:val="double" w:sz="2" w:space="0" w:color="C9C9C9" w:themeColor="accent3" w:themeTint="99"/>
+          <w:bottom w:val="nil"/>
+          <w:insideH w:val="nil"/>
+          <w:insideV w:val="nil"/>
+        </w:tcBorders>
+        <w:shd w:val="clear" w:color="auto" w:fill="FFFFFF" w:themeFill="background1"/>
+      </w:tcPr>
+    </w:tblStylePr>
+    <w:tblStylePr w:type="firstCol">
+      <w:rPr>
+        <w:b/>
+        <w:bCs/>
+      </w:rPr>
+    </w:tblStylePr>
+    <w:tblStylePr w:type="lastCol">
+      <w:rPr>
+        <w:b/>
+        <w:bCs/>
+      </w:rPr>
+    </w:tblStylePr>
+    <w:tblStylePr w:type="band1Vert">
+      <w:tblPr/>
+      <w:tcPr>
+        <w:shd w:val="clear" w:color="auto" w:fill="EDEDED" w:themeFill="accent3" w:themeFillTint="33"/>
+      </w:tcPr>
+    </w:tblStylePr>
+    <w:tblStylePr w:type="band1Horz">
+      <w:tblPr/>
+      <w:tcPr>
+        <w:shd w:val="clear" w:color="auto" w:fill="EDEDED" w:themeFill="accent3" w:themeFillTint="33"/>
+      </w:tcPr>
+    </w:tblStylePr>
+  </w:style>
+  <w:style w:type="table" w:styleId="GridTable7Colorful-Accent3">
+    <w:name w:val="Grid Table 7 Colorful Accent 3"/>
+    <w:basedOn w:val="TableNormal"/>
+    <w:uiPriority w:val="52"/>
+    <w:rsid w:val="00514B87"/>
+    <w:pPr>
+      <w:spacing w:after="0" w:line="240" w:lineRule="auto"/>
+    </w:pPr>
+    <w:rPr>
+      <w:color w:val="7B7B7B" w:themeColor="accent3" w:themeShade="BF"/>
+    </w:rPr>
+    <w:tblPr>
+      <w:tblStyleRowBandSize w:val="1"/>
+      <w:tblStyleColBandSize w:val="1"/>
+      <w:tblBorders>
+        <w:top w:val="single" w:sz="4" w:space="0" w:color="C9C9C9" w:themeColor="accent3" w:themeTint="99"/>
+        <w:left w:val="single" w:sz="4" w:space="0" w:color="C9C9C9" w:themeColor="accent3" w:themeTint="99"/>
+        <w:bottom w:val="single" w:sz="4" w:space="0" w:color="C9C9C9" w:themeColor="accent3" w:themeTint="99"/>
+        <w:right w:val="single" w:sz="4" w:space="0" w:color="C9C9C9" w:themeColor="accent3" w:themeTint="99"/>
+        <w:insideH w:val="single" w:sz="4" w:space="0" w:color="C9C9C9" w:themeColor="accent3" w:themeTint="99"/>
+        <w:insideV w:val="single" w:sz="4" w:space="0" w:color="C9C9C9" w:themeColor="accent3" w:themeTint="99"/>
+      </w:tblBorders>
+    </w:tblPr>
+    <w:tblStylePr w:type="firstRow">
+      <w:rPr>
+        <w:b/>
+        <w:bCs/>
+      </w:rPr>
+      <w:tblPr/>
+      <w:tcPr>
+        <w:tcBorders>
+          <w:top w:val="nil"/>
+          <w:left w:val="nil"/>
+          <w:right w:val="nil"/>
+          <w:insideH w:val="nil"/>
+          <w:insideV w:val="nil"/>
+        </w:tcBorders>
+        <w:shd w:val="clear" w:color="auto" w:fill="FFFFFF" w:themeFill="background1"/>
+      </w:tcPr>
+    </w:tblStylePr>
+    <w:tblStylePr w:type="lastRow">
+      <w:rPr>
+        <w:b/>
+        <w:bCs/>
+      </w:rPr>
+      <w:tblPr/>
+      <w:tcPr>
+        <w:tcBorders>
+          <w:left w:val="nil"/>
+          <w:bottom w:val="nil"/>
+          <w:right w:val="nil"/>
+          <w:insideH w:val="nil"/>
+          <w:insideV w:val="nil"/>
+        </w:tcBorders>
+        <w:shd w:val="clear" w:color="auto" w:fill="FFFFFF" w:themeFill="background1"/>
+      </w:tcPr>
+    </w:tblStylePr>
+    <w:tblStylePr w:type="firstCol">
+      <w:pPr>
+        <w:jc w:val="right"/>
+      </w:pPr>
+      <w:rPr>
+        <w:i/>
+        <w:iCs/>
+      </w:rPr>
+      <w:tblPr/>
+      <w:tcPr>
+        <w:tcBorders>
+          <w:top w:val="nil"/>
+          <w:left w:val="nil"/>
+          <w:bottom w:val="nil"/>
+          <w:insideH w:val="nil"/>
+          <w:insideV w:val="nil"/>
+        </w:tcBorders>
+        <w:shd w:val="clear" w:color="auto" w:fill="FFFFFF" w:themeFill="background1"/>
+      </w:tcPr>
+    </w:tblStylePr>
+    <w:tblStylePr w:type="lastCol">
+      <w:rPr>
+        <w:i/>
+        <w:iCs/>
+      </w:rPr>
+      <w:tblPr/>
+      <w:tcPr>
+        <w:tcBorders>
+          <w:top w:val="nil"/>
+          <w:bottom w:val="nil"/>
+          <w:right w:val="nil"/>
+          <w:insideH w:val="nil"/>
+          <w:insideV w:val="nil"/>
+        </w:tcBorders>
+        <w:shd w:val="clear" w:color="auto" w:fill="FFFFFF" w:themeFill="background1"/>
+      </w:tcPr>
+    </w:tblStylePr>
+    <w:tblStylePr w:type="band1Vert">
+      <w:tblPr/>
+      <w:tcPr>
+        <w:shd w:val="clear" w:color="auto" w:fill="EDEDED" w:themeFill="accent3" w:themeFillTint="33"/>
+      </w:tcPr>
+    </w:tblStylePr>
+    <w:tblStylePr w:type="band1Horz">
+      <w:tblPr/>
+      <w:tcPr>
+        <w:shd w:val="clear" w:color="auto" w:fill="EDEDED" w:themeFill="accent3" w:themeFillTint="33"/>
+      </w:tcPr>
+    </w:tblStylePr>
+    <w:tblStylePr w:type="neCell">
+      <w:tblPr/>
+      <w:tcPr>
+        <w:tcBorders>
+          <w:bottom w:val="single" w:sz="4" w:space="0" w:color="C9C9C9" w:themeColor="accent3" w:themeTint="99"/>
+        </w:tcBorders>
+      </w:tcPr>
+    </w:tblStylePr>
+    <w:tblStylePr w:type="nwCell">
+      <w:tblPr/>
+      <w:tcPr>
+        <w:tcBorders>
+          <w:bottom w:val="single" w:sz="4" w:space="0" w:color="C9C9C9" w:themeColor="accent3" w:themeTint="99"/>
+        </w:tcBorders>
+      </w:tcPr>
+    </w:tblStylePr>
+    <w:tblStylePr w:type="seCell">
+      <w:tblPr/>
+      <w:tcPr>
+        <w:tcBorders>
+          <w:top w:val="single" w:sz="4" w:space="0" w:color="C9C9C9" w:themeColor="accent3" w:themeTint="99"/>
+        </w:tcBorders>
+      </w:tcPr>
+    </w:tblStylePr>
+    <w:tblStylePr w:type="swCell">
+      <w:tblPr/>
+      <w:tcPr>
+        <w:tcBorders>
+          <w:top w:val="single" w:sz="4" w:space="0" w:color="C9C9C9" w:themeColor="accent3" w:themeTint="99"/>
+        </w:tcBorders>
+      </w:tcPr>
+    </w:tblStylePr>
+  </w:style>
+  <w:style w:type="table" w:styleId="ListTable4-Accent3">
+    <w:name w:val="List Table 4 Accent 3"/>
+    <w:basedOn w:val="TableNormal"/>
+    <w:uiPriority w:val="49"/>
+    <w:rsid w:val="00277018"/>
+    <w:pPr>
+      <w:spacing w:after="0" w:line="240" w:lineRule="auto"/>
+    </w:pPr>
+    <w:tblPr>
+      <w:tblStyleRowBandSize w:val="1"/>
+      <w:tblStyleColBandSize w:val="1"/>
+      <w:tblBorders>
+        <w:top w:val="single" w:sz="4" w:space="0" w:color="C9C9C9" w:themeColor="accent3" w:themeTint="99"/>
+        <w:left w:val="single" w:sz="4" w:space="0" w:color="C9C9C9" w:themeColor="accent3" w:themeTint="99"/>
+        <w:bottom w:val="single" w:sz="4" w:space="0" w:color="C9C9C9" w:themeColor="accent3" w:themeTint="99"/>
+        <w:right w:val="single" w:sz="4" w:space="0" w:color="C9C9C9" w:themeColor="accent3" w:themeTint="99"/>
+        <w:insideH w:val="single" w:sz="4" w:space="0" w:color="C9C9C9" w:themeColor="accent3" w:themeTint="99"/>
+      </w:tblBorders>
+    </w:tblPr>
+    <w:tblStylePr w:type="firstRow">
+      <w:rPr>
+        <w:b/>
+        <w:bCs/>
+        <w:color w:val="FFFFFF" w:themeColor="background1"/>
+      </w:rPr>
+      <w:tblPr/>
+      <w:tcPr>
+        <w:tcBorders>
+          <w:top w:val="single" w:sz="4" w:space="0" w:color="A5A5A5" w:themeColor="accent3"/>
+          <w:left w:val="single" w:sz="4" w:space="0" w:color="A5A5A5" w:themeColor="accent3"/>
+          <w:bottom w:val="single" w:sz="4" w:space="0" w:color="A5A5A5" w:themeColor="accent3"/>
+          <w:right w:val="single" w:sz="4" w:space="0" w:color="A5A5A5" w:themeColor="accent3"/>
+          <w:insideH w:val="nil"/>
+        </w:tcBorders>
+        <w:shd w:val="clear" w:color="auto" w:fill="A5A5A5" w:themeFill="accent3"/>
+      </w:tcPr>
+    </w:tblStylePr>
+    <w:tblStylePr w:type="lastRow">
+      <w:rPr>
+        <w:b/>
+        <w:bCs/>
+      </w:rPr>
+      <w:tblPr/>
+      <w:tcPr>
+        <w:tcBorders>
+          <w:top w:val="double" w:sz="4" w:space="0" w:color="C9C9C9" w:themeColor="accent3" w:themeTint="99"/>
+        </w:tcBorders>
+      </w:tcPr>
+    </w:tblStylePr>
+    <w:tblStylePr w:type="firstCol">
+      <w:rPr>
+        <w:b/>
+        <w:bCs/>
+      </w:rPr>
+    </w:tblStylePr>
+    <w:tblStylePr w:type="lastCol">
+      <w:rPr>
+        <w:b/>
+        <w:bCs/>
+      </w:rPr>
+    </w:tblStylePr>
+    <w:tblStylePr w:type="band1Vert">
+      <w:tblPr/>
+      <w:tcPr>
+        <w:shd w:val="clear" w:color="auto" w:fill="EDEDED" w:themeFill="accent3" w:themeFillTint="33"/>
+      </w:tcPr>
+    </w:tblStylePr>
+    <w:tblStylePr w:type="band1Horz">
+      <w:tblPr/>
+      <w:tcPr>
+        <w:shd w:val="clear" w:color="auto" w:fill="EDEDED" w:themeFill="accent3" w:themeFillTint="33"/>
+      </w:tcPr>
+    </w:tblStylePr>
+  </w:style>
+  <w:style w:type="table" w:styleId="ListTable7Colorful-Accent3">
+    <w:name w:val="List Table 7 Colorful Accent 3"/>
+    <w:basedOn w:val="TableNormal"/>
+    <w:uiPriority w:val="52"/>
+    <w:rsid w:val="00277018"/>
+    <w:pPr>
+      <w:spacing w:after="0" w:line="240" w:lineRule="auto"/>
+    </w:pPr>
+    <w:rPr>
+      <w:color w:val="7B7B7B" w:themeColor="accent3" w:themeShade="BF"/>
+    </w:rPr>
+    <w:tblPr>
+      <w:tblStyleRowBandSize w:val="1"/>
+      <w:tblStyleColBandSize w:val="1"/>
+    </w:tblPr>
+    <w:tblStylePr w:type="firstRow">
+      <w:rPr>
+        <w:rFonts w:asciiTheme="majorHAnsi" w:eastAsiaTheme="majorEastAsia" w:hAnsiTheme="majorHAnsi" w:cstheme="majorBidi"/>
+        <w:i/>
+        <w:iCs/>
+        <w:sz w:val="26"/>
+      </w:rPr>
+      <w:tblPr/>
+      <w:tcPr>
+        <w:tcBorders>
+          <w:bottom w:val="single" w:sz="4" w:space="0" w:color="A5A5A5" w:themeColor="accent3"/>
+        </w:tcBorders>
+        <w:shd w:val="clear" w:color="auto" w:fill="FFFFFF" w:themeFill="background1"/>
+      </w:tcPr>
+    </w:tblStylePr>
+    <w:tblStylePr w:type="lastRow">
+      <w:rPr>
+        <w:rFonts w:asciiTheme="majorHAnsi" w:eastAsiaTheme="majorEastAsia" w:hAnsiTheme="majorHAnsi" w:cstheme="majorBidi"/>
+        <w:i/>
+        <w:iCs/>
+        <w:sz w:val="26"/>
+      </w:rPr>
+      <w:tblPr/>
+      <w:tcPr>
+        <w:tcBorders>
+          <w:top w:val="single" w:sz="4" w:space="0" w:color="A5A5A5" w:themeColor="accent3"/>
+        </w:tcBorders>
+        <w:shd w:val="clear" w:color="auto" w:fill="FFFFFF" w:themeFill="background1"/>
+      </w:tcPr>
+    </w:tblStylePr>
+    <w:tblStylePr w:type="firstCol">
+      <w:pPr>
+        <w:jc w:val="right"/>
+      </w:pPr>
+      <w:rPr>
+        <w:rFonts w:asciiTheme="majorHAnsi" w:eastAsiaTheme="majorEastAsia" w:hAnsiTheme="majorHAnsi" w:cstheme="majorBidi"/>
+        <w:i/>
+        <w:iCs/>
+        <w:sz w:val="26"/>
+      </w:rPr>
+      <w:tblPr/>
+      <w:tcPr>
+        <w:tcBorders>
+          <w:right w:val="single" w:sz="4" w:space="0" w:color="A5A5A5" w:themeColor="accent3"/>
+        </w:tcBorders>
+        <w:shd w:val="clear" w:color="auto" w:fill="FFFFFF" w:themeFill="background1"/>
+      </w:tcPr>
+    </w:tblStylePr>
+    <w:tblStylePr w:type="lastCol">
+      <w:rPr>
+        <w:rFonts w:asciiTheme="majorHAnsi" w:eastAsiaTheme="majorEastAsia" w:hAnsiTheme="majorHAnsi" w:cstheme="majorBidi"/>
+        <w:i/>
+        <w:iCs/>
+        <w:sz w:val="26"/>
+      </w:rPr>
+      <w:tblPr/>
+      <w:tcPr>
+        <w:tcBorders>
+          <w:left w:val="single" w:sz="4" w:space="0" w:color="A5A5A5" w:themeColor="accent3"/>
+        </w:tcBorders>
+        <w:shd w:val="clear" w:color="auto" w:fill="FFFFFF" w:themeFill="background1"/>
+      </w:tcPr>
+    </w:tblStylePr>
+    <w:tblStylePr w:type="band1Vert">
+      <w:tblPr/>
+      <w:tcPr>
+        <w:shd w:val="clear" w:color="auto" w:fill="EDEDED" w:themeFill="accent3" w:themeFillTint="33"/>
+      </w:tcPr>
+    </w:tblStylePr>
+    <w:tblStylePr w:type="band1Horz">
+      <w:tblPr/>
+      <w:tcPr>
+        <w:shd w:val="clear" w:color="auto" w:fill="EDEDED" w:themeFill="accent3" w:themeFillTint="33"/>
+      </w:tcPr>
+    </w:tblStylePr>
+    <w:tblStylePr w:type="neCell">
+      <w:tblPr/>
+      <w:tcPr>
+        <w:tcBorders>
+          <w:left w:val="nil"/>
+        </w:tcBorders>
+      </w:tcPr>
+    </w:tblStylePr>
+    <w:tblStylePr w:type="nwCell">
+      <w:tblPr/>
+      <w:tcPr>
+        <w:tcBorders>
+          <w:right w:val="nil"/>
+        </w:tcBorders>
+      </w:tcPr>
+    </w:tblStylePr>
+    <w:tblStylePr w:type="seCell">
+      <w:tblPr/>
+      <w:tcPr>
+        <w:tcBorders>
+          <w:left w:val="nil"/>
+        </w:tcBorders>
+      </w:tcPr>
+    </w:tblStylePr>
+    <w:tblStylePr w:type="swCell">
+      <w:tblPr/>
+      <w:tcPr>
+        <w:tcBorders>
+          <w:right w:val="nil"/>
+        </w:tcBorders>
+      </w:tcPr>
+    </w:tblStylePr>
+  </w:style>
 </w:styles>
 </file>
 
@@ -9639,7 +12775,7 @@
 </file>
 
 <file path=customXml/itemProps1.xml><?xml version="1.0" encoding="utf-8"?>
-<ds:datastoreItem xmlns:ds="http://schemas.openxmlformats.org/officeDocument/2006/customXml" ds:itemID="{2935FB97-AC86-4483-8426-961071A7837B}">
+<ds:datastoreItem xmlns:ds="http://schemas.openxmlformats.org/officeDocument/2006/customXml" ds:itemID="{FD4F0389-685A-4665-B9E7-47B4741D6F51}">
   <ds:schemaRefs>
     <ds:schemaRef ds:uri="http://schemas.openxmlformats.org/officeDocument/2006/bibliography"/>
   </ds:schemaRefs>

</xml_diff>

<commit_message>
deleting quota CHECK :dash:
</commit_message>
<xml_diff>
--- a/bachoppg2015.docx
+++ b/bachoppg2015.docx
@@ -648,7 +648,6 @@
                 <w:lang w:val="en-US" w:eastAsia="nb-NO"/>
               </w:rPr>
             </w:pPr>
-            <w:proofErr w:type="spellStart"/>
             <w:r>
               <w:rPr>
                 <w:rFonts w:ascii="Times New Roman" w:eastAsia="Times New Roman" w:hAnsi="Times New Roman" w:cs="Times New Roman"/>
@@ -657,40 +656,7 @@
                 <w:szCs w:val="24"/>
                 <w:lang w:val="en-US" w:eastAsia="nb-NO"/>
               </w:rPr>
-              <w:t>Engelsk</w:t>
-            </w:r>
-            <w:proofErr w:type="spellEnd"/>
-            <w:r>
-              <w:rPr>
-                <w:rFonts w:ascii="Times New Roman" w:eastAsia="Times New Roman" w:hAnsi="Times New Roman" w:cs="Times New Roman"/>
-                <w:color w:val="000000"/>
-                <w:sz w:val="24"/>
-                <w:szCs w:val="24"/>
-                <w:lang w:val="en-US" w:eastAsia="nb-NO"/>
-              </w:rPr>
-              <w:t xml:space="preserve"> </w:t>
-            </w:r>
-            <w:proofErr w:type="spellStart"/>
-            <w:r>
-              <w:rPr>
-                <w:rFonts w:ascii="Times New Roman" w:eastAsia="Times New Roman" w:hAnsi="Times New Roman" w:cs="Times New Roman"/>
-                <w:color w:val="000000"/>
-                <w:sz w:val="24"/>
-                <w:szCs w:val="24"/>
-                <w:lang w:val="en-US" w:eastAsia="nb-NO"/>
-              </w:rPr>
-              <w:t>tittel</w:t>
-            </w:r>
-            <w:proofErr w:type="spellEnd"/>
-            <w:r>
-              <w:rPr>
-                <w:rFonts w:ascii="Times New Roman" w:eastAsia="Times New Roman" w:hAnsi="Times New Roman" w:cs="Times New Roman"/>
-                <w:color w:val="000000"/>
-                <w:sz w:val="24"/>
-                <w:szCs w:val="24"/>
-                <w:lang w:val="en-US" w:eastAsia="nb-NO"/>
-              </w:rPr>
-              <w:t>: Music notation using smartphone</w:t>
+              <w:t>Engelsk tittel: Music notation using smartphone</w:t>
             </w:r>
           </w:p>
           <w:p>
@@ -794,7 +760,6 @@
                 <w:lang w:val="en-US" w:eastAsia="nb-NO"/>
               </w:rPr>
             </w:pPr>
-            <w:proofErr w:type="spellStart"/>
             <w:r>
               <w:rPr>
                 <w:rFonts w:ascii="Times New Roman" w:eastAsia="Times New Roman" w:hAnsi="Times New Roman" w:cs="Times New Roman"/>
@@ -802,17 +767,7 @@
                 <w:szCs w:val="24"/>
                 <w:lang w:val="en-US" w:eastAsia="nb-NO"/>
               </w:rPr>
-              <w:t>Emneord</w:t>
-            </w:r>
-            <w:proofErr w:type="spellEnd"/>
-            <w:r>
-              <w:rPr>
-                <w:rFonts w:ascii="Times New Roman" w:eastAsia="Times New Roman" w:hAnsi="Times New Roman" w:cs="Times New Roman"/>
-                <w:sz w:val="24"/>
-                <w:szCs w:val="24"/>
-                <w:lang w:val="en-US" w:eastAsia="nb-NO"/>
-              </w:rPr>
-              <w:t>:</w:t>
+              <w:t>Emneord:</w:t>
             </w:r>
           </w:p>
           <w:p>
@@ -4877,6 +4832,15 @@
           <w:lang w:eastAsia="nb-NO"/>
         </w:rPr>
         <w:t>2]</w:t>
+      </w:r>
+      <w:r>
+        <w:rPr>
+          <w:rFonts w:eastAsia="Times New Roman" w:cs="Times New Roman"/>
+          <w:sz w:val="24"/>
+          <w:szCs w:val="24"/>
+          <w:lang w:eastAsia="nb-NO"/>
+        </w:rPr>
+        <w:t>[5]</w:t>
       </w:r>
       <w:r>
         <w:rPr>
@@ -5203,7 +5167,16 @@
           <w:szCs w:val="24"/>
           <w:lang w:eastAsia="nb-NO"/>
         </w:rPr>
-        <w:t>En vanlig DFT(diskrete fourier transform) tar O(N</w:t>
+        <w:t xml:space="preserve">En vanlig DFT </w:t>
+      </w:r>
+      <w:r>
+        <w:rPr>
+          <w:rFonts w:eastAsia="Times New Roman" w:cs="Times New Roman"/>
+          <w:sz w:val="24"/>
+          <w:szCs w:val="24"/>
+          <w:lang w:eastAsia="nb-NO"/>
+        </w:rPr>
+        <w:t>tar O(N</w:t>
       </w:r>
       <w:r>
         <w:rPr>
@@ -5384,16 +5357,16 @@
           <w:szCs w:val="24"/>
           <w:lang w:eastAsia="nb-NO"/>
         </w:rPr>
-        <w:t>) datapunkter og kan derfor fullt utnytte symmetrien i en sinus- og cosinusfunksjon</w:t>
-      </w:r>
-      <w:r>
-        <w:rPr>
-          <w:rFonts w:eastAsia="Times New Roman" w:cs="Times New Roman"/>
-          <w:sz w:val="24"/>
-          <w:szCs w:val="24"/>
-          <w:lang w:eastAsia="nb-NO"/>
-        </w:rPr>
-        <w:t>.</w:t>
+        <w:t>) datapunkter</w:t>
+      </w:r>
+      <w:r>
+        <w:rPr>
+          <w:rFonts w:eastAsia="Times New Roman" w:cs="Times New Roman"/>
+          <w:sz w:val="24"/>
+          <w:szCs w:val="24"/>
+          <w:lang w:eastAsia="nb-NO"/>
+        </w:rPr>
+        <w:t xml:space="preserve"> og det er derfor mulig å utnytte FFT for analysen.</w:t>
       </w:r>
     </w:p>
     <w:p>
@@ -5684,7 +5657,25 @@
           <w:szCs w:val="24"/>
           <w:lang w:eastAsia="nb-NO"/>
         </w:rPr>
-        <w:t>Verdier fra et opptak med mobilens mikrofon ble hentet ut og lagret, både før og etter FFT. Disse ble så plottet i grafer ved hjelp av MATLAB (kode vedlegg XX). Resultatet av dette er grafene i figur 2.1 og 2.2.</w:t>
+        <w:t>Verdier fra et opptak med mobilens mikrofon ble hentet ut og lagret, både før og etter FFT. Disse ble så plottet i grafer ved hjelp av MATLAB (</w:t>
+      </w:r>
+      <w:r>
+        <w:rPr>
+          <w:rFonts w:eastAsia="Times New Roman" w:cs="Times New Roman"/>
+          <w:sz w:val="24"/>
+          <w:szCs w:val="24"/>
+          <w:lang w:eastAsia="nb-NO"/>
+        </w:rPr>
+        <w:t>vedlegg 2</w:t>
+      </w:r>
+      <w:r>
+        <w:rPr>
+          <w:rFonts w:eastAsia="Times New Roman" w:cs="Times New Roman"/>
+          <w:sz w:val="24"/>
+          <w:szCs w:val="24"/>
+          <w:lang w:eastAsia="nb-NO"/>
+        </w:rPr>
+        <w:t>). Resultatet av dette er grafene i figur 2.1 og 2.2.</w:t>
       </w:r>
     </w:p>
     <w:p>
@@ -6451,10 +6442,11 @@
       <w:pPr>
         <w:spacing w:before="100" w:beforeAutospacing="1" w:after="0" w:line="360" w:lineRule="auto"/>
         <w:rPr>
-          <w:rFonts w:eastAsia="Times New Roman" w:cs="Times New Roman"/>
-          <w:sz w:val="24"/>
-          <w:szCs w:val="24"/>
-          <w:lang w:eastAsia="nb-NO"/>
+          <w:rFonts w:cs="Arial"/>
+          <w:color w:val="252525"/>
+          <w:sz w:val="24"/>
+          <w:szCs w:val="24"/>
+          <w:shd w:val="clear" w:color="auto" w:fill="FFFFFF"/>
         </w:rPr>
       </w:pPr>
       <w:r>
@@ -6506,339 +6498,6 @@
         </w:rPr>
         <w:t xml:space="preserve">er hvor mange ganger en hendelse gjentar seg i løpet av et bestemt tidsrom, i tilfellet med lyd altså hvor mange bølgetopper som passerer per tidsenhet. </w:t>
       </w:r>
-      <w:r>
-        <w:rPr>
-          <w:rFonts w:eastAsia="Times New Roman" w:cs="Times New Roman"/>
-          <w:sz w:val="24"/>
-          <w:szCs w:val="24"/>
-          <w:lang w:eastAsia="nb-NO"/>
-        </w:rPr>
-        <w:t>Bølgelengden</w:t>
-      </w:r>
-      <w:r>
-        <w:rPr>
-          <w:rFonts w:eastAsia="Times New Roman" w:cs="Times New Roman"/>
-          <w:sz w:val="24"/>
-          <w:szCs w:val="24"/>
-          <w:lang w:eastAsia="nb-NO"/>
-        </w:rPr>
-        <w:t xml:space="preserve"> har et inverst forhold til</w:t>
-      </w:r>
-      <w:r>
-        <w:rPr>
-          <w:rFonts w:eastAsia="Times New Roman" w:cs="Times New Roman"/>
-          <w:sz w:val="24"/>
-          <w:szCs w:val="24"/>
-          <w:lang w:eastAsia="nb-NO"/>
-        </w:rPr>
-        <w:t xml:space="preserve"> frekvensen, definert ved</w:t>
-      </w:r>
-      <w:r>
-        <w:rPr>
-          <w:rFonts w:eastAsia="Times New Roman" w:cs="Times New Roman"/>
-          <w:sz w:val="24"/>
-          <w:szCs w:val="24"/>
-          <w:lang w:eastAsia="nb-NO"/>
-        </w:rPr>
-        <w:t xml:space="preserve"> </w:t>
-      </w:r>
-    </w:p>
-    <w:p>
-      <w:pPr>
-        <w:spacing w:before="100" w:beforeAutospacing="1" w:after="0" w:line="360" w:lineRule="auto"/>
-        <w:ind w:left="720"/>
-        <w:jc w:val="center"/>
-        <w:rPr>
-          <w:rFonts w:asciiTheme="majorHAnsi" w:eastAsia="Times New Roman" w:hAnsiTheme="majorHAnsi" w:cs="Times New Roman"/>
-          <w:sz w:val="24"/>
-          <w:szCs w:val="24"/>
-          <w:lang w:eastAsia="nb-NO"/>
-        </w:rPr>
-      </w:pPr>
-      <m:oMathPara>
-        <m:oMath>
-          <m:r>
-            <w:rPr>
-              <w:rFonts w:ascii="Cambria Math" w:eastAsia="Times New Roman" w:hAnsi="Cambria Math" w:cs="Times New Roman"/>
-              <w:sz w:val="24"/>
-              <w:szCs w:val="24"/>
-              <w:lang w:eastAsia="nb-NO"/>
-            </w:rPr>
-            <m:t>λ=</m:t>
-          </m:r>
-          <m:f>
-            <m:fPr>
-              <m:ctrlPr>
-                <w:rPr>
-                  <w:rFonts w:ascii="Cambria Math" w:eastAsia="Times New Roman" w:hAnsi="Cambria Math" w:cs="Times New Roman"/>
-                  <w:i/>
-                  <w:sz w:val="24"/>
-                  <w:szCs w:val="24"/>
-                  <w:lang w:eastAsia="nb-NO"/>
-                </w:rPr>
-              </m:ctrlPr>
-            </m:fPr>
-            <m:num>
-              <m:r>
-                <w:rPr>
-                  <w:rFonts w:ascii="Cambria Math" w:eastAsia="Times New Roman" w:hAnsi="Cambria Math" w:cs="Times New Roman"/>
-                  <w:sz w:val="24"/>
-                  <w:szCs w:val="24"/>
-                  <w:lang w:eastAsia="nb-NO"/>
-                </w:rPr>
-                <m:t>c</m:t>
-              </m:r>
-            </m:num>
-            <m:den>
-              <m:r>
-                <w:rPr>
-                  <w:rFonts w:ascii="Cambria Math" w:eastAsia="Times New Roman" w:hAnsi="Cambria Math" w:cs="Times New Roman"/>
-                  <w:sz w:val="24"/>
-                  <w:szCs w:val="24"/>
-                  <w:lang w:eastAsia="nb-NO"/>
-                </w:rPr>
-                <m:t>f</m:t>
-              </m:r>
-            </m:den>
-          </m:f>
-        </m:oMath>
-      </m:oMathPara>
-    </w:p>
-    <w:p>
-      <w:pPr>
-        <w:pStyle w:val="ListParagraph"/>
-        <w:spacing w:before="100" w:beforeAutospacing="1" w:after="0" w:line="360" w:lineRule="auto"/>
-        <w:ind w:left="360"/>
-        <w:rPr>
-          <w:rFonts w:eastAsia="Times New Roman" w:cs="Times New Roman"/>
-          <w:sz w:val="24"/>
-          <w:szCs w:val="24"/>
-          <w:lang w:eastAsia="nb-NO"/>
-        </w:rPr>
-      </w:pPr>
-      <w:r>
-        <w:rPr>
-          <w:rFonts w:eastAsia="Times New Roman" w:cs="Times New Roman"/>
-          <w:sz w:val="24"/>
-          <w:szCs w:val="24"/>
-          <w:lang w:eastAsia="nb-NO"/>
-        </w:rPr>
-        <w:t xml:space="preserve">hvor </w:t>
-      </w:r>
-      <w:r>
-        <w:rPr>
-          <w:rFonts w:eastAsia="Times New Roman" w:cs="Times New Roman"/>
-          <w:sz w:val="24"/>
-          <w:szCs w:val="24"/>
-          <w:lang w:eastAsia="nb-NO"/>
-        </w:rPr>
-        <w:tab/>
-      </w:r>
-      <w:r>
-        <w:rPr>
-          <w:rFonts w:eastAsia="Times New Roman" w:cs="Times New Roman"/>
-          <w:sz w:val="24"/>
-          <w:szCs w:val="24"/>
-          <w:lang w:eastAsia="nb-NO"/>
-        </w:rPr>
-        <w:t>c er hastigheten til lyd i luft, 343m/s ved 20</w:t>
-      </w:r>
-      <w:r>
-        <w:rPr>
-          <w:sz w:val="24"/>
-          <w:szCs w:val="24"/>
-        </w:rPr>
-        <w:t xml:space="preserve"> </w:t>
-      </w:r>
-      <w:r>
-        <w:rPr>
-          <w:rFonts w:cs="Arial"/>
-          <w:sz w:val="24"/>
-          <w:szCs w:val="24"/>
-          <w:shd w:val="clear" w:color="auto" w:fill="FFFFFF"/>
-        </w:rPr>
-        <w:t>°</w:t>
-      </w:r>
-      <w:r>
-        <w:rPr>
-          <w:rFonts w:eastAsia="Times New Roman" w:cs="Times New Roman"/>
-          <w:sz w:val="24"/>
-          <w:szCs w:val="24"/>
-          <w:lang w:eastAsia="nb-NO"/>
-        </w:rPr>
-        <w:t>C,</w:t>
-      </w:r>
-    </w:p>
-    <w:p>
-      <w:pPr>
-        <w:pStyle w:val="ListParagraph"/>
-        <w:spacing w:before="100" w:beforeAutospacing="1" w:after="0" w:line="360" w:lineRule="auto"/>
-        <w:ind w:left="360"/>
-        <w:rPr>
-          <w:rFonts w:cs="Arial"/>
-          <w:iCs/>
-          <w:color w:val="252525"/>
-          <w:sz w:val="24"/>
-          <w:szCs w:val="24"/>
-          <w:shd w:val="clear" w:color="auto" w:fill="FFFFFF"/>
-        </w:rPr>
-      </w:pPr>
-      <w:r>
-        <w:rPr>
-          <w:rFonts w:eastAsia="Times New Roman" w:cs="Times New Roman"/>
-          <w:sz w:val="24"/>
-          <w:szCs w:val="24"/>
-          <w:lang w:eastAsia="nb-NO"/>
-        </w:rPr>
-        <w:tab/>
-      </w:r>
-      <w:r>
-        <w:rPr>
-          <w:rFonts w:eastAsia="Times New Roman" w:cs="Times New Roman"/>
-          <w:sz w:val="24"/>
-          <w:szCs w:val="24"/>
-          <w:lang w:eastAsia="nb-NO"/>
-        </w:rPr>
-        <w:tab/>
-      </w:r>
-      <w:r>
-        <w:rPr>
-          <w:rFonts w:cs="Arial"/>
-          <w:i/>
-          <w:iCs/>
-          <w:color w:val="252525"/>
-          <w:sz w:val="24"/>
-          <w:szCs w:val="24"/>
-          <w:shd w:val="clear" w:color="auto" w:fill="FFFFFF"/>
-        </w:rPr>
-        <w:t xml:space="preserve">f </w:t>
-      </w:r>
-      <w:r>
-        <w:rPr>
-          <w:rFonts w:cs="Arial"/>
-          <w:iCs/>
-          <w:color w:val="252525"/>
-          <w:sz w:val="24"/>
-          <w:szCs w:val="24"/>
-          <w:shd w:val="clear" w:color="auto" w:fill="FFFFFF"/>
-        </w:rPr>
-        <w:t>er frekvensen i hz</w:t>
-      </w:r>
-      <w:r>
-        <w:rPr>
-          <w:rFonts w:cs="Arial"/>
-          <w:iCs/>
-          <w:color w:val="252525"/>
-          <w:sz w:val="24"/>
-          <w:szCs w:val="24"/>
-          <w:shd w:val="clear" w:color="auto" w:fill="FFFFFF"/>
-        </w:rPr>
-        <w:t xml:space="preserve"> (</w:t>
-      </w:r>
-      <w:r>
-        <w:rPr>
-          <w:rFonts w:cs="Arial"/>
-          <w:color w:val="252525"/>
-          <w:sz w:val="24"/>
-          <w:szCs w:val="24"/>
-          <w:shd w:val="clear" w:color="auto" w:fill="FFFFFF"/>
-        </w:rPr>
-        <w:t>s</w:t>
-      </w:r>
-      <w:r>
-        <w:rPr>
-          <w:rFonts w:cs="Arial"/>
-          <w:color w:val="252525"/>
-          <w:sz w:val="24"/>
-          <w:szCs w:val="24"/>
-          <w:shd w:val="clear" w:color="auto" w:fill="FFFFFF"/>
-          <w:vertAlign w:val="superscript"/>
-        </w:rPr>
-        <w:t>-1</w:t>
-      </w:r>
-      <w:r>
-        <w:rPr>
-          <w:rFonts w:cs="Arial"/>
-          <w:color w:val="252525"/>
-          <w:sz w:val="24"/>
-          <w:szCs w:val="24"/>
-          <w:shd w:val="clear" w:color="auto" w:fill="FFFFFF"/>
-        </w:rPr>
-        <w:t>)</w:t>
-      </w:r>
-    </w:p>
-    <w:p>
-      <w:pPr>
-        <w:pStyle w:val="ListParagraph"/>
-        <w:spacing w:before="100" w:beforeAutospacing="1" w:after="0" w:line="360" w:lineRule="auto"/>
-        <w:ind w:left="360"/>
-        <w:rPr>
-          <w:rFonts w:cs="Arial"/>
-          <w:color w:val="252525"/>
-          <w:sz w:val="24"/>
-          <w:szCs w:val="24"/>
-          <w:shd w:val="clear" w:color="auto" w:fill="FFFFFF"/>
-        </w:rPr>
-      </w:pPr>
-      <w:r>
-        <w:rPr>
-          <w:rFonts w:cs="Arial"/>
-          <w:i/>
-          <w:iCs/>
-          <w:color w:val="252525"/>
-          <w:sz w:val="24"/>
-          <w:szCs w:val="24"/>
-          <w:shd w:val="clear" w:color="auto" w:fill="FFFFFF"/>
-        </w:rPr>
-        <w:lastRenderedPageBreak/>
-        <w:tab/>
-      </w:r>
-      <w:r>
-        <w:rPr>
-          <w:rFonts w:cs="Arial"/>
-          <w:i/>
-          <w:iCs/>
-          <w:color w:val="252525"/>
-          <w:sz w:val="24"/>
-          <w:szCs w:val="24"/>
-          <w:shd w:val="clear" w:color="auto" w:fill="FFFFFF"/>
-        </w:rPr>
-        <w:tab/>
-      </w:r>
-      <w:r>
-        <w:rPr>
-          <w:rFonts w:cs="Arial"/>
-          <w:color w:val="252525"/>
-          <w:sz w:val="24"/>
-          <w:szCs w:val="24"/>
-          <w:shd w:val="clear" w:color="auto" w:fill="FFFFFF"/>
-        </w:rPr>
-        <w:t>λ er bølgelengden</w:t>
-      </w:r>
-      <w:r>
-        <w:rPr>
-          <w:rFonts w:cs="Arial"/>
-          <w:color w:val="252525"/>
-          <w:sz w:val="24"/>
-          <w:szCs w:val="24"/>
-          <w:shd w:val="clear" w:color="auto" w:fill="FFFFFF"/>
-        </w:rPr>
-        <w:t xml:space="preserve"> i meter</w:t>
-      </w:r>
-    </w:p>
-    <w:p>
-      <w:pPr>
-        <w:pStyle w:val="ListParagraph"/>
-        <w:spacing w:before="100" w:beforeAutospacing="1" w:after="0" w:line="360" w:lineRule="auto"/>
-        <w:ind w:left="360"/>
-        <w:rPr>
-          <w:rFonts w:cs="Arial"/>
-          <w:color w:val="252525"/>
-          <w:sz w:val="24"/>
-          <w:szCs w:val="24"/>
-          <w:shd w:val="clear" w:color="auto" w:fill="FFFFFF"/>
-        </w:rPr>
-      </w:pPr>
     </w:p>
     <w:p>
       <w:pPr>
@@ -8343,7 +8002,6 @@
         <w:spacing w:line="360" w:lineRule="auto"/>
       </w:pPr>
       <w:r>
-        <w:lastRenderedPageBreak/>
         <w:t>Bass/treble</w:t>
       </w:r>
     </w:p>
@@ -8413,6 +8071,7 @@
           <w:szCs w:val="24"/>
           <w:lang w:eastAsia="nb-NO"/>
         </w:rPr>
+        <w:lastRenderedPageBreak/>
         <w:drawing>
           <wp:inline distT="0" distB="0" distL="0" distR="0" wp14:anchorId="4A799E0C" wp14:editId="36B10096">
             <wp:extent cx="5760720" cy="1564640"/>
@@ -8662,7 +8321,6 @@
         <w:spacing w:line="360" w:lineRule="auto"/>
       </w:pPr>
       <w:r>
-        <w:lastRenderedPageBreak/>
         <w:t>Ulik lengde på noter</w:t>
       </w:r>
     </w:p>
@@ -8824,6 +8482,7 @@
                 <w:sz w:val="30"/>
                 <w:szCs w:val="30"/>
               </w:rPr>
+              <w:lastRenderedPageBreak/>
               <w:t>Sekstendelsnote</w:t>
             </w:r>
           </w:p>
@@ -9405,7 +9064,6 @@
           <w:sz w:val="24"/>
           <w:szCs w:val="24"/>
         </w:rPr>
-        <w:lastRenderedPageBreak/>
         <w:t>Varigheten til noten kan endres enda mer når man ta</w:t>
       </w:r>
       <w:r>
@@ -9660,6 +9318,7 @@
                 <w:sz w:val="96"/>
                 <w:szCs w:val="96"/>
               </w:rPr>
+              <w:lastRenderedPageBreak/>
               <w:t>d</w:t>
             </w:r>
           </w:p>
@@ -10092,7 +9751,106 @@
           <w:sz w:val="24"/>
           <w:szCs w:val="24"/>
         </w:rPr>
-        <w:t xml:space="preserve">”. Hvis en note er markert med en «b» skal den notens tonehøyde senkes med en halvnote. </w:t>
+        <w:t xml:space="preserve">”. Hvis en note er markert med en «b» skal den notens tonehøyde senkes med en halvnote. Fortegnet «#» derimot, </w:t>
+      </w:r>
+      <w:r>
+        <w:rPr>
+          <w:i/>
+          <w:sz w:val="24"/>
+          <w:szCs w:val="24"/>
+        </w:rPr>
+        <w:t>øker</w:t>
+      </w:r>
+      <w:r>
+        <w:rPr>
+          <w:sz w:val="24"/>
+          <w:szCs w:val="24"/>
+        </w:rPr>
+        <w:t xml:space="preserve"> notens tonehøyde med</w:t>
+      </w:r>
+      <w:r>
+        <w:rPr>
+          <w:sz w:val="24"/>
+          <w:szCs w:val="24"/>
+        </w:rPr>
+        <w:t xml:space="preserve"> en halvnote. Disse to fortegn</w:t>
+      </w:r>
+      <w:r>
+        <w:rPr>
+          <w:sz w:val="24"/>
+          <w:szCs w:val="24"/>
+        </w:rPr>
+        <w:t>ene varer ut den</w:t>
+      </w:r>
+      <w:r>
+        <w:rPr>
+          <w:sz w:val="24"/>
+          <w:szCs w:val="24"/>
+        </w:rPr>
+        <w:t xml:space="preserve"> takten de er skrevet i. Figur 2.5</w:t>
+      </w:r>
+      <w:r>
+        <w:rPr>
+          <w:sz w:val="24"/>
+          <w:szCs w:val="24"/>
+        </w:rPr>
+        <w:t xml:space="preserve"> viser et kort «stykke» med 8 noter i. De første to notene er G –er. Den neste noten er markert med en «#» så den er selvsagt en halvnote høyere enn en G</w:t>
+      </w:r>
+      <w:r>
+        <w:rPr>
+          <w:sz w:val="24"/>
+          <w:szCs w:val="24"/>
+        </w:rPr>
+        <w:t>, en giss. Siden disse fortegn</w:t>
+      </w:r>
+      <w:r>
+        <w:rPr>
+          <w:sz w:val="24"/>
+          <w:szCs w:val="24"/>
+        </w:rPr>
+        <w:t>ene påvirker alle de gjenværende notene innenfor den takten, er den siste noten i denne takten også er en giss. På andre siden av taktstreken påvirker ikke fortegnet notene lenger og disse notene er vanlige G –er. Hvis man kun ville</w:t>
+      </w:r>
+      <w:r>
+        <w:rPr>
+          <w:sz w:val="24"/>
+          <w:szCs w:val="24"/>
+        </w:rPr>
+        <w:t xml:space="preserve"> hatt én giss i notesystemet i f</w:t>
+      </w:r>
+      <w:r>
+        <w:rPr>
+          <w:sz w:val="24"/>
+          <w:szCs w:val="24"/>
+        </w:rPr>
+        <w:t xml:space="preserve">igur </w:t>
+      </w:r>
+      <w:r>
+        <w:rPr>
+          <w:sz w:val="24"/>
+          <w:szCs w:val="24"/>
+        </w:rPr>
+        <w:t>2</w:t>
+      </w:r>
+      <w:r>
+        <w:rPr>
+          <w:sz w:val="24"/>
+          <w:szCs w:val="24"/>
+        </w:rPr>
+        <w:t>.</w:t>
+      </w:r>
+      <w:r>
+        <w:rPr>
+          <w:sz w:val="24"/>
+          <w:szCs w:val="24"/>
+        </w:rPr>
+        <w:t>5</w:t>
+      </w:r>
+      <w:r>
+        <w:rPr>
+          <w:sz w:val="24"/>
+          <w:szCs w:val="24"/>
+        </w:rPr>
+        <w:t xml:space="preserve"> måtte man tatt i bruk det </w:t>
       </w:r>
       <w:r>
         <w:rPr>
@@ -10100,78 +9858,7 @@
           <w:szCs w:val="24"/>
         </w:rPr>
         <w:lastRenderedPageBreak/>
-        <w:t xml:space="preserve">Fortegnet «#» derimot, </w:t>
-      </w:r>
-      <w:r>
-        <w:rPr>
-          <w:i/>
-          <w:sz w:val="24"/>
-          <w:szCs w:val="24"/>
-        </w:rPr>
-        <w:t>øker</w:t>
-      </w:r>
-      <w:r>
-        <w:rPr>
-          <w:sz w:val="24"/>
-          <w:szCs w:val="24"/>
-        </w:rPr>
-        <w:t xml:space="preserve"> notens tonehøyde med en halvnote. Disse to markeringene varer ut den</w:t>
-      </w:r>
-      <w:r>
-        <w:rPr>
-          <w:sz w:val="24"/>
-          <w:szCs w:val="24"/>
-        </w:rPr>
-        <w:t xml:space="preserve"> takten de er skrevet i. Figur 2.5</w:t>
-      </w:r>
-      <w:r>
-        <w:rPr>
-          <w:sz w:val="24"/>
-          <w:szCs w:val="24"/>
-        </w:rPr>
-        <w:t xml:space="preserve"> viser et kort «stykke» med 8 noter i. De første to notene er G –er. Den neste noten er markert med en «#» så den er selvsagt en halvnote høyere enn en G, en giss. Siden disse markeringene påvirker alle de gjenværende notene innenfor den takten, er den siste noten i denne takten også er en giss. På andre siden av taktstreken påvirker ikke fortegnet notene lenger og disse notene er vanlige G –er. Hvis man kun ville</w:t>
-      </w:r>
-      <w:r>
-        <w:rPr>
-          <w:sz w:val="24"/>
-          <w:szCs w:val="24"/>
-        </w:rPr>
-        <w:t xml:space="preserve"> hatt én giss i notesystemet i f</w:t>
-      </w:r>
-      <w:r>
-        <w:rPr>
-          <w:sz w:val="24"/>
-          <w:szCs w:val="24"/>
-        </w:rPr>
-        <w:t xml:space="preserve">igur </w:t>
-      </w:r>
-      <w:r>
-        <w:rPr>
-          <w:sz w:val="24"/>
-          <w:szCs w:val="24"/>
-        </w:rPr>
-        <w:t>2</w:t>
-      </w:r>
-      <w:r>
-        <w:rPr>
-          <w:sz w:val="24"/>
-          <w:szCs w:val="24"/>
-        </w:rPr>
-        <w:t>.</w:t>
-      </w:r>
-      <w:r>
-        <w:rPr>
-          <w:sz w:val="24"/>
-          <w:szCs w:val="24"/>
-        </w:rPr>
-        <w:t>5</w:t>
-      </w:r>
-      <w:r>
-        <w:rPr>
-          <w:sz w:val="24"/>
-          <w:szCs w:val="24"/>
-        </w:rPr>
-        <w:t xml:space="preserve"> måtte man tatt i bruk det siste fortegnet, «n». Dette fortegnet setter bort alle tidligere fortegn. Hvis den siste noten i den første takten hadde vært markert med et «n» tegn, ville den også vært en G.</w:t>
+        <w:t>siste fortegnet, «n». Dette fortegnet setter bort alle tidligere fortegn. Hvis den siste noten i den første takten hadde vært markert med et «n» tegn, ville den også vært en G.</w:t>
       </w:r>
     </w:p>
     <w:p>
@@ -10308,7 +9995,7 @@
           <w:szCs w:val="24"/>
           <w:lang w:eastAsia="nb-NO"/>
         </w:rPr>
-        <w:t>5</w:t>
+        <w:t>6</w:t>
       </w:r>
       <w:r>
         <w:rPr>
@@ -10373,17 +10060,7 @@
           <w:szCs w:val="24"/>
           <w:lang w:eastAsia="nb-NO"/>
         </w:rPr>
-        <w:t xml:space="preserve">Android Studio er den offisielle IDE for å skrive applikasjoner for Android ved bruk av programmeringsspråket Java. Det fungerer på mange måter som Eclipse for Java, men inneholder i tillegg flere funksjoner som er nyttige i utviklingen av en app. Det finnes en emulator man kan teste apper på uten å måtte koble til en mobiltelefon, og det er enkelt å sette opp en fungerende hello-world app for videre utvikling. Når man jobber med </w:t>
-      </w:r>
-      <w:r>
-        <w:rPr>
-          <w:rFonts w:eastAsia="Times New Roman" w:cs="Times New Roman"/>
-          <w:sz w:val="24"/>
-          <w:szCs w:val="24"/>
-          <w:lang w:eastAsia="nb-NO"/>
-        </w:rPr>
-        <w:lastRenderedPageBreak/>
-        <w:t>brukergrensesnitt kan man plassere knapper og tekstbokser rett på en forhåndsvisning, så ser man med en gang hvordan det vil se ut.</w:t>
+        <w:t>Android Studio er den offisielle IDE for å skrive applikasjoner for Android ved bruk av programmeringsspråket Java. Det fungerer på mange måter som Eclipse for Java, men inneholder i tillegg flere funksjoner som er nyttige i utviklingen av en app. Det finnes en emulator man kan teste apper på uten å måtte koble til en mobiltelefon, og det er enkelt å sette opp en fungerende hello-world app for videre utvikling. Når man jobber med brukergrensesnitt kan man plassere knapper og tekstbokser rett på en forhåndsvisning, så ser man med en gang hvordan det vil se ut.</w:t>
       </w:r>
     </w:p>
     <w:p>
@@ -10444,6 +10121,7 @@
           <w:rFonts w:eastAsia="Times New Roman"/>
           <w:lang w:eastAsia="nb-NO"/>
         </w:rPr>
+        <w:lastRenderedPageBreak/>
         <w:t>Mobiltelefoner for testkjøring</w:t>
       </w:r>
       <w:bookmarkEnd w:id="13"/>
@@ -10465,7 +10143,36 @@
           <w:szCs w:val="24"/>
           <w:lang w:eastAsia="nb-NO"/>
         </w:rPr>
-        <w:t>For å teste appen underveis ble det brukt 4 forskjellige mobiltelefoner med ulike android operativsystemer. Mobilene hadde også ulike skjermstørrelser og oppløsninger, dette fordi det var veldig viktig å få testet grundig at notene fikk riktig plassering på skjermen i forhold til notelinjene.</w:t>
+        <w:t xml:space="preserve">For å teste appen underveis ble det brukt 4 forskjellige mobiltelefoner med ulike android operativsystemer. Mobilene hadde også ulike skjermstørrelser og oppløsninger, dette fordi det var veldig viktig å få testet grundig at notene fikk riktig plassering på </w:t>
+      </w:r>
+      <w:r>
+        <w:rPr>
+          <w:rFonts w:eastAsia="Times New Roman" w:cs="Times New Roman"/>
+          <w:sz w:val="24"/>
+          <w:szCs w:val="24"/>
+          <w:lang w:eastAsia="nb-NO"/>
+        </w:rPr>
+        <w:t xml:space="preserve">skjermen i forhold til </w:t>
+      </w:r>
+      <w:bookmarkStart w:id="14" w:name="_GoBack"/>
+      <w:r>
+        <w:rPr>
+          <w:rFonts w:eastAsia="Times New Roman" w:cs="Times New Roman"/>
+          <w:sz w:val="24"/>
+          <w:szCs w:val="24"/>
+          <w:lang w:eastAsia="nb-NO"/>
+        </w:rPr>
+        <w:t>notelinje</w:t>
+      </w:r>
+      <w:bookmarkEnd w:id="14"/>
+      <w:r>
+        <w:rPr>
+          <w:rFonts w:eastAsia="Times New Roman" w:cs="Times New Roman"/>
+          <w:sz w:val="24"/>
+          <w:szCs w:val="24"/>
+          <w:lang w:eastAsia="nb-NO"/>
+        </w:rPr>
+        <w:t>ne.</w:t>
       </w:r>
     </w:p>
     <w:p>
@@ -10544,7 +10251,25 @@
           <w:szCs w:val="24"/>
           <w:lang w:eastAsia="nb-NO"/>
         </w:rPr>
-        <w:t>Samsung Galaxy Note 2 – Android OS</w:t>
+        <w:t>Samsung Galaxy Note 2</w:t>
+      </w:r>
+      <w:r>
+        <w:rPr>
+          <w:rFonts w:eastAsia="Times New Roman" w:cs="Times New Roman"/>
+          <w:sz w:val="24"/>
+          <w:szCs w:val="24"/>
+          <w:lang w:eastAsia="nb-NO"/>
+        </w:rPr>
+        <w:t xml:space="preserve"> GT-N7100</w:t>
+      </w:r>
+      <w:r>
+        <w:rPr>
+          <w:rFonts w:eastAsia="Times New Roman" w:cs="Times New Roman"/>
+          <w:sz w:val="24"/>
+          <w:szCs w:val="24"/>
+          <w:lang w:eastAsia="nb-NO"/>
+        </w:rPr>
+        <w:t xml:space="preserve"> – Android OS</w:t>
       </w:r>
       <w:r>
         <w:rPr>
@@ -10695,7 +10420,7 @@
           <w:lang w:eastAsia="nb-NO"/>
         </w:rPr>
       </w:pPr>
-      <w:bookmarkStart w:id="14" w:name="_Toc418590658"/>
+      <w:bookmarkStart w:id="15" w:name="_Toc418590658"/>
       <w:r>
         <w:rPr>
           <w:rFonts w:eastAsia="Times New Roman"/>
@@ -10705,7 +10430,7 @@
         </w:rPr>
         <w:t>Implementasjon av teori</w:t>
       </w:r>
-      <w:bookmarkEnd w:id="14"/>
+      <w:bookmarkEnd w:id="15"/>
       <w:r>
         <w:rPr>
           <w:rFonts w:eastAsia="Times New Roman"/>
@@ -10729,7 +10454,7 @@
           <w:lang w:eastAsia="nb-NO"/>
         </w:rPr>
       </w:pPr>
-      <w:bookmarkStart w:id="15" w:name="_Toc418590659"/>
+      <w:bookmarkStart w:id="16" w:name="_Toc418590659"/>
       <w:r>
         <w:rPr>
           <w:rFonts w:eastAsia="Times New Roman"/>
@@ -10765,7 +10490,7 @@
         </w:rPr>
         <w:t>.java</w:t>
       </w:r>
-      <w:bookmarkEnd w:id="15"/>
+      <w:bookmarkEnd w:id="16"/>
     </w:p>
     <w:p>
       <w:pPr>
@@ -11009,7 +10734,6 @@
           <w:szCs w:val="24"/>
           <w:lang w:eastAsia="nb-NO"/>
         </w:rPr>
-        <w:lastRenderedPageBreak/>
         <w:t>Når brukeren trykker på Record-knappen begynner mikrofonen og ta opp lyd i 16bit PCM format. PCM, eller Pulse-code modulation, er en digital representasjon av et analogt signal. For å unngå at bakgrunnsstøy blir analysert må amplituden på lyden være over 4400. Når lyden blir gjort om til 16bit PCM, representerer tallene amp</w:t>
       </w:r>
       <w:r>
@@ -11072,6 +10796,7 @@
           <w:szCs w:val="24"/>
           <w:lang w:eastAsia="nb-NO"/>
         </w:rPr>
+        <w:lastRenderedPageBreak/>
         <w:t>Opptaket</w:t>
       </w:r>
       <w:r>
@@ -11317,7 +11042,6 @@
           <w:szCs w:val="24"/>
           <w:lang w:eastAsia="nb-NO"/>
         </w:rPr>
-        <w:lastRenderedPageBreak/>
         <mc:AlternateContent>
           <mc:Choice Requires="wps">
             <w:drawing>
@@ -11572,7 +11296,17 @@
           <w:szCs w:val="24"/>
           <w:lang w:eastAsia="nb-NO"/>
         </w:rPr>
-        <w:t>blir kalt for å sjekke om frekvensen er mindre enn 5% forskjellig fra forrige frekvens. Hvis den er mindre enn 5% forskjellig blir den tolket som en fortsettelse av den samme noten og lagt til samme «cluster». Hvis den er mer enn 5% forskjellig blir den tolket som en ny note og en ny «cluster» blir opprettet.</w:t>
+        <w:t xml:space="preserve">blir kalt for å sjekke om frekvensen er mindre enn 5% forskjellig fra forrige frekvens. Hvis den er mindre enn 5% forskjellig blir den tolket som en </w:t>
+      </w:r>
+      <w:r>
+        <w:rPr>
+          <w:rFonts w:eastAsia="Times New Roman" w:cs="Times New Roman"/>
+          <w:sz w:val="24"/>
+          <w:szCs w:val="24"/>
+          <w:lang w:eastAsia="nb-NO"/>
+        </w:rPr>
+        <w:lastRenderedPageBreak/>
+        <w:t>fortsettelse av den samme noten og lagt til samme «cluster». Hvis den er mer enn 5% forskjellig blir den tolket som en ny note og en ny «cluster» blir opprettet.</w:t>
       </w:r>
     </w:p>
     <w:p>
@@ -11682,17 +11416,7 @@
           <w:szCs w:val="24"/>
           <w:lang w:eastAsia="nb-NO"/>
         </w:rPr>
-        <w:t xml:space="preserve">Denne metoden sjekker harmonisk faktor, og om denne er over 5% forskjellig. Hvis den er </w:t>
-      </w:r>
-      <w:r>
-        <w:rPr>
-          <w:rFonts w:eastAsia="Times New Roman" w:cs="Times New Roman"/>
-          <w:sz w:val="24"/>
-          <w:szCs w:val="24"/>
-          <w:lang w:eastAsia="nb-NO"/>
-        </w:rPr>
-        <w:lastRenderedPageBreak/>
-        <w:t>mindre enn 5% blir det oppfattet som en overharmoni av den forrige frekvensen og lagt til samme «cluster». Hvis forskjellen er større enn 5% er den ikke overharmonisk og fortsetter og være sin egen «cluster».</w:t>
+        <w:t>Denne metoden sjekker harmonisk faktor, og om denne er over 5% forskjellig. Hvis den er mindre enn 5% blir det oppfattet som en overharmoni av den forrige frekvensen og lagt til samme «cluster». Hvis forskjellen er større enn 5% er den ikke overharmonisk og fortsetter og være sin egen «cluster».</w:t>
       </w:r>
     </w:p>
     <w:p>
@@ -11741,7 +11465,7 @@
           <w:lang w:eastAsia="nb-NO"/>
         </w:rPr>
       </w:pPr>
-      <w:bookmarkStart w:id="16" w:name="_Toc418590660"/>
+      <w:bookmarkStart w:id="17" w:name="_Toc418590660"/>
       <w:r>
         <w:rPr>
           <w:rFonts w:eastAsia="Times New Roman"/>
@@ -11749,7 +11473,7 @@
         </w:rPr>
         <w:t>NoteSearch</w:t>
       </w:r>
-      <w:bookmarkEnd w:id="16"/>
+      <w:bookmarkEnd w:id="17"/>
     </w:p>
     <w:p>
       <w:pPr>
@@ -12075,15 +11799,16 @@
           <w:lang w:eastAsia="nb-NO"/>
         </w:rPr>
       </w:pPr>
-      <w:bookmarkStart w:id="17" w:name="_Toc418590661"/>
+      <w:bookmarkStart w:id="18" w:name="_Toc418590661"/>
       <w:r>
         <w:rPr>
           <w:rFonts w:eastAsia="Times New Roman"/>
           <w:lang w:eastAsia="nb-NO"/>
         </w:rPr>
+        <w:lastRenderedPageBreak/>
         <w:t>Dynamisk endring av notelengde</w:t>
       </w:r>
-      <w:bookmarkEnd w:id="17"/>
+      <w:bookmarkEnd w:id="18"/>
     </w:p>
     <w:p>
       <w:pPr>
@@ -12334,7 +12059,7 @@
           <w:lang w:eastAsia="nb-NO"/>
         </w:rPr>
       </w:pPr>
-      <w:bookmarkStart w:id="18" w:name="_Toc418590662"/>
+      <w:bookmarkStart w:id="19" w:name="_Toc418590662"/>
       <w:r>
         <w:rPr>
           <w:rFonts w:eastAsia="Times New Roman"/>
@@ -12342,10 +12067,9 @@
           <w:szCs w:val="24"/>
           <w:lang w:eastAsia="nb-NO"/>
         </w:rPr>
-        <w:lastRenderedPageBreak/>
         <w:t>Appens oppbygging</w:t>
       </w:r>
-      <w:bookmarkEnd w:id="18"/>
+      <w:bookmarkEnd w:id="19"/>
     </w:p>
     <w:p>
       <w:pPr>
@@ -12360,7 +12084,7 @@
           <w:lang w:eastAsia="nb-NO"/>
         </w:rPr>
       </w:pPr>
-      <w:bookmarkStart w:id="19" w:name="_Toc418590663"/>
+      <w:bookmarkStart w:id="20" w:name="_Toc418590663"/>
       <w:r>
         <w:rPr>
           <w:rFonts w:eastAsia="Times New Roman"/>
@@ -12368,7 +12092,7 @@
         </w:rPr>
         <w:t>Tråder og handlers</w:t>
       </w:r>
-      <w:bookmarkEnd w:id="19"/>
+      <w:bookmarkEnd w:id="20"/>
     </w:p>
     <w:p>
       <w:pPr>
@@ -12622,15 +12346,16 @@
           <w:lang w:eastAsia="nb-NO"/>
         </w:rPr>
       </w:pPr>
-      <w:bookmarkStart w:id="20" w:name="_Toc418590664"/>
+      <w:bookmarkStart w:id="21" w:name="_Toc418590664"/>
       <w:r>
         <w:rPr>
           <w:rFonts w:eastAsia="Times New Roman"/>
           <w:lang w:eastAsia="nb-NO"/>
         </w:rPr>
+        <w:lastRenderedPageBreak/>
         <w:t>Sentrale funksjoner</w:t>
       </w:r>
-      <w:bookmarkEnd w:id="20"/>
+      <w:bookmarkEnd w:id="21"/>
       <w:r>
         <w:rPr>
           <w:rFonts w:eastAsia="Times New Roman"/>
@@ -13201,7 +12926,6 @@
           <w:sz w:val="24"/>
           <w:szCs w:val="24"/>
         </w:rPr>
-        <w:lastRenderedPageBreak/>
         <w:t>Størrelsene er sk</w:t>
       </w:r>
       <w:r>
@@ -13404,7 +13128,23 @@
           <w:sz w:val="24"/>
           <w:szCs w:val="24"/>
         </w:rPr>
-        <w:t xml:space="preserve">ut i fra hvor mange piksler skjermen består av. Dette kunne fungert, hvis plasseringen av notene ikke måtte være helt nøyaktig i forhold til notelinjene. </w:t>
+        <w:t xml:space="preserve">ut i fra hvor mange piksler skjermen består av. Dette kunne fungert, hvis plasseringen av notene ikke måtte være helt </w:t>
+      </w:r>
+      <w:r>
+        <w:rPr>
+          <w:rFonts w:cs="Times New Roman"/>
+          <w:sz w:val="24"/>
+          <w:szCs w:val="24"/>
+        </w:rPr>
+        <w:t>nøyaktig i forhold til hjelpelinje</w:t>
+      </w:r>
+      <w:r>
+        <w:rPr>
+          <w:rFonts w:cs="Times New Roman"/>
+          <w:sz w:val="24"/>
+          <w:szCs w:val="24"/>
+        </w:rPr>
+        <w:t xml:space="preserve">ne. </w:t>
       </w:r>
     </w:p>
     <w:p>
@@ -13753,7 +13493,7 @@
           <w:lang w:eastAsia="nb-NO"/>
         </w:rPr>
       </w:pPr>
-      <w:bookmarkStart w:id="21" w:name="_Toc418590665"/>
+      <w:bookmarkStart w:id="22" w:name="_Toc418590665"/>
       <w:r>
         <w:rPr>
           <w:rFonts w:eastAsia="Times New Roman"/>
@@ -13761,7 +13501,7 @@
         </w:rPr>
         <w:t>XML</w:t>
       </w:r>
-      <w:bookmarkEnd w:id="21"/>
+      <w:bookmarkEnd w:id="22"/>
     </w:p>
     <w:p>
       <w:pPr>
@@ -13842,16 +13582,7 @@
           <w:sz w:val="24"/>
           <w:szCs w:val="24"/>
         </w:rPr>
-        <w:t>Store deler av brukergrensesnittet i appen er forhåndsdefinert i ulike XML-</w:t>
-      </w:r>
-      <w:r>
-        <w:rPr>
-          <w:rFonts w:cs="Times New Roman"/>
-          <w:sz w:val="24"/>
-          <w:szCs w:val="24"/>
-        </w:rPr>
-        <w:lastRenderedPageBreak/>
-        <w:t>filer, mens noen deler som for eksempel knappene for å redigere noter, blir opprettet direkte i koden.</w:t>
+        <w:t>Store deler av brukergrensesnittet i appen er forhåndsdefinert i ulike XML-filer, mens noen deler som for eksempel knappene for å redigere noter, blir opprettet direkte i koden.</w:t>
       </w:r>
     </w:p>
     <w:p>
@@ -14032,6 +13763,7 @@
         <w:spacing w:line="360" w:lineRule="auto"/>
       </w:pPr>
       <w:r>
+        <w:lastRenderedPageBreak/>
         <w:t>ImgViews</w:t>
       </w:r>
     </w:p>
@@ -14210,16 +13942,15 @@
           <w:lang w:eastAsia="nb-NO"/>
         </w:rPr>
       </w:pPr>
-      <w:bookmarkStart w:id="22" w:name="_Toc418590666"/>
+      <w:bookmarkStart w:id="23" w:name="_Toc418590666"/>
       <w:r>
         <w:rPr>
           <w:rFonts w:eastAsia="Times New Roman"/>
           <w:lang w:eastAsia="nb-NO"/>
         </w:rPr>
-        <w:lastRenderedPageBreak/>
         <w:t>UI</w:t>
       </w:r>
-      <w:bookmarkEnd w:id="22"/>
+      <w:bookmarkEnd w:id="23"/>
     </w:p>
     <w:p>
       <w:pPr>
@@ -14597,6 +14328,7 @@
           <w:sz w:val="24"/>
           <w:szCs w:val="24"/>
         </w:rPr>
+        <w:lastRenderedPageBreak/>
         <w:t>Note plassering</w:t>
       </w:r>
     </w:p>
@@ -14947,7 +14679,15 @@
           <w:sz w:val="24"/>
           <w:szCs w:val="24"/>
         </w:rPr>
-        <w:t xml:space="preserve">note blir noten, markeringen og de ekstra </w:t>
+        <w:t>note blir noten, fortegnet</w:t>
+      </w:r>
+      <w:r>
+        <w:rPr>
+          <w:rFonts w:cs="Times New Roman"/>
+          <w:sz w:val="24"/>
+          <w:szCs w:val="24"/>
+        </w:rPr>
+        <w:t xml:space="preserve"> og de ekstra </w:t>
       </w:r>
       <w:r>
         <w:rPr>
@@ -15053,16 +14793,7 @@
           <w:sz w:val="24"/>
           <w:szCs w:val="24"/>
         </w:rPr>
-        <w:t xml:space="preserve">ives ved å søke </w:t>
-      </w:r>
-      <w:r>
-        <w:rPr>
-          <w:rFonts w:cs="Times New Roman"/>
-          <w:sz w:val="24"/>
-          <w:szCs w:val="24"/>
-        </w:rPr>
-        <w:lastRenderedPageBreak/>
-        <w:t xml:space="preserve">gjennom </w:t>
+        <w:t xml:space="preserve">ives ved å søke gjennom </w:t>
       </w:r>
       <w:r>
         <w:rPr>
@@ -15426,7 +15157,16 @@
           <w:sz w:val="24"/>
           <w:szCs w:val="24"/>
         </w:rPr>
-        <w:t xml:space="preserve">, slik at når en note ikke har lengde blir den ikke lagt til i XML-filen. Etter det blir alle bildene som var markert med blått slettet fra brukergrensesnittet og knappene blir også gjemt igjen. </w:t>
+        <w:t xml:space="preserve">, </w:t>
+      </w:r>
+      <w:r>
+        <w:rPr>
+          <w:rFonts w:cs="Times New Roman"/>
+          <w:sz w:val="24"/>
+          <w:szCs w:val="24"/>
+        </w:rPr>
+        <w:lastRenderedPageBreak/>
+        <w:t xml:space="preserve">slik at når en note ikke har lengde blir den ikke lagt til i XML-filen. Etter det blir alle bildene som var markert med blått slettet fra brukergrensesnittet og knappene blir også gjemt igjen. </w:t>
       </w:r>
     </w:p>
     <w:p>
@@ -15887,16 +15627,7 @@
           <w:sz w:val="24"/>
           <w:szCs w:val="24"/>
         </w:rPr>
-        <w:t xml:space="preserve">. Knappene </w:t>
-      </w:r>
-      <w:r>
-        <w:rPr>
-          <w:rFonts w:cs="Times New Roman"/>
-          <w:sz w:val="24"/>
-          <w:szCs w:val="24"/>
-        </w:rPr>
-        <w:lastRenderedPageBreak/>
-        <w:t xml:space="preserve">for disse </w:t>
+        <w:t xml:space="preserve">. Knappene for disse </w:t>
       </w:r>
       <w:r>
         <w:rPr>
@@ -15952,7 +15683,23 @@
           <w:sz w:val="24"/>
           <w:szCs w:val="24"/>
         </w:rPr>
-        <w:t xml:space="preserve">, som sletter alle notelinjene og tegner de inn på nytt, med </w:t>
+        <w:t xml:space="preserve">, som sletter alle </w:t>
+      </w:r>
+      <w:r>
+        <w:rPr>
+          <w:rFonts w:cs="Times New Roman"/>
+          <w:sz w:val="24"/>
+          <w:szCs w:val="24"/>
+        </w:rPr>
+        <w:t>hjelpelinje</w:t>
+      </w:r>
+      <w:r>
+        <w:rPr>
+          <w:rFonts w:cs="Times New Roman"/>
+          <w:sz w:val="24"/>
+          <w:szCs w:val="24"/>
+        </w:rPr>
+        <w:t xml:space="preserve">ne og tegner de inn på nytt, med </w:t>
       </w:r>
       <w:r>
         <w:rPr>
@@ -16199,7 +15946,15 @@
           <w:sz w:val="24"/>
           <w:szCs w:val="24"/>
         </w:rPr>
-        <w:t>. Funksjonaliteten til menyen styres av en switch/case som sjekker hvilken knapp brukeren trykker på, og kaller videre den tilhørende metoden(e) for valgt knapp.</w:t>
+        <w:t xml:space="preserve">. Funksjonaliteten til </w:t>
+      </w:r>
+      <w:r>
+        <w:rPr>
+          <w:sz w:val="24"/>
+          <w:szCs w:val="24"/>
+        </w:rPr>
+        <w:lastRenderedPageBreak/>
+        <w:t>menyen styres av en switch/case som sjekker hvilken knapp brukeren trykker på, og kaller videre den tilhørende metoden(e) for valgt knapp.</w:t>
       </w:r>
     </w:p>
     <w:p>
@@ -16227,7 +15982,7 @@
           <w:lang w:eastAsia="nb-NO"/>
         </w:rPr>
       </w:pPr>
-      <w:bookmarkStart w:id="23" w:name="_Toc418590667"/>
+      <w:bookmarkStart w:id="24" w:name="_Toc418590667"/>
       <w:r>
         <w:rPr>
           <w:rFonts w:eastAsia="Times New Roman"/>
@@ -16237,7 +15992,7 @@
         </w:rPr>
         <w:t>Appens virkemåte</w:t>
       </w:r>
-      <w:bookmarkEnd w:id="23"/>
+      <w:bookmarkEnd w:id="24"/>
     </w:p>
     <w:p>
       <w:pPr>
@@ -16252,7 +16007,7 @@
           <w:lang w:eastAsia="nb-NO"/>
         </w:rPr>
       </w:pPr>
-      <w:bookmarkStart w:id="24" w:name="_Toc418590668"/>
+      <w:bookmarkStart w:id="25" w:name="_Toc418590668"/>
       <w:r>
         <w:rPr>
           <w:rFonts w:eastAsia="Times New Roman"/>
@@ -16260,7 +16015,7 @@
         </w:rPr>
         <w:t>Hovedskjerm</w:t>
       </w:r>
-      <w:bookmarkEnd w:id="24"/>
+      <w:bookmarkEnd w:id="25"/>
     </w:p>
     <w:p>
       <w:pPr>
@@ -16331,7 +16086,6 @@
           <w:szCs w:val="24"/>
           <w:lang w:eastAsia="nb-NO"/>
         </w:rPr>
-        <w:lastRenderedPageBreak/>
         <w:drawing>
           <wp:inline distT="0" distB="0" distL="0" distR="0" wp14:anchorId="4AAED339" wp14:editId="2FEA004F">
             <wp:extent cx="5760720" cy="3240405"/>
@@ -16556,7 +16310,17 @@
           <w:szCs w:val="24"/>
           <w:lang w:eastAsia="nb-NO"/>
         </w:rPr>
-        <w:t xml:space="preserve">-knappen igjen, vil appen slutte å analysere lyden som kommer inn og symbolet vil endre seg tilbake til </w:t>
+        <w:t xml:space="preserve">-knappen igjen, vil appen slutte å analysere lyden som kommer inn og </w:t>
+      </w:r>
+      <w:r>
+        <w:rPr>
+          <w:rFonts w:eastAsia="Times New Roman" w:cs="Times New Roman"/>
+          <w:sz w:val="24"/>
+          <w:szCs w:val="24"/>
+          <w:lang w:eastAsia="nb-NO"/>
+        </w:rPr>
+        <w:lastRenderedPageBreak/>
+        <w:t xml:space="preserve">symbolet vil endre seg tilbake til </w:t>
       </w:r>
       <w:r>
         <w:rPr>
@@ -16644,7 +16408,6 @@
           <w:szCs w:val="24"/>
           <w:lang w:eastAsia="nb-NO"/>
         </w:rPr>
-        <w:lastRenderedPageBreak/>
         <w:drawing>
           <wp:inline distT="0" distB="0" distL="0" distR="0" wp14:anchorId="6A705480" wp14:editId="7266B40C">
             <wp:extent cx="5760720" cy="3240405"/>
@@ -16934,6 +16697,7 @@
           <w:szCs w:val="24"/>
           <w:lang w:eastAsia="nb-NO"/>
         </w:rPr>
+        <w:lastRenderedPageBreak/>
         <w:t>Met</w:t>
       </w:r>
       <w:r>
@@ -16963,17 +16727,7 @@
           <w:szCs w:val="24"/>
           <w:lang w:eastAsia="nb-NO"/>
         </w:rPr>
-        <w:t xml:space="preserve">Nederst på skjermen står en av/på knapp. Denne knappen styrer metronomfunksjonen. Hastigheten er som standard 80BPM, men brukeren kan selv endre dette i settings-menyen. </w:t>
-      </w:r>
-      <w:r>
-        <w:rPr>
-          <w:rFonts w:eastAsia="Times New Roman" w:cs="Times New Roman"/>
-          <w:sz w:val="24"/>
-          <w:szCs w:val="24"/>
-          <w:lang w:eastAsia="nb-NO"/>
-        </w:rPr>
-        <w:lastRenderedPageBreak/>
-        <w:t>Når brukeren slår på knappen begynner telefonen å vibrere i gitt intervall, og det vises en liten teller nederst til høyre på skjermen.</w:t>
+        <w:t>Nederst på skjermen står en av/på knapp. Denne knappen styrer metronomfunksjonen. Hastigheten er som standard 80BPM, men brukeren kan selv endre dette i settings-menyen. Når brukeren slår på knappen begynner telefonen å vibrere i gitt intervall, og det vises en liten teller nederst til høyre på skjermen.</w:t>
       </w:r>
     </w:p>
     <w:p>
@@ -17001,7 +16755,7 @@
           <w:lang w:eastAsia="nb-NO"/>
         </w:rPr>
       </w:pPr>
-      <w:bookmarkStart w:id="25" w:name="_Toc418590669"/>
+      <w:bookmarkStart w:id="26" w:name="_Toc418590669"/>
       <w:r>
         <w:rPr>
           <w:rFonts w:eastAsia="Times New Roman"/>
@@ -17009,7 +16763,7 @@
         </w:rPr>
         <w:t>Redigering</w:t>
       </w:r>
-      <w:bookmarkEnd w:id="25"/>
+      <w:bookmarkEnd w:id="26"/>
     </w:p>
     <w:p>
       <w:pPr>
@@ -17231,7 +16985,17 @@
           <w:szCs w:val="24"/>
           <w:lang w:eastAsia="nb-NO"/>
         </w:rPr>
-        <w:t>gere kan de trykke på den samme noten igjen for å velge den bort, eller trykke på en annen note for å velge den istedet.</w:t>
+        <w:t xml:space="preserve">gere kan de trykke </w:t>
+      </w:r>
+      <w:r>
+        <w:rPr>
+          <w:rFonts w:eastAsia="Times New Roman" w:cs="Times New Roman"/>
+          <w:sz w:val="24"/>
+          <w:szCs w:val="24"/>
+          <w:lang w:eastAsia="nb-NO"/>
+        </w:rPr>
+        <w:lastRenderedPageBreak/>
+        <w:t>på den samme noten igjen for å velge den bort, eller trykke på en annen note for å velge den istedet.</w:t>
       </w:r>
     </w:p>
     <w:p>
@@ -17267,7 +17031,6 @@
           <w:szCs w:val="24"/>
           <w:lang w:eastAsia="nb-NO"/>
         </w:rPr>
-        <w:lastRenderedPageBreak/>
         <w:t>Delete Note</w:t>
       </w:r>
     </w:p>
@@ -17428,7 +17191,61 @@
           <w:szCs w:val="24"/>
           <w:lang w:eastAsia="nb-NO"/>
         </w:rPr>
-        <w:t>. Hvis noten allerede har et fortegn kan denne fjernes ved å trykke på knappen som tilsier denne markeringen. F.eks hvis noten er markert med en «</w:t>
+        <w:t xml:space="preserve">. Hvis noten </w:t>
+      </w:r>
+      <w:r>
+        <w:rPr>
+          <w:rFonts w:eastAsia="Times New Roman" w:cs="Times New Roman"/>
+          <w:sz w:val="24"/>
+          <w:szCs w:val="24"/>
+          <w:lang w:eastAsia="nb-NO"/>
+        </w:rPr>
+        <w:t>allerede har et fortegn kan dette</w:t>
+      </w:r>
+      <w:r>
+        <w:rPr>
+          <w:rFonts w:eastAsia="Times New Roman" w:cs="Times New Roman"/>
+          <w:sz w:val="24"/>
+          <w:szCs w:val="24"/>
+          <w:lang w:eastAsia="nb-NO"/>
+        </w:rPr>
+        <w:t xml:space="preserve">e fjernes ved å trykke på knappen som tilsier </w:t>
+      </w:r>
+      <w:r>
+        <w:rPr>
+          <w:rFonts w:eastAsia="Times New Roman" w:cs="Times New Roman"/>
+          <w:sz w:val="24"/>
+          <w:szCs w:val="24"/>
+          <w:lang w:eastAsia="nb-NO"/>
+        </w:rPr>
+        <w:t>dette forteg</w:t>
+      </w:r>
+      <w:r>
+        <w:rPr>
+          <w:rFonts w:eastAsia="Times New Roman" w:cs="Times New Roman"/>
+          <w:sz w:val="24"/>
+          <w:szCs w:val="24"/>
+          <w:lang w:eastAsia="nb-NO"/>
+        </w:rPr>
+        <w:t>n</w:t>
+      </w:r>
+      <w:r>
+        <w:rPr>
+          <w:rFonts w:eastAsia="Times New Roman" w:cs="Times New Roman"/>
+          <w:sz w:val="24"/>
+          <w:szCs w:val="24"/>
+          <w:lang w:eastAsia="nb-NO"/>
+        </w:rPr>
+        <w:t>et</w:t>
+      </w:r>
+      <w:r>
+        <w:rPr>
+          <w:rFonts w:eastAsia="Times New Roman" w:cs="Times New Roman"/>
+          <w:sz w:val="24"/>
+          <w:szCs w:val="24"/>
+          <w:lang w:eastAsia="nb-NO"/>
+        </w:rPr>
+        <w:t>. F.eks hvis noten er markert med en «</w:t>
       </w:r>
       <w:r>
         <w:rPr>
@@ -17466,7 +17283,25 @@
           <w:szCs w:val="24"/>
           <w:lang w:eastAsia="nb-NO"/>
         </w:rPr>
-        <w:t xml:space="preserve"> »-knappen. Den kan selvsagt legges til igjen ved å trykke på knappen en gang til. Hvis brukeren heller vil endre markeringen for noten fra «</w:t>
+        <w:t xml:space="preserve"> »-knappen. Den kan selvsagt legges til igjen ved å trykke på knappen en gang til. Hvis bruke</w:t>
+      </w:r>
+      <w:r>
+        <w:rPr>
+          <w:rFonts w:eastAsia="Times New Roman" w:cs="Times New Roman"/>
+          <w:sz w:val="24"/>
+          <w:szCs w:val="24"/>
+          <w:lang w:eastAsia="nb-NO"/>
+        </w:rPr>
+        <w:t>ren heller vil endre fortegnet</w:t>
+      </w:r>
+      <w:r>
+        <w:rPr>
+          <w:rFonts w:eastAsia="Times New Roman" w:cs="Times New Roman"/>
+          <w:sz w:val="24"/>
+          <w:szCs w:val="24"/>
+          <w:lang w:eastAsia="nb-NO"/>
+        </w:rPr>
+        <w:t xml:space="preserve"> for noten fra «</w:t>
       </w:r>
       <w:r>
         <w:rPr>
@@ -17531,7 +17366,7 @@
           <w:lang w:eastAsia="nb-NO"/>
         </w:rPr>
       </w:pPr>
-      <w:bookmarkStart w:id="26" w:name="_Toc418590670"/>
+      <w:bookmarkStart w:id="27" w:name="_Toc418590670"/>
       <w:r>
         <w:rPr>
           <w:rFonts w:eastAsia="Times New Roman"/>
@@ -17539,7 +17374,7 @@
         </w:rPr>
         <w:t>Meny</w:t>
       </w:r>
-      <w:bookmarkEnd w:id="26"/>
+      <w:bookmarkEnd w:id="27"/>
     </w:p>
     <w:p>
       <w:pPr>
@@ -17801,7 +17636,7 @@
           <w:szCs w:val="24"/>
           <w:lang w:eastAsia="nb-NO"/>
         </w:rPr>
-        <w:t>6</w:t>
+        <w:t>7</w:t>
       </w:r>
       <w:r>
         <w:rPr>
@@ -18269,7 +18104,7 @@
           <w:lang w:eastAsia="nb-NO"/>
         </w:rPr>
       </w:pPr>
-      <w:bookmarkStart w:id="27" w:name="_Toc418590671"/>
+      <w:bookmarkStart w:id="28" w:name="_Toc418590671"/>
       <w:r>
         <w:rPr>
           <w:rFonts w:eastAsia="Times New Roman"/>
@@ -18279,7 +18114,7 @@
         </w:rPr>
         <w:t>Konklusjon og videre arbeid</w:t>
       </w:r>
-      <w:bookmarkEnd w:id="27"/>
+      <w:bookmarkEnd w:id="28"/>
     </w:p>
     <w:p>
       <w:pPr>
@@ -18294,7 +18129,7 @@
           <w:lang w:eastAsia="nb-NO"/>
         </w:rPr>
       </w:pPr>
-      <w:bookmarkStart w:id="28" w:name="_Toc418590672"/>
+      <w:bookmarkStart w:id="29" w:name="_Toc418590672"/>
       <w:r>
         <w:rPr>
           <w:rFonts w:eastAsia="Times New Roman"/>
@@ -18302,7 +18137,7 @@
         </w:rPr>
         <w:t>Konklusjon</w:t>
       </w:r>
-      <w:bookmarkEnd w:id="28"/>
+      <w:bookmarkEnd w:id="29"/>
     </w:p>
     <w:p>
       <w:pPr>
@@ -18475,15 +18310,7 @@
         <w:rPr>
           <w:lang w:eastAsia="nb-NO"/>
         </w:rPr>
-        <w:t>i tillegg er det implementert flere</w:t>
-      </w:r>
-      <w:bookmarkStart w:id="29" w:name="_GoBack"/>
-      <w:bookmarkEnd w:id="29"/>
-      <w:r>
-        <w:rPr>
-          <w:lang w:eastAsia="nb-NO"/>
-        </w:rPr>
-        <w:t xml:space="preserve"> funksjoner som for eksempel redigering av notene.</w:t>
+        <w:t>i tillegg er det implementert flere funksjoner som for eksempel redigering av notene.</w:t>
       </w:r>
     </w:p>
     <w:p>
@@ -19014,7 +18841,44 @@
           <w:szCs w:val="24"/>
           <w:lang w:eastAsia="nb-NO"/>
         </w:rPr>
-        <w:t>Arnt Inge Vistnes,</w:t>
+        <w:t xml:space="preserve">Arnt Inge Vistnes, </w:t>
+      </w:r>
+      <w:r>
+        <w:rPr>
+          <w:rFonts w:eastAsia="Times New Roman" w:cs="Times New Roman"/>
+          <w:i/>
+          <w:sz w:val="24"/>
+          <w:szCs w:val="24"/>
+          <w:lang w:eastAsia="nb-NO"/>
+        </w:rPr>
+        <w:t>Lærebok i fysikk : Svingninger og bølger</w:t>
+      </w:r>
+      <w:r>
+        <w:rPr>
+          <w:rFonts w:eastAsia="Times New Roman" w:cs="Times New Roman"/>
+          <w:sz w:val="24"/>
+          <w:szCs w:val="24"/>
+          <w:lang w:eastAsia="nb-NO"/>
+        </w:rPr>
+        <w:t>, 2013</w:t>
+      </w:r>
+      <w:r>
+        <w:rPr>
+          <w:rFonts w:eastAsia="Times New Roman" w:cs="Times New Roman"/>
+          <w:sz w:val="24"/>
+          <w:szCs w:val="24"/>
+          <w:lang w:eastAsia="nb-NO"/>
+        </w:rPr>
+        <w:t>. K</w:t>
+      </w:r>
+      <w:r>
+        <w:rPr>
+          <w:rFonts w:eastAsia="Times New Roman" w:cs="Times New Roman"/>
+          <w:sz w:val="24"/>
+          <w:szCs w:val="24"/>
+          <w:lang w:eastAsia="nb-NO"/>
+        </w:rPr>
+        <w:t>apittel 4.</w:t>
       </w:r>
       <w:r>
         <w:rPr>
@@ -19028,12 +18892,179 @@
       <w:r>
         <w:rPr>
           <w:rFonts w:eastAsia="Times New Roman" w:cs="Times New Roman"/>
+          <w:sz w:val="24"/>
+          <w:szCs w:val="24"/>
+          <w:lang w:eastAsia="nb-NO"/>
+        </w:rPr>
+        <w:t xml:space="preserve">Tilgjengelig fra: </w:t>
+      </w:r>
+      <w:hyperlink r:id="rId21" w:history="1">
+        <w:r>
+          <w:rPr>
+            <w:rFonts w:eastAsia="Times New Roman" w:cs="Times New Roman"/>
+            <w:color w:val="0000FF"/>
+            <w:sz w:val="24"/>
+            <w:szCs w:val="24"/>
+            <w:u w:val="single"/>
+            <w:lang w:eastAsia="nb-NO"/>
+          </w:rPr>
+          <w:t>http://folk.ui</w:t>
+        </w:r>
+        <w:r>
+          <w:rPr>
+            <w:rFonts w:eastAsia="Times New Roman" w:cs="Times New Roman"/>
+            <w:color w:val="0000FF"/>
+            <w:sz w:val="24"/>
+            <w:szCs w:val="24"/>
+            <w:u w:val="single"/>
+            <w:lang w:eastAsia="nb-NO"/>
+          </w:rPr>
+          <w:t>o</w:t>
+        </w:r>
+        <w:r>
+          <w:rPr>
+            <w:rFonts w:eastAsia="Times New Roman" w:cs="Times New Roman"/>
+            <w:color w:val="0000FF"/>
+            <w:sz w:val="24"/>
+            <w:szCs w:val="24"/>
+            <w:u w:val="single"/>
+            <w:lang w:eastAsia="nb-NO"/>
+          </w:rPr>
+          <w:t>.no/arntvi/SvingBolg.html</w:t>
+        </w:r>
+      </w:hyperlink>
+    </w:p>
+    <w:p>
+      <w:pPr>
+        <w:spacing w:before="100" w:beforeAutospacing="1" w:after="0" w:line="240" w:lineRule="auto"/>
+        <w:rPr>
+          <w:rFonts w:eastAsia="Times New Roman" w:cs="Times New Roman"/>
+          <w:sz w:val="24"/>
+          <w:szCs w:val="24"/>
+          <w:lang w:eastAsia="nb-NO"/>
+        </w:rPr>
+      </w:pPr>
+      <w:r>
+        <w:rPr>
+          <w:rFonts w:eastAsia="Times New Roman" w:cs="Times New Roman"/>
+          <w:sz w:val="24"/>
+          <w:szCs w:val="24"/>
+          <w:lang w:eastAsia="nb-NO"/>
+        </w:rPr>
+        <w:t>[2] THE BOOK</w:t>
+      </w:r>
+    </w:p>
+    <w:p>
+      <w:pPr>
+        <w:spacing w:before="100" w:beforeAutospacing="1" w:after="0" w:line="240" w:lineRule="auto"/>
+        <w:rPr>
+          <w:rFonts w:eastAsia="Times New Roman" w:cs="Times New Roman"/>
+          <w:sz w:val="24"/>
+          <w:szCs w:val="24"/>
+          <w:lang w:eastAsia="nb-NO"/>
+        </w:rPr>
+      </w:pPr>
+      <w:r>
+        <w:rPr>
+          <w:rFonts w:eastAsia="Times New Roman" w:cs="Times New Roman"/>
+          <w:sz w:val="24"/>
+          <w:szCs w:val="24"/>
+          <w:lang w:val="en-US" w:eastAsia="nb-NO"/>
+        </w:rPr>
+        <w:t xml:space="preserve">[3] </w:t>
+      </w:r>
+      <w:r>
+        <w:rPr>
+          <w:rFonts w:eastAsia="Times New Roman" w:cs="Times New Roman"/>
+          <w:sz w:val="24"/>
+          <w:szCs w:val="24"/>
+          <w:lang w:val="en-US" w:eastAsia="nb-NO"/>
+        </w:rPr>
+        <w:t xml:space="preserve">John R. Pierce, </w:t>
+      </w:r>
+      <w:r>
+        <w:rPr>
+          <w:rFonts w:eastAsia="Times New Roman" w:cs="Times New Roman"/>
           <w:i/>
           <w:sz w:val="24"/>
           <w:szCs w:val="24"/>
-          <w:lang w:eastAsia="nb-NO"/>
-        </w:rPr>
-        <w:t>Lærebok i fysikk : Svingninger og</w:t>
+          <w:lang w:val="en-US" w:eastAsia="nb-NO"/>
+        </w:rPr>
+        <w:t>The Science of Musical Sound</w:t>
+      </w:r>
+      <w:r>
+        <w:rPr>
+          <w:rFonts w:eastAsia="Times New Roman" w:cs="Times New Roman"/>
+          <w:sz w:val="24"/>
+          <w:szCs w:val="24"/>
+          <w:lang w:val="en-US" w:eastAsia="nb-NO"/>
+        </w:rPr>
+        <w:t>, Scientific American Books - W. H. Freeman &amp; Co</w:t>
+      </w:r>
+      <w:r>
+        <w:rPr>
+          <w:rFonts w:eastAsia="Times New Roman" w:cs="Times New Roman"/>
+          <w:sz w:val="24"/>
+          <w:szCs w:val="24"/>
+          <w:lang w:val="en-US" w:eastAsia="nb-NO"/>
+        </w:rPr>
+        <w:t xml:space="preserve">, </w:t>
+      </w:r>
+      <w:r>
+        <w:rPr>
+          <w:rFonts w:eastAsia="Times New Roman" w:cs="Times New Roman"/>
+          <w:sz w:val="24"/>
+          <w:szCs w:val="24"/>
+          <w:lang w:val="en-US" w:eastAsia="nb-NO"/>
+        </w:rPr>
+        <w:t xml:space="preserve">1983. </w:t>
+      </w:r>
+      <w:r>
+        <w:rPr>
+          <w:rFonts w:eastAsia="Times New Roman" w:cs="Times New Roman"/>
+          <w:sz w:val="24"/>
+          <w:szCs w:val="24"/>
+          <w:lang w:eastAsia="nb-NO"/>
+        </w:rPr>
+        <w:t xml:space="preserve">Figur </w:t>
+      </w:r>
+      <w:r>
+        <w:rPr>
+          <w:rFonts w:eastAsia="Times New Roman" w:cs="Times New Roman"/>
+          <w:sz w:val="24"/>
+          <w:szCs w:val="24"/>
+          <w:lang w:eastAsia="nb-NO"/>
+        </w:rPr>
+        <w:t>side 21.</w:t>
+      </w:r>
+    </w:p>
+    <w:p>
+      <w:pPr>
+        <w:spacing w:before="100" w:beforeAutospacing="1" w:after="0" w:line="360" w:lineRule="auto"/>
+        <w:rPr>
+          <w:rFonts w:eastAsia="Times New Roman" w:cs="Times New Roman"/>
+          <w:sz w:val="24"/>
+          <w:szCs w:val="24"/>
+          <w:lang w:val="en-US" w:eastAsia="nb-NO"/>
+        </w:rPr>
+      </w:pPr>
+      <w:r>
+        <w:rPr>
+          <w:rFonts w:eastAsia="Times New Roman" w:cs="Times New Roman"/>
+          <w:sz w:val="24"/>
+          <w:szCs w:val="24"/>
+          <w:lang w:eastAsia="nb-NO"/>
+        </w:rPr>
+        <w:t xml:space="preserve">[4] </w:t>
+      </w:r>
+      <w:r>
+        <w:rPr>
+          <w:rFonts w:eastAsia="Times New Roman" w:cs="Times New Roman"/>
+          <w:sz w:val="24"/>
+          <w:szCs w:val="24"/>
+          <w:lang w:eastAsia="nb-NO"/>
+        </w:rPr>
+        <w:t xml:space="preserve">Øyvind Risa, </w:t>
       </w:r>
       <w:r>
         <w:rPr>
@@ -19043,131 +19074,43 @@
           <w:szCs w:val="24"/>
           <w:lang w:eastAsia="nb-NO"/>
         </w:rPr>
-        <w:t xml:space="preserve"> bølger</w:t>
-      </w:r>
-      <w:r>
-        <w:rPr>
-          <w:rFonts w:eastAsia="Times New Roman" w:cs="Times New Roman"/>
-          <w:sz w:val="24"/>
-          <w:szCs w:val="24"/>
-          <w:lang w:eastAsia="nb-NO"/>
-        </w:rPr>
-        <w:t>, 2013</w:t>
-      </w:r>
-      <w:r>
-        <w:rPr>
-          <w:rFonts w:eastAsia="Times New Roman" w:cs="Times New Roman"/>
-          <w:sz w:val="24"/>
-          <w:szCs w:val="24"/>
-          <w:lang w:eastAsia="nb-NO"/>
-        </w:rPr>
-        <w:t>. K</w:t>
-      </w:r>
-      <w:r>
-        <w:rPr>
-          <w:rFonts w:eastAsia="Times New Roman" w:cs="Times New Roman"/>
-          <w:sz w:val="24"/>
-          <w:szCs w:val="24"/>
-          <w:lang w:eastAsia="nb-NO"/>
-        </w:rPr>
-        <w:t>apittel 4.</w:t>
-      </w:r>
-      <w:r>
-        <w:rPr>
-          <w:rFonts w:eastAsia="Times New Roman" w:cs="Times New Roman"/>
-          <w:sz w:val="24"/>
-          <w:szCs w:val="24"/>
-          <w:lang w:eastAsia="nb-NO"/>
-        </w:rPr>
-        <w:tab/>
-      </w:r>
-      <w:r>
-        <w:rPr>
-          <w:rFonts w:eastAsia="Times New Roman" w:cs="Times New Roman"/>
-          <w:sz w:val="24"/>
-          <w:szCs w:val="24"/>
-          <w:lang w:eastAsia="nb-NO"/>
-        </w:rPr>
-        <w:tab/>
-      </w:r>
-      <w:r>
-        <w:rPr>
-          <w:rFonts w:eastAsia="Times New Roman" w:cs="Times New Roman"/>
-          <w:sz w:val="24"/>
-          <w:szCs w:val="24"/>
-          <w:lang w:eastAsia="nb-NO"/>
-        </w:rPr>
-        <w:tab/>
-        <w:t xml:space="preserve">Tilgjengelig fra: </w:t>
-      </w:r>
-      <w:r>
-        <w:rPr>
-          <w:rFonts w:eastAsia="Times New Roman" w:cs="Times New Roman"/>
-          <w:sz w:val="24"/>
-          <w:szCs w:val="24"/>
-          <w:lang w:eastAsia="nb-NO"/>
-        </w:rPr>
-        <w:fldChar w:fldCharType="begin"/>
-      </w:r>
-      <w:r>
-        <w:rPr>
-          <w:rFonts w:eastAsia="Times New Roman" w:cs="Times New Roman"/>
-          <w:sz w:val="24"/>
-          <w:szCs w:val="24"/>
-          <w:lang w:eastAsia="nb-NO"/>
-        </w:rPr>
-        <w:instrText xml:space="preserve"> HYPERLINK "http://folk.uio.no/arntvi/SvingBolg.html" </w:instrText>
-      </w:r>
-      <w:r>
-        <w:rPr>
-          <w:rFonts w:eastAsia="Times New Roman" w:cs="Times New Roman"/>
-          <w:sz w:val="24"/>
-          <w:szCs w:val="24"/>
-          <w:lang w:eastAsia="nb-NO"/>
-        </w:rPr>
-        <w:fldChar w:fldCharType="separate"/>
-      </w:r>
-      <w:r>
-        <w:rPr>
-          <w:rFonts w:eastAsia="Times New Roman" w:cs="Times New Roman"/>
-          <w:color w:val="0000FF"/>
-          <w:sz w:val="24"/>
-          <w:szCs w:val="24"/>
-          <w:u w:val="single"/>
-          <w:lang w:eastAsia="nb-NO"/>
-        </w:rPr>
-        <w:t>http://folk.uio.no/arntvi/Svi</w:t>
-      </w:r>
-      <w:r>
-        <w:rPr>
-          <w:rFonts w:eastAsia="Times New Roman" w:cs="Times New Roman"/>
-          <w:color w:val="0000FF"/>
-          <w:sz w:val="24"/>
-          <w:szCs w:val="24"/>
-          <w:u w:val="single"/>
-          <w:lang w:eastAsia="nb-NO"/>
-        </w:rPr>
-        <w:t>n</w:t>
-      </w:r>
-      <w:r>
-        <w:rPr>
-          <w:rFonts w:eastAsia="Times New Roman" w:cs="Times New Roman"/>
-          <w:color w:val="0000FF"/>
-          <w:sz w:val="24"/>
-          <w:szCs w:val="24"/>
-          <w:u w:val="single"/>
-          <w:lang w:eastAsia="nb-NO"/>
-        </w:rPr>
-        <w:t>gBolg.html</w:t>
-      </w:r>
-      <w:r>
-        <w:rPr>
-          <w:rFonts w:eastAsia="Times New Roman" w:cs="Times New Roman"/>
-          <w:sz w:val="24"/>
-          <w:szCs w:val="24"/>
-          <w:lang w:eastAsia="nb-NO"/>
-        </w:rPr>
-        <w:fldChar w:fldCharType="end"/>
+        <w:t>Musikkteori og arrangering</w:t>
+      </w:r>
+      <w:r>
+        <w:rPr>
+          <w:rFonts w:eastAsia="Times New Roman" w:cs="Times New Roman"/>
+          <w:sz w:val="24"/>
+          <w:szCs w:val="24"/>
+          <w:lang w:eastAsia="nb-NO"/>
+        </w:rPr>
+        <w:t>.</w:t>
+      </w:r>
+      <w:r>
+        <w:rPr>
+          <w:rFonts w:eastAsia="Times New Roman" w:cs="Times New Roman"/>
+          <w:sz w:val="24"/>
+          <w:szCs w:val="24"/>
+          <w:lang w:eastAsia="nb-NO"/>
+        </w:rPr>
+        <w:t xml:space="preserve"> </w:t>
+      </w:r>
+      <w:r>
+        <w:rPr>
+          <w:rFonts w:eastAsia="Times New Roman" w:cs="Times New Roman"/>
+          <w:sz w:val="24"/>
+          <w:szCs w:val="24"/>
+          <w:lang w:val="en-US" w:eastAsia="nb-NO"/>
+        </w:rPr>
+        <w:t>Universitetsforlaget</w:t>
+      </w:r>
+      <w:r>
+        <w:rPr>
+          <w:rFonts w:eastAsia="Times New Roman" w:cs="Times New Roman"/>
+          <w:sz w:val="24"/>
+          <w:szCs w:val="24"/>
+          <w:lang w:val="en-US" w:eastAsia="nb-NO"/>
+        </w:rPr>
+        <w:t>, 2001.</w:t>
       </w:r>
     </w:p>
     <w:p>
@@ -19182,97 +19125,64 @@
       </w:pPr>
       <w:r>
         <w:rPr>
-          <w:rFonts w:eastAsia="Times New Roman" w:cs="Times New Roman"/>
-          <w:sz w:val="24"/>
-          <w:szCs w:val="24"/>
-          <w:lang w:val="en-US" w:eastAsia="nb-NO"/>
-        </w:rPr>
-        <w:t>[2] THE BOOK</w:t>
-      </w:r>
-    </w:p>
-    <w:p>
-      <w:pPr>
-        <w:spacing w:before="100" w:beforeAutospacing="1" w:after="0" w:line="240" w:lineRule="auto"/>
-        <w:rPr>
-          <w:rFonts w:eastAsia="Times New Roman" w:cs="Times New Roman"/>
-          <w:sz w:val="24"/>
-          <w:szCs w:val="24"/>
-          <w:lang w:eastAsia="nb-NO"/>
-        </w:rPr>
-      </w:pPr>
-      <w:r>
-        <w:rPr>
-          <w:rFonts w:eastAsia="Times New Roman" w:cs="Times New Roman"/>
-          <w:sz w:val="24"/>
-          <w:szCs w:val="24"/>
-          <w:lang w:val="en-US" w:eastAsia="nb-NO"/>
-        </w:rPr>
-        <w:t xml:space="preserve">[3] </w:t>
-      </w:r>
-      <w:r>
-        <w:rPr>
-          <w:rFonts w:eastAsia="Times New Roman" w:cs="Times New Roman"/>
-          <w:sz w:val="24"/>
-          <w:szCs w:val="24"/>
-          <w:lang w:val="en-US" w:eastAsia="nb-NO"/>
-        </w:rPr>
-        <w:t xml:space="preserve">John R. Pierce, </w:t>
-      </w:r>
-      <w:r>
-        <w:rPr>
-          <w:rFonts w:eastAsia="Times New Roman" w:cs="Times New Roman"/>
+          <w:sz w:val="24"/>
+          <w:szCs w:val="24"/>
+          <w:lang w:val="en-US"/>
+        </w:rPr>
+        <w:t>[5]</w:t>
+      </w:r>
+      <w:r>
+        <w:rPr>
+          <w:lang w:val="en-US"/>
+        </w:rPr>
+        <w:t xml:space="preserve"> </w:t>
+      </w:r>
+      <w:r>
+        <w:rPr>
+          <w:sz w:val="24"/>
+          <w:szCs w:val="24"/>
+          <w:lang w:val="en-US"/>
+        </w:rPr>
+        <w:t xml:space="preserve">Phil Burk, Larry Polansky, Douglas Repetto, Mary Roberts, Dan Rockmore, </w:t>
+      </w:r>
+      <w:r>
+        <w:rPr>
           <w:i/>
           <w:sz w:val="24"/>
           <w:szCs w:val="24"/>
-          <w:lang w:val="en-US" w:eastAsia="nb-NO"/>
-        </w:rPr>
-        <w:t>The Science of Musical Sound</w:t>
-      </w:r>
-      <w:r>
-        <w:rPr>
-          <w:rFonts w:eastAsia="Times New Roman" w:cs="Times New Roman"/>
-          <w:sz w:val="24"/>
-          <w:szCs w:val="24"/>
-          <w:lang w:val="en-US" w:eastAsia="nb-NO"/>
-        </w:rPr>
-        <w:t>, Scientific American Books - W. H. Freeman &amp; Co</w:t>
-      </w:r>
-      <w:r>
-        <w:rPr>
-          <w:rFonts w:eastAsia="Times New Roman" w:cs="Times New Roman"/>
-          <w:sz w:val="24"/>
-          <w:szCs w:val="24"/>
-          <w:lang w:val="en-US" w:eastAsia="nb-NO"/>
+          <w:lang w:val="en-US"/>
+        </w:rPr>
+        <w:t>Music and Computers</w:t>
+      </w:r>
+      <w:r>
+        <w:rPr>
+          <w:i/>
+          <w:sz w:val="24"/>
+          <w:szCs w:val="24"/>
+          <w:lang w:val="en-US"/>
         </w:rPr>
         <w:t xml:space="preserve">, </w:t>
       </w:r>
       <w:r>
         <w:rPr>
-          <w:rFonts w:eastAsia="Times New Roman" w:cs="Times New Roman"/>
-          <w:sz w:val="24"/>
-          <w:szCs w:val="24"/>
-          <w:lang w:val="en-US" w:eastAsia="nb-NO"/>
-        </w:rPr>
-        <w:t xml:space="preserve">1983. </w:t>
-      </w:r>
-      <w:r>
-        <w:rPr>
-          <w:rFonts w:eastAsia="Times New Roman" w:cs="Times New Roman"/>
-          <w:sz w:val="24"/>
-          <w:szCs w:val="24"/>
-          <w:lang w:eastAsia="nb-NO"/>
-        </w:rPr>
-        <w:t xml:space="preserve">Figur </w:t>
-      </w:r>
-      <w:r>
-        <w:rPr>
-          <w:rFonts w:eastAsia="Times New Roman" w:cs="Times New Roman"/>
-          <w:sz w:val="24"/>
-          <w:szCs w:val="24"/>
-          <w:lang w:eastAsia="nb-NO"/>
-        </w:rPr>
-        <w:t>side 21.</w:t>
-      </w:r>
+          <w:sz w:val="24"/>
+          <w:szCs w:val="24"/>
+          <w:lang w:val="en-US"/>
+        </w:rPr>
+        <w:t xml:space="preserve">2011. Tilgjengelig fra: </w:t>
+      </w:r>
+      <w:hyperlink r:id="rId22" w:history="1">
+        <w:r>
+          <w:rPr>
+            <w:rStyle w:val="Hyperlink"/>
+            <w:rFonts w:eastAsia="Times New Roman" w:cs="Times New Roman"/>
+            <w:sz w:val="24"/>
+            <w:szCs w:val="24"/>
+            <w:lang w:val="en-US" w:eastAsia="nb-NO"/>
+          </w:rPr>
+          <w:t>http://music.columbia.edu/cmc/musicandcomputers/</w:t>
+        </w:r>
+      </w:hyperlink>
     </w:p>
     <w:p>
       <w:pPr>
@@ -19291,86 +19201,18 @@
           <w:szCs w:val="24"/>
           <w:lang w:eastAsia="nb-NO"/>
         </w:rPr>
-        <w:t xml:space="preserve">[4] </w:t>
-      </w:r>
-      <w:r>
-        <w:rPr>
-          <w:rFonts w:eastAsia="Times New Roman" w:cs="Times New Roman"/>
-          <w:sz w:val="24"/>
-          <w:szCs w:val="24"/>
-          <w:lang w:eastAsia="nb-NO"/>
-        </w:rPr>
-        <w:t xml:space="preserve">Øyvind Risa, </w:t>
-      </w:r>
-      <w:r>
-        <w:rPr>
-          <w:rFonts w:eastAsia="Times New Roman" w:cs="Times New Roman"/>
-          <w:i/>
-          <w:sz w:val="24"/>
-          <w:szCs w:val="24"/>
-          <w:lang w:eastAsia="nb-NO"/>
-        </w:rPr>
-        <w:t>Musikkteori og arrangering</w:t>
-      </w:r>
-      <w:r>
-        <w:rPr>
-          <w:rFonts w:eastAsia="Times New Roman" w:cs="Times New Roman"/>
-          <w:sz w:val="24"/>
-          <w:szCs w:val="24"/>
-          <w:lang w:eastAsia="nb-NO"/>
-        </w:rPr>
-        <w:t>.</w:t>
-      </w:r>
-      <w:r>
-        <w:rPr>
-          <w:rFonts w:eastAsia="Times New Roman" w:cs="Times New Roman"/>
-          <w:sz w:val="24"/>
-          <w:szCs w:val="24"/>
-          <w:lang w:eastAsia="nb-NO"/>
-        </w:rPr>
-        <w:t xml:space="preserve"> Universitetsforlaget</w:t>
-      </w:r>
-      <w:r>
-        <w:rPr>
-          <w:rFonts w:eastAsia="Times New Roman" w:cs="Times New Roman"/>
-          <w:sz w:val="24"/>
-          <w:szCs w:val="24"/>
-          <w:lang w:eastAsia="nb-NO"/>
-        </w:rPr>
-        <w:t>, 2001.</w:t>
-      </w:r>
-    </w:p>
-    <w:p>
-      <w:pPr>
-        <w:spacing w:before="100" w:beforeAutospacing="1" w:after="0" w:line="360" w:lineRule="auto"/>
-        <w:rPr>
-          <w:rFonts w:eastAsia="Times New Roman" w:cs="Times New Roman"/>
-          <w:sz w:val="24"/>
-          <w:szCs w:val="24"/>
-          <w:lang w:eastAsia="nb-NO"/>
-        </w:rPr>
-      </w:pPr>
-    </w:p>
-    <w:p>
-      <w:pPr>
-        <w:spacing w:before="100" w:beforeAutospacing="1" w:after="0" w:line="360" w:lineRule="auto"/>
-        <w:rPr>
-          <w:rFonts w:eastAsia="Times New Roman" w:cs="Times New Roman"/>
-          <w:sz w:val="24"/>
-          <w:szCs w:val="24"/>
-          <w:lang w:eastAsia="nb-NO"/>
-        </w:rPr>
-      </w:pPr>
-      <w:r>
-        <w:rPr>
-          <w:rFonts w:eastAsia="Times New Roman" w:cs="Times New Roman"/>
-          <w:sz w:val="24"/>
-          <w:szCs w:val="24"/>
-          <w:lang w:eastAsia="nb-NO"/>
-        </w:rPr>
-        <w:t xml:space="preserve">[5] </w:t>
-      </w:r>
-      <w:hyperlink r:id="rId21" w:history="1">
+        <w:t>[6</w:t>
+      </w:r>
+      <w:r>
+        <w:rPr>
+          <w:rFonts w:eastAsia="Times New Roman" w:cs="Times New Roman"/>
+          <w:sz w:val="24"/>
+          <w:szCs w:val="24"/>
+          <w:lang w:eastAsia="nb-NO"/>
+        </w:rPr>
+        <w:t xml:space="preserve">] </w:t>
+      </w:r>
+      <w:hyperlink r:id="rId23" w:history="1">
         <w:r>
           <w:rPr>
             <w:rFonts w:eastAsia="Times New Roman" w:cs="Times New Roman"/>
@@ -19403,7 +19245,16 @@
           <w:szCs w:val="24"/>
           <w:lang w:eastAsia="nb-NO"/>
         </w:rPr>
-        <w:t>[6]</w:t>
+        <w:t>[7</w:t>
+      </w:r>
+      <w:r>
+        <w:rPr>
+          <w:rFonts w:eastAsia="Times New Roman" w:cs="Times New Roman"/>
+          <w:sz w:val="24"/>
+          <w:szCs w:val="24"/>
+          <w:lang w:eastAsia="nb-NO"/>
+        </w:rPr>
+        <w:t>]</w:t>
       </w:r>
       <w:r>
         <w:rPr>
@@ -19412,7 +19263,7 @@
         </w:rPr>
         <w:t xml:space="preserve"> </w:t>
       </w:r>
-      <w:hyperlink r:id="rId22" w:history="1">
+      <w:hyperlink r:id="rId24" w:history="1">
         <w:r>
           <w:rPr>
             <w:rFonts w:eastAsia="Times New Roman" w:cs="Times New Roman"/>
@@ -19443,88 +19294,9 @@
           <w:szCs w:val="24"/>
           <w:lang w:eastAsia="nb-NO"/>
         </w:rPr>
-        <w:t xml:space="preserve">[7] </w:t>
-      </w:r>
-      <w:hyperlink r:id="rId23" w:history="1">
-        <w:r>
-          <w:rPr>
-            <w:rStyle w:val="Hyperlink"/>
-            <w:rFonts w:eastAsia="Times New Roman" w:cs="Times New Roman"/>
-            <w:sz w:val="24"/>
-            <w:szCs w:val="24"/>
-            <w:lang w:eastAsia="nb-NO"/>
-          </w:rPr>
-          <w:t>http://music.columbia.edu/cmc/musicandcomp</w:t>
-        </w:r>
-        <w:r>
-          <w:rPr>
-            <w:rStyle w:val="Hyperlink"/>
-            <w:rFonts w:eastAsia="Times New Roman" w:cs="Times New Roman"/>
-            <w:sz w:val="24"/>
-            <w:szCs w:val="24"/>
-            <w:lang w:eastAsia="nb-NO"/>
-          </w:rPr>
-          <w:t>u</w:t>
-        </w:r>
-        <w:r>
-          <w:rPr>
-            <w:rStyle w:val="Hyperlink"/>
-            <w:rFonts w:eastAsia="Times New Roman" w:cs="Times New Roman"/>
-            <w:sz w:val="24"/>
-            <w:szCs w:val="24"/>
-            <w:lang w:eastAsia="nb-NO"/>
-          </w:rPr>
-          <w:t>ters/</w:t>
-        </w:r>
-      </w:hyperlink>
-      <w:r>
-        <w:rPr>
-          <w:rFonts w:eastAsia="Times New Roman" w:cs="Times New Roman"/>
-          <w:sz w:val="24"/>
-          <w:szCs w:val="24"/>
-          <w:lang w:eastAsia="nb-NO"/>
-        </w:rPr>
-        <w:t xml:space="preserve"> </w:t>
-      </w:r>
-      <w:r>
-        <w:rPr>
-          <w:rFonts w:eastAsia="Times New Roman" w:cs="Times New Roman"/>
-          <w:sz w:val="24"/>
-          <w:szCs w:val="24"/>
-          <w:lang w:eastAsia="nb-NO"/>
-        </w:rPr>
-        <w:sym w:font="Wingdings" w:char="F0DF"/>
-      </w:r>
-      <w:r>
-        <w:rPr>
-          <w:rFonts w:eastAsia="Times New Roman" w:cs="Times New Roman"/>
-          <w:sz w:val="24"/>
-          <w:szCs w:val="24"/>
-          <w:lang w:eastAsia="nb-NO"/>
-        </w:rPr>
-        <w:t xml:space="preserve"> !!!!!!!</w:t>
-      </w:r>
-    </w:p>
-    <w:p>
-      <w:pPr>
-        <w:spacing w:before="100" w:beforeAutospacing="1" w:after="0" w:line="360" w:lineRule="auto"/>
-        <w:rPr>
-          <w:rFonts w:eastAsia="Times New Roman" w:cs="Times New Roman"/>
-          <w:sz w:val="24"/>
-          <w:szCs w:val="24"/>
-          <w:lang w:eastAsia="nb-NO"/>
-        </w:rPr>
-      </w:pPr>
-      <w:r>
-        <w:rPr>
-          <w:rFonts w:eastAsia="Times New Roman" w:cs="Times New Roman"/>
-          <w:sz w:val="24"/>
-          <w:szCs w:val="24"/>
-          <w:lang w:eastAsia="nb-NO"/>
-        </w:rPr>
         <w:t xml:space="preserve">[8] </w:t>
       </w:r>
-      <w:hyperlink r:id="rId24" w:history="1">
+      <w:hyperlink r:id="rId25" w:history="1">
         <w:r>
           <w:rPr>
             <w:rStyle w:val="Hyperlink"/>
@@ -19544,7 +19316,7 @@
           <w:rFonts w:eastAsia="Times New Roman" w:cs="Times New Roman"/>
           <w:sz w:val="24"/>
           <w:szCs w:val="24"/>
-          <w:lang w:val="en-US" w:eastAsia="nb-NO"/>
+          <w:lang w:eastAsia="nb-NO"/>
         </w:rPr>
       </w:pPr>
       <w:r>
@@ -19556,7 +19328,7 @@
         </w:rPr>
         <w:t xml:space="preserve">[9] </w:t>
       </w:r>
-      <w:hyperlink r:id="rId25" w:history="1">
+      <w:hyperlink r:id="rId26" w:history="1">
         <w:r>
           <w:rPr>
             <w:rStyle w:val="Hyperlink"/>
@@ -19610,7 +19382,7 @@
           <w:lang w:eastAsia="nb-NO"/>
         </w:rPr>
       </w:pPr>
-      <w:hyperlink r:id="rId26" w:history="1">
+      <w:hyperlink r:id="rId27" w:history="1">
         <w:r>
           <w:rPr>
             <w:rStyle w:val="Hyperlink"/>
@@ -19633,7 +19405,7 @@
           <w:lang w:eastAsia="nb-NO"/>
         </w:rPr>
       </w:pPr>
-      <w:hyperlink r:id="rId27" w:history="1">
+      <w:hyperlink r:id="rId28" w:history="1">
         <w:r>
           <w:rPr>
             <w:rStyle w:val="Hyperlink"/>
@@ -19685,7 +19457,7 @@
         </w:rPr>
         <w:t xml:space="preserve">: </w:t>
       </w:r>
-      <w:hyperlink r:id="rId28" w:history="1">
+      <w:hyperlink r:id="rId29" w:history="1">
         <w:r>
           <w:rPr>
             <w:rStyle w:val="Hyperlink"/>
@@ -19708,25 +19480,15 @@
           <w:lang w:val="en-US" w:eastAsia="nb-NO"/>
         </w:rPr>
       </w:pPr>
-      <w:proofErr w:type="spellStart"/>
       <w:r>
         <w:rPr>
           <w:sz w:val="24"/>
           <w:szCs w:val="24"/>
           <w:lang w:val="en-US"/>
         </w:rPr>
-        <w:t>Appikon</w:t>
-      </w:r>
-      <w:proofErr w:type="spellEnd"/>
-      <w:r>
-        <w:rPr>
-          <w:sz w:val="24"/>
-          <w:szCs w:val="24"/>
-          <w:lang w:val="en-US"/>
-        </w:rPr>
-        <w:t xml:space="preserve">: </w:t>
-      </w:r>
-      <w:hyperlink r:id="rId29" w:history="1">
+        <w:t xml:space="preserve">Appikon: </w:t>
+      </w:r>
+      <w:hyperlink r:id="rId30" w:history="1">
         <w:r>
           <w:rPr>
             <w:rFonts w:eastAsia="Times New Roman" w:cs="Times New Roman"/>
@@ -19752,7 +19514,7 @@
       </w:pPr>
     </w:p>
     <w:sectPr>
-      <w:footerReference w:type="default" r:id="rId30"/>
+      <w:footerReference w:type="default" r:id="rId31"/>
       <w:pgSz w:w="11906" w:h="16838"/>
       <w:pgMar w:top="1417" w:right="1417" w:bottom="1417" w:left="1417" w:header="708" w:footer="708" w:gutter="0"/>
       <w:cols w:space="708"/>
@@ -19896,7 +19658,7 @@
                                     <w:noProof/>
                                     <w:color w:val="8C8C8C"/>
                                   </w:rPr>
-                                  <w:t>33</w:t>
+                                  <w:t>16</w:t>
                                 </w:r>
                                 <w:r>
                                   <w:rPr>
@@ -20034,7 +19796,7 @@
                               <w:noProof/>
                               <w:color w:val="8C8C8C"/>
                             </w:rPr>
-                            <w:t>33</w:t>
+                            <w:t>16</w:t>
                           </w:r>
                           <w:r>
                             <w:rPr>
@@ -21178,6 +20940,7 @@
   <w:style w:type="character" w:default="1" w:styleId="DefaultParagraphFont">
     <w:name w:val="Default Paragraph Font"/>
     <w:uiPriority w:val="1"/>
+    <w:semiHidden/>
     <w:unhideWhenUsed/>
   </w:style>
   <w:style w:type="table" w:default="1" w:styleId="TableNormal">
@@ -22553,7 +22316,7 @@
 </file>
 
 <file path=customXml/itemProps1.xml><?xml version="1.0" encoding="utf-8"?>
-<ds:datastoreItem xmlns:ds="http://schemas.openxmlformats.org/officeDocument/2006/customXml" ds:itemID="{7E9CCEF3-6CDE-4D70-AF87-8982609E04D7}">
+<ds:datastoreItem xmlns:ds="http://schemas.openxmlformats.org/officeDocument/2006/customXml" ds:itemID="{7609E1CE-DD15-4258-96A9-DF86554B3A16}">
   <ds:schemaRefs>
     <ds:schemaRef ds:uri="http://schemas.openxmlformats.org/officeDocument/2006/bibliography"/>
   </ds:schemaRefs>

</xml_diff>

<commit_message>
red markes the bad
</commit_message>
<xml_diff>
--- a/bachoppg2015.docx
+++ b/bachoppg2015.docx
@@ -63,7 +63,7 @@
                 <w:noProof/>
                 <w:sz w:val="24"/>
                 <w:szCs w:val="24"/>
-                <w:lang w:eastAsia="nb-NO"/>
+                <w:lang w:eastAsia="ja-JP"/>
               </w:rPr>
               <w:drawing>
                 <wp:inline distT="0" distB="0" distL="0" distR="0" wp14:anchorId="1700D6B8" wp14:editId="163A0ED0">
@@ -1112,7 +1112,7 @@
     </w:p>
     <w:p>
       <w:pPr>
-        <w:pStyle w:val="Heading2"/>
+        <w:pStyle w:val="Overskrift2"/>
         <w:spacing w:line="360" w:lineRule="auto"/>
         <w:rPr>
           <w:rFonts w:eastAsia="Times New Roman"/>
@@ -1575,7 +1575,7 @@
     </w:p>
     <w:p>
       <w:pPr>
-        <w:pStyle w:val="Heading2"/>
+        <w:pStyle w:val="Overskrift2"/>
         <w:rPr>
           <w:lang w:eastAsia="nb-NO"/>
         </w:rPr>
@@ -1608,7 +1608,7 @@
       <w:sdtContent>
         <w:p>
           <w:pPr>
-            <w:pStyle w:val="TOC1"/>
+            <w:pStyle w:val="INNH1"/>
             <w:tabs>
               <w:tab w:val="right" w:leader="dot" w:pos="9062"/>
             </w:tabs>
@@ -1644,7 +1644,7 @@
         </w:p>
         <w:p>
           <w:pPr>
-            <w:pStyle w:val="TOC2"/>
+            <w:pStyle w:val="INNH2"/>
             <w:tabs>
               <w:tab w:val="right" w:leader="dot" w:pos="9062"/>
             </w:tabs>
@@ -1657,7 +1657,7 @@
           <w:hyperlink w:anchor="_Toc419195589" w:history="1">
             <w:r>
               <w:rPr>
-                <w:rStyle w:val="Hyperlink"/>
+                <w:rStyle w:val="Hyperkobling"/>
                 <w:rFonts w:eastAsia="Times New Roman"/>
                 <w:noProof/>
                 <w:lang w:eastAsia="nb-NO"/>
@@ -1716,7 +1716,7 @@
         </w:p>
         <w:p>
           <w:pPr>
-            <w:pStyle w:val="TOC2"/>
+            <w:pStyle w:val="INNH2"/>
             <w:tabs>
               <w:tab w:val="right" w:leader="dot" w:pos="9062"/>
             </w:tabs>
@@ -1729,7 +1729,7 @@
           <w:hyperlink w:anchor="_Toc419195590" w:history="1">
             <w:r>
               <w:rPr>
-                <w:rStyle w:val="Hyperlink"/>
+                <w:rStyle w:val="Hyperkobling"/>
                 <w:noProof/>
                 <w:lang w:eastAsia="nb-NO"/>
               </w:rPr>
@@ -1787,7 +1787,7 @@
         </w:p>
         <w:p>
           <w:pPr>
-            <w:pStyle w:val="TOC2"/>
+            <w:pStyle w:val="INNH2"/>
             <w:tabs>
               <w:tab w:val="right" w:leader="dot" w:pos="9062"/>
             </w:tabs>
@@ -1800,7 +1800,7 @@
           <w:hyperlink w:anchor="_Toc419195591" w:history="1">
             <w:r>
               <w:rPr>
-                <w:rStyle w:val="Hyperlink"/>
+                <w:rStyle w:val="Hyperkobling"/>
                 <w:noProof/>
               </w:rPr>
               <w:t>Forord</w:t>
@@ -1857,7 +1857,7 @@
         </w:p>
         <w:p>
           <w:pPr>
-            <w:pStyle w:val="TOC2"/>
+            <w:pStyle w:val="INNH2"/>
             <w:tabs>
               <w:tab w:val="left" w:pos="660"/>
               <w:tab w:val="right" w:leader="dot" w:pos="9062"/>
@@ -1871,7 +1871,7 @@
           <w:hyperlink w:anchor="_Toc419195592" w:history="1">
             <w:r>
               <w:rPr>
-                <w:rStyle w:val="Hyperlink"/>
+                <w:rStyle w:val="Hyperkobling"/>
                 <w:noProof/>
                 <w:lang w:eastAsia="nb-NO"/>
               </w:rPr>
@@ -1887,7 +1887,7 @@
             </w:r>
             <w:r>
               <w:rPr>
-                <w:rStyle w:val="Hyperlink"/>
+                <w:rStyle w:val="Hyperkobling"/>
                 <w:noProof/>
                 <w:lang w:eastAsia="nb-NO"/>
               </w:rPr>
@@ -1945,7 +1945,7 @@
         </w:p>
         <w:p>
           <w:pPr>
-            <w:pStyle w:val="TOC3"/>
+            <w:pStyle w:val="INNH3"/>
             <w:tabs>
               <w:tab w:val="left" w:pos="1100"/>
               <w:tab w:val="right" w:leader="dot" w:pos="9062"/>
@@ -1959,7 +1959,7 @@
           <w:hyperlink w:anchor="_Toc419195593" w:history="1">
             <w:r>
               <w:rPr>
-                <w:rStyle w:val="Hyperlink"/>
+                <w:rStyle w:val="Hyperkobling"/>
                 <w:noProof/>
                 <w:lang w:eastAsia="nb-NO"/>
               </w:rPr>
@@ -1975,7 +1975,7 @@
             </w:r>
             <w:r>
               <w:rPr>
-                <w:rStyle w:val="Hyperlink"/>
+                <w:rStyle w:val="Hyperkobling"/>
                 <w:noProof/>
                 <w:lang w:eastAsia="nb-NO"/>
               </w:rPr>
@@ -2033,7 +2033,7 @@
         </w:p>
         <w:p>
           <w:pPr>
-            <w:pStyle w:val="TOC3"/>
+            <w:pStyle w:val="INNH3"/>
             <w:tabs>
               <w:tab w:val="left" w:pos="1100"/>
               <w:tab w:val="right" w:leader="dot" w:pos="9062"/>
@@ -2047,7 +2047,7 @@
           <w:hyperlink w:anchor="_Toc419195594" w:history="1">
             <w:r>
               <w:rPr>
-                <w:rStyle w:val="Hyperlink"/>
+                <w:rStyle w:val="Hyperkobling"/>
                 <w:noProof/>
                 <w:lang w:eastAsia="nb-NO"/>
               </w:rPr>
@@ -2063,7 +2063,7 @@
             </w:r>
             <w:r>
               <w:rPr>
-                <w:rStyle w:val="Hyperlink"/>
+                <w:rStyle w:val="Hyperkobling"/>
                 <w:noProof/>
                 <w:lang w:eastAsia="nb-NO"/>
               </w:rPr>
@@ -2121,7 +2121,7 @@
         </w:p>
         <w:p>
           <w:pPr>
-            <w:pStyle w:val="TOC2"/>
+            <w:pStyle w:val="INNH2"/>
             <w:tabs>
               <w:tab w:val="left" w:pos="660"/>
               <w:tab w:val="right" w:leader="dot" w:pos="9062"/>
@@ -2135,7 +2135,7 @@
           <w:hyperlink w:anchor="_Toc419195595" w:history="1">
             <w:r>
               <w:rPr>
-                <w:rStyle w:val="Hyperlink"/>
+                <w:rStyle w:val="Hyperkobling"/>
                 <w:rFonts w:eastAsia="Times New Roman"/>
                 <w:noProof/>
                 <w:lang w:eastAsia="nb-NO"/>
@@ -2152,7 +2152,7 @@
             </w:r>
             <w:r>
               <w:rPr>
-                <w:rStyle w:val="Hyperlink"/>
+                <w:rStyle w:val="Hyperkobling"/>
                 <w:rFonts w:eastAsia="Times New Roman"/>
                 <w:noProof/>
                 <w:lang w:eastAsia="nb-NO"/>
@@ -2211,7 +2211,7 @@
         </w:p>
         <w:p>
           <w:pPr>
-            <w:pStyle w:val="TOC3"/>
+            <w:pStyle w:val="INNH3"/>
             <w:tabs>
               <w:tab w:val="left" w:pos="1100"/>
               <w:tab w:val="right" w:leader="dot" w:pos="9062"/>
@@ -2225,7 +2225,7 @@
           <w:hyperlink w:anchor="_Toc419195596" w:history="1">
             <w:r>
               <w:rPr>
-                <w:rStyle w:val="Hyperlink"/>
+                <w:rStyle w:val="Hyperkobling"/>
                 <w:rFonts w:eastAsia="Times New Roman"/>
                 <w:noProof/>
                 <w:lang w:eastAsia="nb-NO"/>
@@ -2242,7 +2242,7 @@
             </w:r>
             <w:r>
               <w:rPr>
-                <w:rStyle w:val="Hyperlink"/>
+                <w:rStyle w:val="Hyperkobling"/>
                 <w:rFonts w:eastAsia="Times New Roman"/>
                 <w:noProof/>
                 <w:lang w:eastAsia="nb-NO"/>
@@ -2301,7 +2301,7 @@
         </w:p>
         <w:p>
           <w:pPr>
-            <w:pStyle w:val="TOC3"/>
+            <w:pStyle w:val="INNH3"/>
             <w:tabs>
               <w:tab w:val="left" w:pos="1100"/>
               <w:tab w:val="right" w:leader="dot" w:pos="9062"/>
@@ -2315,7 +2315,7 @@
           <w:hyperlink w:anchor="_Toc419195597" w:history="1">
             <w:r>
               <w:rPr>
-                <w:rStyle w:val="Hyperlink"/>
+                <w:rStyle w:val="Hyperkobling"/>
                 <w:rFonts w:eastAsia="Times New Roman" w:cs="Times New Roman"/>
                 <w:noProof/>
                 <w:lang w:eastAsia="nb-NO"/>
@@ -2332,7 +2332,7 @@
             </w:r>
             <w:r>
               <w:rPr>
-                <w:rStyle w:val="Hyperlink"/>
+                <w:rStyle w:val="Hyperkobling"/>
                 <w:noProof/>
               </w:rPr>
               <w:t>Frekvenser i Musikk</w:t>
@@ -2389,7 +2389,7 @@
         </w:p>
         <w:p>
           <w:pPr>
-            <w:pStyle w:val="TOC3"/>
+            <w:pStyle w:val="INNH3"/>
             <w:tabs>
               <w:tab w:val="left" w:pos="1100"/>
               <w:tab w:val="right" w:leader="dot" w:pos="9062"/>
@@ -2403,7 +2403,7 @@
           <w:hyperlink w:anchor="_Toc419195598" w:history="1">
             <w:r>
               <w:rPr>
-                <w:rStyle w:val="Hyperlink"/>
+                <w:rStyle w:val="Hyperkobling"/>
                 <w:rFonts w:eastAsia="Times New Roman"/>
                 <w:noProof/>
                 <w:lang w:eastAsia="nb-NO"/>
@@ -2420,7 +2420,7 @@
             </w:r>
             <w:r>
               <w:rPr>
-                <w:rStyle w:val="Hyperlink"/>
+                <w:rStyle w:val="Hyperkobling"/>
                 <w:rFonts w:eastAsia="Times New Roman"/>
                 <w:noProof/>
                 <w:lang w:eastAsia="nb-NO"/>
@@ -2479,7 +2479,7 @@
         </w:p>
         <w:p>
           <w:pPr>
-            <w:pStyle w:val="TOC2"/>
+            <w:pStyle w:val="INNH2"/>
             <w:tabs>
               <w:tab w:val="left" w:pos="660"/>
               <w:tab w:val="right" w:leader="dot" w:pos="9062"/>
@@ -2493,7 +2493,7 @@
           <w:hyperlink w:anchor="_Toc419195599" w:history="1">
             <w:r>
               <w:rPr>
-                <w:rStyle w:val="Hyperlink"/>
+                <w:rStyle w:val="Hyperkobling"/>
                 <w:rFonts w:eastAsia="Times New Roman"/>
                 <w:noProof/>
                 <w:lang w:eastAsia="nb-NO"/>
@@ -2510,7 +2510,7 @@
             </w:r>
             <w:r>
               <w:rPr>
-                <w:rStyle w:val="Hyperlink"/>
+                <w:rStyle w:val="Hyperkobling"/>
                 <w:rFonts w:eastAsia="Times New Roman"/>
                 <w:noProof/>
                 <w:lang w:eastAsia="nb-NO"/>
@@ -2569,7 +2569,7 @@
         </w:p>
         <w:p>
           <w:pPr>
-            <w:pStyle w:val="TOC3"/>
+            <w:pStyle w:val="INNH3"/>
             <w:tabs>
               <w:tab w:val="left" w:pos="1100"/>
               <w:tab w:val="right" w:leader="dot" w:pos="9062"/>
@@ -2583,7 +2583,7 @@
           <w:hyperlink w:anchor="_Toc419195600" w:history="1">
             <w:r>
               <w:rPr>
-                <w:rStyle w:val="Hyperlink"/>
+                <w:rStyle w:val="Hyperkobling"/>
                 <w:rFonts w:eastAsia="Times New Roman"/>
                 <w:noProof/>
                 <w:lang w:eastAsia="nb-NO"/>
@@ -2600,7 +2600,7 @@
             </w:r>
             <w:r>
               <w:rPr>
-                <w:rStyle w:val="Hyperlink"/>
+                <w:rStyle w:val="Hyperkobling"/>
                 <w:rFonts w:eastAsia="Times New Roman"/>
                 <w:noProof/>
                 <w:lang w:eastAsia="nb-NO"/>
@@ -2659,7 +2659,7 @@
         </w:p>
         <w:p>
           <w:pPr>
-            <w:pStyle w:val="TOC3"/>
+            <w:pStyle w:val="INNH3"/>
             <w:tabs>
               <w:tab w:val="left" w:pos="1100"/>
               <w:tab w:val="right" w:leader="dot" w:pos="9062"/>
@@ -2673,7 +2673,7 @@
           <w:hyperlink w:anchor="_Toc419195601" w:history="1">
             <w:r>
               <w:rPr>
-                <w:rStyle w:val="Hyperlink"/>
+                <w:rStyle w:val="Hyperkobling"/>
                 <w:rFonts w:eastAsia="Times New Roman"/>
                 <w:noProof/>
                 <w:lang w:eastAsia="nb-NO"/>
@@ -2690,7 +2690,7 @@
             </w:r>
             <w:r>
               <w:rPr>
-                <w:rStyle w:val="Hyperlink"/>
+                <w:rStyle w:val="Hyperkobling"/>
                 <w:rFonts w:eastAsia="Times New Roman"/>
                 <w:noProof/>
                 <w:lang w:eastAsia="nb-NO"/>
@@ -2749,7 +2749,7 @@
         </w:p>
         <w:p>
           <w:pPr>
-            <w:pStyle w:val="TOC3"/>
+            <w:pStyle w:val="INNH3"/>
             <w:tabs>
               <w:tab w:val="left" w:pos="1100"/>
               <w:tab w:val="right" w:leader="dot" w:pos="9062"/>
@@ -2763,7 +2763,7 @@
           <w:hyperlink w:anchor="_Toc419195602" w:history="1">
             <w:r>
               <w:rPr>
-                <w:rStyle w:val="Hyperlink"/>
+                <w:rStyle w:val="Hyperkobling"/>
                 <w:rFonts w:eastAsia="Times New Roman"/>
                 <w:noProof/>
                 <w:lang w:eastAsia="nb-NO"/>
@@ -2780,7 +2780,7 @@
             </w:r>
             <w:r>
               <w:rPr>
-                <w:rStyle w:val="Hyperlink"/>
+                <w:rStyle w:val="Hyperkobling"/>
                 <w:rFonts w:eastAsia="Times New Roman"/>
                 <w:noProof/>
                 <w:lang w:eastAsia="nb-NO"/>
@@ -2839,7 +2839,7 @@
         </w:p>
         <w:p>
           <w:pPr>
-            <w:pStyle w:val="TOC2"/>
+            <w:pStyle w:val="INNH2"/>
             <w:tabs>
               <w:tab w:val="left" w:pos="660"/>
               <w:tab w:val="right" w:leader="dot" w:pos="9062"/>
@@ -2853,7 +2853,7 @@
           <w:hyperlink w:anchor="_Toc419195603" w:history="1">
             <w:r>
               <w:rPr>
-                <w:rStyle w:val="Hyperlink"/>
+                <w:rStyle w:val="Hyperkobling"/>
                 <w:rFonts w:eastAsia="Times New Roman"/>
                 <w:noProof/>
                 <w:lang w:eastAsia="nb-NO"/>
@@ -2870,7 +2870,7 @@
             </w:r>
             <w:r>
               <w:rPr>
-                <w:rStyle w:val="Hyperlink"/>
+                <w:rStyle w:val="Hyperkobling"/>
                 <w:rFonts w:eastAsia="Times New Roman"/>
                 <w:noProof/>
                 <w:lang w:eastAsia="nb-NO"/>
@@ -2929,7 +2929,7 @@
         </w:p>
         <w:p>
           <w:pPr>
-            <w:pStyle w:val="TOC3"/>
+            <w:pStyle w:val="INNH3"/>
             <w:tabs>
               <w:tab w:val="left" w:pos="1100"/>
               <w:tab w:val="right" w:leader="dot" w:pos="9062"/>
@@ -2943,7 +2943,7 @@
           <w:hyperlink w:anchor="_Toc419195604" w:history="1">
             <w:r>
               <w:rPr>
-                <w:rStyle w:val="Hyperlink"/>
+                <w:rStyle w:val="Hyperkobling"/>
                 <w:rFonts w:eastAsia="Times New Roman"/>
                 <w:noProof/>
                 <w:lang w:eastAsia="nb-NO"/>
@@ -2960,7 +2960,7 @@
             </w:r>
             <w:r>
               <w:rPr>
-                <w:rStyle w:val="Hyperlink"/>
+                <w:rStyle w:val="Hyperkobling"/>
                 <w:rFonts w:eastAsia="Times New Roman"/>
                 <w:noProof/>
                 <w:lang w:eastAsia="nb-NO"/>
@@ -3019,7 +3019,7 @@
         </w:p>
         <w:p>
           <w:pPr>
-            <w:pStyle w:val="TOC3"/>
+            <w:pStyle w:val="INNH3"/>
             <w:tabs>
               <w:tab w:val="left" w:pos="1100"/>
               <w:tab w:val="right" w:leader="dot" w:pos="9062"/>
@@ -3033,7 +3033,7 @@
           <w:hyperlink w:anchor="_Toc419195605" w:history="1">
             <w:r>
               <w:rPr>
-                <w:rStyle w:val="Hyperlink"/>
+                <w:rStyle w:val="Hyperkobling"/>
                 <w:rFonts w:eastAsia="Times New Roman" w:cs="Times New Roman"/>
                 <w:noProof/>
                 <w:lang w:eastAsia="nb-NO"/>
@@ -3050,7 +3050,7 @@
             </w:r>
             <w:r>
               <w:rPr>
-                <w:rStyle w:val="Hyperlink"/>
+                <w:rStyle w:val="Hyperkobling"/>
                 <w:rFonts w:eastAsia="Times New Roman"/>
                 <w:noProof/>
                 <w:lang w:eastAsia="nb-NO"/>
@@ -3109,7 +3109,7 @@
         </w:p>
         <w:p>
           <w:pPr>
-            <w:pStyle w:val="TOC3"/>
+            <w:pStyle w:val="INNH3"/>
             <w:tabs>
               <w:tab w:val="left" w:pos="1100"/>
               <w:tab w:val="right" w:leader="dot" w:pos="9062"/>
@@ -3123,7 +3123,7 @@
           <w:hyperlink w:anchor="_Toc419195606" w:history="1">
             <w:r>
               <w:rPr>
-                <w:rStyle w:val="Hyperlink"/>
+                <w:rStyle w:val="Hyperkobling"/>
                 <w:rFonts w:eastAsia="Times New Roman"/>
                 <w:noProof/>
                 <w:lang w:eastAsia="nb-NO"/>
@@ -3140,7 +3140,7 @@
             </w:r>
             <w:r>
               <w:rPr>
-                <w:rStyle w:val="Hyperlink"/>
+                <w:rStyle w:val="Hyperkobling"/>
                 <w:rFonts w:eastAsia="Times New Roman"/>
                 <w:noProof/>
                 <w:lang w:eastAsia="nb-NO"/>
@@ -3199,7 +3199,7 @@
         </w:p>
         <w:p>
           <w:pPr>
-            <w:pStyle w:val="TOC2"/>
+            <w:pStyle w:val="INNH2"/>
             <w:tabs>
               <w:tab w:val="left" w:pos="660"/>
               <w:tab w:val="right" w:leader="dot" w:pos="9062"/>
@@ -3213,7 +3213,7 @@
           <w:hyperlink w:anchor="_Toc419195607" w:history="1">
             <w:r>
               <w:rPr>
-                <w:rStyle w:val="Hyperlink"/>
+                <w:rStyle w:val="Hyperkobling"/>
                 <w:rFonts w:eastAsia="Times New Roman"/>
                 <w:noProof/>
                 <w:lang w:eastAsia="nb-NO"/>
@@ -3230,7 +3230,7 @@
             </w:r>
             <w:r>
               <w:rPr>
-                <w:rStyle w:val="Hyperlink"/>
+                <w:rStyle w:val="Hyperkobling"/>
                 <w:rFonts w:eastAsia="Times New Roman"/>
                 <w:noProof/>
                 <w:lang w:eastAsia="nb-NO"/>
@@ -3289,7 +3289,7 @@
         </w:p>
         <w:p>
           <w:pPr>
-            <w:pStyle w:val="TOC3"/>
+            <w:pStyle w:val="INNH3"/>
             <w:tabs>
               <w:tab w:val="left" w:pos="1100"/>
               <w:tab w:val="right" w:leader="dot" w:pos="9062"/>
@@ -3303,7 +3303,7 @@
           <w:hyperlink w:anchor="_Toc419195608" w:history="1">
             <w:r>
               <w:rPr>
-                <w:rStyle w:val="Hyperlink"/>
+                <w:rStyle w:val="Hyperkobling"/>
                 <w:rFonts w:eastAsia="Times New Roman"/>
                 <w:noProof/>
                 <w:lang w:eastAsia="nb-NO"/>
@@ -3320,7 +3320,7 @@
             </w:r>
             <w:r>
               <w:rPr>
-                <w:rStyle w:val="Hyperlink"/>
+                <w:rStyle w:val="Hyperkobling"/>
                 <w:rFonts w:eastAsia="Times New Roman"/>
                 <w:noProof/>
                 <w:lang w:eastAsia="nb-NO"/>
@@ -3379,7 +3379,7 @@
         </w:p>
         <w:p>
           <w:pPr>
-            <w:pStyle w:val="TOC3"/>
+            <w:pStyle w:val="INNH3"/>
             <w:tabs>
               <w:tab w:val="left" w:pos="1100"/>
               <w:tab w:val="right" w:leader="dot" w:pos="9062"/>
@@ -3393,7 +3393,7 @@
           <w:hyperlink w:anchor="_Toc419195609" w:history="1">
             <w:r>
               <w:rPr>
-                <w:rStyle w:val="Hyperlink"/>
+                <w:rStyle w:val="Hyperkobling"/>
                 <w:rFonts w:eastAsia="Times New Roman"/>
                 <w:noProof/>
                 <w:lang w:eastAsia="nb-NO"/>
@@ -3410,7 +3410,7 @@
             </w:r>
             <w:r>
               <w:rPr>
-                <w:rStyle w:val="Hyperlink"/>
+                <w:rStyle w:val="Hyperkobling"/>
                 <w:rFonts w:eastAsia="Times New Roman"/>
                 <w:noProof/>
                 <w:lang w:eastAsia="nb-NO"/>
@@ -3469,7 +3469,7 @@
         </w:p>
         <w:p>
           <w:pPr>
-            <w:pStyle w:val="TOC3"/>
+            <w:pStyle w:val="INNH3"/>
             <w:tabs>
               <w:tab w:val="left" w:pos="1100"/>
               <w:tab w:val="right" w:leader="dot" w:pos="9062"/>
@@ -3483,7 +3483,7 @@
           <w:hyperlink w:anchor="_Toc419195610" w:history="1">
             <w:r>
               <w:rPr>
-                <w:rStyle w:val="Hyperlink"/>
+                <w:rStyle w:val="Hyperkobling"/>
                 <w:rFonts w:eastAsia="Times New Roman"/>
                 <w:noProof/>
                 <w:lang w:eastAsia="nb-NO"/>
@@ -3500,7 +3500,7 @@
             </w:r>
             <w:r>
               <w:rPr>
-                <w:rStyle w:val="Hyperlink"/>
+                <w:rStyle w:val="Hyperkobling"/>
                 <w:rFonts w:eastAsia="Times New Roman"/>
                 <w:noProof/>
                 <w:lang w:eastAsia="nb-NO"/>
@@ -3559,7 +3559,7 @@
         </w:p>
         <w:p>
           <w:pPr>
-            <w:pStyle w:val="TOC3"/>
+            <w:pStyle w:val="INNH3"/>
             <w:tabs>
               <w:tab w:val="left" w:pos="1100"/>
               <w:tab w:val="right" w:leader="dot" w:pos="9062"/>
@@ -3573,7 +3573,7 @@
           <w:hyperlink w:anchor="_Toc419195611" w:history="1">
             <w:r>
               <w:rPr>
-                <w:rStyle w:val="Hyperlink"/>
+                <w:rStyle w:val="Hyperkobling"/>
                 <w:rFonts w:eastAsia="Times New Roman"/>
                 <w:noProof/>
                 <w:lang w:eastAsia="nb-NO"/>
@@ -3590,7 +3590,7 @@
             </w:r>
             <w:r>
               <w:rPr>
-                <w:rStyle w:val="Hyperlink"/>
+                <w:rStyle w:val="Hyperkobling"/>
                 <w:rFonts w:eastAsia="Times New Roman"/>
                 <w:noProof/>
                 <w:lang w:eastAsia="nb-NO"/>
@@ -3649,7 +3649,7 @@
         </w:p>
         <w:p>
           <w:pPr>
-            <w:pStyle w:val="TOC2"/>
+            <w:pStyle w:val="INNH2"/>
             <w:tabs>
               <w:tab w:val="left" w:pos="660"/>
               <w:tab w:val="right" w:leader="dot" w:pos="9062"/>
@@ -3663,7 +3663,7 @@
           <w:hyperlink w:anchor="_Toc419195612" w:history="1">
             <w:r>
               <w:rPr>
-                <w:rStyle w:val="Hyperlink"/>
+                <w:rStyle w:val="Hyperkobling"/>
                 <w:rFonts w:eastAsia="Times New Roman"/>
                 <w:noProof/>
                 <w:lang w:eastAsia="nb-NO"/>
@@ -3680,7 +3680,7 @@
             </w:r>
             <w:r>
               <w:rPr>
-                <w:rStyle w:val="Hyperlink"/>
+                <w:rStyle w:val="Hyperkobling"/>
                 <w:rFonts w:eastAsia="Times New Roman"/>
                 <w:noProof/>
                 <w:lang w:eastAsia="nb-NO"/>
@@ -3739,7 +3739,7 @@
         </w:p>
         <w:p>
           <w:pPr>
-            <w:pStyle w:val="TOC3"/>
+            <w:pStyle w:val="INNH3"/>
             <w:tabs>
               <w:tab w:val="left" w:pos="1100"/>
               <w:tab w:val="right" w:leader="dot" w:pos="9062"/>
@@ -3753,7 +3753,7 @@
           <w:hyperlink w:anchor="_Toc419195613" w:history="1">
             <w:r>
               <w:rPr>
-                <w:rStyle w:val="Hyperlink"/>
+                <w:rStyle w:val="Hyperkobling"/>
                 <w:rFonts w:eastAsia="Times New Roman"/>
                 <w:noProof/>
                 <w:lang w:eastAsia="nb-NO"/>
@@ -3770,7 +3770,7 @@
             </w:r>
             <w:r>
               <w:rPr>
-                <w:rStyle w:val="Hyperlink"/>
+                <w:rStyle w:val="Hyperkobling"/>
                 <w:rFonts w:eastAsia="Times New Roman"/>
                 <w:noProof/>
                 <w:lang w:eastAsia="nb-NO"/>
@@ -3829,7 +3829,7 @@
         </w:p>
         <w:p>
           <w:pPr>
-            <w:pStyle w:val="TOC3"/>
+            <w:pStyle w:val="INNH3"/>
             <w:tabs>
               <w:tab w:val="left" w:pos="1100"/>
               <w:tab w:val="right" w:leader="dot" w:pos="9062"/>
@@ -3843,7 +3843,7 @@
           <w:hyperlink w:anchor="_Toc419195614" w:history="1">
             <w:r>
               <w:rPr>
-                <w:rStyle w:val="Hyperlink"/>
+                <w:rStyle w:val="Hyperkobling"/>
                 <w:rFonts w:eastAsia="Times New Roman"/>
                 <w:noProof/>
                 <w:lang w:eastAsia="nb-NO"/>
@@ -3860,7 +3860,7 @@
             </w:r>
             <w:r>
               <w:rPr>
-                <w:rStyle w:val="Hyperlink"/>
+                <w:rStyle w:val="Hyperkobling"/>
                 <w:rFonts w:eastAsia="Times New Roman"/>
                 <w:noProof/>
                 <w:lang w:eastAsia="nb-NO"/>
@@ -3919,7 +3919,7 @@
         </w:p>
         <w:p>
           <w:pPr>
-            <w:pStyle w:val="TOC3"/>
+            <w:pStyle w:val="INNH3"/>
             <w:tabs>
               <w:tab w:val="left" w:pos="1100"/>
               <w:tab w:val="right" w:leader="dot" w:pos="9062"/>
@@ -3933,7 +3933,7 @@
           <w:hyperlink w:anchor="_Toc419195615" w:history="1">
             <w:r>
               <w:rPr>
-                <w:rStyle w:val="Hyperlink"/>
+                <w:rStyle w:val="Hyperkobling"/>
                 <w:rFonts w:eastAsia="Times New Roman"/>
                 <w:noProof/>
                 <w:lang w:eastAsia="nb-NO"/>
@@ -3950,7 +3950,7 @@
             </w:r>
             <w:r>
               <w:rPr>
-                <w:rStyle w:val="Hyperlink"/>
+                <w:rStyle w:val="Hyperkobling"/>
                 <w:rFonts w:eastAsia="Times New Roman"/>
                 <w:noProof/>
                 <w:lang w:eastAsia="nb-NO"/>
@@ -4009,7 +4009,7 @@
         </w:p>
         <w:p>
           <w:pPr>
-            <w:pStyle w:val="TOC2"/>
+            <w:pStyle w:val="INNH2"/>
             <w:tabs>
               <w:tab w:val="left" w:pos="660"/>
               <w:tab w:val="right" w:leader="dot" w:pos="9062"/>
@@ -4023,7 +4023,7 @@
           <w:hyperlink w:anchor="_Toc419195616" w:history="1">
             <w:r>
               <w:rPr>
-                <w:rStyle w:val="Hyperlink"/>
+                <w:rStyle w:val="Hyperkobling"/>
                 <w:noProof/>
                 <w:lang w:eastAsia="nb-NO"/>
               </w:rPr>
@@ -4039,7 +4039,7 @@
             </w:r>
             <w:r>
               <w:rPr>
-                <w:rStyle w:val="Hyperlink"/>
+                <w:rStyle w:val="Hyperkobling"/>
                 <w:noProof/>
                 <w:lang w:eastAsia="nb-NO"/>
               </w:rPr>
@@ -4097,7 +4097,7 @@
         </w:p>
         <w:p>
           <w:pPr>
-            <w:pStyle w:val="TOC2"/>
+            <w:pStyle w:val="INNH2"/>
             <w:tabs>
               <w:tab w:val="left" w:pos="660"/>
               <w:tab w:val="right" w:leader="dot" w:pos="9062"/>
@@ -4111,7 +4111,7 @@
           <w:hyperlink w:anchor="_Toc419195617" w:history="1">
             <w:r>
               <w:rPr>
-                <w:rStyle w:val="Hyperlink"/>
+                <w:rStyle w:val="Hyperkobling"/>
                 <w:rFonts w:eastAsia="Times New Roman"/>
                 <w:noProof/>
                 <w:lang w:eastAsia="nb-NO"/>
@@ -4128,7 +4128,7 @@
             </w:r>
             <w:r>
               <w:rPr>
-                <w:rStyle w:val="Hyperlink"/>
+                <w:rStyle w:val="Hyperkobling"/>
                 <w:rFonts w:eastAsia="Times New Roman"/>
                 <w:noProof/>
                 <w:lang w:eastAsia="nb-NO"/>
@@ -4187,7 +4187,7 @@
         </w:p>
         <w:p>
           <w:pPr>
-            <w:pStyle w:val="TOC3"/>
+            <w:pStyle w:val="INNH3"/>
             <w:tabs>
               <w:tab w:val="left" w:pos="1100"/>
               <w:tab w:val="right" w:leader="dot" w:pos="9062"/>
@@ -4201,7 +4201,7 @@
           <w:hyperlink w:anchor="_Toc419195618" w:history="1">
             <w:r>
               <w:rPr>
-                <w:rStyle w:val="Hyperlink"/>
+                <w:rStyle w:val="Hyperkobling"/>
                 <w:rFonts w:eastAsia="Times New Roman"/>
                 <w:noProof/>
                 <w:lang w:eastAsia="nb-NO"/>
@@ -4218,7 +4218,7 @@
             </w:r>
             <w:r>
               <w:rPr>
-                <w:rStyle w:val="Hyperlink"/>
+                <w:rStyle w:val="Hyperkobling"/>
                 <w:rFonts w:eastAsia="Times New Roman"/>
                 <w:noProof/>
                 <w:lang w:eastAsia="nb-NO"/>
@@ -4277,7 +4277,7 @@
         </w:p>
         <w:p>
           <w:pPr>
-            <w:pStyle w:val="TOC3"/>
+            <w:pStyle w:val="INNH3"/>
             <w:tabs>
               <w:tab w:val="left" w:pos="1100"/>
               <w:tab w:val="right" w:leader="dot" w:pos="9062"/>
@@ -4291,7 +4291,7 @@
           <w:hyperlink w:anchor="_Toc419195619" w:history="1">
             <w:r>
               <w:rPr>
-                <w:rStyle w:val="Hyperlink"/>
+                <w:rStyle w:val="Hyperkobling"/>
                 <w:rFonts w:eastAsia="Times New Roman"/>
                 <w:noProof/>
                 <w:lang w:eastAsia="nb-NO"/>
@@ -4308,7 +4308,7 @@
             </w:r>
             <w:r>
               <w:rPr>
-                <w:rStyle w:val="Hyperlink"/>
+                <w:rStyle w:val="Hyperkobling"/>
                 <w:rFonts w:eastAsia="Times New Roman"/>
                 <w:noProof/>
                 <w:lang w:eastAsia="nb-NO"/>
@@ -4367,7 +4367,7 @@
         </w:p>
         <w:p>
           <w:pPr>
-            <w:pStyle w:val="TOC2"/>
+            <w:pStyle w:val="INNH2"/>
             <w:tabs>
               <w:tab w:val="right" w:leader="dot" w:pos="9062"/>
             </w:tabs>
@@ -4380,7 +4380,7 @@
           <w:hyperlink w:anchor="_Toc419195620" w:history="1">
             <w:r>
               <w:rPr>
-                <w:rStyle w:val="Hyperlink"/>
+                <w:rStyle w:val="Hyperkobling"/>
                 <w:rFonts w:eastAsia="Times New Roman"/>
                 <w:noProof/>
                 <w:lang w:eastAsia="nb-NO"/>
@@ -4439,7 +4439,7 @@
         </w:p>
         <w:p>
           <w:pPr>
-            <w:pStyle w:val="TOC2"/>
+            <w:pStyle w:val="INNH2"/>
             <w:tabs>
               <w:tab w:val="right" w:leader="dot" w:pos="9062"/>
             </w:tabs>
@@ -4452,7 +4452,7 @@
           <w:hyperlink w:anchor="_Toc419195621" w:history="1">
             <w:r>
               <w:rPr>
-                <w:rStyle w:val="Hyperlink"/>
+                <w:rStyle w:val="Hyperkobling"/>
                 <w:rFonts w:eastAsia="Times New Roman"/>
                 <w:noProof/>
                 <w:lang w:eastAsia="nb-NO"/>
@@ -4523,7 +4523,7 @@
     </w:sdt>
     <w:p>
       <w:pPr>
-        <w:pStyle w:val="Heading2"/>
+        <w:pStyle w:val="Overskrift2"/>
         <w:spacing w:line="360" w:lineRule="auto"/>
       </w:pPr>
       <w:r>
@@ -4611,7 +4611,7 @@
     </w:p>
     <w:p>
       <w:pPr>
-        <w:pStyle w:val="Heading2"/>
+        <w:pStyle w:val="Overskrift2"/>
         <w:numPr>
           <w:ilvl w:val="0"/>
           <w:numId w:val="1"/>
@@ -4632,7 +4632,7 @@
     </w:p>
     <w:p>
       <w:pPr>
-        <w:pStyle w:val="Heading3"/>
+        <w:pStyle w:val="Overskrift3"/>
         <w:numPr>
           <w:ilvl w:val="1"/>
           <w:numId w:val="1"/>
@@ -4659,7 +4659,7 @@
     </w:p>
     <w:p>
       <w:pPr>
-        <w:pStyle w:val="Heading3"/>
+        <w:pStyle w:val="Overskrift3"/>
         <w:numPr>
           <w:ilvl w:val="1"/>
           <w:numId w:val="1"/>
@@ -4781,7 +4781,7 @@
     </w:p>
     <w:p>
       <w:pPr>
-        <w:pStyle w:val="Heading2"/>
+        <w:pStyle w:val="Overskrift2"/>
         <w:numPr>
           <w:ilvl w:val="0"/>
           <w:numId w:val="1"/>
@@ -4819,7 +4819,7 @@
     </w:p>
     <w:p>
       <w:pPr>
-        <w:pStyle w:val="Heading3"/>
+        <w:pStyle w:val="Overskrift3"/>
         <w:numPr>
           <w:ilvl w:val="1"/>
           <w:numId w:val="1"/>
@@ -5157,7 +5157,7 @@
     </w:p>
     <w:p>
       <w:pPr>
-        <w:pStyle w:val="ListParagraph"/>
+        <w:pStyle w:val="Listeavsnitt"/>
         <w:spacing w:before="100" w:beforeAutospacing="1" w:after="0" w:line="360" w:lineRule="auto"/>
         <w:ind w:left="360"/>
         <w:rPr>
@@ -5170,7 +5170,7 @@
     </w:p>
     <w:p>
       <w:pPr>
-        <w:pStyle w:val="ListParagraph"/>
+        <w:pStyle w:val="Listeavsnitt"/>
         <w:spacing w:before="100" w:beforeAutospacing="1" w:after="0" w:line="360" w:lineRule="auto"/>
         <w:ind w:left="360"/>
         <w:rPr>
@@ -5192,7 +5192,7 @@
     </w:p>
     <w:p>
       <w:pPr>
-        <w:pStyle w:val="ListParagraph"/>
+        <w:pStyle w:val="Listeavsnitt"/>
         <w:spacing w:before="100" w:beforeAutospacing="1" w:after="0" w:line="360" w:lineRule="auto"/>
         <w:ind w:left="360"/>
         <w:rPr>
@@ -5205,7 +5205,7 @@
     </w:p>
     <w:p>
       <w:pPr>
-        <w:pStyle w:val="ListParagraph"/>
+        <w:pStyle w:val="Listeavsnitt"/>
         <w:spacing w:before="100" w:beforeAutospacing="1" w:after="0" w:line="360" w:lineRule="auto"/>
         <w:ind w:left="360"/>
         <w:rPr>
@@ -5413,7 +5413,7 @@
     </w:p>
     <w:p>
       <w:pPr>
-        <w:pStyle w:val="ListParagraph"/>
+        <w:pStyle w:val="Listeavsnitt"/>
         <w:spacing w:before="100" w:beforeAutospacing="1" w:after="0" w:line="360" w:lineRule="auto"/>
         <w:ind w:left="360"/>
         <w:rPr>
@@ -5909,7 +5909,7 @@
           <w:noProof/>
           <w:sz w:val="24"/>
           <w:szCs w:val="24"/>
-          <w:lang w:eastAsia="nb-NO"/>
+          <w:lang w:eastAsia="ja-JP"/>
         </w:rPr>
         <w:lastRenderedPageBreak/>
         <mc:AlternateContent>
@@ -5952,7 +5952,7 @@
                         <w:txbxContent>
                           <w:p>
                             <w:pPr>
-                              <w:pStyle w:val="Caption"/>
+                              <w:pStyle w:val="Bildetekst"/>
                               <w:rPr>
                                 <w:rFonts w:asciiTheme="majorHAnsi" w:eastAsia="Times New Roman" w:hAnsiTheme="majorHAnsi" w:cs="Times New Roman"/>
                                 <w:noProof/>
@@ -6137,7 +6137,7 @@
           <w:noProof/>
           <w:sz w:val="24"/>
           <w:szCs w:val="24"/>
-          <w:lang w:eastAsia="nb-NO"/>
+          <w:lang w:eastAsia="ja-JP"/>
         </w:rPr>
         <w:drawing>
           <wp:anchor distT="0" distB="0" distL="114300" distR="114300" simplePos="0" relativeHeight="251658240" behindDoc="0" locked="0" layoutInCell="1" allowOverlap="1" wp14:anchorId="7B9F15FF" wp14:editId="211BD7C4">
@@ -6402,7 +6402,7 @@
     </w:p>
     <w:p>
       <w:pPr>
-        <w:pStyle w:val="ListParagraph"/>
+        <w:pStyle w:val="Listeavsnitt"/>
         <w:spacing w:before="100" w:beforeAutospacing="1" w:after="0" w:line="360" w:lineRule="auto"/>
         <w:ind w:left="360"/>
         <w:rPr>
@@ -6426,7 +6426,7 @@
       <w:r>
         <w:rPr>
           <w:noProof/>
-          <w:lang w:eastAsia="nb-NO"/>
+          <w:lang w:eastAsia="ja-JP"/>
         </w:rPr>
         <w:lastRenderedPageBreak/>
         <w:drawing>
@@ -6542,7 +6542,7 @@
     </w:p>
     <w:p>
       <w:pPr>
-        <w:pStyle w:val="Caption"/>
+        <w:pStyle w:val="Bildetekst"/>
         <w:spacing w:line="360" w:lineRule="auto"/>
         <w:rPr>
           <w:rFonts w:asciiTheme="majorHAnsi" w:eastAsia="Times New Roman" w:hAnsiTheme="majorHAnsi" w:cs="Times New Roman"/>
@@ -7671,7 +7671,7 @@
     </w:p>
     <w:p>
       <w:pPr>
-        <w:pStyle w:val="ListParagraph"/>
+        <w:pStyle w:val="Listeavsnitt"/>
         <w:spacing w:before="100" w:beforeAutospacing="1" w:after="0" w:line="360" w:lineRule="auto"/>
         <w:ind w:left="360"/>
         <w:rPr>
@@ -7684,7 +7684,7 @@
     </w:p>
     <w:p>
       <w:pPr>
-        <w:pStyle w:val="Heading3"/>
+        <w:pStyle w:val="Overskrift3"/>
         <w:numPr>
           <w:ilvl w:val="1"/>
           <w:numId w:val="1"/>
@@ -7698,7 +7698,7 @@
       <w:bookmarkStart w:id="12" w:name="_Toc419195597"/>
       <w:r>
         <w:rPr>
-          <w:rStyle w:val="Heading3Char"/>
+          <w:rStyle w:val="Overskrift3Tegn"/>
         </w:rPr>
         <w:t>Frekvenser i Musikk</w:t>
       </w:r>
@@ -7882,7 +7882,7 @@
     </w:p>
     <w:p>
       <w:pPr>
-        <w:pStyle w:val="ListParagraph"/>
+        <w:pStyle w:val="Listeavsnitt"/>
         <w:spacing w:before="100" w:beforeAutospacing="1" w:after="0" w:line="360" w:lineRule="auto"/>
         <w:ind w:left="360"/>
         <w:rPr>
@@ -7909,7 +7909,7 @@
           <w:noProof/>
           <w:sz w:val="24"/>
           <w:szCs w:val="24"/>
-          <w:lang w:eastAsia="nb-NO"/>
+          <w:lang w:eastAsia="ja-JP"/>
         </w:rPr>
         <w:drawing>
           <wp:anchor distT="0" distB="0" distL="114300" distR="114300" simplePos="0" relativeHeight="251661312" behindDoc="0" locked="0" layoutInCell="1" allowOverlap="1">
@@ -7970,7 +7970,7 @@
     </w:p>
     <w:p>
       <w:pPr>
-        <w:pStyle w:val="Caption"/>
+        <w:pStyle w:val="Bildetekst"/>
         <w:spacing w:line="360" w:lineRule="auto"/>
         <w:rPr>
           <w:rFonts w:asciiTheme="majorHAnsi" w:eastAsia="Times New Roman" w:hAnsiTheme="majorHAnsi" w:cs="Times New Roman"/>
@@ -8162,7 +8162,7 @@
     </w:p>
     <w:p>
       <w:pPr>
-        <w:pStyle w:val="ListParagraph"/>
+        <w:pStyle w:val="Listeavsnitt"/>
         <w:spacing w:before="100" w:beforeAutospacing="1" w:after="0" w:line="360" w:lineRule="auto"/>
         <w:ind w:left="360"/>
         <w:rPr>
@@ -8176,7 +8176,7 @@
     </w:p>
     <w:tbl>
       <w:tblPr>
-        <w:tblStyle w:val="ListTable7Colorful-Accent3"/>
+        <w:tblStyle w:val="Listetabell7fargerik-uthevingsfarge3"/>
         <w:tblW w:w="8726" w:type="dxa"/>
         <w:tblLook w:val="04A0" w:firstRow="1" w:lastRow="0" w:firstColumn="1" w:lastColumn="0" w:noHBand="0" w:noVBand="1"/>
       </w:tblPr>
@@ -9468,7 +9468,7 @@
     </w:tbl>
     <w:p>
       <w:pPr>
-        <w:pStyle w:val="Caption"/>
+        <w:pStyle w:val="Bildetekst"/>
         <w:spacing w:line="360" w:lineRule="auto"/>
         <w:rPr>
           <w:rFonts w:asciiTheme="majorHAnsi" w:hAnsiTheme="majorHAnsi"/>
@@ -9479,7 +9479,7 @@
     </w:p>
     <w:p>
       <w:pPr>
-        <w:pStyle w:val="Caption"/>
+        <w:pStyle w:val="Bildetekst"/>
         <w:spacing w:line="360" w:lineRule="auto"/>
         <w:rPr>
           <w:rFonts w:asciiTheme="majorHAnsi" w:eastAsia="Times New Roman" w:hAnsiTheme="majorHAnsi" w:cs="Times New Roman"/>
@@ -9531,7 +9531,7 @@
     </w:p>
     <w:p>
       <w:pPr>
-        <w:pStyle w:val="ListParagraph"/>
+        <w:pStyle w:val="Listeavsnitt"/>
         <w:spacing w:before="100" w:beforeAutospacing="1" w:after="0" w:line="360" w:lineRule="auto"/>
         <w:ind w:left="360"/>
         <w:rPr>
@@ -9545,7 +9545,7 @@
     </w:p>
     <w:p>
       <w:pPr>
-        <w:pStyle w:val="ListParagraph"/>
+        <w:pStyle w:val="Listeavsnitt"/>
         <w:spacing w:before="100" w:beforeAutospacing="1" w:after="0" w:line="360" w:lineRule="auto"/>
         <w:ind w:left="360"/>
         <w:rPr>
@@ -9558,7 +9558,7 @@
     </w:p>
     <w:p>
       <w:pPr>
-        <w:pStyle w:val="Heading3"/>
+        <w:pStyle w:val="Overskrift3"/>
         <w:numPr>
           <w:ilvl w:val="1"/>
           <w:numId w:val="1"/>
@@ -9617,7 +9617,7 @@
     </w:p>
     <w:p>
       <w:pPr>
-        <w:pStyle w:val="Heading4"/>
+        <w:pStyle w:val="Overskrift4"/>
         <w:numPr>
           <w:ilvl w:val="2"/>
           <w:numId w:val="1"/>
@@ -9690,7 +9690,7 @@
     </w:p>
     <w:p>
       <w:pPr>
-        <w:pStyle w:val="ListParagraph"/>
+        <w:pStyle w:val="Listeavsnitt"/>
         <w:spacing w:line="360" w:lineRule="auto"/>
         <w:ind w:left="360"/>
         <w:rPr>
@@ -9702,7 +9702,7 @@
     </w:p>
     <w:p>
       <w:pPr>
-        <w:pStyle w:val="ListParagraph"/>
+        <w:pStyle w:val="Listeavsnitt"/>
         <w:keepNext/>
         <w:spacing w:line="360" w:lineRule="auto"/>
         <w:ind w:left="360"/>
@@ -9713,7 +9713,7 @@
           <w:color w:val="000000" w:themeColor="text1"/>
           <w:sz w:val="24"/>
           <w:szCs w:val="24"/>
-          <w:lang w:eastAsia="nb-NO"/>
+          <w:lang w:eastAsia="ja-JP"/>
         </w:rPr>
         <w:lastRenderedPageBreak/>
         <w:drawing>
@@ -9761,7 +9761,7 @@
     </w:p>
     <w:p>
       <w:pPr>
-        <w:pStyle w:val="Caption"/>
+        <w:pStyle w:val="Bildetekst"/>
         <w:rPr>
           <w:color w:val="000000" w:themeColor="text1"/>
           <w:sz w:val="24"/>
@@ -9783,7 +9783,7 @@
     </w:p>
     <w:p>
       <w:pPr>
-        <w:pStyle w:val="ListParagraph"/>
+        <w:pStyle w:val="Listeavsnitt"/>
         <w:spacing w:line="360" w:lineRule="auto"/>
         <w:ind w:left="360"/>
         <w:rPr>
@@ -9877,7 +9877,7 @@
     </w:p>
     <w:p>
       <w:pPr>
-        <w:pStyle w:val="ListParagraph"/>
+        <w:pStyle w:val="Listeavsnitt"/>
         <w:spacing w:line="360" w:lineRule="auto"/>
         <w:ind w:left="360"/>
         <w:rPr>
@@ -9890,7 +9890,7 @@
           <w:noProof/>
           <w:sz w:val="24"/>
           <w:szCs w:val="24"/>
-          <w:lang w:eastAsia="nb-NO"/>
+          <w:lang w:eastAsia="ja-JP"/>
         </w:rPr>
         <w:drawing>
           <wp:anchor distT="0" distB="0" distL="114300" distR="114300" simplePos="0" relativeHeight="251666432" behindDoc="0" locked="0" layoutInCell="1" allowOverlap="1" wp14:anchorId="12E82546" wp14:editId="6EEAB1CA">
@@ -9951,7 +9951,7 @@
     </w:p>
     <w:p>
       <w:pPr>
-        <w:pStyle w:val="ListParagraph"/>
+        <w:pStyle w:val="Listeavsnitt"/>
         <w:keepNext/>
         <w:spacing w:line="360" w:lineRule="auto"/>
         <w:ind w:left="360"/>
@@ -9959,7 +9959,7 @@
     </w:p>
     <w:p>
       <w:pPr>
-        <w:pStyle w:val="Caption"/>
+        <w:pStyle w:val="Bildetekst"/>
         <w:rPr>
           <w:sz w:val="24"/>
           <w:szCs w:val="24"/>
@@ -9985,7 +9985,7 @@
     </w:p>
     <w:p>
       <w:pPr>
-        <w:pStyle w:val="Heading4"/>
+        <w:pStyle w:val="Overskrift4"/>
         <w:numPr>
           <w:ilvl w:val="2"/>
           <w:numId w:val="1"/>
@@ -10010,6 +10010,14 @@
         </w:rPr>
         <w:t xml:space="preserve">En takt består av de noter eller pauser som befinner seg mellom to taktstreker. Taktarten beskrives av signaturen, en brøk som skrives etter nøkkelen. Nevneren representerer hvor langt ett slag er, mens telleren representerer hvor mange slag det er i hver takt. Dette vil si at med signaturen 3/4 består alle takter av tre fjerdedelsnoter eller noter/pauser som tilsvarer denne lengden. De mest vanlige taktartene er 2/4, 3/4 og 4/4.  </w:t>
       </w:r>
+      <w:r>
+        <w:rPr>
+          <w:color w:val="FF0000"/>
+          <w:sz w:val="24"/>
+          <w:szCs w:val="24"/>
+        </w:rPr>
+        <w:t>VeryNote bruker 4/4.</w:t>
+      </w:r>
     </w:p>
     <w:p>
       <w:pPr>
@@ -10030,7 +10038,7 @@
     </w:p>
     <w:p>
       <w:pPr>
-        <w:pStyle w:val="Heading4"/>
+        <w:pStyle w:val="Overskrift4"/>
         <w:numPr>
           <w:ilvl w:val="2"/>
           <w:numId w:val="1"/>
@@ -10082,10 +10090,19 @@
           <w:sz w:val="24"/>
           <w:szCs w:val="24"/>
         </w:rPr>
-        <w:t xml:space="preserve">nde. Som det kommer av tabell </w:t>
-      </w:r>
-      <w:r>
-        <w:rPr>
+        <w:t xml:space="preserve">nde. </w:t>
+      </w:r>
+      <w:r>
+        <w:rPr>
+          <w:color w:val="FF0000"/>
+          <w:sz w:val="24"/>
+          <w:szCs w:val="24"/>
+        </w:rPr>
+        <w:t xml:space="preserve">Som det kommer av tabell </w:t>
+      </w:r>
+      <w:r>
+        <w:rPr>
+          <w:color w:val="FF0000"/>
           <w:sz w:val="24"/>
           <w:szCs w:val="24"/>
         </w:rPr>
@@ -10093,6 +10110,7 @@
       </w:r>
       <w:r>
         <w:rPr>
+          <w:color w:val="FF0000"/>
           <w:sz w:val="24"/>
           <w:szCs w:val="24"/>
         </w:rPr>
@@ -10100,6 +10118,7 @@
       </w:r>
       <w:r>
         <w:rPr>
+          <w:color w:val="FF0000"/>
           <w:sz w:val="24"/>
           <w:szCs w:val="24"/>
         </w:rPr>
@@ -10107,6 +10126,7 @@
       </w:r>
       <w:r>
         <w:rPr>
+          <w:color w:val="FF0000"/>
           <w:sz w:val="24"/>
           <w:szCs w:val="24"/>
         </w:rPr>
@@ -10124,7 +10144,7 @@
     </w:p>
     <w:tbl>
       <w:tblPr>
-        <w:tblStyle w:val="ListTable4-Accent3"/>
+        <w:tblStyle w:val="Listetabell4-uthevingsfarge3"/>
         <w:tblW w:w="0" w:type="auto"/>
         <w:jc w:val="center"/>
         <w:tblLook w:val="04A0" w:firstRow="1" w:lastRow="0" w:firstColumn="1" w:lastColumn="0" w:noHBand="0" w:noVBand="1"/>
@@ -10909,7 +10929,7 @@
     </w:tbl>
     <w:p>
       <w:pPr>
-        <w:pStyle w:val="Caption"/>
+        <w:pStyle w:val="Bildetekst"/>
         <w:spacing w:line="360" w:lineRule="auto"/>
         <w:rPr>
           <w:rFonts w:asciiTheme="majorHAnsi" w:hAnsiTheme="majorHAnsi"/>
@@ -10920,7 +10940,7 @@
     </w:p>
     <w:p>
       <w:pPr>
-        <w:pStyle w:val="Caption"/>
+        <w:pStyle w:val="Bildetekst"/>
         <w:spacing w:line="360" w:lineRule="auto"/>
         <w:rPr>
           <w:rFonts w:asciiTheme="majorHAnsi" w:hAnsiTheme="majorHAnsi"/>
@@ -10950,7 +10970,7 @@
           <w:sz w:val="24"/>
           <w:szCs w:val="24"/>
         </w:rPr>
-        <w:t>.2 – Noter med tilhørende navn og varighet.</w:t>
+        <w:t>.2 – Noter med tilhørende navn og varighet</w:t>
       </w:r>
       <w:r>
         <w:rPr>
@@ -10958,13 +10978,38 @@
           <w:sz w:val="24"/>
           <w:szCs w:val="24"/>
         </w:rPr>
+        <w:t xml:space="preserve"> </w:t>
+      </w:r>
+      <w:r>
+        <w:rPr>
+          <w:rFonts w:asciiTheme="majorHAnsi" w:hAnsiTheme="majorHAnsi"/>
+          <w:color w:val="FF0000"/>
+          <w:sz w:val="24"/>
+          <w:szCs w:val="24"/>
+        </w:rPr>
+        <w:t>i 4/4</w:t>
+      </w:r>
+      <w:r>
+        <w:rPr>
+          <w:rFonts w:asciiTheme="majorHAnsi" w:hAnsiTheme="majorHAnsi"/>
+          <w:sz w:val="24"/>
+          <w:szCs w:val="24"/>
+        </w:rPr>
+        <w:t>.</w:t>
+      </w:r>
+      <w:r>
+        <w:rPr>
+          <w:rFonts w:asciiTheme="majorHAnsi" w:hAnsiTheme="majorHAnsi"/>
+          <w:sz w:val="24"/>
+          <w:szCs w:val="24"/>
+        </w:rPr>
         <w:t xml:space="preserve"> [13]</w:t>
       </w:r>
     </w:p>
     <w:p/>
     <w:p>
       <w:pPr>
-        <w:pStyle w:val="ListParagraph"/>
+        <w:pStyle w:val="Listeavsnitt"/>
         <w:spacing w:line="360" w:lineRule="auto"/>
         <w:ind w:left="360"/>
         <w:rPr>
@@ -10996,7 +11041,7 @@
     </w:p>
     <w:p>
       <w:pPr>
-        <w:pStyle w:val="ListParagraph"/>
+        <w:pStyle w:val="Listeavsnitt"/>
         <w:spacing w:line="360" w:lineRule="auto"/>
         <w:ind w:left="360"/>
         <w:rPr>
@@ -11007,7 +11052,7 @@
     </w:p>
     <w:p>
       <w:pPr>
-        <w:pStyle w:val="ListParagraph"/>
+        <w:pStyle w:val="Listeavsnitt"/>
         <w:spacing w:line="360" w:lineRule="auto"/>
         <w:ind w:left="360"/>
         <w:rPr>
@@ -11019,7 +11064,7 @@
     <w:p/>
     <w:tbl>
       <w:tblPr>
-        <w:tblStyle w:val="ListTable4-Accent3"/>
+        <w:tblStyle w:val="Listetabell4-uthevingsfarge3"/>
         <w:tblW w:w="6799" w:type="dxa"/>
         <w:jc w:val="center"/>
         <w:tblLook w:val="0420" w:firstRow="1" w:lastRow="0" w:firstColumn="0" w:lastColumn="0" w:noHBand="0" w:noVBand="1"/>
@@ -11647,7 +11692,7 @@
     <w:p/>
     <w:p>
       <w:pPr>
-        <w:pStyle w:val="ListParagraph"/>
+        <w:pStyle w:val="Listeavsnitt"/>
         <w:spacing w:line="360" w:lineRule="auto"/>
         <w:ind w:left="360"/>
         <w:rPr>
@@ -11658,7 +11703,7 @@
     </w:p>
     <w:p>
       <w:pPr>
-        <w:pStyle w:val="Caption"/>
+        <w:pStyle w:val="Bildetekst"/>
         <w:spacing w:line="360" w:lineRule="auto"/>
         <w:rPr>
           <w:rFonts w:asciiTheme="majorHAnsi" w:eastAsia="Times New Roman" w:hAnsiTheme="majorHAnsi" w:cs="Times New Roman"/>
@@ -11702,7 +11747,7 @@
     </w:p>
     <w:p>
       <w:pPr>
-        <w:pStyle w:val="ListParagraph"/>
+        <w:pStyle w:val="Listeavsnitt"/>
         <w:spacing w:line="360" w:lineRule="auto"/>
         <w:ind w:left="360"/>
         <w:rPr>
@@ -11713,7 +11758,7 @@
     </w:p>
     <w:p>
       <w:pPr>
-        <w:pStyle w:val="Heading4"/>
+        <w:pStyle w:val="Overskrift4"/>
         <w:numPr>
           <w:ilvl w:val="2"/>
           <w:numId w:val="1"/>
@@ -11770,7 +11815,7 @@
     </w:p>
     <w:p>
       <w:pPr>
-        <w:pStyle w:val="ListParagraph"/>
+        <w:pStyle w:val="Listeavsnitt"/>
         <w:spacing w:line="360" w:lineRule="auto"/>
         <w:ind w:left="360"/>
         <w:rPr>
@@ -11803,7 +11848,7 @@
     </w:p>
     <w:p>
       <w:pPr>
-        <w:pStyle w:val="Heading4"/>
+        <w:pStyle w:val="Overskrift4"/>
         <w:numPr>
           <w:ilvl w:val="2"/>
           <w:numId w:val="1"/>
@@ -12177,7 +12222,7 @@
     </w:p>
     <w:p>
       <w:pPr>
-        <w:pStyle w:val="ListParagraph"/>
+        <w:pStyle w:val="Listeavsnitt"/>
         <w:spacing w:line="360" w:lineRule="auto"/>
         <w:ind w:left="360"/>
         <w:rPr>
@@ -12187,7 +12232,7 @@
     </w:p>
     <w:p>
       <w:pPr>
-        <w:pStyle w:val="Heading2"/>
+        <w:pStyle w:val="Overskrift2"/>
         <w:numPr>
           <w:ilvl w:val="0"/>
           <w:numId w:val="1"/>
@@ -12214,7 +12259,7 @@
     </w:p>
     <w:p>
       <w:pPr>
-        <w:pStyle w:val="Heading3"/>
+        <w:pStyle w:val="Overskrift3"/>
         <w:numPr>
           <w:ilvl w:val="1"/>
           <w:numId w:val="1"/>
@@ -12515,7 +12560,7 @@
     </w:p>
     <w:p>
       <w:pPr>
-        <w:pStyle w:val="Heading3"/>
+        <w:pStyle w:val="Overskrift3"/>
         <w:numPr>
           <w:ilvl w:val="1"/>
           <w:numId w:val="1"/>
@@ -12878,7 +12923,7 @@
     </w:p>
     <w:p>
       <w:pPr>
-        <w:pStyle w:val="Heading3"/>
+        <w:pStyle w:val="Overskrift3"/>
         <w:numPr>
           <w:ilvl w:val="1"/>
           <w:numId w:val="1"/>
@@ -13030,7 +13075,7 @@
     </w:p>
     <w:p>
       <w:pPr>
-        <w:pStyle w:val="ListParagraph"/>
+        <w:pStyle w:val="Listeavsnitt"/>
         <w:numPr>
           <w:ilvl w:val="0"/>
           <w:numId w:val="5"/>
@@ -13064,7 +13109,7 @@
     </w:p>
     <w:p>
       <w:pPr>
-        <w:pStyle w:val="ListParagraph"/>
+        <w:pStyle w:val="Listeavsnitt"/>
         <w:numPr>
           <w:ilvl w:val="0"/>
           <w:numId w:val="5"/>
@@ -13125,7 +13170,7 @@
     </w:p>
     <w:p>
       <w:pPr>
-        <w:pStyle w:val="ListParagraph"/>
+        <w:pStyle w:val="Listeavsnitt"/>
         <w:numPr>
           <w:ilvl w:val="0"/>
           <w:numId w:val="5"/>
@@ -13177,7 +13222,7 @@
     </w:p>
     <w:p>
       <w:pPr>
-        <w:pStyle w:val="ListParagraph"/>
+        <w:pStyle w:val="Listeavsnitt"/>
         <w:numPr>
           <w:ilvl w:val="0"/>
           <w:numId w:val="5"/>
@@ -13248,7 +13293,7 @@
     </w:p>
     <w:p>
       <w:pPr>
-        <w:pStyle w:val="Heading2"/>
+        <w:pStyle w:val="Overskrift2"/>
         <w:numPr>
           <w:ilvl w:val="0"/>
           <w:numId w:val="1"/>
@@ -13294,7 +13339,7 @@
     </w:p>
     <w:p>
       <w:pPr>
-        <w:pStyle w:val="Heading3"/>
+        <w:pStyle w:val="Overskrift3"/>
         <w:numPr>
           <w:ilvl w:val="1"/>
           <w:numId w:val="1"/>
@@ -14298,7 +14343,7 @@
           <w:noProof/>
           <w:sz w:val="24"/>
           <w:szCs w:val="24"/>
-          <w:lang w:eastAsia="nb-NO"/>
+          <w:lang w:eastAsia="ja-JP"/>
         </w:rPr>
         <w:lastRenderedPageBreak/>
         <mc:AlternateContent>
@@ -14341,7 +14386,7 @@
                         <w:txbxContent>
                           <w:p>
                             <w:pPr>
-                              <w:pStyle w:val="Caption"/>
+                              <w:pStyle w:val="Bildetekst"/>
                               <w:rPr>
                                 <w:rFonts w:asciiTheme="majorHAnsi" w:hAnsiTheme="majorHAnsi"/>
                                 <w:sz w:val="24"/>
@@ -14440,7 +14485,7 @@
           <w:noProof/>
           <w:sz w:val="24"/>
           <w:szCs w:val="24"/>
-          <w:lang w:eastAsia="nb-NO"/>
+          <w:lang w:eastAsia="ja-JP"/>
         </w:rPr>
         <w:drawing>
           <wp:anchor distT="0" distB="0" distL="114300" distR="114300" simplePos="0" relativeHeight="251663360" behindDoc="0" locked="0" layoutInCell="1" allowOverlap="1" wp14:anchorId="782FAAC4" wp14:editId="57B72B4B">
@@ -14882,7 +14927,7 @@
     </w:p>
     <w:p>
       <w:pPr>
-        <w:pStyle w:val="ListParagraph"/>
+        <w:pStyle w:val="Listeavsnitt"/>
         <w:spacing w:before="100" w:beforeAutospacing="1" w:after="0" w:line="360" w:lineRule="auto"/>
         <w:ind w:left="360"/>
         <w:rPr>
@@ -14895,7 +14940,7 @@
     </w:p>
     <w:p>
       <w:pPr>
-        <w:pStyle w:val="Heading3"/>
+        <w:pStyle w:val="Overskrift3"/>
         <w:numPr>
           <w:ilvl w:val="1"/>
           <w:numId w:val="1"/>
@@ -15255,7 +15300,7 @@
     </w:p>
     <w:p>
       <w:pPr>
-        <w:pStyle w:val="Heading3"/>
+        <w:pStyle w:val="Overskrift3"/>
         <w:numPr>
           <w:ilvl w:val="1"/>
           <w:numId w:val="1"/>
@@ -15730,7 +15775,7 @@
     </w:p>
     <w:p>
       <w:pPr>
-        <w:pStyle w:val="Heading2"/>
+        <w:pStyle w:val="Overskrift2"/>
         <w:numPr>
           <w:ilvl w:val="0"/>
           <w:numId w:val="1"/>
@@ -15757,7 +15802,7 @@
     </w:p>
     <w:p>
       <w:pPr>
-        <w:pStyle w:val="Heading3"/>
+        <w:pStyle w:val="Overskrift3"/>
         <w:numPr>
           <w:ilvl w:val="1"/>
           <w:numId w:val="1"/>
@@ -16076,7 +16121,7 @@
     </w:p>
     <w:p>
       <w:pPr>
-        <w:pStyle w:val="Heading3"/>
+        <w:pStyle w:val="Overskrift3"/>
         <w:numPr>
           <w:ilvl w:val="1"/>
           <w:numId w:val="1"/>
@@ -16106,7 +16151,7 @@
     </w:p>
     <w:p>
       <w:pPr>
-        <w:pStyle w:val="Heading4"/>
+        <w:pStyle w:val="Overskrift4"/>
         <w:numPr>
           <w:ilvl w:val="2"/>
           <w:numId w:val="1"/>
@@ -17054,7 +17099,7 @@
     </w:p>
     <w:p>
       <w:pPr>
-        <w:pStyle w:val="Heading4"/>
+        <w:pStyle w:val="Overskrift4"/>
         <w:numPr>
           <w:ilvl w:val="2"/>
           <w:numId w:val="1"/>
@@ -17276,7 +17321,7 @@
     </w:p>
     <w:p>
       <w:pPr>
-        <w:pStyle w:val="Heading4"/>
+        <w:pStyle w:val="Overskrift4"/>
         <w:numPr>
           <w:ilvl w:val="2"/>
           <w:numId w:val="1"/>
@@ -17386,7 +17431,7 @@
     </w:p>
     <w:p>
       <w:pPr>
-        <w:pStyle w:val="Heading3"/>
+        <w:pStyle w:val="Overskrift3"/>
         <w:numPr>
           <w:ilvl w:val="1"/>
           <w:numId w:val="1"/>
@@ -17516,7 +17561,7 @@
     </w:p>
     <w:p>
       <w:pPr>
-        <w:pStyle w:val="Heading4"/>
+        <w:pStyle w:val="Overskrift4"/>
         <w:numPr>
           <w:ilvl w:val="2"/>
           <w:numId w:val="1"/>
@@ -17679,7 +17724,7 @@
           <w:noProof/>
           <w:sz w:val="24"/>
           <w:szCs w:val="24"/>
-          <w:lang w:eastAsia="nb-NO"/>
+          <w:lang w:eastAsia="ja-JP"/>
         </w:rPr>
         <w:drawing>
           <wp:inline distT="0" distB="0" distL="0" distR="0" wp14:anchorId="6FAEA08E" wp14:editId="1952628C">
@@ -17726,7 +17771,7 @@
     </w:p>
     <w:p>
       <w:pPr>
-        <w:pStyle w:val="Caption"/>
+        <w:pStyle w:val="Bildetekst"/>
         <w:rPr>
           <w:rFonts w:cs="Times New Roman"/>
           <w:sz w:val="24"/>
@@ -17745,7 +17790,7 @@
     </w:p>
     <w:p>
       <w:pPr>
-        <w:pStyle w:val="Heading4"/>
+        <w:pStyle w:val="Overskrift4"/>
         <w:numPr>
           <w:ilvl w:val="2"/>
           <w:numId w:val="1"/>
@@ -17826,7 +17871,7 @@
     </w:p>
     <w:p>
       <w:pPr>
-        <w:pStyle w:val="Heading4"/>
+        <w:pStyle w:val="Overskrift4"/>
         <w:numPr>
           <w:ilvl w:val="2"/>
           <w:numId w:val="1"/>
@@ -17883,7 +17928,7 @@
     </w:p>
     <w:p>
       <w:pPr>
-        <w:pStyle w:val="Heading4"/>
+        <w:pStyle w:val="Overskrift4"/>
         <w:numPr>
           <w:ilvl w:val="2"/>
           <w:numId w:val="1"/>
@@ -17932,7 +17977,7 @@
     </w:p>
     <w:p>
       <w:pPr>
-        <w:pStyle w:val="Heading4"/>
+        <w:pStyle w:val="Overskrift4"/>
         <w:numPr>
           <w:ilvl w:val="2"/>
           <w:numId w:val="1"/>
@@ -18060,7 +18105,7 @@
     <w:p/>
     <w:p>
       <w:pPr>
-        <w:pStyle w:val="Heading3"/>
+        <w:pStyle w:val="Overskrift3"/>
         <w:numPr>
           <w:ilvl w:val="1"/>
           <w:numId w:val="1"/>
@@ -18084,7 +18129,7 @@
     </w:p>
     <w:p>
       <w:pPr>
-        <w:pStyle w:val="Heading4"/>
+        <w:pStyle w:val="Overskrift4"/>
         <w:numPr>
           <w:ilvl w:val="2"/>
           <w:numId w:val="1"/>
@@ -18245,7 +18290,7 @@
     </w:p>
     <w:p>
       <w:pPr>
-        <w:pStyle w:val="Heading4"/>
+        <w:pStyle w:val="Overskrift4"/>
         <w:numPr>
           <w:ilvl w:val="2"/>
           <w:numId w:val="1"/>
@@ -18502,7 +18547,7 @@
     </w:p>
     <w:p>
       <w:pPr>
-        <w:pStyle w:val="Heading4"/>
+        <w:pStyle w:val="Overskrift4"/>
         <w:numPr>
           <w:ilvl w:val="2"/>
           <w:numId w:val="1"/>
@@ -19135,7 +19180,7 @@
     </w:p>
     <w:p>
       <w:pPr>
-        <w:pStyle w:val="Heading4"/>
+        <w:pStyle w:val="Overskrift4"/>
         <w:numPr>
           <w:ilvl w:val="2"/>
           <w:numId w:val="1"/>
@@ -19286,7 +19331,7 @@
     </w:p>
     <w:p>
       <w:pPr>
-        <w:pStyle w:val="Heading5"/>
+        <w:pStyle w:val="Overskrift5"/>
         <w:ind w:firstLine="708"/>
       </w:pPr>
       <w:r>
@@ -19466,7 +19511,7 @@
     </w:p>
     <w:p>
       <w:pPr>
-        <w:pStyle w:val="Heading5"/>
+        <w:pStyle w:val="Overskrift5"/>
         <w:ind w:firstLine="708"/>
         <w:rPr>
           <w:rFonts w:asciiTheme="minorHAnsi" w:hAnsiTheme="minorHAnsi"/>
@@ -19796,7 +19841,7 @@
     </w:p>
     <w:p>
       <w:pPr>
-        <w:pStyle w:val="Heading5"/>
+        <w:pStyle w:val="Overskrift5"/>
         <w:ind w:firstLine="708"/>
       </w:pPr>
       <w:r>
@@ -20191,7 +20236,7 @@
     </w:p>
     <w:p>
       <w:pPr>
-        <w:pStyle w:val="ListParagraph"/>
+        <w:pStyle w:val="Listeavsnitt"/>
         <w:spacing w:line="360" w:lineRule="auto"/>
         <w:ind w:left="360"/>
         <w:rPr>
@@ -20310,7 +20355,7 @@
     <w:p/>
     <w:p>
       <w:pPr>
-        <w:pStyle w:val="Heading4"/>
+        <w:pStyle w:val="Overskrift4"/>
         <w:numPr>
           <w:ilvl w:val="2"/>
           <w:numId w:val="1"/>
@@ -20444,7 +20489,7 @@
     </w:p>
     <w:p>
       <w:pPr>
-        <w:pStyle w:val="Heading2"/>
+        <w:pStyle w:val="Overskrift2"/>
         <w:numPr>
           <w:ilvl w:val="0"/>
           <w:numId w:val="1"/>
@@ -20472,7 +20517,7 @@
     </w:p>
     <w:p>
       <w:pPr>
-        <w:pStyle w:val="Heading3"/>
+        <w:pStyle w:val="Overskrift3"/>
         <w:numPr>
           <w:ilvl w:val="1"/>
           <w:numId w:val="1"/>
@@ -20569,7 +20614,7 @@
           <w:noProof/>
           <w:sz w:val="24"/>
           <w:szCs w:val="24"/>
-          <w:lang w:eastAsia="nb-NO"/>
+          <w:lang w:eastAsia="ja-JP"/>
         </w:rPr>
         <w:drawing>
           <wp:inline distT="0" distB="0" distL="0" distR="0" wp14:anchorId="21704026" wp14:editId="6A59C8CB">
@@ -20616,7 +20661,7 @@
     </w:p>
     <w:p>
       <w:pPr>
-        <w:pStyle w:val="Caption"/>
+        <w:pStyle w:val="Bildetekst"/>
         <w:rPr>
           <w:rFonts w:asciiTheme="majorHAnsi" w:eastAsia="Times New Roman" w:hAnsiTheme="majorHAnsi" w:cs="Times New Roman"/>
           <w:sz w:val="24"/>
@@ -20655,7 +20700,7 @@
     </w:p>
     <w:p>
       <w:pPr>
-        <w:pStyle w:val="Heading4"/>
+        <w:pStyle w:val="Overskrift4"/>
         <w:numPr>
           <w:ilvl w:val="2"/>
           <w:numId w:val="1"/>
@@ -21043,7 +21088,7 @@
           <w:noProof/>
           <w:sz w:val="24"/>
           <w:szCs w:val="24"/>
-          <w:lang w:eastAsia="nb-NO"/>
+          <w:lang w:eastAsia="ja-JP"/>
         </w:rPr>
         <w:drawing>
           <wp:inline distT="0" distB="0" distL="0" distR="0" wp14:anchorId="11790F88" wp14:editId="6C558A94">
@@ -21090,7 +21135,7 @@
     </w:p>
     <w:p>
       <w:pPr>
-        <w:pStyle w:val="Caption"/>
+        <w:pStyle w:val="Bildetekst"/>
         <w:rPr>
           <w:rFonts w:asciiTheme="majorHAnsi" w:eastAsia="Times New Roman" w:hAnsiTheme="majorHAnsi" w:cs="Times New Roman"/>
           <w:sz w:val="24"/>
@@ -21121,7 +21166,7 @@
     </w:p>
     <w:p>
       <w:pPr>
-        <w:pStyle w:val="Heading4"/>
+        <w:pStyle w:val="Overskrift4"/>
         <w:numPr>
           <w:ilvl w:val="2"/>
           <w:numId w:val="1"/>
@@ -21303,7 +21348,7 @@
     </w:p>
     <w:p>
       <w:pPr>
-        <w:pStyle w:val="Heading4"/>
+        <w:pStyle w:val="Overskrift4"/>
         <w:numPr>
           <w:ilvl w:val="2"/>
           <w:numId w:val="1"/>
@@ -21431,7 +21476,7 @@
     </w:p>
     <w:p>
       <w:pPr>
-        <w:pStyle w:val="Heading4"/>
+        <w:pStyle w:val="Overskrift4"/>
         <w:numPr>
           <w:ilvl w:val="2"/>
           <w:numId w:val="1"/>
@@ -21578,7 +21623,7 @@
     </w:p>
     <w:p>
       <w:pPr>
-        <w:pStyle w:val="Heading3"/>
+        <w:pStyle w:val="Overskrift3"/>
         <w:numPr>
           <w:ilvl w:val="1"/>
           <w:numId w:val="1"/>
@@ -21735,7 +21780,7 @@
           <w:noProof/>
           <w:sz w:val="24"/>
           <w:szCs w:val="24"/>
-          <w:lang w:eastAsia="nb-NO"/>
+          <w:lang w:eastAsia="ja-JP"/>
         </w:rPr>
         <w:lastRenderedPageBreak/>
         <w:drawing>
@@ -21783,7 +21828,7 @@
     </w:p>
     <w:p>
       <w:pPr>
-        <w:pStyle w:val="Caption"/>
+        <w:pStyle w:val="Bildetekst"/>
         <w:rPr>
           <w:rFonts w:asciiTheme="majorHAnsi" w:eastAsia="Times New Roman" w:hAnsiTheme="majorHAnsi" w:cs="Times New Roman"/>
           <w:sz w:val="24"/>
@@ -21800,7 +21845,7 @@
     </w:p>
     <w:p>
       <w:pPr>
-        <w:pStyle w:val="Heading4"/>
+        <w:pStyle w:val="Overskrift4"/>
         <w:numPr>
           <w:ilvl w:val="2"/>
           <w:numId w:val="1"/>
@@ -21910,7 +21955,7 @@
     </w:p>
     <w:p>
       <w:pPr>
-        <w:pStyle w:val="Heading4"/>
+        <w:pStyle w:val="Overskrift4"/>
         <w:numPr>
           <w:ilvl w:val="2"/>
           <w:numId w:val="1"/>
@@ -22029,7 +22074,7 @@
     </w:p>
     <w:p>
       <w:pPr>
-        <w:pStyle w:val="Heading4"/>
+        <w:pStyle w:val="Overskrift4"/>
         <w:numPr>
           <w:ilvl w:val="2"/>
           <w:numId w:val="1"/>
@@ -22094,7 +22139,7 @@
     </w:p>
     <w:p>
       <w:pPr>
-        <w:pStyle w:val="Heading4"/>
+        <w:pStyle w:val="Overskrift4"/>
         <w:numPr>
           <w:ilvl w:val="2"/>
           <w:numId w:val="1"/>
@@ -22456,7 +22501,7 @@
     </w:p>
     <w:p>
       <w:pPr>
-        <w:pStyle w:val="Heading3"/>
+        <w:pStyle w:val="Overskrift3"/>
         <w:numPr>
           <w:ilvl w:val="1"/>
           <w:numId w:val="1"/>
@@ -22599,7 +22644,7 @@
           <w:noProof/>
           <w:sz w:val="24"/>
           <w:szCs w:val="24"/>
-          <w:lang w:eastAsia="nb-NO"/>
+          <w:lang w:eastAsia="ja-JP"/>
         </w:rPr>
         <w:drawing>
           <wp:inline distT="0" distB="0" distL="0" distR="0" wp14:anchorId="54087A0E" wp14:editId="643F4945">
@@ -22646,7 +22691,7 @@
     </w:p>
     <w:p>
       <w:pPr>
-        <w:pStyle w:val="Caption"/>
+        <w:pStyle w:val="Bildetekst"/>
         <w:rPr>
           <w:rFonts w:asciiTheme="majorHAnsi" w:eastAsia="Times New Roman" w:hAnsiTheme="majorHAnsi" w:cs="Times New Roman"/>
           <w:sz w:val="24"/>
@@ -22677,7 +22722,7 @@
     </w:p>
     <w:p>
       <w:pPr>
-        <w:pStyle w:val="Heading4"/>
+        <w:pStyle w:val="Overskrift4"/>
         <w:numPr>
           <w:ilvl w:val="2"/>
           <w:numId w:val="1"/>
@@ -22796,7 +22841,7 @@
     </w:p>
     <w:p>
       <w:pPr>
-        <w:pStyle w:val="Heading4"/>
+        <w:pStyle w:val="Overskrift4"/>
         <w:numPr>
           <w:ilvl w:val="2"/>
           <w:numId w:val="1"/>
@@ -23179,7 +23224,7 @@
           <w:noProof/>
           <w:sz w:val="24"/>
           <w:szCs w:val="24"/>
-          <w:lang w:eastAsia="nb-NO"/>
+          <w:lang w:eastAsia="ja-JP"/>
         </w:rPr>
         <w:drawing>
           <wp:inline distT="0" distB="0" distL="0" distR="0" wp14:anchorId="6AEAC244" wp14:editId="4B2BA19D">
@@ -23226,7 +23271,7 @@
     </w:p>
     <w:p>
       <w:pPr>
-        <w:pStyle w:val="Caption"/>
+        <w:pStyle w:val="Bildetekst"/>
         <w:rPr>
           <w:rFonts w:asciiTheme="majorHAnsi" w:eastAsia="Times New Roman" w:hAnsiTheme="majorHAnsi" w:cs="Times New Roman"/>
           <w:sz w:val="24"/>
@@ -23268,7 +23313,7 @@
     </w:p>
     <w:p>
       <w:pPr>
-        <w:pStyle w:val="Heading4"/>
+        <w:pStyle w:val="Overskrift4"/>
         <w:numPr>
           <w:ilvl w:val="2"/>
           <w:numId w:val="1"/>
@@ -23494,7 +23539,7 @@
           <w:noProof/>
           <w:sz w:val="24"/>
           <w:szCs w:val="24"/>
-          <w:lang w:eastAsia="nb-NO"/>
+          <w:lang w:eastAsia="ja-JP"/>
         </w:rPr>
         <w:drawing>
           <wp:inline distT="0" distB="0" distL="0" distR="0" wp14:anchorId="63E3E810" wp14:editId="394A9A76">
@@ -23541,7 +23586,7 @@
     </w:p>
     <w:p>
       <w:pPr>
-        <w:pStyle w:val="Caption"/>
+        <w:pStyle w:val="Bildetekst"/>
       </w:pPr>
       <w:r>
         <w:t>Figur 6.6</w:t>
@@ -23553,7 +23598,7 @@
     <w:p/>
     <w:p>
       <w:pPr>
-        <w:pStyle w:val="Heading2"/>
+        <w:pStyle w:val="Overskrift2"/>
         <w:numPr>
           <w:ilvl w:val="0"/>
           <w:numId w:val="1"/>
@@ -23773,7 +23818,7 @@
     </w:p>
     <w:p>
       <w:pPr>
-        <w:pStyle w:val="Heading2"/>
+        <w:pStyle w:val="Overskrift2"/>
         <w:numPr>
           <w:ilvl w:val="0"/>
           <w:numId w:val="1"/>
@@ -23800,7 +23845,7 @@
     </w:p>
     <w:p>
       <w:pPr>
-        <w:pStyle w:val="Heading3"/>
+        <w:pStyle w:val="Overskrift3"/>
         <w:numPr>
           <w:ilvl w:val="1"/>
           <w:numId w:val="1"/>
@@ -23939,7 +23984,7 @@
     </w:p>
     <w:p>
       <w:pPr>
-        <w:pStyle w:val="Heading3"/>
+        <w:pStyle w:val="Overskrift3"/>
         <w:numPr>
           <w:ilvl w:val="1"/>
           <w:numId w:val="1"/>
@@ -24013,9 +24058,137 @@
           <w:szCs w:val="24"/>
           <w:lang w:eastAsia="nb-NO"/>
         </w:rPr>
-        <w:t>dynamisk generering av en MIDI-fil slik at brukeren kan spille av de notene de ha</w:t>
+        <w:t xml:space="preserve">dynamisk generering av en MIDI-fil slik at brukeren kan spille av de notene de har lagret. Per idag støtter ikke </w:t>
+      </w:r>
+      <w:r>
+        <w:rPr>
+          <w:rFonts w:eastAsia="Times New Roman" w:cs="Times New Roman"/>
+          <w:sz w:val="24"/>
+          <w:szCs w:val="24"/>
+          <w:lang w:eastAsia="nb-NO"/>
+        </w:rPr>
+        <w:t>A</w:t>
+      </w:r>
+      <w:r>
+        <w:rPr>
+          <w:rFonts w:eastAsia="Times New Roman" w:cs="Times New Roman"/>
+          <w:sz w:val="24"/>
+          <w:szCs w:val="24"/>
+          <w:lang w:eastAsia="nb-NO"/>
+        </w:rPr>
+        <w:t>ndroid javax.sound</w:t>
+      </w:r>
+      <w:r>
+        <w:rPr>
+          <w:rFonts w:eastAsia="Times New Roman" w:cs="Times New Roman"/>
+          <w:sz w:val="24"/>
+          <w:szCs w:val="24"/>
+          <w:lang w:eastAsia="nb-NO"/>
+        </w:rPr>
+        <w:t xml:space="preserve"> </w:t>
+      </w:r>
+      <w:r>
+        <w:rPr>
+          <w:rFonts w:eastAsia="Times New Roman" w:cs="Times New Roman"/>
+          <w:sz w:val="24"/>
+          <w:szCs w:val="24"/>
+          <w:lang w:eastAsia="nb-NO"/>
+        </w:rPr>
+        <w:t>biblioteket for Java</w:t>
+      </w:r>
+      <w:r>
+        <w:rPr>
+          <w:rFonts w:eastAsia="Times New Roman" w:cs="Times New Roman"/>
+          <w:sz w:val="24"/>
+          <w:szCs w:val="24"/>
+          <w:lang w:eastAsia="nb-NO"/>
+        </w:rPr>
+        <w:t xml:space="preserve"> [14]</w:t>
+      </w:r>
+      <w:r>
+        <w:rPr>
+          <w:rFonts w:eastAsia="Times New Roman" w:cs="Times New Roman"/>
+          <w:sz w:val="24"/>
+          <w:szCs w:val="24"/>
+          <w:lang w:eastAsia="nb-NO"/>
+        </w:rPr>
+        <w:t>, og</w:t>
+      </w:r>
+      <w:r>
+        <w:rPr>
+          <w:rFonts w:eastAsia="Times New Roman" w:cs="Times New Roman"/>
+          <w:sz w:val="24"/>
+          <w:szCs w:val="24"/>
+          <w:lang w:eastAsia="nb-NO"/>
+        </w:rPr>
+        <w:t xml:space="preserve"> </w:t>
+      </w:r>
+      <w:r>
+        <w:rPr>
+          <w:rFonts w:eastAsia="Times New Roman" w:cs="Times New Roman"/>
+          <w:sz w:val="24"/>
+          <w:szCs w:val="24"/>
+          <w:lang w:eastAsia="nb-NO"/>
+        </w:rPr>
+        <w:t>fant vi ingen løsning på dette som kunne blitt implementert innen tidsrammene.</w:t>
+      </w:r>
+      <w:r>
+        <w:rPr>
+          <w:rFonts w:eastAsia="Times New Roman" w:cs="Times New Roman"/>
+          <w:sz w:val="24"/>
+          <w:szCs w:val="24"/>
+          <w:lang w:eastAsia="nb-NO"/>
+        </w:rPr>
+        <w:t xml:space="preserve"> </w:t>
+      </w:r>
+    </w:p>
+    <w:p>
+      <w:pPr>
+        <w:spacing w:line="360" w:lineRule="auto"/>
+        <w:rPr>
+          <w:rFonts w:eastAsia="Times New Roman" w:cs="Times New Roman"/>
+          <w:sz w:val="24"/>
+          <w:szCs w:val="24"/>
+          <w:lang w:eastAsia="nb-NO"/>
+        </w:rPr>
+      </w:pPr>
+      <w:r>
+        <w:rPr>
+          <w:rFonts w:eastAsia="Times New Roman" w:cs="Times New Roman"/>
+          <w:sz w:val="24"/>
+          <w:szCs w:val="24"/>
+          <w:lang w:eastAsia="nb-NO"/>
+        </w:rPr>
+        <w:t xml:space="preserve">Med </w:t>
+      </w:r>
+      <w:r>
+        <w:rPr>
+          <w:rFonts w:eastAsia="Times New Roman" w:cs="Times New Roman"/>
+          <w:sz w:val="24"/>
+          <w:szCs w:val="24"/>
+          <w:lang w:eastAsia="nb-NO"/>
+        </w:rPr>
+        <w:t>noe mer tid ville vi ha kunnet plasser</w:t>
+      </w:r>
+      <w:r>
+        <w:rPr>
+          <w:rFonts w:eastAsia="Times New Roman" w:cs="Times New Roman"/>
+          <w:sz w:val="24"/>
+          <w:szCs w:val="24"/>
+          <w:lang w:eastAsia="nb-NO"/>
+        </w:rPr>
+        <w:t xml:space="preserve"> pausene og notene i forhold til </w:t>
       </w:r>
       <w:bookmarkStart w:id="35" w:name="_GoBack"/>
+      <w:r>
+        <w:rPr>
+          <w:rFonts w:eastAsia="Times New Roman" w:cs="Times New Roman"/>
+          <w:sz w:val="24"/>
+          <w:szCs w:val="24"/>
+          <w:lang w:eastAsia="nb-NO"/>
+        </w:rPr>
+        <w:t>takt</w:t>
+      </w:r>
       <w:bookmarkEnd w:id="35"/>
       <w:r>
         <w:rPr>
@@ -24024,126 +24197,7 @@
           <w:szCs w:val="24"/>
           <w:lang w:eastAsia="nb-NO"/>
         </w:rPr>
-        <w:t xml:space="preserve">r lagret. Per idag støtter ikke </w:t>
-      </w:r>
-      <w:r>
-        <w:rPr>
-          <w:rFonts w:eastAsia="Times New Roman" w:cs="Times New Roman"/>
-          <w:sz w:val="24"/>
-          <w:szCs w:val="24"/>
-          <w:lang w:eastAsia="nb-NO"/>
-        </w:rPr>
-        <w:t>A</w:t>
-      </w:r>
-      <w:r>
-        <w:rPr>
-          <w:rFonts w:eastAsia="Times New Roman" w:cs="Times New Roman"/>
-          <w:sz w:val="24"/>
-          <w:szCs w:val="24"/>
-          <w:lang w:eastAsia="nb-NO"/>
-        </w:rPr>
-        <w:t>ndroid javax.sound</w:t>
-      </w:r>
-      <w:r>
-        <w:rPr>
-          <w:rFonts w:eastAsia="Times New Roman" w:cs="Times New Roman"/>
-          <w:sz w:val="24"/>
-          <w:szCs w:val="24"/>
-          <w:lang w:eastAsia="nb-NO"/>
-        </w:rPr>
-        <w:t xml:space="preserve"> </w:t>
-      </w:r>
-      <w:r>
-        <w:rPr>
-          <w:rFonts w:eastAsia="Times New Roman" w:cs="Times New Roman"/>
-          <w:sz w:val="24"/>
-          <w:szCs w:val="24"/>
-          <w:lang w:eastAsia="nb-NO"/>
-        </w:rPr>
-        <w:t>biblioteket for Java</w:t>
-      </w:r>
-      <w:r>
-        <w:rPr>
-          <w:rFonts w:eastAsia="Times New Roman" w:cs="Times New Roman"/>
-          <w:sz w:val="24"/>
-          <w:szCs w:val="24"/>
-          <w:lang w:eastAsia="nb-NO"/>
-        </w:rPr>
-        <w:t xml:space="preserve"> [14]</w:t>
-      </w:r>
-      <w:r>
-        <w:rPr>
-          <w:rFonts w:eastAsia="Times New Roman" w:cs="Times New Roman"/>
-          <w:sz w:val="24"/>
-          <w:szCs w:val="24"/>
-          <w:lang w:eastAsia="nb-NO"/>
-        </w:rPr>
-        <w:t>, og</w:t>
-      </w:r>
-      <w:r>
-        <w:rPr>
-          <w:rFonts w:eastAsia="Times New Roman" w:cs="Times New Roman"/>
-          <w:sz w:val="24"/>
-          <w:szCs w:val="24"/>
-          <w:lang w:eastAsia="nb-NO"/>
-        </w:rPr>
-        <w:t xml:space="preserve"> </w:t>
-      </w:r>
-      <w:r>
-        <w:rPr>
-          <w:rFonts w:eastAsia="Times New Roman" w:cs="Times New Roman"/>
-          <w:sz w:val="24"/>
-          <w:szCs w:val="24"/>
-          <w:lang w:eastAsia="nb-NO"/>
-        </w:rPr>
-        <w:t>fant vi ingen løsning på dette som kunne blitt implementert innen tidsrammene.</w:t>
-      </w:r>
-      <w:r>
-        <w:rPr>
-          <w:rFonts w:eastAsia="Times New Roman" w:cs="Times New Roman"/>
-          <w:sz w:val="24"/>
-          <w:szCs w:val="24"/>
-          <w:lang w:eastAsia="nb-NO"/>
-        </w:rPr>
-        <w:t xml:space="preserve"> </w:t>
-      </w:r>
-    </w:p>
-    <w:p>
-      <w:pPr>
-        <w:spacing w:line="360" w:lineRule="auto"/>
-        <w:rPr>
-          <w:rFonts w:eastAsia="Times New Roman" w:cs="Times New Roman"/>
-          <w:sz w:val="24"/>
-          <w:szCs w:val="24"/>
-          <w:lang w:eastAsia="nb-NO"/>
-        </w:rPr>
-      </w:pPr>
-      <w:r>
-        <w:rPr>
-          <w:rFonts w:eastAsia="Times New Roman" w:cs="Times New Roman"/>
-          <w:sz w:val="24"/>
-          <w:szCs w:val="24"/>
-          <w:lang w:eastAsia="nb-NO"/>
-        </w:rPr>
-        <w:t xml:space="preserve">Med </w:t>
-      </w:r>
-      <w:r>
-        <w:rPr>
-          <w:rFonts w:eastAsia="Times New Roman" w:cs="Times New Roman"/>
-          <w:sz w:val="24"/>
-          <w:szCs w:val="24"/>
-          <w:lang w:eastAsia="nb-NO"/>
-        </w:rPr>
-        <w:t>noe mer tid ville vi ha kunnet plasser</w:t>
-      </w:r>
-      <w:r>
-        <w:rPr>
-          <w:rFonts w:eastAsia="Times New Roman" w:cs="Times New Roman"/>
-          <w:sz w:val="24"/>
-          <w:szCs w:val="24"/>
-          <w:lang w:eastAsia="nb-NO"/>
-        </w:rPr>
-        <w:t xml:space="preserve"> pausene og notene i forhold til taktstrekene, istedenfor i forhold til når noten eller pausen ble begynt. </w:t>
+        <w:t xml:space="preserve">strekene, istedenfor i forhold til når noten eller pausen ble begynt. </w:t>
       </w:r>
       <w:r>
         <w:rPr>
@@ -24506,7 +24560,7 @@
     </w:p>
     <w:p>
       <w:pPr>
-        <w:pStyle w:val="ListParagraph"/>
+        <w:pStyle w:val="Listeavsnitt"/>
         <w:spacing w:before="100" w:beforeAutospacing="1" w:after="0" w:line="360" w:lineRule="auto"/>
         <w:ind w:left="360"/>
         <w:rPr>
@@ -24539,7 +24593,7 @@
     </w:p>
     <w:p>
       <w:pPr>
-        <w:pStyle w:val="Heading2"/>
+        <w:pStyle w:val="Overskrift2"/>
         <w:spacing w:line="360" w:lineRule="auto"/>
         <w:rPr>
           <w:rFonts w:eastAsia="Times New Roman"/>
@@ -24687,7 +24741,7 @@
     </w:p>
     <w:p>
       <w:pPr>
-        <w:pStyle w:val="ListParagraph"/>
+        <w:pStyle w:val="Listeavsnitt"/>
         <w:numPr>
           <w:ilvl w:val="2"/>
           <w:numId w:val="9"/>
@@ -24712,7 +24766,7 @@
     </w:p>
     <w:p>
       <w:pPr>
-        <w:pStyle w:val="ListParagraph"/>
+        <w:pStyle w:val="Listeavsnitt"/>
         <w:numPr>
           <w:ilvl w:val="2"/>
           <w:numId w:val="9"/>
@@ -24737,7 +24791,7 @@
     </w:p>
     <w:p>
       <w:pPr>
-        <w:pStyle w:val="ListParagraph"/>
+        <w:pStyle w:val="Listeavsnitt"/>
         <w:numPr>
           <w:ilvl w:val="2"/>
           <w:numId w:val="9"/>
@@ -24762,7 +24816,7 @@
     </w:p>
     <w:p>
       <w:pPr>
-        <w:pStyle w:val="ListParagraph"/>
+        <w:pStyle w:val="Listeavsnitt"/>
         <w:numPr>
           <w:ilvl w:val="2"/>
           <w:numId w:val="9"/>
@@ -24787,7 +24841,7 @@
     </w:p>
     <w:p>
       <w:pPr>
-        <w:pStyle w:val="ListParagraph"/>
+        <w:pStyle w:val="Listeavsnitt"/>
         <w:numPr>
           <w:ilvl w:val="2"/>
           <w:numId w:val="9"/>
@@ -24812,7 +24866,7 @@
     </w:p>
     <w:p>
       <w:pPr>
-        <w:pStyle w:val="ListParagraph"/>
+        <w:pStyle w:val="Listeavsnitt"/>
         <w:numPr>
           <w:ilvl w:val="2"/>
           <w:numId w:val="9"/>
@@ -24837,7 +24891,7 @@
     </w:p>
     <w:p>
       <w:pPr>
-        <w:pStyle w:val="ListParagraph"/>
+        <w:pStyle w:val="Listeavsnitt"/>
         <w:numPr>
           <w:ilvl w:val="2"/>
           <w:numId w:val="9"/>
@@ -24862,7 +24916,7 @@
     </w:p>
     <w:p>
       <w:pPr>
-        <w:pStyle w:val="ListParagraph"/>
+        <w:pStyle w:val="Listeavsnitt"/>
         <w:numPr>
           <w:ilvl w:val="2"/>
           <w:numId w:val="9"/>
@@ -24887,7 +24941,7 @@
     </w:p>
     <w:p>
       <w:pPr>
-        <w:pStyle w:val="ListParagraph"/>
+        <w:pStyle w:val="Listeavsnitt"/>
         <w:numPr>
           <w:ilvl w:val="2"/>
           <w:numId w:val="9"/>
@@ -24912,7 +24966,7 @@
     </w:p>
     <w:p>
       <w:pPr>
-        <w:pStyle w:val="ListParagraph"/>
+        <w:pStyle w:val="Listeavsnitt"/>
         <w:numPr>
           <w:ilvl w:val="2"/>
           <w:numId w:val="9"/>
@@ -24937,7 +24991,7 @@
     </w:p>
     <w:p>
       <w:pPr>
-        <w:pStyle w:val="ListParagraph"/>
+        <w:pStyle w:val="Listeavsnitt"/>
         <w:numPr>
           <w:ilvl w:val="2"/>
           <w:numId w:val="9"/>
@@ -24962,7 +25016,7 @@
     </w:p>
     <w:p>
       <w:pPr>
-        <w:pStyle w:val="ListParagraph"/>
+        <w:pStyle w:val="Listeavsnitt"/>
         <w:numPr>
           <w:ilvl w:val="2"/>
           <w:numId w:val="9"/>
@@ -24987,7 +25041,7 @@
     </w:p>
     <w:p>
       <w:pPr>
-        <w:pStyle w:val="ListParagraph"/>
+        <w:pStyle w:val="Listeavsnitt"/>
         <w:spacing w:before="100" w:beforeAutospacing="1" w:after="0" w:line="240" w:lineRule="auto"/>
         <w:ind w:left="2160"/>
         <w:rPr>
@@ -25000,7 +25054,7 @@
     </w:p>
     <w:p>
       <w:pPr>
-        <w:pStyle w:val="ListParagraph"/>
+        <w:pStyle w:val="Listeavsnitt"/>
         <w:numPr>
           <w:ilvl w:val="2"/>
           <w:numId w:val="9"/>
@@ -25025,7 +25079,7 @@
     </w:p>
     <w:p>
       <w:pPr>
-        <w:pStyle w:val="ListParagraph"/>
+        <w:pStyle w:val="Listeavsnitt"/>
         <w:numPr>
           <w:ilvl w:val="2"/>
           <w:numId w:val="9"/>
@@ -25050,7 +25104,7 @@
     </w:p>
     <w:p>
       <w:pPr>
-        <w:pStyle w:val="ListParagraph"/>
+        <w:pStyle w:val="Listeavsnitt"/>
         <w:numPr>
           <w:ilvl w:val="2"/>
           <w:numId w:val="9"/>
@@ -25075,7 +25129,7 @@
     </w:p>
     <w:p>
       <w:pPr>
-        <w:pStyle w:val="ListParagraph"/>
+        <w:pStyle w:val="Listeavsnitt"/>
         <w:numPr>
           <w:ilvl w:val="2"/>
           <w:numId w:val="9"/>
@@ -25100,7 +25154,7 @@
     </w:p>
     <w:p>
       <w:pPr>
-        <w:pStyle w:val="ListParagraph"/>
+        <w:pStyle w:val="Listeavsnitt"/>
         <w:numPr>
           <w:ilvl w:val="2"/>
           <w:numId w:val="9"/>
@@ -25125,7 +25179,7 @@
     </w:p>
     <w:p>
       <w:pPr>
-        <w:pStyle w:val="ListParagraph"/>
+        <w:pStyle w:val="Listeavsnitt"/>
         <w:numPr>
           <w:ilvl w:val="2"/>
           <w:numId w:val="9"/>
@@ -25150,7 +25204,7 @@
     </w:p>
     <w:p>
       <w:pPr>
-        <w:pStyle w:val="ListParagraph"/>
+        <w:pStyle w:val="Listeavsnitt"/>
         <w:numPr>
           <w:ilvl w:val="2"/>
           <w:numId w:val="9"/>
@@ -25175,7 +25229,7 @@
     </w:p>
     <w:p>
       <w:pPr>
-        <w:pStyle w:val="ListParagraph"/>
+        <w:pStyle w:val="Listeavsnitt"/>
         <w:numPr>
           <w:ilvl w:val="2"/>
           <w:numId w:val="9"/>
@@ -25200,7 +25254,7 @@
     </w:p>
     <w:p>
       <w:pPr>
-        <w:pStyle w:val="ListParagraph"/>
+        <w:pStyle w:val="Listeavsnitt"/>
         <w:numPr>
           <w:ilvl w:val="2"/>
           <w:numId w:val="9"/>
@@ -25225,7 +25279,7 @@
     </w:p>
     <w:p>
       <w:pPr>
-        <w:pStyle w:val="ListParagraph"/>
+        <w:pStyle w:val="Listeavsnitt"/>
         <w:spacing w:before="100" w:beforeAutospacing="1" w:after="0" w:line="240" w:lineRule="auto"/>
         <w:ind w:left="2160"/>
         <w:rPr>
@@ -25401,7 +25455,7 @@
     </w:p>
     <w:p>
       <w:pPr>
-        <w:pStyle w:val="Heading2"/>
+        <w:pStyle w:val="Overskrift2"/>
         <w:spacing w:line="360" w:lineRule="auto"/>
         <w:rPr>
           <w:rFonts w:eastAsia="Times New Roman"/>
@@ -25523,27 +25577,7 @@
           <w:szCs w:val="24"/>
           <w:lang w:val="en-US" w:eastAsia="nb-NO"/>
         </w:rPr>
-        <w:t xml:space="preserve">Tilgjengelig </w:t>
-      </w:r>
-      <w:proofErr w:type="gramStart"/>
-      <w:r>
-        <w:rPr>
-          <w:rFonts w:eastAsia="Times New Roman" w:cs="Times New Roman"/>
-          <w:sz w:val="24"/>
-          <w:szCs w:val="24"/>
-          <w:lang w:val="en-US" w:eastAsia="nb-NO"/>
-        </w:rPr>
-        <w:t>fra</w:t>
-      </w:r>
-      <w:proofErr w:type="gramEnd"/>
-      <w:r>
-        <w:rPr>
-          <w:rFonts w:eastAsia="Times New Roman" w:cs="Times New Roman"/>
-          <w:sz w:val="24"/>
-          <w:szCs w:val="24"/>
-          <w:lang w:val="en-US" w:eastAsia="nb-NO"/>
-        </w:rPr>
-        <w:t xml:space="preserve">: </w:t>
+        <w:t xml:space="preserve">Tilgjengelig fra: </w:t>
       </w:r>
       <w:hyperlink r:id="rId22" w:history="1">
         <w:r>
@@ -25707,7 +25741,7 @@
           <w:rFonts w:eastAsia="Times New Roman" w:cs="Times New Roman"/>
           <w:sz w:val="24"/>
           <w:szCs w:val="24"/>
-          <w:lang w:val="en-US" w:eastAsia="nb-NO"/>
+          <w:lang w:eastAsia="nb-NO"/>
         </w:rPr>
         <w:t xml:space="preserve">[4] </w:t>
       </w:r>
@@ -25716,7 +25750,7 @@
           <w:rFonts w:eastAsia="Times New Roman" w:cs="Times New Roman"/>
           <w:sz w:val="24"/>
           <w:szCs w:val="24"/>
-          <w:lang w:val="en-US" w:eastAsia="nb-NO"/>
+          <w:lang w:eastAsia="nb-NO"/>
         </w:rPr>
         <w:t xml:space="preserve">Øyvind Risa, </w:t>
       </w:r>
@@ -25726,38 +25760,16 @@
           <w:i/>
           <w:sz w:val="24"/>
           <w:szCs w:val="24"/>
-          <w:lang w:val="en-US" w:eastAsia="nb-NO"/>
-        </w:rPr>
-        <w:t xml:space="preserve">Musikkteori </w:t>
-      </w:r>
-      <w:proofErr w:type="gramStart"/>
-      <w:r>
-        <w:rPr>
-          <w:rFonts w:eastAsia="Times New Roman" w:cs="Times New Roman"/>
-          <w:i/>
-          <w:sz w:val="24"/>
-          <w:szCs w:val="24"/>
-          <w:lang w:val="en-US" w:eastAsia="nb-NO"/>
-        </w:rPr>
-        <w:t>og</w:t>
-      </w:r>
-      <w:proofErr w:type="gramEnd"/>
-      <w:r>
-        <w:rPr>
-          <w:rFonts w:eastAsia="Times New Roman" w:cs="Times New Roman"/>
-          <w:i/>
-          <w:sz w:val="24"/>
-          <w:szCs w:val="24"/>
-          <w:lang w:val="en-US" w:eastAsia="nb-NO"/>
-        </w:rPr>
-        <w:t xml:space="preserve"> arrangering</w:t>
-      </w:r>
-      <w:r>
-        <w:rPr>
-          <w:rFonts w:eastAsia="Times New Roman" w:cs="Times New Roman"/>
-          <w:sz w:val="24"/>
-          <w:szCs w:val="24"/>
-          <w:lang w:val="en-US" w:eastAsia="nb-NO"/>
+          <w:lang w:eastAsia="nb-NO"/>
+        </w:rPr>
+        <w:t>Musikkteori og arrangering</w:t>
+      </w:r>
+      <w:r>
+        <w:rPr>
+          <w:rFonts w:eastAsia="Times New Roman" w:cs="Times New Roman"/>
+          <w:sz w:val="24"/>
+          <w:szCs w:val="24"/>
+          <w:lang w:eastAsia="nb-NO"/>
         </w:rPr>
         <w:t>.</w:t>
       </w:r>
@@ -25766,7 +25778,7 @@
           <w:rFonts w:eastAsia="Times New Roman" w:cs="Times New Roman"/>
           <w:sz w:val="24"/>
           <w:szCs w:val="24"/>
-          <w:lang w:val="en-US" w:eastAsia="nb-NO"/>
+          <w:lang w:eastAsia="nb-NO"/>
         </w:rPr>
         <w:t xml:space="preserve"> </w:t>
       </w:r>
@@ -25857,7 +25869,7 @@
       <w:hyperlink r:id="rId23" w:history="1">
         <w:r>
           <w:rPr>
-            <w:rStyle w:val="Hyperlink"/>
+            <w:rStyle w:val="Hyperkobling"/>
             <w:rFonts w:eastAsia="Times New Roman" w:cs="Times New Roman"/>
             <w:sz w:val="24"/>
             <w:szCs w:val="24"/>
@@ -25982,7 +25994,7 @@
       <w:hyperlink r:id="rId26" w:history="1">
         <w:r>
           <w:rPr>
-            <w:rStyle w:val="Hyperlink"/>
+            <w:rStyle w:val="Hyperkobling"/>
             <w:rFonts w:eastAsia="Times New Roman" w:cs="Times New Roman"/>
             <w:sz w:val="24"/>
             <w:szCs w:val="24"/>
@@ -25996,7 +26008,7 @@
       <w:pPr>
         <w:spacing w:before="100" w:beforeAutospacing="1" w:after="0" w:line="240" w:lineRule="auto"/>
         <w:rPr>
-          <w:rStyle w:val="Hyperlink"/>
+          <w:rStyle w:val="Hyperkobling"/>
           <w:rFonts w:eastAsia="Times New Roman" w:cs="Times New Roman"/>
           <w:sz w:val="24"/>
           <w:szCs w:val="24"/>
@@ -26015,7 +26027,7 @@
       <w:hyperlink r:id="rId27" w:history="1">
         <w:r>
           <w:rPr>
-            <w:rStyle w:val="Hyperlink"/>
+            <w:rStyle w:val="Hyperkobling"/>
             <w:rFonts w:eastAsia="Times New Roman" w:cs="Times New Roman"/>
             <w:sz w:val="24"/>
             <w:szCs w:val="24"/>
@@ -26049,7 +26061,7 @@
       <w:hyperlink r:id="rId28" w:history="1">
         <w:r>
           <w:rPr>
-            <w:rStyle w:val="Hyperlink"/>
+            <w:rStyle w:val="Hyperkobling"/>
             <w:rFonts w:eastAsia="Times New Roman" w:cs="Times New Roman"/>
             <w:sz w:val="24"/>
             <w:szCs w:val="24"/>
@@ -26095,29 +26107,7 @@
           <w:szCs w:val="24"/>
           <w:lang w:val="en-US" w:eastAsia="nb-NO"/>
         </w:rPr>
-        <w:t xml:space="preserve">An algorithm for the machine calculation of complex </w:t>
-      </w:r>
-      <w:proofErr w:type="gramStart"/>
-      <w:r>
-        <w:rPr>
-          <w:rFonts w:eastAsia="Times New Roman" w:cs="Times New Roman"/>
-          <w:i/>
-          <w:sz w:val="24"/>
-          <w:szCs w:val="24"/>
-          <w:lang w:val="en-US" w:eastAsia="nb-NO"/>
-        </w:rPr>
-        <w:t>fourier</w:t>
-      </w:r>
-      <w:proofErr w:type="gramEnd"/>
-      <w:r>
-        <w:rPr>
-          <w:rFonts w:eastAsia="Times New Roman" w:cs="Times New Roman"/>
-          <w:i/>
-          <w:sz w:val="24"/>
-          <w:szCs w:val="24"/>
-          <w:lang w:val="en-US" w:eastAsia="nb-NO"/>
-        </w:rPr>
-        <w:t xml:space="preserve"> series</w:t>
+        <w:t>An algorithm for the machine calculation of complex fourier series</w:t>
       </w:r>
       <w:r>
         <w:rPr>
@@ -26140,7 +26130,7 @@
       <w:hyperlink r:id="rId29" w:history="1">
         <w:r>
           <w:rPr>
-            <w:rStyle w:val="Hyperlink"/>
+            <w:rStyle w:val="Hyperkobling"/>
             <w:rFonts w:eastAsia="Times New Roman" w:cs="Times New Roman"/>
             <w:sz w:val="24"/>
             <w:szCs w:val="24"/>
@@ -26172,7 +26162,7 @@
       <w:hyperlink r:id="rId30" w:history="1">
         <w:r>
           <w:rPr>
-            <w:rStyle w:val="Hyperlink"/>
+            <w:rStyle w:val="Hyperkobling"/>
             <w:rFonts w:eastAsia="Times New Roman" w:cs="Times New Roman"/>
             <w:sz w:val="24"/>
             <w:szCs w:val="24"/>
@@ -26186,7 +26176,7 @@
       <w:pPr>
         <w:spacing w:before="100" w:beforeAutospacing="1" w:after="0" w:line="360" w:lineRule="auto"/>
         <w:rPr>
-          <w:rStyle w:val="Hyperlink"/>
+          <w:rStyle w:val="Hyperkobling"/>
           <w:rFonts w:eastAsia="Times New Roman" w:cs="Times New Roman"/>
           <w:sz w:val="24"/>
           <w:szCs w:val="24"/>
@@ -26223,7 +26213,7 @@
       <w:hyperlink r:id="rId31" w:history="1">
         <w:r>
           <w:rPr>
-            <w:rStyle w:val="Hyperlink"/>
+            <w:rStyle w:val="Hyperkobling"/>
             <w:rFonts w:eastAsia="Times New Roman" w:cs="Times New Roman"/>
             <w:sz w:val="24"/>
             <w:szCs w:val="24"/>
@@ -26234,7 +26224,7 @@
       </w:hyperlink>
       <w:r>
         <w:rPr>
-          <w:rStyle w:val="Hyperlink"/>
+          <w:rStyle w:val="Hyperkobling"/>
           <w:rFonts w:eastAsia="Times New Roman" w:cs="Times New Roman"/>
           <w:sz w:val="24"/>
           <w:szCs w:val="24"/>
@@ -26261,7 +26251,7 @@
       <w:hyperlink r:id="rId32" w:history="1">
         <w:r>
           <w:rPr>
-            <w:rStyle w:val="Hyperlink"/>
+            <w:rStyle w:val="Hyperkobling"/>
             <w:sz w:val="24"/>
             <w:szCs w:val="24"/>
           </w:rPr>
@@ -26358,15 +26348,16 @@
         <w:docPartUnique/>
       </w:docPartObj>
     </w:sdtPr>
+    <w:sdtEndPr/>
     <w:sdtContent>
       <w:p>
         <w:pPr>
-          <w:pStyle w:val="Footer"/>
+          <w:pStyle w:val="Bunntekst"/>
         </w:pPr>
         <w:r>
           <w:rPr>
             <w:noProof/>
-            <w:lang w:eastAsia="nb-NO"/>
+            <w:lang w:eastAsia="ja-JP"/>
           </w:rPr>
           <mc:AlternateContent>
             <mc:Choice Requires="wpg">
@@ -26457,7 +26448,7 @@
                                     <w:noProof/>
                                     <w:color w:val="8C8C8C"/>
                                   </w:rPr>
-                                  <w:t>38</w:t>
+                                  <w:t>1</w:t>
                                 </w:r>
                                 <w:r>
                                   <w:rPr>
@@ -26595,7 +26586,7 @@
                               <w:noProof/>
                               <w:color w:val="8C8C8C"/>
                             </w:rPr>
-                            <w:t>38</w:t>
+                            <w:t>1</w:t>
                           </w:r>
                           <w:r>
                             <w:rPr>
@@ -27951,11 +27942,11 @@
     <w:name w:val="Normal"/>
     <w:qFormat/>
   </w:style>
-  <w:style w:type="paragraph" w:styleId="Heading1">
+  <w:style w:type="paragraph" w:styleId="Overskrift1">
     <w:name w:val="heading 1"/>
     <w:basedOn w:val="Normal"/>
     <w:next w:val="Normal"/>
-    <w:link w:val="Heading1Char"/>
+    <w:link w:val="Overskrift1Tegn"/>
     <w:qFormat/>
     <w:rsid w:val="00CA16DD"/>
     <w:pPr>
@@ -27971,11 +27962,11 @@
       <w:szCs w:val="32"/>
     </w:rPr>
   </w:style>
-  <w:style w:type="paragraph" w:styleId="Heading2">
+  <w:style w:type="paragraph" w:styleId="Overskrift2">
     <w:name w:val="heading 2"/>
     <w:basedOn w:val="Normal"/>
     <w:next w:val="Normal"/>
-    <w:link w:val="Heading2Char"/>
+    <w:link w:val="Overskrift2Tegn"/>
     <w:uiPriority w:val="9"/>
     <w:unhideWhenUsed/>
     <w:qFormat/>
@@ -27993,11 +27984,11 @@
       <w:szCs w:val="26"/>
     </w:rPr>
   </w:style>
-  <w:style w:type="paragraph" w:styleId="Heading3">
+  <w:style w:type="paragraph" w:styleId="Overskrift3">
     <w:name w:val="heading 3"/>
     <w:basedOn w:val="Normal"/>
     <w:next w:val="Normal"/>
-    <w:link w:val="Heading3Char"/>
+    <w:link w:val="Overskrift3Tegn"/>
     <w:uiPriority w:val="9"/>
     <w:unhideWhenUsed/>
     <w:qFormat/>
@@ -28015,11 +28006,11 @@
       <w:szCs w:val="24"/>
     </w:rPr>
   </w:style>
-  <w:style w:type="paragraph" w:styleId="Heading4">
+  <w:style w:type="paragraph" w:styleId="Overskrift4">
     <w:name w:val="heading 4"/>
     <w:basedOn w:val="Normal"/>
     <w:next w:val="Normal"/>
-    <w:link w:val="Heading4Char"/>
+    <w:link w:val="Overskrift4Tegn"/>
     <w:uiPriority w:val="9"/>
     <w:unhideWhenUsed/>
     <w:qFormat/>
@@ -28037,11 +28028,11 @@
       <w:color w:val="2E74B5" w:themeColor="accent1" w:themeShade="BF"/>
     </w:rPr>
   </w:style>
-  <w:style w:type="paragraph" w:styleId="Heading5">
+  <w:style w:type="paragraph" w:styleId="Overskrift5">
     <w:name w:val="heading 5"/>
     <w:basedOn w:val="Normal"/>
     <w:next w:val="Normal"/>
-    <w:link w:val="Heading5Char"/>
+    <w:link w:val="Overskrift5Tegn"/>
     <w:uiPriority w:val="9"/>
     <w:unhideWhenUsed/>
     <w:qFormat/>
@@ -28057,13 +28048,13 @@
       <w:color w:val="2E74B5" w:themeColor="accent1" w:themeShade="BF"/>
     </w:rPr>
   </w:style>
-  <w:style w:type="character" w:default="1" w:styleId="DefaultParagraphFont">
+  <w:style w:type="character" w:default="1" w:styleId="Standardskriftforavsnitt">
     <w:name w:val="Default Paragraph Font"/>
     <w:uiPriority w:val="1"/>
     <w:semiHidden/>
     <w:unhideWhenUsed/>
   </w:style>
-  <w:style w:type="table" w:default="1" w:styleId="TableNormal">
+  <w:style w:type="table" w:default="1" w:styleId="Vanligtabell">
     <w:name w:val="Normal Table"/>
     <w:uiPriority w:val="99"/>
     <w:semiHidden/>
@@ -28078,7 +28069,7 @@
       </w:tblCellMar>
     </w:tblPr>
   </w:style>
-  <w:style w:type="numbering" w:default="1" w:styleId="NoList">
+  <w:style w:type="numbering" w:default="1" w:styleId="Ingenliste">
     <w:name w:val="No List"/>
     <w:uiPriority w:val="99"/>
     <w:semiHidden/>
@@ -28101,9 +28092,9 @@
       <w:lang w:eastAsia="nb-NO"/>
     </w:rPr>
   </w:style>
-  <w:style w:type="character" w:styleId="Hyperlink">
+  <w:style w:type="character" w:styleId="Hyperkobling">
     <w:name w:val="Hyperlink"/>
-    <w:basedOn w:val="DefaultParagraphFont"/>
+    <w:basedOn w:val="Standardskriftforavsnitt"/>
     <w:uiPriority w:val="99"/>
     <w:unhideWhenUsed/>
     <w:rsid w:val="00C44F7A"/>
@@ -28112,7 +28103,7 @@
       <w:u w:val="single"/>
     </w:rPr>
   </w:style>
-  <w:style w:type="paragraph" w:styleId="ListParagraph">
+  <w:style w:type="paragraph" w:styleId="Listeavsnitt">
     <w:name w:val="List Paragraph"/>
     <w:basedOn w:val="Normal"/>
     <w:uiPriority w:val="34"/>
@@ -28123,7 +28114,7 @@
       <w:contextualSpacing/>
     </w:pPr>
   </w:style>
-  <w:style w:type="paragraph" w:styleId="Caption">
+  <w:style w:type="paragraph" w:styleId="Bildetekst">
     <w:name w:val="caption"/>
     <w:basedOn w:val="Normal"/>
     <w:next w:val="Normal"/>
@@ -28142,10 +28133,10 @@
       <w:szCs w:val="18"/>
     </w:rPr>
   </w:style>
-  <w:style w:type="character" w:customStyle="1" w:styleId="Heading2Char">
-    <w:name w:val="Heading 2 Char"/>
-    <w:basedOn w:val="DefaultParagraphFont"/>
-    <w:link w:val="Heading2"/>
+  <w:style w:type="character" w:customStyle="1" w:styleId="Overskrift2Tegn">
+    <w:name w:val="Overskrift 2 Tegn"/>
+    <w:basedOn w:val="Standardskriftforavsnitt"/>
+    <w:link w:val="Overskrift2"/>
     <w:uiPriority w:val="9"/>
     <w:rsid w:val="00AB4E32"/>
     <w:rPr>
@@ -28155,10 +28146,10 @@
       <w:szCs w:val="26"/>
     </w:rPr>
   </w:style>
-  <w:style w:type="character" w:customStyle="1" w:styleId="Heading3Char">
-    <w:name w:val="Heading 3 Char"/>
-    <w:basedOn w:val="DefaultParagraphFont"/>
-    <w:link w:val="Heading3"/>
+  <w:style w:type="character" w:customStyle="1" w:styleId="Overskrift3Tegn">
+    <w:name w:val="Overskrift 3 Tegn"/>
+    <w:basedOn w:val="Standardskriftforavsnitt"/>
+    <w:link w:val="Overskrift3"/>
     <w:uiPriority w:val="9"/>
     <w:rsid w:val="00AB4E32"/>
     <w:rPr>
@@ -28168,10 +28159,10 @@
       <w:szCs w:val="24"/>
     </w:rPr>
   </w:style>
-  <w:style w:type="paragraph" w:styleId="BalloonText">
+  <w:style w:type="paragraph" w:styleId="Bobletekst">
     <w:name w:val="Balloon Text"/>
     <w:basedOn w:val="Normal"/>
-    <w:link w:val="BalloonTextChar"/>
+    <w:link w:val="BobletekstTegn"/>
     <w:uiPriority w:val="99"/>
     <w:semiHidden/>
     <w:unhideWhenUsed/>
@@ -28185,10 +28176,10 @@
       <w:szCs w:val="18"/>
     </w:rPr>
   </w:style>
-  <w:style w:type="character" w:customStyle="1" w:styleId="BalloonTextChar">
-    <w:name w:val="Balloon Text Char"/>
-    <w:basedOn w:val="DefaultParagraphFont"/>
-    <w:link w:val="BalloonText"/>
+  <w:style w:type="character" w:customStyle="1" w:styleId="BobletekstTegn">
+    <w:name w:val="Bobletekst Tegn"/>
+    <w:basedOn w:val="Standardskriftforavsnitt"/>
+    <w:link w:val="Bobletekst"/>
     <w:uiPriority w:val="99"/>
     <w:semiHidden/>
     <w:rsid w:val="00AB4E32"/>
@@ -28198,10 +28189,10 @@
       <w:szCs w:val="18"/>
     </w:rPr>
   </w:style>
-  <w:style w:type="character" w:customStyle="1" w:styleId="Heading1Char">
-    <w:name w:val="Heading 1 Char"/>
-    <w:basedOn w:val="DefaultParagraphFont"/>
-    <w:link w:val="Heading1"/>
+  <w:style w:type="character" w:customStyle="1" w:styleId="Overskrift1Tegn">
+    <w:name w:val="Overskrift 1 Tegn"/>
+    <w:basedOn w:val="Standardskriftforavsnitt"/>
+    <w:link w:val="Overskrift1"/>
     <w:rsid w:val="00CA16DD"/>
     <w:rPr>
       <w:rFonts w:asciiTheme="majorHAnsi" w:eastAsiaTheme="majorEastAsia" w:hAnsiTheme="majorHAnsi" w:cstheme="majorBidi"/>
@@ -28210,10 +28201,10 @@
       <w:szCs w:val="32"/>
     </w:rPr>
   </w:style>
-  <w:style w:type="character" w:customStyle="1" w:styleId="Heading4Char">
-    <w:name w:val="Heading 4 Char"/>
-    <w:basedOn w:val="DefaultParagraphFont"/>
-    <w:link w:val="Heading4"/>
+  <w:style w:type="character" w:customStyle="1" w:styleId="Overskrift4Tegn">
+    <w:name w:val="Overskrift 4 Tegn"/>
+    <w:basedOn w:val="Standardskriftforavsnitt"/>
+    <w:link w:val="Overskrift4"/>
     <w:uiPriority w:val="9"/>
     <w:rsid w:val="00CA16DD"/>
     <w:rPr>
@@ -28223,10 +28214,10 @@
       <w:color w:val="2E74B5" w:themeColor="accent1" w:themeShade="BF"/>
     </w:rPr>
   </w:style>
-  <w:style w:type="character" w:customStyle="1" w:styleId="Heading5Char">
-    <w:name w:val="Heading 5 Char"/>
-    <w:basedOn w:val="DefaultParagraphFont"/>
-    <w:link w:val="Heading5"/>
+  <w:style w:type="character" w:customStyle="1" w:styleId="Overskrift5Tegn">
+    <w:name w:val="Overskrift 5 Tegn"/>
+    <w:basedOn w:val="Standardskriftforavsnitt"/>
+    <w:link w:val="Overskrift5"/>
     <w:uiPriority w:val="9"/>
     <w:rsid w:val="004E1A94"/>
     <w:rPr>
@@ -28234,10 +28225,10 @@
       <w:color w:val="2E74B5" w:themeColor="accent1" w:themeShade="BF"/>
     </w:rPr>
   </w:style>
-  <w:style w:type="paragraph" w:styleId="Header">
+  <w:style w:type="paragraph" w:styleId="Topptekst">
     <w:name w:val="header"/>
     <w:basedOn w:val="Normal"/>
-    <w:link w:val="HeaderChar"/>
+    <w:link w:val="TopptekstTegn"/>
     <w:uiPriority w:val="99"/>
     <w:unhideWhenUsed/>
     <w:rsid w:val="00C36FE6"/>
@@ -28249,17 +28240,17 @@
       <w:spacing w:after="0" w:line="240" w:lineRule="auto"/>
     </w:pPr>
   </w:style>
-  <w:style w:type="character" w:customStyle="1" w:styleId="HeaderChar">
-    <w:name w:val="Header Char"/>
-    <w:basedOn w:val="DefaultParagraphFont"/>
-    <w:link w:val="Header"/>
+  <w:style w:type="character" w:customStyle="1" w:styleId="TopptekstTegn">
+    <w:name w:val="Topptekst Tegn"/>
+    <w:basedOn w:val="Standardskriftforavsnitt"/>
+    <w:link w:val="Topptekst"/>
     <w:uiPriority w:val="99"/>
     <w:rsid w:val="00C36FE6"/>
   </w:style>
-  <w:style w:type="paragraph" w:styleId="Footer">
+  <w:style w:type="paragraph" w:styleId="Bunntekst">
     <w:name w:val="footer"/>
     <w:basedOn w:val="Normal"/>
-    <w:link w:val="FooterChar"/>
+    <w:link w:val="BunntekstTegn"/>
     <w:uiPriority w:val="99"/>
     <w:unhideWhenUsed/>
     <w:rsid w:val="00C36FE6"/>
@@ -28271,16 +28262,16 @@
       <w:spacing w:after="0" w:line="240" w:lineRule="auto"/>
     </w:pPr>
   </w:style>
-  <w:style w:type="character" w:customStyle="1" w:styleId="FooterChar">
-    <w:name w:val="Footer Char"/>
-    <w:basedOn w:val="DefaultParagraphFont"/>
-    <w:link w:val="Footer"/>
+  <w:style w:type="character" w:customStyle="1" w:styleId="BunntekstTegn">
+    <w:name w:val="Bunntekst Tegn"/>
+    <w:basedOn w:val="Standardskriftforavsnitt"/>
+    <w:link w:val="Bunntekst"/>
     <w:uiPriority w:val="99"/>
     <w:rsid w:val="00C36FE6"/>
   </w:style>
-  <w:style w:type="paragraph" w:styleId="TOCHeading">
+  <w:style w:type="paragraph" w:styleId="Overskriftforinnholdsfortegnelse">
     <w:name w:val="TOC Heading"/>
-    <w:basedOn w:val="Heading1"/>
+    <w:basedOn w:val="Overskrift1"/>
     <w:next w:val="Normal"/>
     <w:uiPriority w:val="39"/>
     <w:unhideWhenUsed/>
@@ -28293,7 +28284,7 @@
       <w:lang w:val="en-US"/>
     </w:rPr>
   </w:style>
-  <w:style w:type="paragraph" w:styleId="TOC2">
+  <w:style w:type="paragraph" w:styleId="INNH2">
     <w:name w:val="toc 2"/>
     <w:basedOn w:val="Normal"/>
     <w:next w:val="Normal"/>
@@ -28306,7 +28297,7 @@
       <w:ind w:left="220"/>
     </w:pPr>
   </w:style>
-  <w:style w:type="paragraph" w:styleId="TOC3">
+  <w:style w:type="paragraph" w:styleId="INNH3">
     <w:name w:val="toc 3"/>
     <w:basedOn w:val="Normal"/>
     <w:next w:val="Normal"/>
@@ -28319,9 +28310,9 @@
       <w:ind w:left="440"/>
     </w:pPr>
   </w:style>
-  <w:style w:type="character" w:styleId="PlaceholderText">
+  <w:style w:type="character" w:styleId="Plassholdertekst">
     <w:name w:val="Placeholder Text"/>
-    <w:basedOn w:val="DefaultParagraphFont"/>
+    <w:basedOn w:val="Standardskriftforavsnitt"/>
     <w:uiPriority w:val="99"/>
     <w:semiHidden/>
     <w:rsid w:val="00B72A25"/>
@@ -28329,9 +28320,9 @@
       <w:color w:val="808080"/>
     </w:rPr>
   </w:style>
-  <w:style w:type="table" w:styleId="TableGrid">
+  <w:style w:type="table" w:styleId="Tabellrutenett">
     <w:name w:val="Table Grid"/>
-    <w:basedOn w:val="TableNormal"/>
+    <w:basedOn w:val="Vanligtabell"/>
     <w:uiPriority w:val="39"/>
     <w:rsid w:val="00514B87"/>
     <w:pPr>
@@ -28348,9 +28339,9 @@
       </w:tblBorders>
     </w:tblPr>
   </w:style>
-  <w:style w:type="table" w:styleId="GridTable5Dark-Accent3">
+  <w:style w:type="table" w:styleId="Rutenettabell5mrk-uthevingsfarge3">
     <w:name w:val="Grid Table 5 Dark Accent 3"/>
-    <w:basedOn w:val="TableNormal"/>
+    <w:basedOn w:val="Vanligtabell"/>
     <w:uiPriority w:val="50"/>
     <w:rsid w:val="00514B87"/>
     <w:pPr>
@@ -28454,9 +28445,9 @@
       </w:tcPr>
     </w:tblStylePr>
   </w:style>
-  <w:style w:type="table" w:styleId="GridTable5Dark-Accent4">
+  <w:style w:type="table" w:styleId="Rutenettabell5mrk-uthevingsfarge4">
     <w:name w:val="Grid Table 5 Dark Accent 4"/>
-    <w:basedOn w:val="TableNormal"/>
+    <w:basedOn w:val="Vanligtabell"/>
     <w:uiPriority w:val="50"/>
     <w:rsid w:val="00514B87"/>
     <w:pPr>
@@ -28560,9 +28551,9 @@
       </w:tcPr>
     </w:tblStylePr>
   </w:style>
-  <w:style w:type="table" w:styleId="GridTable3-Accent3">
+  <w:style w:type="table" w:styleId="Rutenettabell3-uthevingsfarge3">
     <w:name w:val="Grid Table 3 Accent 3"/>
-    <w:basedOn w:val="TableNormal"/>
+    <w:basedOn w:val="Vanligtabell"/>
     <w:uiPriority w:val="48"/>
     <w:rsid w:val="00514B87"/>
     <w:pPr>
@@ -28696,9 +28687,9 @@
       </w:tcPr>
     </w:tblStylePr>
   </w:style>
-  <w:style w:type="table" w:styleId="GridTable2-Accent3">
+  <w:style w:type="table" w:styleId="Rutenettabell2-uthevingsfarge3">
     <w:name w:val="Grid Table 2 Accent 3"/>
-    <w:basedOn w:val="TableNormal"/>
+    <w:basedOn w:val="Vanligtabell"/>
     <w:uiPriority w:val="47"/>
     <w:rsid w:val="00514B87"/>
     <w:pPr>
@@ -28771,9 +28762,9 @@
       </w:tcPr>
     </w:tblStylePr>
   </w:style>
-  <w:style w:type="table" w:styleId="GridTable7Colorful-Accent3">
+  <w:style w:type="table" w:styleId="Rutenettabell7fargerik-uthevingsfarge3">
     <w:name w:val="Grid Table 7 Colorful Accent 3"/>
-    <w:basedOn w:val="TableNormal"/>
+    <w:basedOn w:val="Vanligtabell"/>
     <w:uiPriority w:val="52"/>
     <w:rsid w:val="00514B87"/>
     <w:pPr>
@@ -28910,9 +28901,9 @@
       </w:tcPr>
     </w:tblStylePr>
   </w:style>
-  <w:style w:type="table" w:styleId="ListTable4-Accent3">
+  <w:style w:type="table" w:styleId="Listetabell4-uthevingsfarge3">
     <w:name w:val="List Table 4 Accent 3"/>
-    <w:basedOn w:val="TableNormal"/>
+    <w:basedOn w:val="Vanligtabell"/>
     <w:uiPriority w:val="49"/>
     <w:rsid w:val="00277018"/>
     <w:pPr>
@@ -28984,9 +28975,9 @@
       </w:tcPr>
     </w:tblStylePr>
   </w:style>
-  <w:style w:type="table" w:styleId="ListTable7Colorful-Accent3">
+  <w:style w:type="table" w:styleId="Listetabell7fargerik-uthevingsfarge3">
     <w:name w:val="List Table 7 Colorful Accent 3"/>
-    <w:basedOn w:val="TableNormal"/>
+    <w:basedOn w:val="Vanligtabell"/>
     <w:uiPriority w:val="52"/>
     <w:rsid w:val="00277018"/>
     <w:pPr>
@@ -29107,9 +29098,9 @@
       </w:tcPr>
     </w:tblStylePr>
   </w:style>
-  <w:style w:type="character" w:styleId="FollowedHyperlink">
+  <w:style w:type="character" w:styleId="Fulgthyperkobling">
     <w:name w:val="FollowedHyperlink"/>
-    <w:basedOn w:val="DefaultParagraphFont"/>
+    <w:basedOn w:val="Standardskriftforavsnitt"/>
     <w:uiPriority w:val="99"/>
     <w:semiHidden/>
     <w:unhideWhenUsed/>
@@ -29119,10 +29110,10 @@
       <w:u w:val="single"/>
     </w:rPr>
   </w:style>
-  <w:style w:type="paragraph" w:styleId="Title">
+  <w:style w:type="paragraph" w:styleId="Tittel">
     <w:name w:val="Title"/>
     <w:basedOn w:val="Normal"/>
-    <w:link w:val="TitleChar"/>
+    <w:link w:val="TittelTegn"/>
     <w:qFormat/>
     <w:rsid w:val="0012330B"/>
     <w:pPr>
@@ -29140,10 +29131,10 @@
       <w:lang w:eastAsia="nb-NO"/>
     </w:rPr>
   </w:style>
-  <w:style w:type="character" w:customStyle="1" w:styleId="TitleChar">
-    <w:name w:val="Title Char"/>
-    <w:basedOn w:val="DefaultParagraphFont"/>
-    <w:link w:val="Title"/>
+  <w:style w:type="character" w:customStyle="1" w:styleId="TittelTegn">
+    <w:name w:val="Tittel Tegn"/>
+    <w:basedOn w:val="Standardskriftforavsnitt"/>
+    <w:link w:val="Tittel"/>
     <w:rsid w:val="0012330B"/>
     <w:rPr>
       <w:rFonts w:ascii="Arial" w:eastAsia="Times New Roman" w:hAnsi="Arial" w:cs="Arial"/>
@@ -29155,7 +29146,7 @@
       <w:lang w:eastAsia="nb-NO"/>
     </w:rPr>
   </w:style>
-  <w:style w:type="paragraph" w:styleId="TOC1">
+  <w:style w:type="paragraph" w:styleId="INNH1">
     <w:name w:val="toc 1"/>
     <w:basedOn w:val="Normal"/>
     <w:next w:val="Normal"/>
@@ -29436,7 +29427,7 @@
 </file>
 
 <file path=customXml/itemProps1.xml><?xml version="1.0" encoding="utf-8"?>
-<ds:datastoreItem xmlns:ds="http://schemas.openxmlformats.org/officeDocument/2006/customXml" ds:itemID="{D27B84AB-70F4-487E-BA7D-2741CD93B35E}">
+<ds:datastoreItem xmlns:ds="http://schemas.openxmlformats.org/officeDocument/2006/customXml" ds:itemID="{B5EB557F-8683-49E7-87CF-C0E487512E08}">
   <ds:schemaRefs>
     <ds:schemaRef ds:uri="http://schemas.openxmlformats.org/officeDocument/2006/bibliography"/>
   </ds:schemaRefs>

</xml_diff>